<commit_message>
Mais graficos e metodologia
</commit_message>
<xml_diff>
--- a/Relatório.docx
+++ b/Relatório.docx
@@ -1,6 +1,6 @@
 
 <file path=word/document.xml><?xml version="1.0" encoding="utf-8"?>
-<w:document xmlns:wpc="http://schemas.microsoft.com/office/word/2010/wordprocessingCanvas" xmlns:cx="http://schemas.microsoft.com/office/drawing/2014/chartex" xmlns:cx1="http://schemas.microsoft.com/office/drawing/2015/9/8/chartex" xmlns:cx2="http://schemas.microsoft.com/office/drawing/2015/10/21/chartex" xmlns:cx3="http://schemas.microsoft.com/office/drawing/2016/5/9/chartex" xmlns:cx4="http://schemas.microsoft.com/office/drawing/2016/5/10/chartex" xmlns:cx5="http://schemas.microsoft.com/office/drawing/2016/5/11/chartex" xmlns:cx6="http://schemas.microsoft.com/office/drawing/2016/5/12/chartex" xmlns:cx7="http://schemas.microsoft.com/office/drawing/2016/5/13/chartex" xmlns:cx8="http://schemas.microsoft.com/office/drawing/2016/5/14/chartex" xmlns:mc="http://schemas.openxmlformats.org/markup-compatibility/2006" xmlns:aink="http://schemas.microsoft.com/office/drawing/2016/ink" xmlns:am3d="http://schemas.microsoft.com/office/drawing/2017/model3d" xmlns:o="urn:schemas-microsoft-com:office:office" xmlns:oel="http://schemas.microsoft.com/office/2019/extlst" xmlns:r="http://schemas.openxmlformats.org/officeDocument/2006/relationships" xmlns:m="http://schemas.openxmlformats.org/officeDocument/2006/math" xmlns:v="urn:schemas-microsoft-com:vml" xmlns:wp14="http://schemas.microsoft.com/office/word/2010/wordprocessingDrawing" xmlns:wp="http://schemas.openxmlformats.org/drawingml/2006/wordprocessingDrawing" xmlns:w10="urn:schemas-microsoft-com:office:word" xmlns:w="http://schemas.openxmlformats.org/wordprocessingml/2006/main" xmlns:w14="http://schemas.microsoft.com/office/word/2010/wordml" xmlns:w15="http://schemas.microsoft.com/office/word/2012/wordml" xmlns:w16cex="http://schemas.microsoft.com/office/word/2018/wordml/cex" xmlns:w16cid="http://schemas.microsoft.com/office/word/2016/wordml/cid" xmlns:w16="http://schemas.microsoft.com/office/word/2018/wordml" xmlns:w16du="http://schemas.microsoft.com/office/word/2023/wordml/word16du" xmlns:w16sdtdh="http://schemas.microsoft.com/office/word/2020/wordml/sdtdatahash" xmlns:w16se="http://schemas.microsoft.com/office/word/2015/wordml/symex" xmlns:wpg="http://schemas.microsoft.com/office/word/2010/wordprocessingGroup" xmlns:wpi="http://schemas.microsoft.com/office/word/2010/wordprocessingInk" xmlns:wne="http://schemas.microsoft.com/office/word/2006/wordml" xmlns:wps="http://schemas.microsoft.com/office/word/2010/wordprocessingShape" mc:Ignorable="w14 w15 w16se w16cid w16 w16cex w16sdtdh w16du wp14">
+<w:document xmlns:wpc="http://schemas.microsoft.com/office/word/2010/wordprocessingCanvas" xmlns:cx="http://schemas.microsoft.com/office/drawing/2014/chartex" xmlns:cx1="http://schemas.microsoft.com/office/drawing/2015/9/8/chartex" xmlns:cx2="http://schemas.microsoft.com/office/drawing/2015/10/21/chartex" xmlns:cx3="http://schemas.microsoft.com/office/drawing/2016/5/9/chartex" xmlns:cx4="http://schemas.microsoft.com/office/drawing/2016/5/10/chartex" xmlns:cx5="http://schemas.microsoft.com/office/drawing/2016/5/11/chartex" xmlns:cx6="http://schemas.microsoft.com/office/drawing/2016/5/12/chartex" xmlns:cx7="http://schemas.microsoft.com/office/drawing/2016/5/13/chartex" xmlns:cx8="http://schemas.microsoft.com/office/drawing/2016/5/14/chartex" xmlns:mc="http://schemas.openxmlformats.org/markup-compatibility/2006" xmlns:aink="http://schemas.microsoft.com/office/drawing/2016/ink" xmlns:am3d="http://schemas.microsoft.com/office/drawing/2017/model3d" xmlns:o="urn:schemas-microsoft-com:office:office" xmlns:oel="http://schemas.microsoft.com/office/2019/extlst" xmlns:r="http://schemas.openxmlformats.org/officeDocument/2006/relationships" xmlns:m="http://schemas.openxmlformats.org/officeDocument/2006/math" xmlns:v="urn:schemas-microsoft-com:vml" xmlns:wp14="http://schemas.microsoft.com/office/word/2010/wordprocessingDrawing" xmlns:wp="http://schemas.openxmlformats.org/drawingml/2006/wordprocessingDrawing" xmlns:w10="urn:schemas-microsoft-com:office:word" xmlns:w="http://schemas.openxmlformats.org/wordprocessingml/2006/main" xmlns:w14="http://schemas.microsoft.com/office/word/2010/wordml" xmlns:w15="http://schemas.microsoft.com/office/word/2012/wordml" xmlns:w16cex="http://schemas.microsoft.com/office/word/2018/wordml/cex" xmlns:w16cid="http://schemas.microsoft.com/office/word/2016/wordml/cid" xmlns:w16="http://schemas.microsoft.com/office/word/2018/wordml" xmlns:w16du="http://schemas.microsoft.com/office/word/2023/wordml/word16du" xmlns:w16sdtdh="http://schemas.microsoft.com/office/word/2020/wordml/sdtdatahash" xmlns:w16sdtfl="http://schemas.microsoft.com/office/word/2024/wordml/sdtformatlock" xmlns:w16se="http://schemas.microsoft.com/office/word/2015/wordml/symex" xmlns:wpg="http://schemas.microsoft.com/office/word/2010/wordprocessingGroup" xmlns:wpi="http://schemas.microsoft.com/office/word/2010/wordprocessingInk" xmlns:wne="http://schemas.microsoft.com/office/word/2006/wordml" xmlns:wps="http://schemas.microsoft.com/office/word/2010/wordprocessingShape" mc:Ignorable="w14 w15 w16se w16cid w16 w16cex w16sdtdh w16sdtfl w16du wp14">
   <w:body>
     <w:p>
       <w:pPr>
@@ -81,7 +81,43 @@
         <w:rPr>
           <w:rFonts w:asciiTheme="majorHAnsi" w:hAnsiTheme="majorHAnsi"/>
         </w:rPr>
-        <w:t>que levem a atrasos de voos, ou até mesmo cancelamentos, tais como atrasos em check-ins, sobrelotação dos aeroportos, ou até mesmo devido a condições climatéricas, afetam não só os passageiros, quanto as companhias, quer de forma monetária, quer a sua reputação.</w:t>
+        <w:t>que levem a atrasos de voos, ou até mesmo cancelamentos, tais como atrasos em check-ins, sobrelotação dos aeroportos, condições climatéricas</w:t>
+      </w:r>
+      <w:r>
+        <w:rPr>
+          <w:rFonts w:asciiTheme="majorHAnsi" w:hAnsiTheme="majorHAnsi"/>
+        </w:rPr>
+        <w:t xml:space="preserve"> adversas</w:t>
+      </w:r>
+      <w:r>
+        <w:rPr>
+          <w:rFonts w:asciiTheme="majorHAnsi" w:hAnsiTheme="majorHAnsi"/>
+        </w:rPr>
+        <w:t xml:space="preserve">, afetam não só os passageiros, </w:t>
+      </w:r>
+      <w:r>
+        <w:rPr>
+          <w:rFonts w:asciiTheme="majorHAnsi" w:hAnsiTheme="majorHAnsi"/>
+        </w:rPr>
+        <w:t>mas também</w:t>
+      </w:r>
+      <w:r>
+        <w:rPr>
+          <w:rFonts w:asciiTheme="majorHAnsi" w:hAnsiTheme="majorHAnsi"/>
+        </w:rPr>
+        <w:t xml:space="preserve"> as companhias</w:t>
+      </w:r>
+      <w:r>
+        <w:rPr>
+          <w:rFonts w:asciiTheme="majorHAnsi" w:hAnsiTheme="majorHAnsi"/>
+        </w:rPr>
+        <w:t xml:space="preserve"> aéreas e aeroportos</w:t>
+      </w:r>
+      <w:r>
+        <w:rPr>
+          <w:rFonts w:asciiTheme="majorHAnsi" w:hAnsiTheme="majorHAnsi"/>
+        </w:rPr>
+        <w:t>, quer de forma monetária, quer a sua reputação.</w:t>
       </w:r>
     </w:p>
     <w:p>
@@ -202,13 +238,7 @@
         <w:rPr>
           <w:rFonts w:asciiTheme="majorHAnsi" w:hAnsiTheme="majorHAnsi"/>
         </w:rPr>
-        <w:t xml:space="preserve">Analisar os preços dos bilhetes </w:t>
-      </w:r>
-      <w:r>
-        <w:rPr>
-          <w:rFonts w:asciiTheme="majorHAnsi" w:hAnsiTheme="majorHAnsi"/>
-        </w:rPr>
-        <w:t>nos aeroportos mencionados</w:t>
+        <w:t>Perceber quais as rotas mais utilizadas</w:t>
       </w:r>
     </w:p>
     <w:p>
@@ -226,16 +256,32 @@
         <w:rPr>
           <w:rFonts w:asciiTheme="majorHAnsi" w:hAnsiTheme="majorHAnsi"/>
         </w:rPr>
+        <w:t>Analisar os preços dos bilhetes nos aeroportos mencionados</w:t>
+      </w:r>
+    </w:p>
+    <w:p>
+      <w:pPr>
+        <w:pStyle w:val="PargrafodaLista"/>
+        <w:numPr>
+          <w:ilvl w:val="0"/>
+          <w:numId w:val="1"/>
+        </w:numPr>
+        <w:rPr>
+          <w:rFonts w:asciiTheme="majorHAnsi" w:hAnsiTheme="majorHAnsi"/>
+        </w:rPr>
+      </w:pPr>
+      <w:r>
+        <w:rPr>
+          <w:rFonts w:asciiTheme="majorHAnsi" w:hAnsiTheme="majorHAnsi"/>
+        </w:rPr>
         <w:t xml:space="preserve">Analisar tempo médio de atraso por aeroporto </w:t>
       </w:r>
-      <w:proofErr w:type="spellStart"/>
-      <w:r>
-        <w:rPr>
-          <w:rFonts w:asciiTheme="majorHAnsi" w:hAnsiTheme="majorHAnsi"/>
-        </w:rPr>
-        <w:t>vs</w:t>
-      </w:r>
-      <w:proofErr w:type="spellEnd"/>
+      <w:r>
+        <w:rPr>
+          <w:rFonts w:asciiTheme="majorHAnsi" w:hAnsiTheme="majorHAnsi"/>
+        </w:rPr>
+        <w:t>vs.</w:t>
+      </w:r>
       <w:r>
         <w:rPr>
           <w:rFonts w:asciiTheme="majorHAnsi" w:hAnsiTheme="majorHAnsi"/>
@@ -320,6 +366,100 @@
         </w:rPr>
         <w:t xml:space="preserve"> com detalhes de voos, atrasos e cancelamentos.</w:t>
       </w:r>
+      <w:r>
+        <w:rPr>
+          <w:rFonts w:asciiTheme="majorHAnsi" w:hAnsiTheme="majorHAnsi"/>
+        </w:rPr>
+        <w:t xml:space="preserve"> A</w:t>
+      </w:r>
+      <w:r>
+        <w:rPr>
+          <w:rFonts w:asciiTheme="majorHAnsi" w:hAnsiTheme="majorHAnsi"/>
+        </w:rPr>
+        <w:t>mbos os</w:t>
+      </w:r>
+      <w:r>
+        <w:rPr>
+          <w:rFonts w:asciiTheme="majorHAnsi" w:hAnsiTheme="majorHAnsi"/>
+        </w:rPr>
+        <w:t xml:space="preserve"> </w:t>
+      </w:r>
+      <w:proofErr w:type="spellStart"/>
+      <w:r>
+        <w:rPr>
+          <w:rFonts w:asciiTheme="majorHAnsi" w:hAnsiTheme="majorHAnsi"/>
+        </w:rPr>
+        <w:t>datas</w:t>
+      </w:r>
+      <w:r>
+        <w:rPr>
+          <w:rFonts w:asciiTheme="majorHAnsi" w:hAnsiTheme="majorHAnsi"/>
+        </w:rPr>
+        <w:t>ets</w:t>
+      </w:r>
+      <w:proofErr w:type="spellEnd"/>
+      <w:r>
+        <w:rPr>
+          <w:rFonts w:asciiTheme="majorHAnsi" w:hAnsiTheme="majorHAnsi"/>
+        </w:rPr>
+        <w:t xml:space="preserve"> </w:t>
+      </w:r>
+      <w:r>
+        <w:rPr>
+          <w:rFonts w:asciiTheme="majorHAnsi" w:hAnsiTheme="majorHAnsi"/>
+        </w:rPr>
+        <w:t xml:space="preserve">foram </w:t>
+      </w:r>
+      <w:r>
+        <w:rPr>
+          <w:rFonts w:asciiTheme="majorHAnsi" w:hAnsiTheme="majorHAnsi"/>
+        </w:rPr>
+        <w:t>encontrados</w:t>
+      </w:r>
+      <w:r>
+        <w:rPr>
+          <w:rFonts w:asciiTheme="majorHAnsi" w:hAnsiTheme="majorHAnsi"/>
+        </w:rPr>
+        <w:t xml:space="preserve"> </w:t>
+      </w:r>
+      <w:r>
+        <w:rPr>
+          <w:rFonts w:asciiTheme="majorHAnsi" w:hAnsiTheme="majorHAnsi"/>
+        </w:rPr>
+        <w:t>na pla</w:t>
+      </w:r>
+      <w:r>
+        <w:rPr>
+          <w:rFonts w:asciiTheme="majorHAnsi" w:hAnsiTheme="majorHAnsi"/>
+        </w:rPr>
+        <w:t>tafor</w:t>
+      </w:r>
+      <w:r>
+        <w:rPr>
+          <w:rFonts w:asciiTheme="majorHAnsi" w:hAnsiTheme="majorHAnsi"/>
+        </w:rPr>
+        <w:t xml:space="preserve">ma </w:t>
+      </w:r>
+      <w:proofErr w:type="spellStart"/>
+      <w:r>
+        <w:rPr>
+          <w:rFonts w:asciiTheme="majorHAnsi" w:hAnsiTheme="majorHAnsi"/>
+        </w:rPr>
+        <w:t>K</w:t>
+      </w:r>
+      <w:r>
+        <w:rPr>
+          <w:rFonts w:asciiTheme="majorHAnsi" w:hAnsiTheme="majorHAnsi"/>
+        </w:rPr>
+        <w:t>aggle</w:t>
+      </w:r>
+      <w:proofErr w:type="spellEnd"/>
+      <w:r>
+        <w:rPr>
+          <w:rFonts w:asciiTheme="majorHAnsi" w:hAnsiTheme="majorHAnsi"/>
+        </w:rPr>
+        <w:t>.</w:t>
+      </w:r>
     </w:p>
     <w:p>
       <w:pPr>
@@ -331,13 +471,1205 @@
         <w:rPr>
           <w:rFonts w:asciiTheme="majorHAnsi" w:hAnsiTheme="majorHAnsi"/>
         </w:rPr>
-        <w:t xml:space="preserve">Após a importação dos dados, foram selecionadas apenas as </w:t>
+        <w:t xml:space="preserve">No caso do </w:t>
       </w:r>
       <w:proofErr w:type="spellStart"/>
       <w:r>
         <w:rPr>
           <w:rFonts w:asciiTheme="majorHAnsi" w:hAnsiTheme="majorHAnsi"/>
         </w:rPr>
+        <w:t>dataset</w:t>
+      </w:r>
+      <w:proofErr w:type="spellEnd"/>
+      <w:r>
+        <w:rPr>
+          <w:rFonts w:asciiTheme="majorHAnsi" w:hAnsiTheme="majorHAnsi"/>
+        </w:rPr>
+        <w:t xml:space="preserve"> dos voos encontrámos um problema, com quase 10 milhões de linhas, o </w:t>
+      </w:r>
+      <w:proofErr w:type="spellStart"/>
+      <w:r>
+        <w:rPr>
+          <w:rFonts w:asciiTheme="majorHAnsi" w:hAnsiTheme="majorHAnsi"/>
+        </w:rPr>
+        <w:t>pySpark</w:t>
+      </w:r>
+      <w:proofErr w:type="spellEnd"/>
+      <w:r>
+        <w:rPr>
+          <w:rFonts w:asciiTheme="majorHAnsi" w:hAnsiTheme="majorHAnsi"/>
+        </w:rPr>
+        <w:t xml:space="preserve"> era capaz de ler o ficheiro </w:t>
+      </w:r>
+      <w:r>
+        <w:rPr>
+          <w:rFonts w:asciiTheme="majorHAnsi" w:hAnsiTheme="majorHAnsi"/>
+        </w:rPr>
+        <w:t>C</w:t>
+      </w:r>
+      <w:r>
+        <w:rPr>
+          <w:rFonts w:asciiTheme="majorHAnsi" w:hAnsiTheme="majorHAnsi"/>
+        </w:rPr>
+        <w:t>S</w:t>
+      </w:r>
+      <w:r>
+        <w:rPr>
+          <w:rFonts w:asciiTheme="majorHAnsi" w:hAnsiTheme="majorHAnsi"/>
+        </w:rPr>
+        <w:t>V</w:t>
+      </w:r>
+      <w:r>
+        <w:rPr>
+          <w:rFonts w:asciiTheme="majorHAnsi" w:hAnsiTheme="majorHAnsi"/>
+        </w:rPr>
+        <w:t xml:space="preserve">, porém quando pedíamos para fazer leituras de linhas específicas ou alterar certos dados, era devolvido um erro de falta de memória, este erro para além de parar a célula do </w:t>
+      </w:r>
+      <w:proofErr w:type="spellStart"/>
+      <w:r>
+        <w:rPr>
+          <w:rFonts w:asciiTheme="majorHAnsi" w:hAnsiTheme="majorHAnsi"/>
+        </w:rPr>
+        <w:t>notebook</w:t>
+      </w:r>
+      <w:proofErr w:type="spellEnd"/>
+      <w:r>
+        <w:rPr>
+          <w:rFonts w:asciiTheme="majorHAnsi" w:hAnsiTheme="majorHAnsi"/>
+        </w:rPr>
+        <w:t xml:space="preserve"> em questão também acabava por terminar a ligação criada inicialmente com o </w:t>
+      </w:r>
+      <w:proofErr w:type="spellStart"/>
+      <w:r>
+        <w:rPr>
+          <w:rFonts w:asciiTheme="majorHAnsi" w:hAnsiTheme="majorHAnsi"/>
+        </w:rPr>
+        <w:t>MongoDB</w:t>
+      </w:r>
+      <w:proofErr w:type="spellEnd"/>
+      <w:r>
+        <w:rPr>
+          <w:rFonts w:asciiTheme="majorHAnsi" w:hAnsiTheme="majorHAnsi"/>
+        </w:rPr>
+        <w:t xml:space="preserve">. Por isso decidimos criar um script simples em </w:t>
+      </w:r>
+      <w:proofErr w:type="spellStart"/>
+      <w:r>
+        <w:rPr>
+          <w:rFonts w:asciiTheme="majorHAnsi" w:hAnsiTheme="majorHAnsi"/>
+        </w:rPr>
+        <w:t>Python</w:t>
+      </w:r>
+      <w:proofErr w:type="spellEnd"/>
+      <w:r>
+        <w:rPr>
+          <w:rFonts w:asciiTheme="majorHAnsi" w:hAnsiTheme="majorHAnsi"/>
+        </w:rPr>
+        <w:t xml:space="preserve"> para diminuir o tamanho</w:t>
+      </w:r>
+      <w:r>
+        <w:rPr>
+          <w:rFonts w:asciiTheme="majorHAnsi" w:hAnsiTheme="majorHAnsi"/>
+        </w:rPr>
+        <w:t xml:space="preserve"> de</w:t>
+      </w:r>
+      <w:r>
+        <w:rPr>
+          <w:rFonts w:asciiTheme="majorHAnsi" w:hAnsiTheme="majorHAnsi"/>
+        </w:rPr>
+        <w:t>sse</w:t>
+      </w:r>
+      <w:r>
+        <w:rPr>
+          <w:rFonts w:asciiTheme="majorHAnsi" w:hAnsiTheme="majorHAnsi"/>
+        </w:rPr>
+        <w:t xml:space="preserve"> </w:t>
+      </w:r>
+      <w:proofErr w:type="spellStart"/>
+      <w:r>
+        <w:rPr>
+          <w:rFonts w:asciiTheme="majorHAnsi" w:hAnsiTheme="majorHAnsi"/>
+        </w:rPr>
+        <w:t>datase</w:t>
+      </w:r>
+      <w:r>
+        <w:rPr>
+          <w:rFonts w:asciiTheme="majorHAnsi" w:hAnsiTheme="majorHAnsi"/>
+        </w:rPr>
+        <w:t>t</w:t>
+      </w:r>
+      <w:proofErr w:type="spellEnd"/>
+      <w:r>
+        <w:rPr>
+          <w:rFonts w:asciiTheme="majorHAnsi" w:hAnsiTheme="majorHAnsi"/>
+        </w:rPr>
+        <w:t>,</w:t>
+      </w:r>
+      <w:r>
+        <w:rPr>
+          <w:rFonts w:asciiTheme="majorHAnsi" w:hAnsiTheme="majorHAnsi"/>
+        </w:rPr>
+        <w:t xml:space="preserve"> primei</w:t>
+      </w:r>
+      <w:r>
+        <w:rPr>
+          <w:rFonts w:asciiTheme="majorHAnsi" w:hAnsiTheme="majorHAnsi"/>
+        </w:rPr>
+        <w:t xml:space="preserve">ro </w:t>
+      </w:r>
+      <w:r>
+        <w:rPr>
+          <w:rFonts w:asciiTheme="majorHAnsi" w:hAnsiTheme="majorHAnsi"/>
+        </w:rPr>
+        <w:t>seleciona</w:t>
+      </w:r>
+      <w:r>
+        <w:rPr>
+          <w:rFonts w:asciiTheme="majorHAnsi" w:hAnsiTheme="majorHAnsi"/>
+        </w:rPr>
+        <w:t xml:space="preserve"> a</w:t>
+      </w:r>
+      <w:r>
+        <w:rPr>
+          <w:rFonts w:asciiTheme="majorHAnsi" w:hAnsiTheme="majorHAnsi"/>
+        </w:rPr>
+        <w:t>pena</w:t>
+      </w:r>
+      <w:r>
+        <w:rPr>
+          <w:rFonts w:asciiTheme="majorHAnsi" w:hAnsiTheme="majorHAnsi"/>
+        </w:rPr>
+        <w:t xml:space="preserve">s o </w:t>
+      </w:r>
+      <w:r>
+        <w:rPr>
+          <w:rFonts w:asciiTheme="majorHAnsi" w:hAnsiTheme="majorHAnsi"/>
+        </w:rPr>
+        <w:t>terc</w:t>
+      </w:r>
+      <w:r>
+        <w:rPr>
+          <w:rFonts w:asciiTheme="majorHAnsi" w:hAnsiTheme="majorHAnsi"/>
+        </w:rPr>
+        <w:t xml:space="preserve">eiro </w:t>
+      </w:r>
+      <w:r>
+        <w:rPr>
+          <w:rFonts w:asciiTheme="majorHAnsi" w:hAnsiTheme="majorHAnsi"/>
+        </w:rPr>
+        <w:t>tri</w:t>
+      </w:r>
+      <w:r>
+        <w:rPr>
+          <w:rFonts w:asciiTheme="majorHAnsi" w:hAnsiTheme="majorHAnsi"/>
+        </w:rPr>
+        <w:t>mes</w:t>
+      </w:r>
+      <w:r>
+        <w:rPr>
+          <w:rFonts w:asciiTheme="majorHAnsi" w:hAnsiTheme="majorHAnsi"/>
+        </w:rPr>
+        <w:t xml:space="preserve">tre </w:t>
+      </w:r>
+      <w:r>
+        <w:rPr>
+          <w:rFonts w:asciiTheme="majorHAnsi" w:hAnsiTheme="majorHAnsi"/>
+        </w:rPr>
+        <w:t>d</w:t>
+      </w:r>
+      <w:r>
+        <w:rPr>
+          <w:rFonts w:asciiTheme="majorHAnsi" w:hAnsiTheme="majorHAnsi"/>
+        </w:rPr>
+        <w:t>e 201</w:t>
+      </w:r>
+      <w:r>
+        <w:rPr>
+          <w:rFonts w:asciiTheme="majorHAnsi" w:hAnsiTheme="majorHAnsi"/>
+        </w:rPr>
+        <w:t>8 através da co</w:t>
+      </w:r>
+      <w:r>
+        <w:rPr>
+          <w:rFonts w:asciiTheme="majorHAnsi" w:hAnsiTheme="majorHAnsi"/>
+        </w:rPr>
+        <w:t>lun</w:t>
+      </w:r>
+      <w:r>
+        <w:rPr>
+          <w:rFonts w:asciiTheme="majorHAnsi" w:hAnsiTheme="majorHAnsi"/>
+        </w:rPr>
+        <w:t>a “</w:t>
+      </w:r>
+      <w:proofErr w:type="spellStart"/>
+      <w:r>
+        <w:rPr>
+          <w:rFonts w:asciiTheme="majorHAnsi" w:hAnsiTheme="majorHAnsi"/>
+        </w:rPr>
+        <w:t>Qua</w:t>
+      </w:r>
+      <w:r>
+        <w:rPr>
+          <w:rFonts w:asciiTheme="majorHAnsi" w:hAnsiTheme="majorHAnsi"/>
+        </w:rPr>
+        <w:t>rter</w:t>
+      </w:r>
+      <w:proofErr w:type="spellEnd"/>
+      <w:r>
+        <w:rPr>
+          <w:rFonts w:asciiTheme="majorHAnsi" w:hAnsiTheme="majorHAnsi"/>
+        </w:rPr>
+        <w:t>”</w:t>
+      </w:r>
+      <w:r>
+        <w:rPr>
+          <w:rFonts w:asciiTheme="majorHAnsi" w:hAnsiTheme="majorHAnsi"/>
+        </w:rPr>
+        <w:t xml:space="preserve"> </w:t>
+      </w:r>
+      <w:r>
+        <w:rPr>
+          <w:rFonts w:asciiTheme="majorHAnsi" w:hAnsiTheme="majorHAnsi"/>
+        </w:rPr>
+        <w:t>e depo</w:t>
+      </w:r>
+      <w:r>
+        <w:rPr>
+          <w:rFonts w:asciiTheme="majorHAnsi" w:hAnsiTheme="majorHAnsi"/>
+        </w:rPr>
+        <w:t xml:space="preserve">is </w:t>
+      </w:r>
+      <w:r>
+        <w:rPr>
+          <w:rFonts w:asciiTheme="majorHAnsi" w:hAnsiTheme="majorHAnsi"/>
+        </w:rPr>
+        <w:lastRenderedPageBreak/>
+        <w:t>esco</w:t>
+      </w:r>
+      <w:r>
+        <w:rPr>
+          <w:rFonts w:asciiTheme="majorHAnsi" w:hAnsiTheme="majorHAnsi"/>
+        </w:rPr>
+        <w:t>lhe</w:t>
+      </w:r>
+      <w:r>
+        <w:rPr>
+          <w:rFonts w:asciiTheme="majorHAnsi" w:hAnsiTheme="majorHAnsi"/>
+        </w:rPr>
+        <w:t xml:space="preserve"> alea</w:t>
+      </w:r>
+      <w:r>
+        <w:rPr>
+          <w:rFonts w:asciiTheme="majorHAnsi" w:hAnsiTheme="majorHAnsi"/>
+        </w:rPr>
+        <w:t>toria</w:t>
+      </w:r>
+      <w:r>
+        <w:rPr>
+          <w:rFonts w:asciiTheme="majorHAnsi" w:hAnsiTheme="majorHAnsi"/>
+        </w:rPr>
+        <w:t xml:space="preserve">mente </w:t>
+      </w:r>
+      <w:r>
+        <w:rPr>
+          <w:rFonts w:asciiTheme="majorHAnsi" w:hAnsiTheme="majorHAnsi"/>
+        </w:rPr>
+        <w:t>250</w:t>
+      </w:r>
+      <w:r>
+        <w:rPr>
+          <w:rFonts w:asciiTheme="majorHAnsi" w:hAnsiTheme="majorHAnsi"/>
+        </w:rPr>
+        <w:t xml:space="preserve"> mi</w:t>
+      </w:r>
+      <w:r>
+        <w:rPr>
+          <w:rFonts w:asciiTheme="majorHAnsi" w:hAnsiTheme="majorHAnsi"/>
+        </w:rPr>
+        <w:t>l</w:t>
+      </w:r>
+      <w:r>
+        <w:rPr>
+          <w:rFonts w:asciiTheme="majorHAnsi" w:hAnsiTheme="majorHAnsi"/>
+        </w:rPr>
+        <w:t xml:space="preserve"> </w:t>
+      </w:r>
+      <w:r>
+        <w:rPr>
+          <w:rFonts w:asciiTheme="majorHAnsi" w:hAnsiTheme="majorHAnsi"/>
+        </w:rPr>
+        <w:t>l</w:t>
+      </w:r>
+      <w:r>
+        <w:rPr>
+          <w:rFonts w:asciiTheme="majorHAnsi" w:hAnsiTheme="majorHAnsi"/>
+        </w:rPr>
+        <w:t>inhas</w:t>
+      </w:r>
+      <w:r>
+        <w:rPr>
+          <w:rFonts w:asciiTheme="majorHAnsi" w:hAnsiTheme="majorHAnsi"/>
+        </w:rPr>
+        <w:t>, ac</w:t>
+      </w:r>
+      <w:r>
+        <w:rPr>
+          <w:rFonts w:asciiTheme="majorHAnsi" w:hAnsiTheme="majorHAnsi"/>
+        </w:rPr>
+        <w:t xml:space="preserve">abando </w:t>
+      </w:r>
+      <w:r>
+        <w:rPr>
+          <w:rFonts w:asciiTheme="majorHAnsi" w:hAnsiTheme="majorHAnsi"/>
+        </w:rPr>
+        <w:t>por ex</w:t>
+      </w:r>
+      <w:r>
+        <w:rPr>
+          <w:rFonts w:asciiTheme="majorHAnsi" w:hAnsiTheme="majorHAnsi"/>
+        </w:rPr>
+        <w:t>po</w:t>
+      </w:r>
+      <w:r>
+        <w:rPr>
+          <w:rFonts w:asciiTheme="majorHAnsi" w:hAnsiTheme="majorHAnsi"/>
+        </w:rPr>
+        <w:t>rtar p</w:t>
+      </w:r>
+      <w:r>
+        <w:rPr>
+          <w:rFonts w:asciiTheme="majorHAnsi" w:hAnsiTheme="majorHAnsi"/>
+        </w:rPr>
+        <w:t>ara um</w:t>
+      </w:r>
+      <w:r>
+        <w:rPr>
+          <w:rFonts w:asciiTheme="majorHAnsi" w:hAnsiTheme="majorHAnsi"/>
+        </w:rPr>
+        <w:t xml:space="preserve"> novo</w:t>
+      </w:r>
+      <w:r>
+        <w:rPr>
+          <w:rFonts w:asciiTheme="majorHAnsi" w:hAnsiTheme="majorHAnsi"/>
+        </w:rPr>
+        <w:t xml:space="preserve"> fiche</w:t>
+      </w:r>
+      <w:r>
+        <w:rPr>
+          <w:rFonts w:asciiTheme="majorHAnsi" w:hAnsiTheme="majorHAnsi"/>
+        </w:rPr>
+        <w:t xml:space="preserve">iro </w:t>
+      </w:r>
+      <w:r>
+        <w:rPr>
+          <w:rFonts w:asciiTheme="majorHAnsi" w:hAnsiTheme="majorHAnsi"/>
+        </w:rPr>
+        <w:t>CS</w:t>
+      </w:r>
+      <w:r>
+        <w:rPr>
+          <w:rFonts w:asciiTheme="majorHAnsi" w:hAnsiTheme="majorHAnsi"/>
+        </w:rPr>
+        <w:t>V</w:t>
+      </w:r>
+      <w:r>
+        <w:rPr>
+          <w:rFonts w:asciiTheme="majorHAnsi" w:hAnsiTheme="majorHAnsi"/>
+        </w:rPr>
+        <w:t>.</w:t>
+      </w:r>
+    </w:p>
+    <w:p>
+      <w:pPr>
+        <w:rPr>
+          <w:rFonts w:asciiTheme="majorHAnsi" w:hAnsiTheme="majorHAnsi"/>
+        </w:rPr>
+      </w:pPr>
+      <w:r>
+        <w:rPr>
+          <w:rFonts w:asciiTheme="majorHAnsi" w:hAnsiTheme="majorHAnsi"/>
+        </w:rPr>
+        <w:t>Depois</w:t>
+      </w:r>
+      <w:r>
+        <w:rPr>
+          <w:rFonts w:asciiTheme="majorHAnsi" w:hAnsiTheme="majorHAnsi"/>
+        </w:rPr>
+        <w:t xml:space="preserve"> de fe</w:t>
+      </w:r>
+      <w:r>
+        <w:rPr>
+          <w:rFonts w:asciiTheme="majorHAnsi" w:hAnsiTheme="majorHAnsi"/>
+        </w:rPr>
+        <w:t>ito este</w:t>
+      </w:r>
+      <w:r>
+        <w:rPr>
+          <w:rFonts w:asciiTheme="majorHAnsi" w:hAnsiTheme="majorHAnsi"/>
+        </w:rPr>
+        <w:t xml:space="preserve"> </w:t>
+      </w:r>
+      <w:r>
+        <w:rPr>
+          <w:rFonts w:asciiTheme="majorHAnsi" w:hAnsiTheme="majorHAnsi"/>
+        </w:rPr>
+        <w:t>pequen</w:t>
+      </w:r>
+      <w:r>
+        <w:rPr>
+          <w:rFonts w:asciiTheme="majorHAnsi" w:hAnsiTheme="majorHAnsi"/>
+        </w:rPr>
+        <w:t>o trata</w:t>
+      </w:r>
+      <w:r>
+        <w:rPr>
+          <w:rFonts w:asciiTheme="majorHAnsi" w:hAnsiTheme="majorHAnsi"/>
+        </w:rPr>
+        <w:t>mento de</w:t>
+      </w:r>
+      <w:r>
+        <w:rPr>
+          <w:rFonts w:asciiTheme="majorHAnsi" w:hAnsiTheme="majorHAnsi"/>
+        </w:rPr>
+        <w:t xml:space="preserve"> dados</w:t>
+      </w:r>
+      <w:r>
+        <w:rPr>
+          <w:rFonts w:asciiTheme="majorHAnsi" w:hAnsiTheme="majorHAnsi"/>
+        </w:rPr>
+        <w:t xml:space="preserve"> ac</w:t>
+      </w:r>
+      <w:r>
+        <w:rPr>
+          <w:rFonts w:asciiTheme="majorHAnsi" w:hAnsiTheme="majorHAnsi"/>
+        </w:rPr>
+        <w:t xml:space="preserve">edemos </w:t>
+      </w:r>
+      <w:r>
+        <w:rPr>
+          <w:rFonts w:asciiTheme="majorHAnsi" w:hAnsiTheme="majorHAnsi"/>
+        </w:rPr>
+        <w:t xml:space="preserve">à </w:t>
+      </w:r>
+      <w:r>
+        <w:rPr>
+          <w:rFonts w:asciiTheme="majorHAnsi" w:hAnsiTheme="majorHAnsi"/>
+        </w:rPr>
+        <w:t>plat</w:t>
+      </w:r>
+      <w:r>
+        <w:rPr>
+          <w:rFonts w:asciiTheme="majorHAnsi" w:hAnsiTheme="majorHAnsi"/>
+        </w:rPr>
+        <w:t>aforma</w:t>
+      </w:r>
+      <w:r>
+        <w:rPr>
+          <w:rFonts w:asciiTheme="majorHAnsi" w:hAnsiTheme="majorHAnsi"/>
+        </w:rPr>
+        <w:t xml:space="preserve"> </w:t>
+      </w:r>
+      <w:proofErr w:type="spellStart"/>
+      <w:r>
+        <w:rPr>
+          <w:rFonts w:asciiTheme="majorHAnsi" w:hAnsiTheme="majorHAnsi"/>
+        </w:rPr>
+        <w:t>Mo</w:t>
+      </w:r>
+      <w:r>
+        <w:rPr>
+          <w:rFonts w:asciiTheme="majorHAnsi" w:hAnsiTheme="majorHAnsi"/>
+        </w:rPr>
+        <w:t>ngoDB</w:t>
+      </w:r>
+      <w:proofErr w:type="spellEnd"/>
+      <w:r>
+        <w:rPr>
+          <w:rFonts w:asciiTheme="majorHAnsi" w:hAnsiTheme="majorHAnsi"/>
+        </w:rPr>
+        <w:t xml:space="preserve"> </w:t>
+      </w:r>
+      <w:r>
+        <w:rPr>
+          <w:rFonts w:asciiTheme="majorHAnsi" w:hAnsiTheme="majorHAnsi"/>
+        </w:rPr>
+        <w:t>Compas</w:t>
+      </w:r>
+      <w:r>
+        <w:rPr>
+          <w:rFonts w:asciiTheme="majorHAnsi" w:hAnsiTheme="majorHAnsi"/>
+        </w:rPr>
+        <w:t xml:space="preserve">s </w:t>
+      </w:r>
+      <w:r>
+        <w:rPr>
+          <w:rFonts w:asciiTheme="majorHAnsi" w:hAnsiTheme="majorHAnsi"/>
+        </w:rPr>
+        <w:t>pa</w:t>
+      </w:r>
+      <w:r>
+        <w:rPr>
+          <w:rFonts w:asciiTheme="majorHAnsi" w:hAnsiTheme="majorHAnsi"/>
+        </w:rPr>
+        <w:t xml:space="preserve">ra </w:t>
+      </w:r>
+      <w:r>
+        <w:rPr>
+          <w:rFonts w:asciiTheme="majorHAnsi" w:hAnsiTheme="majorHAnsi"/>
+        </w:rPr>
+        <w:t>imp</w:t>
+      </w:r>
+      <w:r>
+        <w:rPr>
+          <w:rFonts w:asciiTheme="majorHAnsi" w:hAnsiTheme="majorHAnsi"/>
+        </w:rPr>
+        <w:t>ortar os</w:t>
+      </w:r>
+      <w:r>
+        <w:rPr>
+          <w:rFonts w:asciiTheme="majorHAnsi" w:hAnsiTheme="majorHAnsi"/>
+        </w:rPr>
+        <w:t xml:space="preserve"> dados</w:t>
+      </w:r>
+      <w:r>
+        <w:rPr>
+          <w:rFonts w:asciiTheme="majorHAnsi" w:hAnsiTheme="majorHAnsi"/>
+        </w:rPr>
+        <w:t>, util</w:t>
+      </w:r>
+      <w:r>
+        <w:rPr>
+          <w:rFonts w:asciiTheme="majorHAnsi" w:hAnsiTheme="majorHAnsi"/>
+        </w:rPr>
+        <w:t xml:space="preserve">izando </w:t>
+      </w:r>
+      <w:r>
+        <w:rPr>
+          <w:rFonts w:asciiTheme="majorHAnsi" w:hAnsiTheme="majorHAnsi"/>
+        </w:rPr>
+        <w:t>a</w:t>
+      </w:r>
+      <w:r>
+        <w:rPr>
+          <w:rFonts w:asciiTheme="majorHAnsi" w:hAnsiTheme="majorHAnsi"/>
+        </w:rPr>
+        <w:t xml:space="preserve"> ins</w:t>
+      </w:r>
+      <w:r>
+        <w:rPr>
+          <w:rFonts w:asciiTheme="majorHAnsi" w:hAnsiTheme="majorHAnsi"/>
+        </w:rPr>
+        <w:t xml:space="preserve">tância </w:t>
+      </w:r>
+      <w:r>
+        <w:rPr>
+          <w:rFonts w:asciiTheme="majorHAnsi" w:hAnsiTheme="majorHAnsi"/>
+        </w:rPr>
+        <w:t xml:space="preserve">criada </w:t>
+      </w:r>
+      <w:r>
+        <w:rPr>
+          <w:rFonts w:asciiTheme="majorHAnsi" w:hAnsiTheme="majorHAnsi"/>
+        </w:rPr>
+        <w:t>pelo container</w:t>
+      </w:r>
+      <w:r>
+        <w:rPr>
+          <w:rFonts w:asciiTheme="majorHAnsi" w:hAnsiTheme="majorHAnsi"/>
+        </w:rPr>
+        <w:t xml:space="preserve"> </w:t>
+      </w:r>
+      <w:r>
+        <w:rPr>
+          <w:rFonts w:asciiTheme="majorHAnsi" w:hAnsiTheme="majorHAnsi"/>
+        </w:rPr>
+        <w:t xml:space="preserve">do </w:t>
+      </w:r>
+      <w:r>
+        <w:rPr>
+          <w:rFonts w:asciiTheme="majorHAnsi" w:hAnsiTheme="majorHAnsi"/>
+        </w:rPr>
+        <w:t>Doc</w:t>
+      </w:r>
+      <w:r>
+        <w:rPr>
+          <w:rFonts w:asciiTheme="majorHAnsi" w:hAnsiTheme="majorHAnsi"/>
+        </w:rPr>
+        <w:t>ker pro</w:t>
+      </w:r>
+      <w:r>
+        <w:rPr>
+          <w:rFonts w:asciiTheme="majorHAnsi" w:hAnsiTheme="majorHAnsi"/>
+        </w:rPr>
+        <w:t>por</w:t>
+      </w:r>
+      <w:r>
+        <w:rPr>
+          <w:rFonts w:asciiTheme="majorHAnsi" w:hAnsiTheme="majorHAnsi"/>
+        </w:rPr>
+        <w:t>cionad</w:t>
+      </w:r>
+      <w:r>
+        <w:rPr>
+          <w:rFonts w:asciiTheme="majorHAnsi" w:hAnsiTheme="majorHAnsi"/>
+        </w:rPr>
+        <w:t>o p</w:t>
+      </w:r>
+      <w:r>
+        <w:rPr>
+          <w:rFonts w:asciiTheme="majorHAnsi" w:hAnsiTheme="majorHAnsi"/>
+        </w:rPr>
+        <w:t xml:space="preserve">ara </w:t>
+      </w:r>
+      <w:r>
+        <w:rPr>
+          <w:rFonts w:asciiTheme="majorHAnsi" w:hAnsiTheme="majorHAnsi"/>
+        </w:rPr>
+        <w:t xml:space="preserve">a </w:t>
+      </w:r>
+      <w:r>
+        <w:rPr>
+          <w:rFonts w:asciiTheme="majorHAnsi" w:hAnsiTheme="majorHAnsi"/>
+        </w:rPr>
+        <w:t>realiza</w:t>
+      </w:r>
+      <w:r>
+        <w:rPr>
+          <w:rFonts w:asciiTheme="majorHAnsi" w:hAnsiTheme="majorHAnsi"/>
+        </w:rPr>
+        <w:t xml:space="preserve">ção </w:t>
+      </w:r>
+      <w:r>
+        <w:rPr>
+          <w:rFonts w:asciiTheme="majorHAnsi" w:hAnsiTheme="majorHAnsi"/>
+        </w:rPr>
+        <w:t>do pro</w:t>
+      </w:r>
+      <w:r>
+        <w:rPr>
+          <w:rFonts w:asciiTheme="majorHAnsi" w:hAnsiTheme="majorHAnsi"/>
+        </w:rPr>
+        <w:t xml:space="preserve">jeto. </w:t>
+      </w:r>
+      <w:r>
+        <w:rPr>
+          <w:rFonts w:asciiTheme="majorHAnsi" w:hAnsiTheme="majorHAnsi"/>
+        </w:rPr>
+        <w:t>Den</w:t>
+      </w:r>
+      <w:r>
+        <w:rPr>
+          <w:rFonts w:asciiTheme="majorHAnsi" w:hAnsiTheme="majorHAnsi"/>
+        </w:rPr>
+        <w:t xml:space="preserve">tro da </w:t>
+      </w:r>
+      <w:r>
+        <w:rPr>
+          <w:rFonts w:asciiTheme="majorHAnsi" w:hAnsiTheme="majorHAnsi"/>
+        </w:rPr>
+        <w:t xml:space="preserve">aplicação </w:t>
+      </w:r>
+      <w:r>
+        <w:rPr>
+          <w:rFonts w:asciiTheme="majorHAnsi" w:hAnsiTheme="majorHAnsi"/>
+        </w:rPr>
+        <w:t>criámos</w:t>
+      </w:r>
+      <w:r>
+        <w:rPr>
+          <w:rFonts w:asciiTheme="majorHAnsi" w:hAnsiTheme="majorHAnsi"/>
+        </w:rPr>
+        <w:t xml:space="preserve"> d</w:t>
+      </w:r>
+      <w:r>
+        <w:rPr>
+          <w:rFonts w:asciiTheme="majorHAnsi" w:hAnsiTheme="majorHAnsi"/>
+        </w:rPr>
+        <w:t>uas coleções</w:t>
+      </w:r>
+      <w:r>
+        <w:rPr>
+          <w:rFonts w:asciiTheme="majorHAnsi" w:hAnsiTheme="majorHAnsi"/>
+        </w:rPr>
+        <w:t xml:space="preserve"> </w:t>
+      </w:r>
+      <w:r>
+        <w:rPr>
+          <w:rFonts w:asciiTheme="majorHAnsi" w:hAnsiTheme="majorHAnsi"/>
+        </w:rPr>
+        <w:t xml:space="preserve">uma </w:t>
+      </w:r>
+      <w:r>
+        <w:rPr>
+          <w:rFonts w:asciiTheme="majorHAnsi" w:hAnsiTheme="majorHAnsi"/>
+        </w:rPr>
+        <w:t xml:space="preserve">para </w:t>
+      </w:r>
+      <w:r>
+        <w:rPr>
+          <w:rFonts w:asciiTheme="majorHAnsi" w:hAnsiTheme="majorHAnsi"/>
+        </w:rPr>
+        <w:t>os voo</w:t>
+      </w:r>
+      <w:r>
+        <w:rPr>
+          <w:rFonts w:asciiTheme="majorHAnsi" w:hAnsiTheme="majorHAnsi"/>
+        </w:rPr>
+        <w:t>s outr</w:t>
+      </w:r>
+      <w:r>
+        <w:rPr>
+          <w:rFonts w:asciiTheme="majorHAnsi" w:hAnsiTheme="majorHAnsi"/>
+        </w:rPr>
+        <w:t xml:space="preserve">a </w:t>
+      </w:r>
+      <w:r>
+        <w:rPr>
+          <w:rFonts w:asciiTheme="majorHAnsi" w:hAnsiTheme="majorHAnsi"/>
+        </w:rPr>
+        <w:t>para o</w:t>
+      </w:r>
+      <w:r>
+        <w:rPr>
+          <w:rFonts w:asciiTheme="majorHAnsi" w:hAnsiTheme="majorHAnsi"/>
+        </w:rPr>
+        <w:t>s at</w:t>
+      </w:r>
+      <w:r>
+        <w:rPr>
+          <w:rFonts w:asciiTheme="majorHAnsi" w:hAnsiTheme="majorHAnsi"/>
+        </w:rPr>
+        <w:t>rasos e</w:t>
+      </w:r>
+      <w:r>
+        <w:rPr>
+          <w:rFonts w:asciiTheme="majorHAnsi" w:hAnsiTheme="majorHAnsi"/>
+        </w:rPr>
+        <w:t xml:space="preserve"> impor</w:t>
+      </w:r>
+      <w:r>
+        <w:rPr>
+          <w:rFonts w:asciiTheme="majorHAnsi" w:hAnsiTheme="majorHAnsi"/>
+        </w:rPr>
+        <w:t>támos</w:t>
+      </w:r>
+      <w:r>
+        <w:rPr>
+          <w:rFonts w:asciiTheme="majorHAnsi" w:hAnsiTheme="majorHAnsi"/>
+        </w:rPr>
+        <w:t xml:space="preserve"> o </w:t>
+      </w:r>
+      <w:r>
+        <w:rPr>
+          <w:rFonts w:asciiTheme="majorHAnsi" w:hAnsiTheme="majorHAnsi"/>
+        </w:rPr>
+        <w:t>ficheiro</w:t>
+      </w:r>
+      <w:r>
+        <w:rPr>
+          <w:rFonts w:asciiTheme="majorHAnsi" w:hAnsiTheme="majorHAnsi"/>
+        </w:rPr>
+        <w:t xml:space="preserve"> correspond</w:t>
+      </w:r>
+      <w:r>
+        <w:rPr>
+          <w:rFonts w:asciiTheme="majorHAnsi" w:hAnsiTheme="majorHAnsi"/>
+        </w:rPr>
+        <w:t>ente</w:t>
+      </w:r>
+      <w:r>
+        <w:rPr>
+          <w:rFonts w:asciiTheme="majorHAnsi" w:hAnsiTheme="majorHAnsi"/>
+        </w:rPr>
+        <w:t xml:space="preserve"> a cada </w:t>
+      </w:r>
+      <w:r>
+        <w:rPr>
+          <w:rFonts w:asciiTheme="majorHAnsi" w:hAnsiTheme="majorHAnsi"/>
+        </w:rPr>
+        <w:t>uma.</w:t>
+      </w:r>
+    </w:p>
+    <w:p>
+      <w:pPr>
+        <w:rPr>
+          <w:rFonts w:asciiTheme="majorHAnsi" w:hAnsiTheme="majorHAnsi"/>
+        </w:rPr>
+      </w:pPr>
+      <w:r>
+        <w:rPr>
+          <w:rFonts w:asciiTheme="majorHAnsi" w:hAnsiTheme="majorHAnsi"/>
+        </w:rPr>
+        <w:t>J</w:t>
+      </w:r>
+      <w:r>
+        <w:rPr>
+          <w:rFonts w:asciiTheme="majorHAnsi" w:hAnsiTheme="majorHAnsi"/>
+        </w:rPr>
+        <w:t>á dentro</w:t>
+      </w:r>
+      <w:r>
+        <w:rPr>
+          <w:rFonts w:asciiTheme="majorHAnsi" w:hAnsiTheme="majorHAnsi"/>
+        </w:rPr>
+        <w:t xml:space="preserve"> do </w:t>
+      </w:r>
+      <w:proofErr w:type="spellStart"/>
+      <w:r>
+        <w:rPr>
+          <w:rFonts w:asciiTheme="majorHAnsi" w:hAnsiTheme="majorHAnsi"/>
+        </w:rPr>
+        <w:t>not</w:t>
+      </w:r>
+      <w:r>
+        <w:rPr>
+          <w:rFonts w:asciiTheme="majorHAnsi" w:hAnsiTheme="majorHAnsi"/>
+        </w:rPr>
+        <w:t>ebook</w:t>
+      </w:r>
+      <w:proofErr w:type="spellEnd"/>
+      <w:r>
+        <w:rPr>
+          <w:rFonts w:asciiTheme="majorHAnsi" w:hAnsiTheme="majorHAnsi"/>
+        </w:rPr>
+        <w:t>, começ</w:t>
+      </w:r>
+      <w:r>
+        <w:rPr>
+          <w:rFonts w:asciiTheme="majorHAnsi" w:hAnsiTheme="majorHAnsi"/>
+        </w:rPr>
+        <w:t>amos p</w:t>
+      </w:r>
+      <w:r>
+        <w:rPr>
+          <w:rFonts w:asciiTheme="majorHAnsi" w:hAnsiTheme="majorHAnsi"/>
+        </w:rPr>
+        <w:t>or criar</w:t>
+      </w:r>
+      <w:r>
+        <w:rPr>
+          <w:rFonts w:asciiTheme="majorHAnsi" w:hAnsiTheme="majorHAnsi"/>
+        </w:rPr>
+        <w:t xml:space="preserve"> a </w:t>
+      </w:r>
+      <w:r>
+        <w:rPr>
+          <w:rFonts w:asciiTheme="majorHAnsi" w:hAnsiTheme="majorHAnsi"/>
+        </w:rPr>
+        <w:t>liga</w:t>
+      </w:r>
+      <w:r>
+        <w:rPr>
+          <w:rFonts w:asciiTheme="majorHAnsi" w:hAnsiTheme="majorHAnsi"/>
+        </w:rPr>
+        <w:t>ção en</w:t>
+      </w:r>
+      <w:r>
+        <w:rPr>
+          <w:rFonts w:asciiTheme="majorHAnsi" w:hAnsiTheme="majorHAnsi"/>
+        </w:rPr>
+        <w:t xml:space="preserve">tre o </w:t>
+      </w:r>
+      <w:proofErr w:type="spellStart"/>
+      <w:r>
+        <w:rPr>
+          <w:rFonts w:asciiTheme="majorHAnsi" w:hAnsiTheme="majorHAnsi"/>
+        </w:rPr>
+        <w:t>p</w:t>
+      </w:r>
+      <w:r>
+        <w:rPr>
+          <w:rFonts w:asciiTheme="majorHAnsi" w:hAnsiTheme="majorHAnsi"/>
+        </w:rPr>
+        <w:t>ySp</w:t>
+      </w:r>
+      <w:r>
+        <w:rPr>
+          <w:rFonts w:asciiTheme="majorHAnsi" w:hAnsiTheme="majorHAnsi"/>
+        </w:rPr>
+        <w:t>ark</w:t>
+      </w:r>
+      <w:proofErr w:type="spellEnd"/>
+      <w:r>
+        <w:rPr>
+          <w:rFonts w:asciiTheme="majorHAnsi" w:hAnsiTheme="majorHAnsi"/>
+        </w:rPr>
+        <w:t xml:space="preserve"> </w:t>
+      </w:r>
+      <w:r>
+        <w:rPr>
+          <w:rFonts w:asciiTheme="majorHAnsi" w:hAnsiTheme="majorHAnsi"/>
+        </w:rPr>
+        <w:t xml:space="preserve">e </w:t>
+      </w:r>
+      <w:r>
+        <w:rPr>
+          <w:rFonts w:asciiTheme="majorHAnsi" w:hAnsiTheme="majorHAnsi"/>
+        </w:rPr>
+        <w:t>a i</w:t>
+      </w:r>
+      <w:r>
+        <w:rPr>
+          <w:rFonts w:asciiTheme="majorHAnsi" w:hAnsiTheme="majorHAnsi"/>
+        </w:rPr>
+        <w:t>nstâ</w:t>
+      </w:r>
+      <w:r>
+        <w:rPr>
+          <w:rFonts w:asciiTheme="majorHAnsi" w:hAnsiTheme="majorHAnsi"/>
+        </w:rPr>
+        <w:t>ncia d</w:t>
+      </w:r>
+      <w:r>
+        <w:rPr>
+          <w:rFonts w:asciiTheme="majorHAnsi" w:hAnsiTheme="majorHAnsi"/>
+        </w:rPr>
+        <w:t xml:space="preserve">e </w:t>
+      </w:r>
+      <w:proofErr w:type="spellStart"/>
+      <w:r>
+        <w:rPr>
+          <w:rFonts w:asciiTheme="majorHAnsi" w:hAnsiTheme="majorHAnsi"/>
+        </w:rPr>
+        <w:t>Mong</w:t>
+      </w:r>
+      <w:r>
+        <w:rPr>
+          <w:rFonts w:asciiTheme="majorHAnsi" w:hAnsiTheme="majorHAnsi"/>
+        </w:rPr>
+        <w:t>oDB</w:t>
+      </w:r>
+      <w:proofErr w:type="spellEnd"/>
+      <w:r>
+        <w:rPr>
+          <w:rFonts w:asciiTheme="majorHAnsi" w:hAnsiTheme="majorHAnsi"/>
+        </w:rPr>
+        <w:t xml:space="preserve"> </w:t>
+      </w:r>
+      <w:r>
+        <w:rPr>
+          <w:rFonts w:asciiTheme="majorHAnsi" w:hAnsiTheme="majorHAnsi"/>
+        </w:rPr>
+        <w:t>hospe</w:t>
+      </w:r>
+      <w:r>
+        <w:rPr>
+          <w:rFonts w:asciiTheme="majorHAnsi" w:hAnsiTheme="majorHAnsi"/>
+        </w:rPr>
+        <w:t xml:space="preserve">dada </w:t>
+      </w:r>
+      <w:r>
+        <w:rPr>
+          <w:rFonts w:asciiTheme="majorHAnsi" w:hAnsiTheme="majorHAnsi"/>
+        </w:rPr>
+        <w:t xml:space="preserve">no </w:t>
+      </w:r>
+      <w:r>
+        <w:rPr>
+          <w:rFonts w:asciiTheme="majorHAnsi" w:hAnsiTheme="majorHAnsi"/>
+        </w:rPr>
+        <w:t>nos</w:t>
+      </w:r>
+      <w:r>
+        <w:rPr>
+          <w:rFonts w:asciiTheme="majorHAnsi" w:hAnsiTheme="majorHAnsi"/>
+        </w:rPr>
+        <w:t>so comp</w:t>
+      </w:r>
+      <w:r>
+        <w:rPr>
+          <w:rFonts w:asciiTheme="majorHAnsi" w:hAnsiTheme="majorHAnsi"/>
+        </w:rPr>
+        <w:t>utador</w:t>
+      </w:r>
+      <w:r>
+        <w:rPr>
+          <w:rFonts w:asciiTheme="majorHAnsi" w:hAnsiTheme="majorHAnsi"/>
+        </w:rPr>
+        <w:t>, dep</w:t>
+      </w:r>
+      <w:r>
+        <w:rPr>
+          <w:rFonts w:asciiTheme="majorHAnsi" w:hAnsiTheme="majorHAnsi"/>
+        </w:rPr>
+        <w:t xml:space="preserve">ois </w:t>
+      </w:r>
+      <w:r>
+        <w:rPr>
+          <w:rFonts w:asciiTheme="majorHAnsi" w:hAnsiTheme="majorHAnsi"/>
+        </w:rPr>
+        <w:t xml:space="preserve">é </w:t>
+      </w:r>
+      <w:r>
+        <w:rPr>
+          <w:rFonts w:asciiTheme="majorHAnsi" w:hAnsiTheme="majorHAnsi"/>
+        </w:rPr>
+        <w:t>só</w:t>
+      </w:r>
+      <w:r>
+        <w:rPr>
+          <w:rFonts w:asciiTheme="majorHAnsi" w:hAnsiTheme="majorHAnsi"/>
+        </w:rPr>
+        <w:t xml:space="preserve"> fa</w:t>
+      </w:r>
+      <w:r>
+        <w:rPr>
+          <w:rFonts w:asciiTheme="majorHAnsi" w:hAnsiTheme="majorHAnsi"/>
+        </w:rPr>
+        <w:t xml:space="preserve">zer a </w:t>
+      </w:r>
+      <w:r>
+        <w:rPr>
+          <w:rFonts w:asciiTheme="majorHAnsi" w:hAnsiTheme="majorHAnsi"/>
+        </w:rPr>
+        <w:t>lei</w:t>
+      </w:r>
+      <w:r>
+        <w:rPr>
+          <w:rFonts w:asciiTheme="majorHAnsi" w:hAnsiTheme="majorHAnsi"/>
+        </w:rPr>
+        <w:t xml:space="preserve">tura </w:t>
+      </w:r>
+      <w:r>
+        <w:rPr>
+          <w:rFonts w:asciiTheme="majorHAnsi" w:hAnsiTheme="majorHAnsi"/>
+        </w:rPr>
+        <w:t>d</w:t>
+      </w:r>
+      <w:r>
+        <w:rPr>
+          <w:rFonts w:asciiTheme="majorHAnsi" w:hAnsiTheme="majorHAnsi"/>
+        </w:rPr>
+        <w:t xml:space="preserve">as </w:t>
+      </w:r>
+      <w:r>
+        <w:rPr>
+          <w:rFonts w:asciiTheme="majorHAnsi" w:hAnsiTheme="majorHAnsi"/>
+        </w:rPr>
+        <w:t>duas c</w:t>
+      </w:r>
+      <w:r>
+        <w:rPr>
+          <w:rFonts w:asciiTheme="majorHAnsi" w:hAnsiTheme="majorHAnsi"/>
+        </w:rPr>
+        <w:t>oleç</w:t>
+      </w:r>
+      <w:r>
+        <w:rPr>
+          <w:rFonts w:asciiTheme="majorHAnsi" w:hAnsiTheme="majorHAnsi"/>
+        </w:rPr>
+        <w:t>ões pa</w:t>
+      </w:r>
+      <w:r>
+        <w:rPr>
+          <w:rFonts w:asciiTheme="majorHAnsi" w:hAnsiTheme="majorHAnsi"/>
+        </w:rPr>
+        <w:t>ra cada</w:t>
+      </w:r>
+      <w:r>
+        <w:rPr>
+          <w:rFonts w:asciiTheme="majorHAnsi" w:hAnsiTheme="majorHAnsi"/>
+        </w:rPr>
+        <w:t xml:space="preserve"> um </w:t>
+      </w:r>
+      <w:r>
+        <w:rPr>
+          <w:rFonts w:asciiTheme="majorHAnsi" w:hAnsiTheme="majorHAnsi"/>
+        </w:rPr>
+        <w:t xml:space="preserve">dos </w:t>
+      </w:r>
+      <w:proofErr w:type="spellStart"/>
+      <w:r>
+        <w:rPr>
+          <w:rFonts w:asciiTheme="majorHAnsi" w:hAnsiTheme="majorHAnsi"/>
+        </w:rPr>
+        <w:t>dat</w:t>
+      </w:r>
+      <w:r>
+        <w:rPr>
+          <w:rFonts w:asciiTheme="majorHAnsi" w:hAnsiTheme="majorHAnsi"/>
+        </w:rPr>
+        <w:t>afr</w:t>
+      </w:r>
+      <w:r>
+        <w:rPr>
+          <w:rFonts w:asciiTheme="majorHAnsi" w:hAnsiTheme="majorHAnsi"/>
+        </w:rPr>
+        <w:t>ame</w:t>
+      </w:r>
+      <w:r>
+        <w:rPr>
+          <w:rFonts w:asciiTheme="majorHAnsi" w:hAnsiTheme="majorHAnsi"/>
+        </w:rPr>
+        <w:t>s</w:t>
+      </w:r>
+      <w:proofErr w:type="spellEnd"/>
+      <w:r>
+        <w:rPr>
+          <w:rFonts w:asciiTheme="majorHAnsi" w:hAnsiTheme="majorHAnsi"/>
+        </w:rPr>
+        <w:t xml:space="preserve"> que </w:t>
+      </w:r>
+      <w:r>
+        <w:rPr>
+          <w:rFonts w:asciiTheme="majorHAnsi" w:hAnsiTheme="majorHAnsi"/>
+        </w:rPr>
+        <w:t>iremos a</w:t>
+      </w:r>
+      <w:r>
+        <w:rPr>
+          <w:rFonts w:asciiTheme="majorHAnsi" w:hAnsiTheme="majorHAnsi"/>
+        </w:rPr>
+        <w:t>nalis</w:t>
+      </w:r>
+      <w:r>
+        <w:rPr>
+          <w:rFonts w:asciiTheme="majorHAnsi" w:hAnsiTheme="majorHAnsi"/>
+        </w:rPr>
+        <w:t>ar.</w:t>
+      </w:r>
+    </w:p>
+    <w:p>
+      <w:pPr>
+        <w:rPr>
+          <w:rFonts w:asciiTheme="majorHAnsi" w:hAnsiTheme="majorHAnsi"/>
+        </w:rPr>
+      </w:pPr>
+      <w:r>
+        <w:rPr>
+          <w:rFonts w:asciiTheme="majorHAnsi" w:hAnsiTheme="majorHAnsi"/>
+        </w:rPr>
+        <w:t xml:space="preserve">Após a </w:t>
+      </w:r>
+      <w:r>
+        <w:rPr>
+          <w:rFonts w:asciiTheme="majorHAnsi" w:hAnsiTheme="majorHAnsi"/>
+        </w:rPr>
+        <w:t>lei</w:t>
+      </w:r>
+      <w:r>
+        <w:rPr>
+          <w:rFonts w:asciiTheme="majorHAnsi" w:hAnsiTheme="majorHAnsi"/>
+        </w:rPr>
+        <w:t>tur</w:t>
+      </w:r>
+      <w:r>
+        <w:rPr>
+          <w:rFonts w:asciiTheme="majorHAnsi" w:hAnsiTheme="majorHAnsi"/>
+        </w:rPr>
+        <w:t>a</w:t>
+      </w:r>
+      <w:r>
+        <w:rPr>
+          <w:rFonts w:asciiTheme="majorHAnsi" w:hAnsiTheme="majorHAnsi"/>
+        </w:rPr>
+        <w:t xml:space="preserve"> dos dados, foram selecionadas apenas as </w:t>
+      </w:r>
+      <w:proofErr w:type="spellStart"/>
+      <w:r>
+        <w:rPr>
+          <w:rFonts w:asciiTheme="majorHAnsi" w:hAnsiTheme="majorHAnsi"/>
+        </w:rPr>
         <w:t>features</w:t>
       </w:r>
       <w:proofErr w:type="spellEnd"/>
@@ -387,7 +1719,249 @@
         <w:rPr>
           <w:rFonts w:asciiTheme="majorHAnsi" w:hAnsiTheme="majorHAnsi"/>
         </w:rPr>
-        <w:t>. Aplicámos filtros de limpeza</w:t>
+        <w:t xml:space="preserve">. </w:t>
+      </w:r>
+      <w:r>
+        <w:rPr>
+          <w:rFonts w:asciiTheme="majorHAnsi" w:hAnsiTheme="majorHAnsi"/>
+        </w:rPr>
+        <w:t>No</w:t>
+      </w:r>
+      <w:r>
+        <w:rPr>
+          <w:rFonts w:asciiTheme="majorHAnsi" w:hAnsiTheme="majorHAnsi"/>
+        </w:rPr>
+        <w:t xml:space="preserve"> caso </w:t>
+      </w:r>
+      <w:r>
+        <w:rPr>
+          <w:rFonts w:asciiTheme="majorHAnsi" w:hAnsiTheme="majorHAnsi"/>
+        </w:rPr>
+        <w:t xml:space="preserve">do </w:t>
+      </w:r>
+      <w:proofErr w:type="spellStart"/>
+      <w:r>
+        <w:rPr>
+          <w:rFonts w:asciiTheme="majorHAnsi" w:hAnsiTheme="majorHAnsi"/>
+        </w:rPr>
+        <w:t>dat</w:t>
+      </w:r>
+      <w:r>
+        <w:rPr>
+          <w:rFonts w:asciiTheme="majorHAnsi" w:hAnsiTheme="majorHAnsi"/>
+        </w:rPr>
+        <w:t>aset</w:t>
+      </w:r>
+      <w:proofErr w:type="spellEnd"/>
+      <w:r>
+        <w:rPr>
+          <w:rFonts w:asciiTheme="majorHAnsi" w:hAnsiTheme="majorHAnsi"/>
+        </w:rPr>
+        <w:t xml:space="preserve"> do</w:t>
+      </w:r>
+      <w:r>
+        <w:rPr>
+          <w:rFonts w:asciiTheme="majorHAnsi" w:hAnsiTheme="majorHAnsi"/>
+        </w:rPr>
+        <w:t>s</w:t>
+      </w:r>
+      <w:r>
+        <w:rPr>
+          <w:rFonts w:asciiTheme="majorHAnsi" w:hAnsiTheme="majorHAnsi"/>
+        </w:rPr>
+        <w:t xml:space="preserve"> </w:t>
+      </w:r>
+      <w:r>
+        <w:rPr>
+          <w:rFonts w:asciiTheme="majorHAnsi" w:hAnsiTheme="majorHAnsi"/>
+        </w:rPr>
+        <w:t>voos</w:t>
+      </w:r>
+      <w:r>
+        <w:rPr>
+          <w:rFonts w:asciiTheme="majorHAnsi" w:hAnsiTheme="majorHAnsi"/>
+        </w:rPr>
+        <w:t>,</w:t>
+      </w:r>
+      <w:r>
+        <w:rPr>
+          <w:rFonts w:asciiTheme="majorHAnsi" w:hAnsiTheme="majorHAnsi"/>
+        </w:rPr>
+        <w:t xml:space="preserve"> para </w:t>
+      </w:r>
+      <w:r>
+        <w:rPr>
+          <w:rFonts w:asciiTheme="majorHAnsi" w:hAnsiTheme="majorHAnsi"/>
+        </w:rPr>
+        <w:t>a</w:t>
+      </w:r>
+      <w:r>
+        <w:rPr>
+          <w:rFonts w:asciiTheme="majorHAnsi" w:hAnsiTheme="majorHAnsi"/>
+        </w:rPr>
+        <w:t>lém</w:t>
+      </w:r>
+      <w:r>
+        <w:rPr>
+          <w:rFonts w:asciiTheme="majorHAnsi" w:hAnsiTheme="majorHAnsi"/>
+        </w:rPr>
+        <w:t xml:space="preserve"> de </w:t>
+      </w:r>
+      <w:r>
+        <w:rPr>
+          <w:rFonts w:asciiTheme="majorHAnsi" w:hAnsiTheme="majorHAnsi"/>
+        </w:rPr>
+        <w:t>apa</w:t>
+      </w:r>
+      <w:r>
+        <w:rPr>
+          <w:rFonts w:asciiTheme="majorHAnsi" w:hAnsiTheme="majorHAnsi"/>
+        </w:rPr>
+        <w:t>gar as c</w:t>
+      </w:r>
+      <w:r>
+        <w:rPr>
+          <w:rFonts w:asciiTheme="majorHAnsi" w:hAnsiTheme="majorHAnsi"/>
+        </w:rPr>
+        <w:t>ol</w:t>
+      </w:r>
+      <w:r>
+        <w:rPr>
+          <w:rFonts w:asciiTheme="majorHAnsi" w:hAnsiTheme="majorHAnsi"/>
+        </w:rPr>
+        <w:t>unas co</w:t>
+      </w:r>
+      <w:r>
+        <w:rPr>
+          <w:rFonts w:asciiTheme="majorHAnsi" w:hAnsiTheme="majorHAnsi"/>
+        </w:rPr>
+        <w:t>nsideradas</w:t>
+      </w:r>
+      <w:r>
+        <w:rPr>
+          <w:rFonts w:asciiTheme="majorHAnsi" w:hAnsiTheme="majorHAnsi"/>
+        </w:rPr>
+        <w:t xml:space="preserve"> </w:t>
+      </w:r>
+      <w:r>
+        <w:rPr>
+          <w:rFonts w:asciiTheme="majorHAnsi" w:hAnsiTheme="majorHAnsi"/>
+        </w:rPr>
+        <w:t>desnecessárias, n</w:t>
+      </w:r>
+      <w:r>
+        <w:rPr>
+          <w:rFonts w:asciiTheme="majorHAnsi" w:hAnsiTheme="majorHAnsi"/>
+        </w:rPr>
+        <w:t>orma</w:t>
+      </w:r>
+      <w:r>
+        <w:rPr>
+          <w:rFonts w:asciiTheme="majorHAnsi" w:hAnsiTheme="majorHAnsi"/>
+        </w:rPr>
+        <w:t>liz</w:t>
+      </w:r>
+      <w:r>
+        <w:rPr>
+          <w:rFonts w:asciiTheme="majorHAnsi" w:hAnsiTheme="majorHAnsi"/>
+        </w:rPr>
+        <w:t xml:space="preserve">ámos </w:t>
+      </w:r>
+      <w:r>
+        <w:rPr>
+          <w:rFonts w:asciiTheme="majorHAnsi" w:hAnsiTheme="majorHAnsi"/>
+        </w:rPr>
+        <w:t xml:space="preserve">os </w:t>
+      </w:r>
+      <w:r>
+        <w:rPr>
+          <w:rFonts w:asciiTheme="majorHAnsi" w:hAnsiTheme="majorHAnsi"/>
+        </w:rPr>
+        <w:t>t</w:t>
+      </w:r>
+      <w:r>
+        <w:rPr>
+          <w:rFonts w:asciiTheme="majorHAnsi" w:hAnsiTheme="majorHAnsi"/>
+        </w:rPr>
+        <w:t>í</w:t>
+      </w:r>
+      <w:r>
+        <w:rPr>
+          <w:rFonts w:asciiTheme="majorHAnsi" w:hAnsiTheme="majorHAnsi"/>
+        </w:rPr>
+        <w:t>tulos</w:t>
+      </w:r>
+      <w:r>
+        <w:rPr>
+          <w:rFonts w:asciiTheme="majorHAnsi" w:hAnsiTheme="majorHAnsi"/>
+        </w:rPr>
+        <w:t xml:space="preserve"> de </w:t>
+      </w:r>
+      <w:r>
+        <w:rPr>
+          <w:rFonts w:asciiTheme="majorHAnsi" w:hAnsiTheme="majorHAnsi"/>
+        </w:rPr>
+        <w:t>todas a</w:t>
+      </w:r>
+      <w:r>
+        <w:rPr>
+          <w:rFonts w:asciiTheme="majorHAnsi" w:hAnsiTheme="majorHAnsi"/>
+        </w:rPr>
+        <w:t>s col</w:t>
+      </w:r>
+      <w:r>
+        <w:rPr>
+          <w:rFonts w:asciiTheme="majorHAnsi" w:hAnsiTheme="majorHAnsi"/>
+        </w:rPr>
+        <w:t>unas pa</w:t>
+      </w:r>
+      <w:r>
+        <w:rPr>
+          <w:rFonts w:asciiTheme="majorHAnsi" w:hAnsiTheme="majorHAnsi"/>
+        </w:rPr>
+        <w:t>ra ficare</w:t>
+      </w:r>
+      <w:r>
+        <w:rPr>
+          <w:rFonts w:asciiTheme="majorHAnsi" w:hAnsiTheme="majorHAnsi"/>
+        </w:rPr>
+        <w:t xml:space="preserve">m com </w:t>
+      </w:r>
+      <w:r>
+        <w:rPr>
+          <w:rFonts w:asciiTheme="majorHAnsi" w:hAnsiTheme="majorHAnsi"/>
+        </w:rPr>
+        <w:t>letras</w:t>
+      </w:r>
+      <w:r>
+        <w:rPr>
+          <w:rFonts w:asciiTheme="majorHAnsi" w:hAnsiTheme="majorHAnsi"/>
+        </w:rPr>
+        <w:t xml:space="preserve"> </w:t>
+      </w:r>
+      <w:r>
+        <w:rPr>
+          <w:rFonts w:asciiTheme="majorHAnsi" w:hAnsiTheme="majorHAnsi"/>
+        </w:rPr>
+        <w:t>minúsculas</w:t>
+      </w:r>
+      <w:r>
+        <w:rPr>
+          <w:rFonts w:asciiTheme="majorHAnsi" w:hAnsiTheme="majorHAnsi"/>
+        </w:rPr>
+        <w:t>.</w:t>
+      </w:r>
+      <w:r>
+        <w:rPr>
+          <w:rFonts w:asciiTheme="majorHAnsi" w:hAnsiTheme="majorHAnsi"/>
+        </w:rPr>
+        <w:t xml:space="preserve"> </w:t>
+      </w:r>
+      <w:r>
+        <w:rPr>
+          <w:rFonts w:asciiTheme="majorHAnsi" w:hAnsiTheme="majorHAnsi"/>
+        </w:rPr>
+        <w:t>Aplicámos filtros de limpeza</w:t>
       </w:r>
       <w:r>
         <w:rPr>
@@ -407,8 +1981,629 @@
         <w:rPr>
           <w:rFonts w:asciiTheme="majorHAnsi" w:hAnsiTheme="majorHAnsi"/>
         </w:rPr>
-        <w:t>, eliminando linhas duplicadas ou com valores nulos.</w:t>
-      </w:r>
+        <w:t>, eliminando linhas duplicadas ou com valores nulos</w:t>
+      </w:r>
+      <w:r>
+        <w:rPr>
+          <w:rFonts w:asciiTheme="majorHAnsi" w:hAnsiTheme="majorHAnsi"/>
+        </w:rPr>
+        <w:t>,</w:t>
+      </w:r>
+      <w:r>
+        <w:rPr>
+          <w:rFonts w:asciiTheme="majorHAnsi" w:hAnsiTheme="majorHAnsi"/>
+        </w:rPr>
+        <w:t xml:space="preserve"> a</w:t>
+      </w:r>
+      <w:r>
+        <w:rPr>
+          <w:rFonts w:asciiTheme="majorHAnsi" w:hAnsiTheme="majorHAnsi"/>
+        </w:rPr>
+        <w:t>ca</w:t>
+      </w:r>
+      <w:r>
+        <w:rPr>
+          <w:rFonts w:asciiTheme="majorHAnsi" w:hAnsiTheme="majorHAnsi"/>
+        </w:rPr>
+        <w:t xml:space="preserve">bando </w:t>
+      </w:r>
+      <w:r>
+        <w:rPr>
+          <w:rFonts w:asciiTheme="majorHAnsi" w:hAnsiTheme="majorHAnsi"/>
+        </w:rPr>
+        <w:t xml:space="preserve">por </w:t>
+      </w:r>
+      <w:r>
+        <w:rPr>
+          <w:rFonts w:asciiTheme="majorHAnsi" w:hAnsiTheme="majorHAnsi"/>
+        </w:rPr>
+        <w:t>ver</w:t>
+      </w:r>
+      <w:r>
+        <w:rPr>
+          <w:rFonts w:asciiTheme="majorHAnsi" w:hAnsiTheme="majorHAnsi"/>
+        </w:rPr>
+        <w:t xml:space="preserve">ificar </w:t>
+      </w:r>
+      <w:r>
+        <w:rPr>
+          <w:rFonts w:asciiTheme="majorHAnsi" w:hAnsiTheme="majorHAnsi"/>
+        </w:rPr>
+        <w:t>se res</w:t>
+      </w:r>
+      <w:r>
+        <w:rPr>
+          <w:rFonts w:asciiTheme="majorHAnsi" w:hAnsiTheme="majorHAnsi"/>
+        </w:rPr>
+        <w:t xml:space="preserve">ta </w:t>
+      </w:r>
+      <w:r>
+        <w:rPr>
+          <w:rFonts w:asciiTheme="majorHAnsi" w:hAnsiTheme="majorHAnsi"/>
+        </w:rPr>
+        <w:t>algu</w:t>
+      </w:r>
+      <w:r>
+        <w:rPr>
+          <w:rFonts w:asciiTheme="majorHAnsi" w:hAnsiTheme="majorHAnsi"/>
+        </w:rPr>
+        <w:t>m</w:t>
+      </w:r>
+      <w:r>
+        <w:rPr>
+          <w:rFonts w:asciiTheme="majorHAnsi" w:hAnsiTheme="majorHAnsi"/>
+        </w:rPr>
+        <w:t>.</w:t>
+      </w:r>
+      <w:r>
+        <w:rPr>
+          <w:rFonts w:asciiTheme="majorHAnsi" w:hAnsiTheme="majorHAnsi"/>
+        </w:rPr>
+        <w:t xml:space="preserve"> P</w:t>
+      </w:r>
+      <w:r>
+        <w:rPr>
+          <w:rFonts w:asciiTheme="majorHAnsi" w:hAnsiTheme="majorHAnsi"/>
+        </w:rPr>
+        <w:t xml:space="preserve">or </w:t>
+      </w:r>
+      <w:r>
+        <w:rPr>
+          <w:rFonts w:asciiTheme="majorHAnsi" w:hAnsiTheme="majorHAnsi"/>
+        </w:rPr>
+        <w:t>últi</w:t>
+      </w:r>
+      <w:r>
+        <w:rPr>
+          <w:rFonts w:asciiTheme="majorHAnsi" w:hAnsiTheme="majorHAnsi"/>
+        </w:rPr>
+        <w:t>mo</w:t>
+      </w:r>
+      <w:r>
+        <w:rPr>
+          <w:rFonts w:asciiTheme="majorHAnsi" w:hAnsiTheme="majorHAnsi"/>
+        </w:rPr>
+        <w:t xml:space="preserve">, </w:t>
+      </w:r>
+      <w:r>
+        <w:rPr>
+          <w:rFonts w:asciiTheme="majorHAnsi" w:hAnsiTheme="majorHAnsi"/>
+        </w:rPr>
+        <w:t>reiniciámos</w:t>
+      </w:r>
+      <w:r>
+        <w:rPr>
+          <w:rFonts w:asciiTheme="majorHAnsi" w:hAnsiTheme="majorHAnsi"/>
+        </w:rPr>
+        <w:t xml:space="preserve"> o </w:t>
+      </w:r>
+      <w:proofErr w:type="spellStart"/>
+      <w:r>
+        <w:rPr>
+          <w:rFonts w:asciiTheme="majorHAnsi" w:hAnsiTheme="majorHAnsi"/>
+        </w:rPr>
+        <w:t>in</w:t>
+      </w:r>
+      <w:r>
+        <w:rPr>
+          <w:rFonts w:asciiTheme="majorHAnsi" w:hAnsiTheme="majorHAnsi"/>
+        </w:rPr>
+        <w:t>dex</w:t>
+      </w:r>
+      <w:proofErr w:type="spellEnd"/>
+      <w:r>
+        <w:rPr>
+          <w:rFonts w:asciiTheme="majorHAnsi" w:hAnsiTheme="majorHAnsi"/>
+        </w:rPr>
+        <w:t xml:space="preserve"> </w:t>
+      </w:r>
+      <w:r>
+        <w:rPr>
+          <w:rFonts w:asciiTheme="majorHAnsi" w:hAnsiTheme="majorHAnsi"/>
+        </w:rPr>
+        <w:t>nos do</w:t>
+      </w:r>
+      <w:r>
+        <w:rPr>
+          <w:rFonts w:asciiTheme="majorHAnsi" w:hAnsiTheme="majorHAnsi"/>
+        </w:rPr>
+        <w:t xml:space="preserve">is </w:t>
+      </w:r>
+      <w:proofErr w:type="spellStart"/>
+      <w:r>
+        <w:rPr>
+          <w:rFonts w:asciiTheme="majorHAnsi" w:hAnsiTheme="majorHAnsi"/>
+        </w:rPr>
+        <w:t>datafr</w:t>
+      </w:r>
+      <w:r>
+        <w:rPr>
+          <w:rFonts w:asciiTheme="majorHAnsi" w:hAnsiTheme="majorHAnsi"/>
+        </w:rPr>
+        <w:t>ames</w:t>
+      </w:r>
+      <w:proofErr w:type="spellEnd"/>
+      <w:r>
+        <w:rPr>
+          <w:rFonts w:asciiTheme="majorHAnsi" w:hAnsiTheme="majorHAnsi"/>
+        </w:rPr>
+        <w:t>, isto t</w:t>
+      </w:r>
+      <w:r>
+        <w:rPr>
+          <w:rFonts w:asciiTheme="majorHAnsi" w:hAnsiTheme="majorHAnsi"/>
+        </w:rPr>
+        <w:t>em de se</w:t>
+      </w:r>
+      <w:r>
+        <w:rPr>
+          <w:rFonts w:asciiTheme="majorHAnsi" w:hAnsiTheme="majorHAnsi"/>
+        </w:rPr>
+        <w:t>r feito de</w:t>
+      </w:r>
+      <w:r>
+        <w:rPr>
+          <w:rFonts w:asciiTheme="majorHAnsi" w:hAnsiTheme="majorHAnsi"/>
+        </w:rPr>
+        <w:t xml:space="preserve"> form</w:t>
+      </w:r>
+      <w:r>
+        <w:rPr>
+          <w:rFonts w:asciiTheme="majorHAnsi" w:hAnsiTheme="majorHAnsi"/>
+        </w:rPr>
+        <w:t>a dife</w:t>
+      </w:r>
+      <w:r>
+        <w:rPr>
+          <w:rFonts w:asciiTheme="majorHAnsi" w:hAnsiTheme="majorHAnsi"/>
+        </w:rPr>
+        <w:t xml:space="preserve">rente </w:t>
+      </w:r>
+      <w:r>
+        <w:rPr>
+          <w:rFonts w:asciiTheme="majorHAnsi" w:hAnsiTheme="majorHAnsi"/>
+        </w:rPr>
+        <w:t>d</w:t>
+      </w:r>
+      <w:r>
+        <w:rPr>
+          <w:rFonts w:asciiTheme="majorHAnsi" w:hAnsiTheme="majorHAnsi"/>
+        </w:rPr>
+        <w:t>o que em</w:t>
+      </w:r>
+      <w:r>
+        <w:rPr>
+          <w:rFonts w:asciiTheme="majorHAnsi" w:hAnsiTheme="majorHAnsi"/>
+        </w:rPr>
+        <w:t xml:space="preserve"> </w:t>
+      </w:r>
+      <w:r>
+        <w:rPr>
+          <w:rFonts w:asciiTheme="majorHAnsi" w:hAnsiTheme="majorHAnsi"/>
+        </w:rPr>
+        <w:t>Pandas</w:t>
+      </w:r>
+      <w:r>
+        <w:rPr>
+          <w:rFonts w:asciiTheme="majorHAnsi" w:hAnsiTheme="majorHAnsi"/>
+        </w:rPr>
+        <w:t>, u</w:t>
+      </w:r>
+      <w:r>
+        <w:rPr>
+          <w:rFonts w:asciiTheme="majorHAnsi" w:hAnsiTheme="majorHAnsi"/>
+        </w:rPr>
+        <w:t>tiliz</w:t>
+      </w:r>
+      <w:r>
+        <w:rPr>
+          <w:rFonts w:asciiTheme="majorHAnsi" w:hAnsiTheme="majorHAnsi"/>
+        </w:rPr>
+        <w:t>ando a</w:t>
+      </w:r>
+      <w:r>
+        <w:rPr>
+          <w:rFonts w:asciiTheme="majorHAnsi" w:hAnsiTheme="majorHAnsi"/>
+        </w:rPr>
+        <w:t xml:space="preserve"> fun</w:t>
+      </w:r>
+      <w:r>
+        <w:rPr>
+          <w:rFonts w:asciiTheme="majorHAnsi" w:hAnsiTheme="majorHAnsi"/>
+        </w:rPr>
+        <w:t xml:space="preserve">ção </w:t>
+      </w:r>
+      <w:proofErr w:type="spellStart"/>
+      <w:r>
+        <w:rPr>
+          <w:rFonts w:asciiTheme="majorHAnsi" w:hAnsiTheme="majorHAnsi"/>
+        </w:rPr>
+        <w:t>Wi</w:t>
+      </w:r>
+      <w:r>
+        <w:rPr>
+          <w:rFonts w:asciiTheme="majorHAnsi" w:hAnsiTheme="majorHAnsi"/>
+        </w:rPr>
+        <w:t>ndow</w:t>
+      </w:r>
+      <w:proofErr w:type="spellEnd"/>
+      <w:r>
+        <w:rPr>
+          <w:rFonts w:asciiTheme="majorHAnsi" w:hAnsiTheme="majorHAnsi"/>
+        </w:rPr>
+        <w:t xml:space="preserve"> para t</w:t>
+      </w:r>
+      <w:r>
+        <w:rPr>
+          <w:rFonts w:asciiTheme="majorHAnsi" w:hAnsiTheme="majorHAnsi"/>
+        </w:rPr>
+        <w:t>al.</w:t>
+      </w:r>
+    </w:p>
+    <w:p>
+      <w:pPr>
+        <w:rPr>
+          <w:rFonts w:asciiTheme="majorHAnsi" w:hAnsiTheme="majorHAnsi"/>
+        </w:rPr>
+      </w:pPr>
+      <w:r>
+        <w:rPr>
+          <w:rFonts w:asciiTheme="majorHAnsi" w:hAnsiTheme="majorHAnsi"/>
+        </w:rPr>
+        <w:t xml:space="preserve">No que </w:t>
+      </w:r>
+      <w:r>
+        <w:rPr>
+          <w:rFonts w:asciiTheme="majorHAnsi" w:hAnsiTheme="majorHAnsi"/>
+        </w:rPr>
+        <w:t>to</w:t>
+      </w:r>
+      <w:r>
+        <w:rPr>
+          <w:rFonts w:asciiTheme="majorHAnsi" w:hAnsiTheme="majorHAnsi"/>
+        </w:rPr>
+        <w:t>ca</w:t>
+      </w:r>
+      <w:r>
+        <w:rPr>
+          <w:rFonts w:asciiTheme="majorHAnsi" w:hAnsiTheme="majorHAnsi"/>
+        </w:rPr>
+        <w:t xml:space="preserve"> </w:t>
+      </w:r>
+      <w:r>
+        <w:rPr>
+          <w:rFonts w:asciiTheme="majorHAnsi" w:hAnsiTheme="majorHAnsi"/>
+        </w:rPr>
+        <w:t xml:space="preserve">à </w:t>
+      </w:r>
+      <w:r>
+        <w:rPr>
+          <w:rFonts w:asciiTheme="majorHAnsi" w:hAnsiTheme="majorHAnsi"/>
+        </w:rPr>
+        <w:t>an</w:t>
+      </w:r>
+      <w:r>
+        <w:rPr>
+          <w:rFonts w:asciiTheme="majorHAnsi" w:hAnsiTheme="majorHAnsi"/>
+        </w:rPr>
+        <w:t>ál</w:t>
+      </w:r>
+      <w:r>
+        <w:rPr>
+          <w:rFonts w:asciiTheme="majorHAnsi" w:hAnsiTheme="majorHAnsi"/>
+        </w:rPr>
+        <w:t>ise exp</w:t>
+      </w:r>
+      <w:r>
+        <w:rPr>
+          <w:rFonts w:asciiTheme="majorHAnsi" w:hAnsiTheme="majorHAnsi"/>
+        </w:rPr>
+        <w:t>lorat</w:t>
+      </w:r>
+      <w:r>
+        <w:rPr>
+          <w:rFonts w:asciiTheme="majorHAnsi" w:hAnsiTheme="majorHAnsi"/>
+        </w:rPr>
+        <w:t xml:space="preserve">ória </w:t>
+      </w:r>
+      <w:r>
+        <w:rPr>
+          <w:rFonts w:asciiTheme="majorHAnsi" w:hAnsiTheme="majorHAnsi"/>
+        </w:rPr>
+        <w:t>inicial</w:t>
+      </w:r>
+      <w:r>
+        <w:rPr>
+          <w:rFonts w:asciiTheme="majorHAnsi" w:hAnsiTheme="majorHAnsi"/>
+        </w:rPr>
+        <w:t xml:space="preserve">, </w:t>
+      </w:r>
+      <w:r>
+        <w:rPr>
+          <w:rFonts w:asciiTheme="majorHAnsi" w:hAnsiTheme="majorHAnsi"/>
+        </w:rPr>
+        <w:t xml:space="preserve">começámos </w:t>
+      </w:r>
+      <w:r>
+        <w:rPr>
+          <w:rFonts w:asciiTheme="majorHAnsi" w:hAnsiTheme="majorHAnsi"/>
+        </w:rPr>
+        <w:t>p</w:t>
+      </w:r>
+      <w:r>
+        <w:rPr>
+          <w:rFonts w:asciiTheme="majorHAnsi" w:hAnsiTheme="majorHAnsi"/>
+        </w:rPr>
+        <w:t>or</w:t>
+      </w:r>
+      <w:r>
+        <w:rPr>
+          <w:rFonts w:asciiTheme="majorHAnsi" w:hAnsiTheme="majorHAnsi"/>
+        </w:rPr>
+        <w:t xml:space="preserve"> </w:t>
+      </w:r>
+      <w:r>
+        <w:rPr>
+          <w:rFonts w:asciiTheme="majorHAnsi" w:hAnsiTheme="majorHAnsi"/>
+        </w:rPr>
+        <w:t>perceber qu</w:t>
+      </w:r>
+      <w:r>
+        <w:rPr>
+          <w:rFonts w:asciiTheme="majorHAnsi" w:hAnsiTheme="majorHAnsi"/>
+        </w:rPr>
+        <w:t xml:space="preserve">ais </w:t>
+      </w:r>
+      <w:r>
+        <w:rPr>
+          <w:rFonts w:asciiTheme="majorHAnsi" w:hAnsiTheme="majorHAnsi"/>
+        </w:rPr>
+        <w:t>os</w:t>
+      </w:r>
+      <w:r>
+        <w:rPr>
+          <w:rFonts w:asciiTheme="majorHAnsi" w:hAnsiTheme="majorHAnsi"/>
+        </w:rPr>
+        <w:t xml:space="preserve"> po</w:t>
+      </w:r>
+      <w:r>
+        <w:rPr>
+          <w:rFonts w:asciiTheme="majorHAnsi" w:hAnsiTheme="majorHAnsi"/>
+        </w:rPr>
+        <w:t>ntos</w:t>
+      </w:r>
+      <w:r>
+        <w:rPr>
+          <w:rFonts w:asciiTheme="majorHAnsi" w:hAnsiTheme="majorHAnsi"/>
+        </w:rPr>
+        <w:t xml:space="preserve"> mais i</w:t>
+      </w:r>
+      <w:r>
+        <w:rPr>
+          <w:rFonts w:asciiTheme="majorHAnsi" w:hAnsiTheme="majorHAnsi"/>
+        </w:rPr>
+        <w:t>nteres</w:t>
+      </w:r>
+      <w:r>
+        <w:rPr>
+          <w:rFonts w:asciiTheme="majorHAnsi" w:hAnsiTheme="majorHAnsi"/>
+        </w:rPr>
+        <w:t xml:space="preserve">santes </w:t>
+      </w:r>
+      <w:r>
+        <w:rPr>
+          <w:rFonts w:asciiTheme="majorHAnsi" w:hAnsiTheme="majorHAnsi"/>
+        </w:rPr>
+        <w:t xml:space="preserve">para </w:t>
+      </w:r>
+      <w:r>
+        <w:rPr>
+          <w:rFonts w:asciiTheme="majorHAnsi" w:hAnsiTheme="majorHAnsi"/>
+        </w:rPr>
+        <w:t>se</w:t>
+      </w:r>
+      <w:r>
+        <w:rPr>
+          <w:rFonts w:asciiTheme="majorHAnsi" w:hAnsiTheme="majorHAnsi"/>
+        </w:rPr>
+        <w:t xml:space="preserve"> estud</w:t>
+      </w:r>
+      <w:r>
+        <w:rPr>
+          <w:rFonts w:asciiTheme="majorHAnsi" w:hAnsiTheme="majorHAnsi"/>
+        </w:rPr>
+        <w:t>ar</w:t>
+      </w:r>
+      <w:r>
+        <w:rPr>
+          <w:rFonts w:asciiTheme="majorHAnsi" w:hAnsiTheme="majorHAnsi"/>
+        </w:rPr>
+        <w:t>.</w:t>
+      </w:r>
+      <w:r>
+        <w:rPr>
+          <w:rFonts w:asciiTheme="majorHAnsi" w:hAnsiTheme="majorHAnsi"/>
+        </w:rPr>
+        <w:t xml:space="preserve"> </w:t>
+      </w:r>
+      <w:r>
+        <w:rPr>
+          <w:rFonts w:asciiTheme="majorHAnsi" w:hAnsiTheme="majorHAnsi"/>
+        </w:rPr>
+        <w:t>Fazemos</w:t>
+      </w:r>
+      <w:r>
+        <w:rPr>
+          <w:rFonts w:asciiTheme="majorHAnsi" w:hAnsiTheme="majorHAnsi"/>
+        </w:rPr>
+        <w:t xml:space="preserve"> uma análise de atrasos, cancelamentos e preços de </w:t>
+      </w:r>
+      <w:r>
+        <w:rPr>
+          <w:rFonts w:asciiTheme="majorHAnsi" w:hAnsiTheme="majorHAnsi"/>
+        </w:rPr>
+        <w:t>bilhetes</w:t>
+      </w:r>
+      <w:r>
+        <w:rPr>
+          <w:rFonts w:asciiTheme="majorHAnsi" w:hAnsiTheme="majorHAnsi"/>
+        </w:rPr>
+        <w:t xml:space="preserve">, começando pela identificação dos aeroportos com mais atrasos. Primeiro, os dados de atrasos são agrupados por aeroporto, e a soma dos atrasos (arr_del15) é calculada para cada um. </w:t>
+      </w:r>
+      <w:r>
+        <w:rPr>
+          <w:rFonts w:asciiTheme="majorHAnsi" w:hAnsiTheme="majorHAnsi"/>
+        </w:rPr>
+        <w:t>Depois</w:t>
+      </w:r>
+      <w:r>
+        <w:rPr>
+          <w:rFonts w:asciiTheme="majorHAnsi" w:hAnsiTheme="majorHAnsi"/>
+        </w:rPr>
+        <w:t xml:space="preserve">, os aeroportos são ordenados em ordem decrescente pelo total de atrasos, e os 5 principais aeroportos mais atrasados são selecionados. Com base nesses aeroportos, o </w:t>
+      </w:r>
+      <w:proofErr w:type="spellStart"/>
+      <w:r>
+        <w:rPr>
+          <w:rFonts w:asciiTheme="majorHAnsi" w:hAnsiTheme="majorHAnsi"/>
+        </w:rPr>
+        <w:t>dataframe</w:t>
+      </w:r>
+      <w:proofErr w:type="spellEnd"/>
+      <w:r>
+        <w:rPr>
+          <w:rFonts w:asciiTheme="majorHAnsi" w:hAnsiTheme="majorHAnsi"/>
+        </w:rPr>
+        <w:t xml:space="preserve"> de voos é filtrado para incluir apenas os voos com destino a eles, e calcula-se o preço médio das passagens para cada um desses destinos. Além disso, os dados de atrasos são agrupados novamente por aeroporto para calcular o total de voos, total de cancelamentos e a </w:t>
+      </w:r>
+      <w:r>
+        <w:rPr>
+          <w:rFonts w:asciiTheme="majorHAnsi" w:hAnsiTheme="majorHAnsi"/>
+        </w:rPr>
+        <w:t>percentagem</w:t>
+      </w:r>
+      <w:r>
+        <w:rPr>
+          <w:rFonts w:asciiTheme="majorHAnsi" w:hAnsiTheme="majorHAnsi"/>
+        </w:rPr>
+        <w:t xml:space="preserve"> de voos cancelados. A partir disso, os 10 aeroportos com as maiores </w:t>
+      </w:r>
+      <w:r>
+        <w:rPr>
+          <w:rFonts w:asciiTheme="majorHAnsi" w:hAnsiTheme="majorHAnsi"/>
+        </w:rPr>
+        <w:t>percentagens</w:t>
+      </w:r>
+      <w:r>
+        <w:rPr>
+          <w:rFonts w:asciiTheme="majorHAnsi" w:hAnsiTheme="majorHAnsi"/>
+        </w:rPr>
+        <w:t xml:space="preserve"> de cancelamentos são identificados.</w:t>
+      </w:r>
+      <w:r>
+        <w:rPr>
+          <w:rFonts w:asciiTheme="majorHAnsi" w:hAnsiTheme="majorHAnsi"/>
+        </w:rPr>
+        <w:t xml:space="preserve"> </w:t>
+      </w:r>
+      <w:r>
+        <w:rPr>
+          <w:rFonts w:asciiTheme="majorHAnsi" w:hAnsiTheme="majorHAnsi"/>
+        </w:rPr>
+        <w:t xml:space="preserve">Por fim, o </w:t>
+      </w:r>
+      <w:proofErr w:type="spellStart"/>
+      <w:r>
+        <w:rPr>
+          <w:rFonts w:asciiTheme="majorHAnsi" w:hAnsiTheme="majorHAnsi"/>
+        </w:rPr>
+        <w:t>dataframe</w:t>
+      </w:r>
+      <w:proofErr w:type="spellEnd"/>
+      <w:r>
+        <w:rPr>
+          <w:rFonts w:asciiTheme="majorHAnsi" w:hAnsiTheme="majorHAnsi"/>
+        </w:rPr>
+        <w:t xml:space="preserve"> de voos é filtrado para incluir apenas os aeroportos mais cancelados, e calcula-se a média do preço das passagens para cada um desses destinos. Os resultados fornecem uma visão abrangente sobre atrasos, cancelamentos e preços médios </w:t>
+      </w:r>
+      <w:r>
+        <w:rPr>
+          <w:rFonts w:asciiTheme="majorHAnsi" w:hAnsiTheme="majorHAnsi"/>
+        </w:rPr>
+        <w:t>de</w:t>
+      </w:r>
+      <w:r>
+        <w:rPr>
+          <w:rFonts w:asciiTheme="majorHAnsi" w:hAnsiTheme="majorHAnsi"/>
+        </w:rPr>
+        <w:t xml:space="preserve"> bilhetes</w:t>
+      </w:r>
+      <w:r>
+        <w:rPr>
+          <w:rFonts w:asciiTheme="majorHAnsi" w:hAnsiTheme="majorHAnsi"/>
+        </w:rPr>
+        <w:t xml:space="preserve"> nos aeroportos mais </w:t>
+      </w:r>
+      <w:r>
+        <w:rPr>
+          <w:rFonts w:asciiTheme="majorHAnsi" w:hAnsiTheme="majorHAnsi"/>
+        </w:rPr>
+        <w:t>importantes</w:t>
+      </w:r>
+      <w:r>
+        <w:rPr>
+          <w:rFonts w:asciiTheme="majorHAnsi" w:hAnsiTheme="majorHAnsi"/>
+        </w:rPr>
+        <w:t>.</w:t>
+      </w:r>
+    </w:p>
+    <w:p>
+      <w:pPr>
+        <w:rPr>
+          <w:rFonts w:asciiTheme="majorHAnsi" w:hAnsiTheme="majorHAnsi"/>
+        </w:rPr>
+      </w:pPr>
+    </w:p>
+    <w:p>
+      <w:pPr>
+        <w:rPr>
+          <w:rFonts w:asciiTheme="majorHAnsi" w:hAnsiTheme="majorHAnsi"/>
+        </w:rPr>
+      </w:pPr>
+    </w:p>
+    <w:p>
+      <w:pPr>
+        <w:rPr>
+          <w:rFonts w:asciiTheme="majorHAnsi" w:hAnsiTheme="majorHAnsi"/>
+        </w:rPr>
+      </w:pPr>
+    </w:p>
+    <w:p>
+      <w:pPr>
+        <w:rPr>
+          <w:rFonts w:asciiTheme="majorHAnsi" w:hAnsiTheme="majorHAnsi"/>
+        </w:rPr>
+      </w:pPr>
     </w:p>
     <w:p>
       <w:pPr>
@@ -428,7 +2623,7 @@
 </file>
 
 <file path=word/numbering.xml><?xml version="1.0" encoding="utf-8"?>
-<w:numbering xmlns:wpc="http://schemas.microsoft.com/office/word/2010/wordprocessingCanvas" xmlns:cx="http://schemas.microsoft.com/office/drawing/2014/chartex" xmlns:cx1="http://schemas.microsoft.com/office/drawing/2015/9/8/chartex" xmlns:cx2="http://schemas.microsoft.com/office/drawing/2015/10/21/chartex" xmlns:cx3="http://schemas.microsoft.com/office/drawing/2016/5/9/chartex" xmlns:cx4="http://schemas.microsoft.com/office/drawing/2016/5/10/chartex" xmlns:cx5="http://schemas.microsoft.com/office/drawing/2016/5/11/chartex" xmlns:cx6="http://schemas.microsoft.com/office/drawing/2016/5/12/chartex" xmlns:cx7="http://schemas.microsoft.com/office/drawing/2016/5/13/chartex" xmlns:cx8="http://schemas.microsoft.com/office/drawing/2016/5/14/chartex" xmlns:mc="http://schemas.openxmlformats.org/markup-compatibility/2006" xmlns:aink="http://schemas.microsoft.com/office/drawing/2016/ink" xmlns:am3d="http://schemas.microsoft.com/office/drawing/2017/model3d" xmlns:o="urn:schemas-microsoft-com:office:office" xmlns:oel="http://schemas.microsoft.com/office/2019/extlst" xmlns:r="http://schemas.openxmlformats.org/officeDocument/2006/relationships" xmlns:m="http://schemas.openxmlformats.org/officeDocument/2006/math" xmlns:v="urn:schemas-microsoft-com:vml" xmlns:wp14="http://schemas.microsoft.com/office/word/2010/wordprocessingDrawing" xmlns:wp="http://schemas.openxmlformats.org/drawingml/2006/wordprocessingDrawing" xmlns:w10="urn:schemas-microsoft-com:office:word" xmlns:w="http://schemas.openxmlformats.org/wordprocessingml/2006/main" xmlns:w14="http://schemas.microsoft.com/office/word/2010/wordml" xmlns:w15="http://schemas.microsoft.com/office/word/2012/wordml" xmlns:w16cex="http://schemas.microsoft.com/office/word/2018/wordml/cex" xmlns:w16cid="http://schemas.microsoft.com/office/word/2016/wordml/cid" xmlns:w16="http://schemas.microsoft.com/office/word/2018/wordml" xmlns:w16du="http://schemas.microsoft.com/office/word/2023/wordml/word16du" xmlns:w16sdtdh="http://schemas.microsoft.com/office/word/2020/wordml/sdtdatahash" xmlns:w16se="http://schemas.microsoft.com/office/word/2015/wordml/symex" xmlns:wpg="http://schemas.microsoft.com/office/word/2010/wordprocessingGroup" xmlns:wpi="http://schemas.microsoft.com/office/word/2010/wordprocessingInk" xmlns:wne="http://schemas.microsoft.com/office/word/2006/wordml" xmlns:wps="http://schemas.microsoft.com/office/word/2010/wordprocessingShape" mc:Ignorable="w14 w15 w16se w16cid w16 w16cex w16sdtdh w16du wp14">
+<w:numbering xmlns:wpc="http://schemas.microsoft.com/office/word/2010/wordprocessingCanvas" xmlns:cx="http://schemas.microsoft.com/office/drawing/2014/chartex" xmlns:cx1="http://schemas.microsoft.com/office/drawing/2015/9/8/chartex" xmlns:cx2="http://schemas.microsoft.com/office/drawing/2015/10/21/chartex" xmlns:cx3="http://schemas.microsoft.com/office/drawing/2016/5/9/chartex" xmlns:cx4="http://schemas.microsoft.com/office/drawing/2016/5/10/chartex" xmlns:cx5="http://schemas.microsoft.com/office/drawing/2016/5/11/chartex" xmlns:cx6="http://schemas.microsoft.com/office/drawing/2016/5/12/chartex" xmlns:cx7="http://schemas.microsoft.com/office/drawing/2016/5/13/chartex" xmlns:cx8="http://schemas.microsoft.com/office/drawing/2016/5/14/chartex" xmlns:mc="http://schemas.openxmlformats.org/markup-compatibility/2006" xmlns:aink="http://schemas.microsoft.com/office/drawing/2016/ink" xmlns:am3d="http://schemas.microsoft.com/office/drawing/2017/model3d" xmlns:o="urn:schemas-microsoft-com:office:office" xmlns:oel="http://schemas.microsoft.com/office/2019/extlst" xmlns:r="http://schemas.openxmlformats.org/officeDocument/2006/relationships" xmlns:m="http://schemas.openxmlformats.org/officeDocument/2006/math" xmlns:v="urn:schemas-microsoft-com:vml" xmlns:wp14="http://schemas.microsoft.com/office/word/2010/wordprocessingDrawing" xmlns:wp="http://schemas.openxmlformats.org/drawingml/2006/wordprocessingDrawing" xmlns:w10="urn:schemas-microsoft-com:office:word" xmlns:w="http://schemas.openxmlformats.org/wordprocessingml/2006/main" xmlns:w14="http://schemas.microsoft.com/office/word/2010/wordml" xmlns:w15="http://schemas.microsoft.com/office/word/2012/wordml" xmlns:w16cex="http://schemas.microsoft.com/office/word/2018/wordml/cex" xmlns:w16cid="http://schemas.microsoft.com/office/word/2016/wordml/cid" xmlns:w16="http://schemas.microsoft.com/office/word/2018/wordml" xmlns:w16du="http://schemas.microsoft.com/office/word/2023/wordml/word16du" xmlns:w16sdtdh="http://schemas.microsoft.com/office/word/2020/wordml/sdtdatahash" xmlns:w16sdtfl="http://schemas.microsoft.com/office/word/2024/wordml/sdtformatlock" xmlns:w16se="http://schemas.microsoft.com/office/word/2015/wordml/symex" xmlns:wpg="http://schemas.microsoft.com/office/word/2010/wordprocessingGroup" xmlns:wpi="http://schemas.microsoft.com/office/word/2010/wordprocessingInk" xmlns:wne="http://schemas.microsoft.com/office/word/2006/wordml" xmlns:wps="http://schemas.microsoft.com/office/word/2010/wordprocessingShape" mc:Ignorable="w14 w15 w16se w16cid w16 w16cex w16sdtdh w16sdtfl w16du wp14">
   <w:abstractNum w:abstractNumId="0" w15:restartNumberingAfterBreak="0">
     <w:nsid w:val="51614B35"/>
     <w:multiLevelType w:val="hybridMultilevel"/>
@@ -549,7 +2744,7 @@
 </file>
 
 <file path=word/styles.xml><?xml version="1.0" encoding="utf-8"?>
-<w:styles xmlns:mc="http://schemas.openxmlformats.org/markup-compatibility/2006" xmlns:r="http://schemas.openxmlformats.org/officeDocument/2006/relationships" xmlns:w="http://schemas.openxmlformats.org/wordprocessingml/2006/main" xmlns:w14="http://schemas.microsoft.com/office/word/2010/wordml" xmlns:w15="http://schemas.microsoft.com/office/word/2012/wordml" xmlns:w16cex="http://schemas.microsoft.com/office/word/2018/wordml/cex" xmlns:w16cid="http://schemas.microsoft.com/office/word/2016/wordml/cid" xmlns:w16="http://schemas.microsoft.com/office/word/2018/wordml" xmlns:w16du="http://schemas.microsoft.com/office/word/2023/wordml/word16du" xmlns:w16sdtdh="http://schemas.microsoft.com/office/word/2020/wordml/sdtdatahash" xmlns:w16se="http://schemas.microsoft.com/office/word/2015/wordml/symex" mc:Ignorable="w14 w15 w16se w16cid w16 w16cex w16sdtdh w16du">
+<w:styles xmlns:mc="http://schemas.openxmlformats.org/markup-compatibility/2006" xmlns:r="http://schemas.openxmlformats.org/officeDocument/2006/relationships" xmlns:w="http://schemas.openxmlformats.org/wordprocessingml/2006/main" xmlns:w14="http://schemas.microsoft.com/office/word/2010/wordml" xmlns:w15="http://schemas.microsoft.com/office/word/2012/wordml" xmlns:w16cex="http://schemas.microsoft.com/office/word/2018/wordml/cex" xmlns:w16cid="http://schemas.microsoft.com/office/word/2016/wordml/cid" xmlns:w16="http://schemas.microsoft.com/office/word/2018/wordml" xmlns:w16du="http://schemas.microsoft.com/office/word/2023/wordml/word16du" xmlns:w16sdtdh="http://schemas.microsoft.com/office/word/2020/wordml/sdtdatahash" xmlns:w16sdtfl="http://schemas.microsoft.com/office/word/2024/wordml/sdtformatlock" xmlns:w16se="http://schemas.microsoft.com/office/word/2015/wordml/symex" mc:Ignorable="w14 w15 w16se w16cid w16 w16cex w16sdtdh w16sdtfl w16du">
   <w:docDefaults>
     <w:rPrDefault>
       <w:rPr>
@@ -1466,6 +3661,17 @@
       <w:spacing w:val="5"/>
     </w:rPr>
   </w:style>
+  <w:style w:type="paragraph" w:styleId="NormalWeb">
+    <w:name w:val="Normal (Web)"/>
+    <w:basedOn w:val="Normal"/>
+    <w:uiPriority w:val="99"/>
+    <w:semiHidden/>
+    <w:unhideWhenUsed/>
+    <w:rsid w:val="0005302A"/>
+    <w:rPr>
+      <w:rFonts w:ascii="Times New Roman" w:hAnsi="Times New Roman" w:cs="Times New Roman"/>
+    </w:rPr>
+  </w:style>
 </w:styles>
 </file>
 
@@ -1762,4 +3968,213 @@
     </a:ext>
   </a:extLst>
 </a:theme>
+</file>
+
+<file path=customXml/item1.xml><?xml version="1.0" encoding="utf-8"?>
+<?mso-contentType ?>
+<FormTemplates xmlns="http://schemas.microsoft.com/sharepoint/v3/contenttype/forms">
+  <Display>DocumentLibraryForm</Display>
+  <Edit>DocumentLibraryForm</Edit>
+  <New>DocumentLibraryForm</New>
+</FormTemplates>
+</file>
+
+<file path=customXml/item2.xml><?xml version="1.0" encoding="utf-8"?>
+<ct:contentTypeSchema xmlns:ct="http://schemas.microsoft.com/office/2006/metadata/contentType" xmlns:ma="http://schemas.microsoft.com/office/2006/metadata/properties/metaAttributes" ct:_="" ma:_="" ma:contentTypeName="Documento" ma:contentTypeID="0x0101007B7B99365654D647AC58AEB58BB0ACC6" ma:contentTypeVersion="6" ma:contentTypeDescription="Criar um novo documento." ma:contentTypeScope="" ma:versionID="87ab87eee5b208b26815b8964cd1921d">
+  <xsd:schema xmlns:xsd="http://www.w3.org/2001/XMLSchema" xmlns:xs="http://www.w3.org/2001/XMLSchema" xmlns:p="http://schemas.microsoft.com/office/2006/metadata/properties" xmlns:ns3="9b5b9e1b-4212-4180-bf06-18a0a1374502" targetNamespace="http://schemas.microsoft.com/office/2006/metadata/properties" ma:root="true" ma:fieldsID="c8428c6fb60b23a8de2f12a69df3f7f6" ns3:_="">
+    <xsd:import namespace="9b5b9e1b-4212-4180-bf06-18a0a1374502"/>
+    <xsd:element name="properties">
+      <xsd:complexType>
+        <xsd:sequence>
+          <xsd:element name="documentManagement">
+            <xsd:complexType>
+              <xsd:all>
+                <xsd:element ref="ns3:MediaServiceMetadata" minOccurs="0"/>
+                <xsd:element ref="ns3:MediaServiceFastMetadata" minOccurs="0"/>
+                <xsd:element ref="ns3:MediaServiceObjectDetectorVersions" minOccurs="0"/>
+                <xsd:element ref="ns3:_activity" minOccurs="0"/>
+                <xsd:element ref="ns3:MediaServiceSearchProperties" minOccurs="0"/>
+                <xsd:element ref="ns3:MediaServiceDateTaken" minOccurs="0"/>
+              </xsd:all>
+            </xsd:complexType>
+          </xsd:element>
+        </xsd:sequence>
+      </xsd:complexType>
+    </xsd:element>
+  </xsd:schema>
+  <xsd:schema xmlns:xsd="http://www.w3.org/2001/XMLSchema" xmlns:xs="http://www.w3.org/2001/XMLSchema" xmlns:dms="http://schemas.microsoft.com/office/2006/documentManagement/types" xmlns:pc="http://schemas.microsoft.com/office/infopath/2007/PartnerControls" targetNamespace="9b5b9e1b-4212-4180-bf06-18a0a1374502" elementFormDefault="qualified">
+    <xsd:import namespace="http://schemas.microsoft.com/office/2006/documentManagement/types"/>
+    <xsd:import namespace="http://schemas.microsoft.com/office/infopath/2007/PartnerControls"/>
+    <xsd:element name="MediaServiceMetadata" ma:index="8" nillable="true" ma:displayName="MediaServiceMetadata" ma:hidden="true" ma:internalName="MediaServiceMetadata" ma:readOnly="true">
+      <xsd:simpleType>
+        <xsd:restriction base="dms:Note"/>
+      </xsd:simpleType>
+    </xsd:element>
+    <xsd:element name="MediaServiceFastMetadata" ma:index="9" nillable="true" ma:displayName="MediaServiceFastMetadata" ma:hidden="true" ma:internalName="MediaServiceFastMetadata" ma:readOnly="true">
+      <xsd:simpleType>
+        <xsd:restriction base="dms:Note"/>
+      </xsd:simpleType>
+    </xsd:element>
+    <xsd:element name="MediaServiceObjectDetectorVersions" ma:index="10" nillable="true" ma:displayName="MediaServiceObjectDetectorVersions" ma:hidden="true" ma:indexed="true" ma:internalName="MediaServiceObjectDetectorVersions" ma:readOnly="true">
+      <xsd:simpleType>
+        <xsd:restriction base="dms:Text"/>
+      </xsd:simpleType>
+    </xsd:element>
+    <xsd:element name="_activity" ma:index="11" nillable="true" ma:displayName="_activity" ma:hidden="true" ma:internalName="_activity">
+      <xsd:simpleType>
+        <xsd:restriction base="dms:Note"/>
+      </xsd:simpleType>
+    </xsd:element>
+    <xsd:element name="MediaServiceSearchProperties" ma:index="12" nillable="true" ma:displayName="MediaServiceSearchProperties" ma:hidden="true" ma:internalName="MediaServiceSearchProperties" ma:readOnly="true">
+      <xsd:simpleType>
+        <xsd:restriction base="dms:Note"/>
+      </xsd:simpleType>
+    </xsd:element>
+    <xsd:element name="MediaServiceDateTaken" ma:index="13" nillable="true" ma:displayName="MediaServiceDateTaken" ma:hidden="true" ma:indexed="true" ma:internalName="MediaServiceDateTaken" ma:readOnly="true">
+      <xsd:simpleType>
+        <xsd:restriction base="dms:Text"/>
+      </xsd:simpleType>
+    </xsd:element>
+  </xsd:schema>
+  <xsd:schema xmlns="http://schemas.openxmlformats.org/package/2006/metadata/core-properties" xmlns:xsd="http://www.w3.org/2001/XMLSchema" xmlns:xsi="http://www.w3.org/2001/XMLSchema-instance" xmlns:dc="http://purl.org/dc/elements/1.1/" xmlns:dcterms="http://purl.org/dc/terms/" xmlns:odoc="http://schemas.microsoft.com/internal/obd" targetNamespace="http://schemas.openxmlformats.org/package/2006/metadata/core-properties" elementFormDefault="qualified" attributeFormDefault="unqualified" blockDefault="#all">
+    <xsd:import namespace="http://purl.org/dc/elements/1.1/" schemaLocation="http://dublincore.org/schemas/xmls/qdc/2003/04/02/dc.xsd"/>
+    <xsd:import namespace="http://purl.org/dc/terms/" schemaLocation="http://dublincore.org/schemas/xmls/qdc/2003/04/02/dcterms.xsd"/>
+    <xsd:element name="coreProperties" type="CT_coreProperties"/>
+    <xsd:complexType name="CT_coreProperties">
+      <xsd:all>
+        <xsd:element ref="dc:creator" minOccurs="0" maxOccurs="1"/>
+        <xsd:element ref="dcterms:created" minOccurs="0" maxOccurs="1"/>
+        <xsd:element ref="dc:identifier" minOccurs="0" maxOccurs="1"/>
+        <xsd:element name="contentType" minOccurs="0" maxOccurs="1" type="xsd:string" ma:index="0" ma:displayName="Tipo de Conteúdo"/>
+        <xsd:element ref="dc:title" minOccurs="0" maxOccurs="1" ma:index="4" ma:displayName="Título"/>
+        <xsd:element ref="dc:subject" minOccurs="0" maxOccurs="1"/>
+        <xsd:element ref="dc:description" minOccurs="0" maxOccurs="1"/>
+        <xsd:element name="keywords" minOccurs="0" maxOccurs="1" type="xsd:string"/>
+        <xsd:element ref="dc:language" minOccurs="0" maxOccurs="1"/>
+        <xsd:element name="category" minOccurs="0" maxOccurs="1" type="xsd:string"/>
+        <xsd:element name="version" minOccurs="0" maxOccurs="1" type="xsd:string"/>
+        <xsd:element name="revision" minOccurs="0" maxOccurs="1" type="xsd:string">
+          <xsd:annotation>
+            <xsd:documentation>
+                        This value indicates the number of saves or revisions. The application is responsible for updating this value after each revision.
+                    </xsd:documentation>
+          </xsd:annotation>
+        </xsd:element>
+        <xsd:element name="lastModifiedBy" minOccurs="0" maxOccurs="1" type="xsd:string"/>
+        <xsd:element ref="dcterms:modified" minOccurs="0" maxOccurs="1"/>
+        <xsd:element name="contentStatus" minOccurs="0" maxOccurs="1" type="xsd:string"/>
+      </xsd:all>
+    </xsd:complexType>
+  </xsd:schema>
+  <xs:schema xmlns:pc="http://schemas.microsoft.com/office/infopath/2007/PartnerControls" xmlns:xs="http://www.w3.org/2001/XMLSchema" targetNamespace="http://schemas.microsoft.com/office/infopath/2007/PartnerControls" elementFormDefault="qualified" attributeFormDefault="unqualified">
+    <xs:element name="Person">
+      <xs:complexType>
+        <xs:sequence>
+          <xs:element ref="pc:DisplayName" minOccurs="0"/>
+          <xs:element ref="pc:AccountId" minOccurs="0"/>
+          <xs:element ref="pc:AccountType" minOccurs="0"/>
+        </xs:sequence>
+      </xs:complexType>
+    </xs:element>
+    <xs:element name="DisplayName" type="xs:string"/>
+    <xs:element name="AccountId" type="xs:string"/>
+    <xs:element name="AccountType" type="xs:string"/>
+    <xs:element name="BDCAssociatedEntity">
+      <xs:complexType>
+        <xs:sequence>
+          <xs:element ref="pc:BDCEntity" minOccurs="0" maxOccurs="unbounded"/>
+        </xs:sequence>
+        <xs:attribute ref="pc:EntityNamespace"/>
+        <xs:attribute ref="pc:EntityName"/>
+        <xs:attribute ref="pc:SystemInstanceName"/>
+        <xs:attribute ref="pc:AssociationName"/>
+      </xs:complexType>
+    </xs:element>
+    <xs:attribute name="EntityNamespace" type="xs:string"/>
+    <xs:attribute name="EntityName" type="xs:string"/>
+    <xs:attribute name="SystemInstanceName" type="xs:string"/>
+    <xs:attribute name="AssociationName" type="xs:string"/>
+    <xs:element name="BDCEntity">
+      <xs:complexType>
+        <xs:sequence>
+          <xs:element ref="pc:EntityDisplayName" minOccurs="0"/>
+          <xs:element ref="pc:EntityInstanceReference" minOccurs="0"/>
+          <xs:element ref="pc:EntityId1" minOccurs="0"/>
+          <xs:element ref="pc:EntityId2" minOccurs="0"/>
+          <xs:element ref="pc:EntityId3" minOccurs="0"/>
+          <xs:element ref="pc:EntityId4" minOccurs="0"/>
+          <xs:element ref="pc:EntityId5" minOccurs="0"/>
+        </xs:sequence>
+      </xs:complexType>
+    </xs:element>
+    <xs:element name="EntityDisplayName" type="xs:string"/>
+    <xs:element name="EntityInstanceReference" type="xs:string"/>
+    <xs:element name="EntityId1" type="xs:string"/>
+    <xs:element name="EntityId2" type="xs:string"/>
+    <xs:element name="EntityId3" type="xs:string"/>
+    <xs:element name="EntityId4" type="xs:string"/>
+    <xs:element name="EntityId5" type="xs:string"/>
+    <xs:element name="Terms">
+      <xs:complexType>
+        <xs:sequence>
+          <xs:element ref="pc:TermInfo" minOccurs="0" maxOccurs="unbounded"/>
+        </xs:sequence>
+      </xs:complexType>
+    </xs:element>
+    <xs:element name="TermInfo">
+      <xs:complexType>
+        <xs:sequence>
+          <xs:element ref="pc:TermName" minOccurs="0"/>
+          <xs:element ref="pc:TermId" minOccurs="0"/>
+        </xs:sequence>
+      </xs:complexType>
+    </xs:element>
+    <xs:element name="TermName" type="xs:string"/>
+    <xs:element name="TermId" type="xs:string"/>
+  </xs:schema>
+</ct:contentTypeSchema>
+</file>
+
+<file path=customXml/item3.xml><?xml version="1.0" encoding="utf-8"?>
+<p:properties xmlns:p="http://schemas.microsoft.com/office/2006/metadata/properties" xmlns:xsi="http://www.w3.org/2001/XMLSchema-instance" xmlns:pc="http://schemas.microsoft.com/office/infopath/2007/PartnerControls">
+  <documentManagement>
+    <_activity xmlns="9b5b9e1b-4212-4180-bf06-18a0a1374502" xsi:nil="true"/>
+  </documentManagement>
+</p:properties>
+</file>
+
+<file path=customXml/itemProps1.xml><?xml version="1.0" encoding="utf-8"?>
+<ds:datastoreItem xmlns:ds="http://schemas.openxmlformats.org/officeDocument/2006/customXml" ds:itemID="{3901A25A-8003-490A-8CAE-4B2E50FF2B6C}">
+  <ds:schemaRefs>
+    <ds:schemaRef ds:uri="http://schemas.microsoft.com/sharepoint/v3/contenttype/forms"/>
+  </ds:schemaRefs>
+</ds:datastoreItem>
+</file>
+
+<file path=customXml/itemProps2.xml><?xml version="1.0" encoding="utf-8"?>
+<ds:datastoreItem xmlns:ds="http://schemas.openxmlformats.org/officeDocument/2006/customXml" ds:itemID="{8FBA0454-B57A-49B7-95CF-ABFA10A79761}">
+  <ds:schemaRefs>
+    <ds:schemaRef ds:uri="http://schemas.microsoft.com/office/2006/metadata/contentType"/>
+    <ds:schemaRef ds:uri="http://schemas.microsoft.com/office/2006/metadata/properties/metaAttributes"/>
+    <ds:schemaRef ds:uri="http://www.w3.org/2001/XMLSchema"/>
+    <ds:schemaRef ds:uri="http://schemas.microsoft.com/office/2006/metadata/properties"/>
+    <ds:schemaRef ds:uri="9b5b9e1b-4212-4180-bf06-18a0a1374502"/>
+    <ds:schemaRef ds:uri="http://schemas.microsoft.com/office/2006/documentManagement/types"/>
+    <ds:schemaRef ds:uri="http://schemas.microsoft.com/office/infopath/2007/PartnerControls"/>
+    <ds:schemaRef ds:uri="http://schemas.openxmlformats.org/package/2006/metadata/core-properties"/>
+    <ds:schemaRef ds:uri="http://purl.org/dc/elements/1.1/"/>
+    <ds:schemaRef ds:uri="http://purl.org/dc/terms/"/>
+    <ds:schemaRef ds:uri="http://schemas.microsoft.com/internal/obd"/>
+  </ds:schemaRefs>
+</ds:datastoreItem>
+</file>
+
+<file path=customXml/itemProps3.xml><?xml version="1.0" encoding="utf-8"?>
+<ds:datastoreItem xmlns:ds="http://schemas.openxmlformats.org/officeDocument/2006/customXml" ds:itemID="{FFBF3CF9-C31E-433D-82DB-FC4462C1B8BF}">
+  <ds:schemaRefs>
+    <ds:schemaRef ds:uri="http://schemas.microsoft.com/office/2006/metadata/properties"/>
+    <ds:schemaRef ds:uri="http://schemas.microsoft.com/office/infopath/2007/PartnerControls"/>
+    <ds:schemaRef ds:uri="9b5b9e1b-4212-4180-bf06-18a0a1374502"/>
+  </ds:schemaRefs>
+</ds:datastoreItem>
 </file>
</xml_diff>

<commit_message>
falta conclusao, apendice e pequena apresentação
</commit_message>
<xml_diff>
--- a/Relatório.docx
+++ b/Relatório.docx
@@ -1,6 +1,6 @@
 
 <file path=word/document.xml><?xml version="1.0" encoding="utf-8"?>
-<w:document xmlns:wpc="http://schemas.microsoft.com/office/word/2010/wordprocessingCanvas" xmlns:cx="http://schemas.microsoft.com/office/drawing/2014/chartex" xmlns:cx1="http://schemas.microsoft.com/office/drawing/2015/9/8/chartex" xmlns:cx2="http://schemas.microsoft.com/office/drawing/2015/10/21/chartex" xmlns:cx3="http://schemas.microsoft.com/office/drawing/2016/5/9/chartex" xmlns:cx4="http://schemas.microsoft.com/office/drawing/2016/5/10/chartex" xmlns:cx5="http://schemas.microsoft.com/office/drawing/2016/5/11/chartex" xmlns:cx6="http://schemas.microsoft.com/office/drawing/2016/5/12/chartex" xmlns:cx7="http://schemas.microsoft.com/office/drawing/2016/5/13/chartex" xmlns:cx8="http://schemas.microsoft.com/office/drawing/2016/5/14/chartex" xmlns:mc="http://schemas.openxmlformats.org/markup-compatibility/2006" xmlns:aink="http://schemas.microsoft.com/office/drawing/2016/ink" xmlns:am3d="http://schemas.microsoft.com/office/drawing/2017/model3d" xmlns:o="urn:schemas-microsoft-com:office:office" xmlns:oel="http://schemas.microsoft.com/office/2019/extlst" xmlns:r="http://schemas.openxmlformats.org/officeDocument/2006/relationships" xmlns:m="http://schemas.openxmlformats.org/officeDocument/2006/math" xmlns:v="urn:schemas-microsoft-com:vml" xmlns:wp14="http://schemas.microsoft.com/office/word/2010/wordprocessingDrawing" xmlns:wp="http://schemas.openxmlformats.org/drawingml/2006/wordprocessingDrawing" xmlns:w10="urn:schemas-microsoft-com:office:word" xmlns:w="http://schemas.openxmlformats.org/wordprocessingml/2006/main" xmlns:w14="http://schemas.microsoft.com/office/word/2010/wordml" xmlns:w15="http://schemas.microsoft.com/office/word/2012/wordml" xmlns:w16cex="http://schemas.microsoft.com/office/word/2018/wordml/cex" xmlns:w16cid="http://schemas.microsoft.com/office/word/2016/wordml/cid" xmlns:w16="http://schemas.microsoft.com/office/word/2018/wordml" xmlns:w16du="http://schemas.microsoft.com/office/word/2023/wordml/word16du" xmlns:w16sdtdh="http://schemas.microsoft.com/office/word/2020/wordml/sdtdatahash" xmlns:w16sdtfl="http://schemas.microsoft.com/office/word/2024/wordml/sdtformatlock" xmlns:w16se="http://schemas.microsoft.com/office/word/2015/wordml/symex" xmlns:wpg="http://schemas.microsoft.com/office/word/2010/wordprocessingGroup" xmlns:wpi="http://schemas.microsoft.com/office/word/2010/wordprocessingInk" xmlns:wne="http://schemas.microsoft.com/office/word/2006/wordml" xmlns:wps="http://schemas.microsoft.com/office/word/2010/wordprocessingShape" mc:Ignorable="w14 w15 w16se w16cid w16 w16cex w16sdtdh w16sdtfl w16du wp14">
+<w:document xmlns:wpc="http://schemas.microsoft.com/office/word/2010/wordprocessingCanvas" xmlns:cx="http://schemas.microsoft.com/office/drawing/2014/chartex" xmlns:cx1="http://schemas.microsoft.com/office/drawing/2015/9/8/chartex" xmlns:cx2="http://schemas.microsoft.com/office/drawing/2015/10/21/chartex" xmlns:cx3="http://schemas.microsoft.com/office/drawing/2016/5/9/chartex" xmlns:cx4="http://schemas.microsoft.com/office/drawing/2016/5/10/chartex" xmlns:cx5="http://schemas.microsoft.com/office/drawing/2016/5/11/chartex" xmlns:cx6="http://schemas.microsoft.com/office/drawing/2016/5/12/chartex" xmlns:cx7="http://schemas.microsoft.com/office/drawing/2016/5/13/chartex" xmlns:cx8="http://schemas.microsoft.com/office/drawing/2016/5/14/chartex" xmlns:mc="http://schemas.openxmlformats.org/markup-compatibility/2006" xmlns:aink="http://schemas.microsoft.com/office/drawing/2016/ink" xmlns:am3d="http://schemas.microsoft.com/office/drawing/2017/model3d" xmlns:o="urn:schemas-microsoft-com:office:office" xmlns:oel="http://schemas.microsoft.com/office/2019/extlst" xmlns:r="http://schemas.openxmlformats.org/officeDocument/2006/relationships" xmlns:m="http://schemas.openxmlformats.org/officeDocument/2006/math" xmlns:v="urn:schemas-microsoft-com:vml" xmlns:wp14="http://schemas.microsoft.com/office/word/2010/wordprocessingDrawing" xmlns:wp="http://schemas.openxmlformats.org/drawingml/2006/wordprocessingDrawing" xmlns:w10="urn:schemas-microsoft-com:office:word" xmlns:w="http://schemas.openxmlformats.org/wordprocessingml/2006/main" xmlns:w14="http://schemas.microsoft.com/office/word/2010/wordml" xmlns:w15="http://schemas.microsoft.com/office/word/2012/wordml" xmlns:w16cex="http://schemas.microsoft.com/office/word/2018/wordml/cex" xmlns:w16cid="http://schemas.microsoft.com/office/word/2016/wordml/cid" xmlns:w16="http://schemas.microsoft.com/office/word/2018/wordml" xmlns:w16du="http://schemas.microsoft.com/office/word/2023/wordml/word16du" xmlns:w16sdtdh="http://schemas.microsoft.com/office/word/2020/wordml/sdtdatahash" xmlns:w16se="http://schemas.microsoft.com/office/word/2015/wordml/symex" xmlns:wpg="http://schemas.microsoft.com/office/word/2010/wordprocessingGroup" xmlns:wpi="http://schemas.microsoft.com/office/word/2010/wordprocessingInk" xmlns:wne="http://schemas.microsoft.com/office/word/2006/wordml" xmlns:wps="http://schemas.microsoft.com/office/word/2010/wordprocessingShape" mc:Ignorable="w14 w15 w16se w16cid w16 w16cex w16sdtdh w16du wp14">
   <w:body>
     <w:p>
       <w:pPr>
@@ -2602,8 +2602,969 @@
       <w:pPr>
         <w:rPr>
           <w:rFonts w:asciiTheme="majorHAnsi" w:hAnsiTheme="majorHAnsi"/>
-        </w:rPr>
-      </w:pPr>
+          <w:sz w:val="48"/>
+        </w:rPr>
+      </w:pPr>
+      <w:r>
+        <w:rPr>
+          <w:rFonts w:asciiTheme="majorHAnsi" w:hAnsiTheme="majorHAnsi"/>
+          <w:sz w:val="48"/>
+        </w:rPr>
+        <w:lastRenderedPageBreak/>
+        <w:t>Análise de resultados</w:t>
+      </w:r>
+    </w:p>
+    <w:p>
+      <w:pPr>
+        <w:rPr>
+          <w:rFonts w:asciiTheme="majorHAnsi" w:hAnsiTheme="majorHAnsi"/>
+        </w:rPr>
+      </w:pPr>
+      <w:r>
+        <w:rPr>
+          <w:rFonts w:asciiTheme="majorHAnsi" w:hAnsiTheme="majorHAnsi"/>
+        </w:rPr>
+        <w:t xml:space="preserve">Começámos por analisar os aeroportos com maiores quantidades de atrasos significativos, </w:t>
+      </w:r>
+      <w:r>
+        <w:rPr>
+          <w:rFonts w:asciiTheme="majorHAnsi" w:hAnsiTheme="majorHAnsi"/>
+          <w:b/>
+          <w:bCs/>
+        </w:rPr>
+        <w:t>voos atrasados em 15 minutos ou mais</w:t>
+      </w:r>
+      <w:r>
+        <w:rPr>
+          <w:rFonts w:asciiTheme="majorHAnsi" w:hAnsiTheme="majorHAnsi"/>
+        </w:rPr>
+        <w:t>.</w:t>
+      </w:r>
+    </w:p>
+    <w:p>
+      <w:pPr>
+        <w:jc w:val="center"/>
+        <w:rPr>
+          <w:rFonts w:asciiTheme="majorHAnsi" w:hAnsiTheme="majorHAnsi"/>
+        </w:rPr>
+      </w:pPr>
+      <w:r>
+        <w:rPr>
+          <w:rFonts w:asciiTheme="majorHAnsi" w:hAnsiTheme="majorHAnsi"/>
+        </w:rPr>
+        <w:drawing>
+          <wp:inline distT="0" distB="0" distL="0" distR="0" wp14:anchorId="6B1FAFEA" wp14:editId="0D35E5A6">
+            <wp:extent cx="4137660" cy="2611338"/>
+            <wp:effectExtent l="0" t="0" r="0" b="0"/>
+            <wp:docPr id="825924464" name="Imagem 1" descr="Uma imagem com texto, captura de ecrã, diagrama, Gráfico&#10;&#10;Descrição gerada automaticamente"/>
+            <wp:cNvGraphicFramePr>
+              <a:graphicFrameLocks xmlns:a="http://schemas.openxmlformats.org/drawingml/2006/main" noChangeAspect="1"/>
+            </wp:cNvGraphicFramePr>
+            <a:graphic xmlns:a="http://schemas.openxmlformats.org/drawingml/2006/main">
+              <a:graphicData uri="http://schemas.openxmlformats.org/drawingml/2006/picture">
+                <pic:pic xmlns:pic="http://schemas.openxmlformats.org/drawingml/2006/picture">
+                  <pic:nvPicPr>
+                    <pic:cNvPr id="825924464" name="Imagem 1" descr="Uma imagem com texto, captura de ecrã, diagrama, Gráfico&#10;&#10;Descrição gerada automaticamente"/>
+                    <pic:cNvPicPr/>
+                  </pic:nvPicPr>
+                  <pic:blipFill>
+                    <a:blip r:embed="rId8"/>
+                    <a:stretch>
+                      <a:fillRect/>
+                    </a:stretch>
+                  </pic:blipFill>
+                  <pic:spPr>
+                    <a:xfrm>
+                      <a:off x="0" y="0"/>
+                      <a:ext cx="4149540" cy="2618836"/>
+                    </a:xfrm>
+                    <a:prstGeom prst="rect">
+                      <a:avLst/>
+                    </a:prstGeom>
+                  </pic:spPr>
+                </pic:pic>
+              </a:graphicData>
+            </a:graphic>
+          </wp:inline>
+        </w:drawing>
+      </w:r>
+    </w:p>
+    <w:p>
+      <w:pPr>
+        <w:rPr>
+          <w:rFonts w:asciiTheme="majorHAnsi" w:hAnsiTheme="majorHAnsi"/>
+        </w:rPr>
+      </w:pPr>
+      <w:r>
+        <w:rPr>
+          <w:rFonts w:asciiTheme="majorHAnsi" w:hAnsiTheme="majorHAnsi"/>
+        </w:rPr>
+        <w:t>Como é possível observar, os 5 aeroportos que mais atrasos significativos apresentam encontram-se todos em cidades importantes ou com grande afluência turística, sendo estes:</w:t>
+      </w:r>
+    </w:p>
+    <w:p>
+      <w:pPr>
+        <w:pStyle w:val="PargrafodaLista"/>
+        <w:numPr>
+          <w:ilvl w:val="0"/>
+          <w:numId w:val="2"/>
+        </w:numPr>
+        <w:rPr>
+          <w:rFonts w:asciiTheme="majorHAnsi" w:hAnsiTheme="majorHAnsi"/>
+        </w:rPr>
+      </w:pPr>
+      <w:r>
+        <w:rPr>
+          <w:rFonts w:asciiTheme="majorHAnsi" w:hAnsiTheme="majorHAnsi"/>
+        </w:rPr>
+        <w:t>ORD: Chicago</w:t>
+      </w:r>
+    </w:p>
+    <w:p>
+      <w:pPr>
+        <w:pStyle w:val="PargrafodaLista"/>
+        <w:numPr>
+          <w:ilvl w:val="0"/>
+          <w:numId w:val="2"/>
+        </w:numPr>
+        <w:rPr>
+          <w:rFonts w:asciiTheme="majorHAnsi" w:hAnsiTheme="majorHAnsi"/>
+        </w:rPr>
+      </w:pPr>
+      <w:r>
+        <w:rPr>
+          <w:rFonts w:asciiTheme="majorHAnsi" w:hAnsiTheme="majorHAnsi"/>
+        </w:rPr>
+        <w:t>ATL: Atlanta</w:t>
+      </w:r>
+    </w:p>
+    <w:p>
+      <w:pPr>
+        <w:pStyle w:val="PargrafodaLista"/>
+        <w:numPr>
+          <w:ilvl w:val="0"/>
+          <w:numId w:val="2"/>
+        </w:numPr>
+        <w:rPr>
+          <w:rFonts w:asciiTheme="majorHAnsi" w:hAnsiTheme="majorHAnsi"/>
+        </w:rPr>
+      </w:pPr>
+      <w:r>
+        <w:rPr>
+          <w:rFonts w:asciiTheme="majorHAnsi" w:hAnsiTheme="majorHAnsi"/>
+        </w:rPr>
+        <w:t>DFW: Dallas/</w:t>
+      </w:r>
+      <w:proofErr w:type="spellStart"/>
+      <w:r>
+        <w:rPr>
+          <w:rFonts w:asciiTheme="majorHAnsi" w:hAnsiTheme="majorHAnsi"/>
+        </w:rPr>
+        <w:t>Fort</w:t>
+      </w:r>
+      <w:proofErr w:type="spellEnd"/>
+      <w:r>
+        <w:rPr>
+          <w:rFonts w:asciiTheme="majorHAnsi" w:hAnsiTheme="majorHAnsi"/>
+        </w:rPr>
+        <w:t xml:space="preserve"> </w:t>
+      </w:r>
+      <w:proofErr w:type="spellStart"/>
+      <w:r>
+        <w:rPr>
+          <w:rFonts w:asciiTheme="majorHAnsi" w:hAnsiTheme="majorHAnsi"/>
+        </w:rPr>
+        <w:t>Worth</w:t>
+      </w:r>
+      <w:proofErr w:type="spellEnd"/>
+    </w:p>
+    <w:p>
+      <w:pPr>
+        <w:pStyle w:val="PargrafodaLista"/>
+        <w:numPr>
+          <w:ilvl w:val="0"/>
+          <w:numId w:val="2"/>
+        </w:numPr>
+        <w:rPr>
+          <w:rFonts w:asciiTheme="majorHAnsi" w:hAnsiTheme="majorHAnsi"/>
+        </w:rPr>
+      </w:pPr>
+      <w:r>
+        <w:rPr>
+          <w:rFonts w:asciiTheme="majorHAnsi" w:hAnsiTheme="majorHAnsi"/>
+        </w:rPr>
+        <w:t>EWR: Newark, N</w:t>
+      </w:r>
+      <w:r>
+        <w:rPr>
+          <w:rFonts w:asciiTheme="majorHAnsi" w:hAnsiTheme="majorHAnsi"/>
+        </w:rPr>
+        <w:t>ew Jersey</w:t>
+      </w:r>
+    </w:p>
+    <w:p>
+      <w:pPr>
+        <w:pStyle w:val="PargrafodaLista"/>
+        <w:numPr>
+          <w:ilvl w:val="0"/>
+          <w:numId w:val="2"/>
+        </w:numPr>
+        <w:rPr>
+          <w:rFonts w:asciiTheme="majorHAnsi" w:hAnsiTheme="majorHAnsi"/>
+        </w:rPr>
+      </w:pPr>
+      <w:r>
+        <w:rPr>
+          <w:rFonts w:asciiTheme="majorHAnsi" w:hAnsiTheme="majorHAnsi"/>
+        </w:rPr>
+        <w:t>SFO: San Francisco</w:t>
+      </w:r>
+    </w:p>
+    <w:p>
+      <w:pPr>
+        <w:rPr>
+          <w:rFonts w:asciiTheme="majorHAnsi" w:hAnsiTheme="majorHAnsi"/>
+        </w:rPr>
+      </w:pPr>
+      <w:r>
+        <w:rPr>
+          <w:rFonts w:asciiTheme="majorHAnsi" w:hAnsiTheme="majorHAnsi"/>
+        </w:rPr>
+        <w:t>De seguida, verificámos o preço médio dos bilhetes de cada um destes aeroportos, verificando que independentemente da quantidade de atrasos elevada, devido à importância dos mesmos para o tráfego aéreo, os preços dos bilhetes se mantêm bastante altos.</w:t>
+      </w:r>
+    </w:p>
+    <w:p>
+      <w:pPr>
+        <w:jc w:val="center"/>
+        <w:rPr>
+          <w:rFonts w:asciiTheme="majorHAnsi" w:hAnsiTheme="majorHAnsi"/>
+        </w:rPr>
+      </w:pPr>
+      <w:r>
+        <w:rPr>
+          <w:rFonts w:asciiTheme="majorHAnsi" w:hAnsiTheme="majorHAnsi"/>
+        </w:rPr>
+        <w:drawing>
+          <wp:inline distT="0" distB="0" distL="0" distR="0" wp14:anchorId="2B6318ED" wp14:editId="6C5ECDF5">
+            <wp:extent cx="1333500" cy="1355602"/>
+            <wp:effectExtent l="0" t="0" r="0" b="0"/>
+            <wp:docPr id="1685877170" name="Imagem 1" descr="Uma imagem com texto, Tipo de letra, captura de ecrã, número&#10;&#10;Descrição gerada automaticamente"/>
+            <wp:cNvGraphicFramePr>
+              <a:graphicFrameLocks xmlns:a="http://schemas.openxmlformats.org/drawingml/2006/main" noChangeAspect="1"/>
+            </wp:cNvGraphicFramePr>
+            <a:graphic xmlns:a="http://schemas.openxmlformats.org/drawingml/2006/main">
+              <a:graphicData uri="http://schemas.openxmlformats.org/drawingml/2006/picture">
+                <pic:pic xmlns:pic="http://schemas.openxmlformats.org/drawingml/2006/picture">
+                  <pic:nvPicPr>
+                    <pic:cNvPr id="1685877170" name="Imagem 1" descr="Uma imagem com texto, Tipo de letra, captura de ecrã, número&#10;&#10;Descrição gerada automaticamente"/>
+                    <pic:cNvPicPr/>
+                  </pic:nvPicPr>
+                  <pic:blipFill>
+                    <a:blip r:embed="rId9"/>
+                    <a:stretch>
+                      <a:fillRect/>
+                    </a:stretch>
+                  </pic:blipFill>
+                  <pic:spPr>
+                    <a:xfrm>
+                      <a:off x="0" y="0"/>
+                      <a:ext cx="1336627" cy="1358781"/>
+                    </a:xfrm>
+                    <a:prstGeom prst="rect">
+                      <a:avLst/>
+                    </a:prstGeom>
+                  </pic:spPr>
+                </pic:pic>
+              </a:graphicData>
+            </a:graphic>
+          </wp:inline>
+        </w:drawing>
+      </w:r>
+    </w:p>
+    <w:p>
+      <w:pPr>
+        <w:rPr>
+          <w:rFonts w:asciiTheme="majorHAnsi" w:hAnsiTheme="majorHAnsi"/>
+        </w:rPr>
+      </w:pPr>
+      <w:r>
+        <w:rPr>
+          <w:rFonts w:asciiTheme="majorHAnsi" w:hAnsiTheme="majorHAnsi"/>
+        </w:rPr>
+        <w:t>Tal como vai ser analisado no futuro, a grande afluência de passageiros e complexidade operacional, é um fator importante nos atrasos e cancelamentos de voos.</w:t>
+      </w:r>
+    </w:p>
+    <w:p>
+      <w:pPr>
+        <w:rPr>
+          <w:rFonts w:asciiTheme="majorHAnsi" w:hAnsiTheme="majorHAnsi"/>
+        </w:rPr>
+      </w:pPr>
+      <w:r>
+        <w:rPr>
+          <w:rFonts w:asciiTheme="majorHAnsi" w:hAnsiTheme="majorHAnsi"/>
+        </w:rPr>
+        <w:lastRenderedPageBreak/>
+        <w:t xml:space="preserve">Foram analisados também as </w:t>
+      </w:r>
+      <w:r>
+        <w:rPr>
+          <w:rFonts w:asciiTheme="majorHAnsi" w:hAnsiTheme="majorHAnsi"/>
+          <w:b/>
+          <w:bCs/>
+        </w:rPr>
+        <w:t>percentagens de cancelamentos por aeroporto</w:t>
+      </w:r>
+      <w:r>
+        <w:rPr>
+          <w:rFonts w:asciiTheme="majorHAnsi" w:hAnsiTheme="majorHAnsi"/>
+        </w:rPr>
+        <w:t>:</w:t>
+      </w:r>
+    </w:p>
+    <w:p>
+      <w:pPr>
+        <w:jc w:val="center"/>
+        <w:rPr>
+          <w:rFonts w:asciiTheme="majorHAnsi" w:hAnsiTheme="majorHAnsi"/>
+        </w:rPr>
+      </w:pPr>
+      <w:r>
+        <w:rPr>
+          <w:rFonts w:asciiTheme="majorHAnsi" w:hAnsiTheme="majorHAnsi"/>
+        </w:rPr>
+        <w:drawing>
+          <wp:inline distT="0" distB="0" distL="0" distR="0" wp14:anchorId="65499AE0" wp14:editId="0FF27269">
+            <wp:extent cx="5400040" cy="3465195"/>
+            <wp:effectExtent l="0" t="0" r="0" b="1905"/>
+            <wp:docPr id="443953914" name="Imagem 1" descr="Uma imagem com texto, captura de ecrã, Tipo de letra, file&#10;&#10;Descrição gerada automaticamente"/>
+            <wp:cNvGraphicFramePr>
+              <a:graphicFrameLocks xmlns:a="http://schemas.openxmlformats.org/drawingml/2006/main" noChangeAspect="1"/>
+            </wp:cNvGraphicFramePr>
+            <a:graphic xmlns:a="http://schemas.openxmlformats.org/drawingml/2006/main">
+              <a:graphicData uri="http://schemas.openxmlformats.org/drawingml/2006/picture">
+                <pic:pic xmlns:pic="http://schemas.openxmlformats.org/drawingml/2006/picture">
+                  <pic:nvPicPr>
+                    <pic:cNvPr id="443953914" name="Imagem 1" descr="Uma imagem com texto, captura de ecrã, Tipo de letra, file&#10;&#10;Descrição gerada automaticamente"/>
+                    <pic:cNvPicPr/>
+                  </pic:nvPicPr>
+                  <pic:blipFill>
+                    <a:blip r:embed="rId10"/>
+                    <a:stretch>
+                      <a:fillRect/>
+                    </a:stretch>
+                  </pic:blipFill>
+                  <pic:spPr>
+                    <a:xfrm>
+                      <a:off x="0" y="0"/>
+                      <a:ext cx="5400040" cy="3465195"/>
+                    </a:xfrm>
+                    <a:prstGeom prst="rect">
+                      <a:avLst/>
+                    </a:prstGeom>
+                  </pic:spPr>
+                </pic:pic>
+              </a:graphicData>
+            </a:graphic>
+          </wp:inline>
+        </w:drawing>
+      </w:r>
+    </w:p>
+    <w:p>
+      <w:pPr>
+        <w:rPr>
+          <w:rFonts w:asciiTheme="majorHAnsi" w:hAnsiTheme="majorHAnsi"/>
+        </w:rPr>
+      </w:pPr>
+      <w:r>
+        <w:rPr>
+          <w:rFonts w:asciiTheme="majorHAnsi" w:hAnsiTheme="majorHAnsi"/>
+        </w:rPr>
+        <w:t>Analisando os resultados, é possível destacar o aeroporto OGS (</w:t>
+      </w:r>
+      <w:proofErr w:type="spellStart"/>
+      <w:r>
+        <w:rPr>
+          <w:rFonts w:asciiTheme="majorHAnsi" w:hAnsiTheme="majorHAnsi"/>
+        </w:rPr>
+        <w:t>Ogdensburg</w:t>
+      </w:r>
+      <w:proofErr w:type="spellEnd"/>
+      <w:r>
+        <w:rPr>
+          <w:rFonts w:asciiTheme="majorHAnsi" w:hAnsiTheme="majorHAnsi"/>
+        </w:rPr>
+        <w:t xml:space="preserve"> </w:t>
+      </w:r>
+      <w:proofErr w:type="spellStart"/>
+      <w:r>
+        <w:rPr>
+          <w:rFonts w:asciiTheme="majorHAnsi" w:hAnsiTheme="majorHAnsi"/>
+        </w:rPr>
+        <w:t>International</w:t>
+      </w:r>
+      <w:proofErr w:type="spellEnd"/>
+      <w:r>
+        <w:rPr>
+          <w:rFonts w:asciiTheme="majorHAnsi" w:hAnsiTheme="majorHAnsi"/>
+        </w:rPr>
+        <w:t xml:space="preserve"> </w:t>
+      </w:r>
+      <w:proofErr w:type="spellStart"/>
+      <w:r>
+        <w:rPr>
+          <w:rFonts w:asciiTheme="majorHAnsi" w:hAnsiTheme="majorHAnsi"/>
+        </w:rPr>
+        <w:t>Airport</w:t>
+      </w:r>
+      <w:proofErr w:type="spellEnd"/>
+      <w:r>
+        <w:rPr>
+          <w:rFonts w:asciiTheme="majorHAnsi" w:hAnsiTheme="majorHAnsi"/>
+        </w:rPr>
+        <w:t xml:space="preserve">), apresentando uma percentagem de cancelamentos muito superior aos restantes aeroportos, ultrapassando os 14% de voos cancelados. Este destaque pode surgir devido às condições climatéricas, uma vez que </w:t>
+      </w:r>
+      <w:proofErr w:type="spellStart"/>
+      <w:r>
+        <w:rPr>
+          <w:rFonts w:asciiTheme="majorHAnsi" w:hAnsiTheme="majorHAnsi"/>
+        </w:rPr>
+        <w:t>Ogdensburg</w:t>
+      </w:r>
+      <w:proofErr w:type="spellEnd"/>
+      <w:r>
+        <w:rPr>
+          <w:rFonts w:asciiTheme="majorHAnsi" w:hAnsiTheme="majorHAnsi"/>
+        </w:rPr>
+        <w:t>, Nova York, é conhecido por enfrentar condições climatéricas adversas. Esta percentagem de cancelamentos pode também estar relacionada com a possível baixa frequência de voos.</w:t>
+      </w:r>
+    </w:p>
+    <w:p>
+      <w:pPr>
+        <w:rPr>
+          <w:rFonts w:asciiTheme="majorHAnsi" w:hAnsiTheme="majorHAnsi"/>
+        </w:rPr>
+      </w:pPr>
+      <w:r>
+        <w:rPr>
+          <w:rFonts w:asciiTheme="majorHAnsi" w:hAnsiTheme="majorHAnsi"/>
+        </w:rPr>
+        <w:t>Os aeroportos PGV, HVN e OAJ, apesar de apresentarem percentagens menores, não de ser significativas, podendo estar também relacionado com o clima local adverso. Podem também tratar-se de aeroportos de menor porte e com menos afluência de passageiros e operações.</w:t>
+      </w:r>
+      <w:r>
+        <w:rPr>
+          <w:rFonts w:asciiTheme="majorHAnsi" w:hAnsiTheme="majorHAnsi"/>
+        </w:rPr>
+        <w:t xml:space="preserve"> Um fator importante são também as infraestruturas, uma vez que aeroportos com problemas técnicos recorrentes ou limitações de infraestruturais, podem levar a mais elevadas taxas de cancelamentos.</w:t>
+      </w:r>
+    </w:p>
+    <w:p>
+      <w:pPr>
+        <w:rPr>
+          <w:rFonts w:asciiTheme="majorHAnsi" w:hAnsiTheme="majorHAnsi"/>
+        </w:rPr>
+      </w:pPr>
+      <w:r>
+        <w:rPr>
+          <w:rFonts w:asciiTheme="majorHAnsi" w:hAnsiTheme="majorHAnsi"/>
+        </w:rPr>
+        <w:t>Os restantes aeroportos, apesar de ainda apresentarem taxas relativamente altas de cancelamentos, podem ser considerados casos menos severos.</w:t>
+      </w:r>
+    </w:p>
+    <w:p>
+      <w:pPr>
+        <w:rPr>
+          <w:rFonts w:asciiTheme="majorHAnsi" w:hAnsiTheme="majorHAnsi"/>
+        </w:rPr>
+      </w:pPr>
+    </w:p>
+    <w:p>
+      <w:pPr>
+        <w:rPr>
+          <w:rFonts w:asciiTheme="majorHAnsi" w:hAnsiTheme="majorHAnsi"/>
+        </w:rPr>
+      </w:pPr>
+    </w:p>
+    <w:p>
+      <w:pPr>
+        <w:rPr>
+          <w:rFonts w:asciiTheme="majorHAnsi" w:hAnsiTheme="majorHAnsi"/>
+        </w:rPr>
+      </w:pPr>
+    </w:p>
+    <w:p>
+      <w:pPr>
+        <w:rPr>
+          <w:rFonts w:asciiTheme="majorHAnsi" w:hAnsiTheme="majorHAnsi"/>
+        </w:rPr>
+      </w:pPr>
+    </w:p>
+    <w:p>
+      <w:pPr>
+        <w:rPr>
+          <w:rFonts w:asciiTheme="majorHAnsi" w:hAnsiTheme="majorHAnsi"/>
+        </w:rPr>
+      </w:pPr>
+      <w:r>
+        <w:rPr>
+          <w:rFonts w:asciiTheme="majorHAnsi" w:hAnsiTheme="majorHAnsi"/>
+        </w:rPr>
+        <w:lastRenderedPageBreak/>
+        <w:t>Tal como anteriormente, ao analisar os</w:t>
+      </w:r>
+      <w:r>
+        <w:rPr>
+          <w:rFonts w:asciiTheme="majorHAnsi" w:hAnsiTheme="majorHAnsi"/>
+        </w:rPr>
+        <w:t xml:space="preserve"> </w:t>
+      </w:r>
+      <w:r>
+        <w:rPr>
+          <w:rFonts w:asciiTheme="majorHAnsi" w:hAnsiTheme="majorHAnsi"/>
+          <w:b/>
+          <w:bCs/>
+        </w:rPr>
+        <w:t>preços das passagens aéreas dos aeroportos com maiores percentagens de cancelamentos</w:t>
+      </w:r>
+      <w:r>
+        <w:rPr>
+          <w:rFonts w:asciiTheme="majorHAnsi" w:hAnsiTheme="majorHAnsi"/>
+        </w:rPr>
+        <w:t xml:space="preserve"> (imagem abaixo), é possível confirmar que praticamente todos os bilhetes se mantêm bastante caros, com a exceção do aeroporto OGS, que apresenta um custo por passagem bastante baixo quando comparado com os restantes, podendo confirmar a baixa afluência de voos e a menor infraestrutura do aeroporto me questão.</w:t>
+      </w:r>
+    </w:p>
+    <w:p>
+      <w:pPr>
+        <w:jc w:val="center"/>
+        <w:rPr>
+          <w:rFonts w:asciiTheme="majorHAnsi" w:hAnsiTheme="majorHAnsi"/>
+        </w:rPr>
+      </w:pPr>
+      <w:r>
+        <w:rPr>
+          <w:rFonts w:asciiTheme="majorHAnsi" w:hAnsiTheme="majorHAnsi"/>
+        </w:rPr>
+        <w:drawing>
+          <wp:inline distT="0" distB="0" distL="0" distR="0" wp14:anchorId="71C968F7" wp14:editId="52B60A35">
+            <wp:extent cx="2505425" cy="2019582"/>
+            <wp:effectExtent l="0" t="0" r="9525" b="0"/>
+            <wp:docPr id="2114372911" name="Imagem 1" descr="Uma imagem com texto, captura de ecrã, Tipo de letra, número&#10;&#10;Descrição gerada automaticamente"/>
+            <wp:cNvGraphicFramePr>
+              <a:graphicFrameLocks xmlns:a="http://schemas.openxmlformats.org/drawingml/2006/main" noChangeAspect="1"/>
+            </wp:cNvGraphicFramePr>
+            <a:graphic xmlns:a="http://schemas.openxmlformats.org/drawingml/2006/main">
+              <a:graphicData uri="http://schemas.openxmlformats.org/drawingml/2006/picture">
+                <pic:pic xmlns:pic="http://schemas.openxmlformats.org/drawingml/2006/picture">
+                  <pic:nvPicPr>
+                    <pic:cNvPr id="2114372911" name="Imagem 1" descr="Uma imagem com texto, captura de ecrã, Tipo de letra, número&#10;&#10;Descrição gerada automaticamente"/>
+                    <pic:cNvPicPr/>
+                  </pic:nvPicPr>
+                  <pic:blipFill>
+                    <a:blip r:embed="rId11"/>
+                    <a:stretch>
+                      <a:fillRect/>
+                    </a:stretch>
+                  </pic:blipFill>
+                  <pic:spPr>
+                    <a:xfrm>
+                      <a:off x="0" y="0"/>
+                      <a:ext cx="2505425" cy="2019582"/>
+                    </a:xfrm>
+                    <a:prstGeom prst="rect">
+                      <a:avLst/>
+                    </a:prstGeom>
+                  </pic:spPr>
+                </pic:pic>
+              </a:graphicData>
+            </a:graphic>
+          </wp:inline>
+        </w:drawing>
+      </w:r>
+    </w:p>
+    <w:p>
+      <w:pPr>
+        <w:rPr>
+          <w:rFonts w:asciiTheme="majorHAnsi" w:hAnsiTheme="majorHAnsi"/>
+        </w:rPr>
+      </w:pPr>
+    </w:p>
+    <w:p>
+      <w:pPr>
+        <w:rPr>
+          <w:rFonts w:asciiTheme="majorHAnsi" w:hAnsiTheme="majorHAnsi"/>
+        </w:rPr>
+      </w:pPr>
+      <w:r>
+        <w:rPr>
+          <w:rFonts w:asciiTheme="majorHAnsi" w:hAnsiTheme="majorHAnsi"/>
+        </w:rPr>
+        <w:t xml:space="preserve">Comparamos também a </w:t>
+      </w:r>
+      <w:r>
+        <w:rPr>
+          <w:rFonts w:asciiTheme="majorHAnsi" w:hAnsiTheme="majorHAnsi"/>
+          <w:b/>
+          <w:bCs/>
+        </w:rPr>
+        <w:t>média de minutos de atraso por aeroporto com as distâncias médias dos voos</w:t>
+      </w:r>
+      <w:r>
+        <w:rPr>
+          <w:rFonts w:asciiTheme="majorHAnsi" w:hAnsiTheme="majorHAnsi"/>
+        </w:rPr>
+        <w:t xml:space="preserve">, chegando à conclusão de que o aeroporto que o aeroporto que apresenta o maior atraso médio de chegada é o HNL (Honolulu </w:t>
+      </w:r>
+      <w:proofErr w:type="spellStart"/>
+      <w:r>
+        <w:rPr>
+          <w:rFonts w:asciiTheme="majorHAnsi" w:hAnsiTheme="majorHAnsi"/>
+        </w:rPr>
+        <w:t>International</w:t>
+      </w:r>
+      <w:proofErr w:type="spellEnd"/>
+      <w:r>
+        <w:rPr>
+          <w:rFonts w:asciiTheme="majorHAnsi" w:hAnsiTheme="majorHAnsi"/>
+        </w:rPr>
+        <w:t xml:space="preserve"> </w:t>
+      </w:r>
+      <w:proofErr w:type="spellStart"/>
+      <w:r>
+        <w:rPr>
+          <w:rFonts w:asciiTheme="majorHAnsi" w:hAnsiTheme="majorHAnsi"/>
+        </w:rPr>
+        <w:t>Airport</w:t>
+      </w:r>
+      <w:proofErr w:type="spellEnd"/>
+      <w:r>
+        <w:rPr>
+          <w:rFonts w:asciiTheme="majorHAnsi" w:hAnsiTheme="majorHAnsi"/>
+        </w:rPr>
+        <w:t>), apesar de possuir uma distância média semelhante aos demais.</w:t>
+      </w:r>
+    </w:p>
+    <w:p>
+      <w:pPr>
+        <w:jc w:val="center"/>
+      </w:pPr>
+      <w:r>
+        <w:drawing>
+          <wp:inline distT="0" distB="0" distL="0" distR="0" wp14:anchorId="650D81BE" wp14:editId="2F21EA2F">
+            <wp:extent cx="3181794" cy="1771897"/>
+            <wp:effectExtent l="0" t="0" r="0" b="0"/>
+            <wp:docPr id="1469435774" name="Imagem 1" descr="Uma imagem com texto, Tipo de letra, captura de ecrã, número&#10;&#10;Descrição gerada automaticamente"/>
+            <wp:cNvGraphicFramePr>
+              <a:graphicFrameLocks xmlns:a="http://schemas.openxmlformats.org/drawingml/2006/main" noChangeAspect="1"/>
+            </wp:cNvGraphicFramePr>
+            <a:graphic xmlns:a="http://schemas.openxmlformats.org/drawingml/2006/main">
+              <a:graphicData uri="http://schemas.openxmlformats.org/drawingml/2006/picture">
+                <pic:pic xmlns:pic="http://schemas.openxmlformats.org/drawingml/2006/picture">
+                  <pic:nvPicPr>
+                    <pic:cNvPr id="1469435774" name="Imagem 1" descr="Uma imagem com texto, Tipo de letra, captura de ecrã, número&#10;&#10;Descrição gerada automaticamente"/>
+                    <pic:cNvPicPr/>
+                  </pic:nvPicPr>
+                  <pic:blipFill>
+                    <a:blip r:embed="rId12"/>
+                    <a:stretch>
+                      <a:fillRect/>
+                    </a:stretch>
+                  </pic:blipFill>
+                  <pic:spPr>
+                    <a:xfrm>
+                      <a:off x="0" y="0"/>
+                      <a:ext cx="3181794" cy="1771897"/>
+                    </a:xfrm>
+                    <a:prstGeom prst="rect">
+                      <a:avLst/>
+                    </a:prstGeom>
+                  </pic:spPr>
+                </pic:pic>
+              </a:graphicData>
+            </a:graphic>
+          </wp:inline>
+        </w:drawing>
+      </w:r>
+    </w:p>
+    <w:p>
+      <w:pPr>
+        <w:rPr>
+          <w:rFonts w:asciiTheme="majorHAnsi" w:hAnsiTheme="majorHAnsi"/>
+        </w:rPr>
+      </w:pPr>
+      <w:r>
+        <w:rPr>
+          <w:rFonts w:asciiTheme="majorHAnsi" w:hAnsiTheme="majorHAnsi"/>
+        </w:rPr>
+        <w:t>Tal como referido em análises anteriores, isto pode dever-se tanto a questões operacionais, quanto a condições climatéricas. Apesar de Honolulu ser considerado como tendo um clima estável, ventos tropicais constantes podem afetar bastante as operações.</w:t>
+      </w:r>
+    </w:p>
+    <w:p/>
+    <w:p>
+      <w:pPr>
+        <w:rPr>
+          <w:rFonts w:asciiTheme="majorHAnsi" w:hAnsiTheme="majorHAnsi"/>
+          <w:sz w:val="48"/>
+        </w:rPr>
+      </w:pPr>
+    </w:p>
+    <w:p>
+      <w:pPr>
+        <w:rPr>
+          <w:rFonts w:asciiTheme="majorHAnsi" w:hAnsiTheme="majorHAnsi"/>
+          <w:sz w:val="48"/>
+        </w:rPr>
+      </w:pPr>
+      <w:r>
+        <w:rPr>
+          <w:rFonts w:asciiTheme="majorHAnsi" w:hAnsiTheme="majorHAnsi"/>
+          <w:sz w:val="48"/>
+        </w:rPr>
+        <w:lastRenderedPageBreak/>
+        <w:t>Implementação Técnica</w:t>
+      </w:r>
+    </w:p>
+    <w:p>
+      <w:pPr>
+        <w:rPr>
+          <w:rFonts w:asciiTheme="majorHAnsi" w:hAnsiTheme="majorHAnsi"/>
+        </w:rPr>
+      </w:pPr>
+      <w:r>
+        <w:rPr>
+          <w:rFonts w:asciiTheme="majorHAnsi" w:hAnsiTheme="majorHAnsi"/>
+        </w:rPr>
+        <w:t>O projeto foi implementado num ambiente Docker através da imagem fornecida. Foi criado o container aplicando todos os parâmetros descritos no ficheiro “</w:t>
+      </w:r>
+      <w:proofErr w:type="spellStart"/>
+      <w:r>
+        <w:rPr>
+          <w:rFonts w:asciiTheme="majorHAnsi" w:hAnsiTheme="majorHAnsi"/>
+        </w:rPr>
+        <w:t>docker-compose.yml</w:t>
+      </w:r>
+      <w:proofErr w:type="spellEnd"/>
+      <w:r>
+        <w:rPr>
+          <w:rFonts w:asciiTheme="majorHAnsi" w:hAnsiTheme="majorHAnsi"/>
+        </w:rPr>
+        <w:t xml:space="preserve">”, de forma a configurar o </w:t>
+      </w:r>
+      <w:proofErr w:type="spellStart"/>
+      <w:r>
+        <w:rPr>
+          <w:rFonts w:asciiTheme="majorHAnsi" w:hAnsiTheme="majorHAnsi"/>
+        </w:rPr>
+        <w:t>MongoDB</w:t>
+      </w:r>
+      <w:proofErr w:type="spellEnd"/>
+      <w:r>
+        <w:rPr>
+          <w:rFonts w:asciiTheme="majorHAnsi" w:hAnsiTheme="majorHAnsi"/>
+        </w:rPr>
+        <w:t xml:space="preserve"> e </w:t>
+      </w:r>
+      <w:proofErr w:type="spellStart"/>
+      <w:r>
+        <w:rPr>
+          <w:rFonts w:asciiTheme="majorHAnsi" w:hAnsiTheme="majorHAnsi"/>
+        </w:rPr>
+        <w:t>Jupyter</w:t>
+      </w:r>
+      <w:proofErr w:type="spellEnd"/>
+      <w:r>
+        <w:rPr>
+          <w:rFonts w:asciiTheme="majorHAnsi" w:hAnsiTheme="majorHAnsi"/>
+        </w:rPr>
+        <w:t xml:space="preserve"> Notebook no mesmo ambiente. Após a criação do container, foram importados os dados no </w:t>
+      </w:r>
+      <w:proofErr w:type="spellStart"/>
+      <w:r>
+        <w:rPr>
+          <w:rFonts w:asciiTheme="majorHAnsi" w:hAnsiTheme="majorHAnsi"/>
+        </w:rPr>
+        <w:t>MongoDB</w:t>
+      </w:r>
+      <w:proofErr w:type="spellEnd"/>
+      <w:r>
+        <w:rPr>
+          <w:rFonts w:asciiTheme="majorHAnsi" w:hAnsiTheme="majorHAnsi"/>
+        </w:rPr>
+        <w:t xml:space="preserve"> Compass, através da conexão anteriormente definida. Criámos duas coleções distintas dentro de uma </w:t>
+      </w:r>
+      <w:proofErr w:type="spellStart"/>
+      <w:r>
+        <w:rPr>
+          <w:rFonts w:asciiTheme="majorHAnsi" w:hAnsiTheme="majorHAnsi"/>
+        </w:rPr>
+        <w:t>database</w:t>
+      </w:r>
+      <w:proofErr w:type="spellEnd"/>
+      <w:r>
+        <w:rPr>
+          <w:rFonts w:asciiTheme="majorHAnsi" w:hAnsiTheme="majorHAnsi"/>
+        </w:rPr>
+        <w:t xml:space="preserve"> “projeto”, uma coleção para voos e outra para atrasos, importando os devidos dados para cada uma.</w:t>
+      </w:r>
+    </w:p>
+    <w:p>
+      <w:pPr>
+        <w:jc w:val="center"/>
+        <w:rPr>
+          <w:rFonts w:asciiTheme="majorHAnsi" w:hAnsiTheme="majorHAnsi"/>
+        </w:rPr>
+      </w:pPr>
+      <w:r>
+        <w:rPr>
+          <w:rFonts w:asciiTheme="majorHAnsi" w:hAnsiTheme="majorHAnsi"/>
+        </w:rPr>
+        <w:drawing>
+          <wp:inline distT="0" distB="0" distL="0" distR="0" wp14:anchorId="07D3E1ED" wp14:editId="170CC8C6">
+            <wp:extent cx="3077004" cy="943107"/>
+            <wp:effectExtent l="0" t="0" r="0" b="9525"/>
+            <wp:docPr id="1065044710" name="Imagem 1" descr="Uma imagem com texto, captura de ecrã, Tipo de letra, branco&#10;&#10;Descrição gerada automaticamente"/>
+            <wp:cNvGraphicFramePr>
+              <a:graphicFrameLocks xmlns:a="http://schemas.openxmlformats.org/drawingml/2006/main" noChangeAspect="1"/>
+            </wp:cNvGraphicFramePr>
+            <a:graphic xmlns:a="http://schemas.openxmlformats.org/drawingml/2006/main">
+              <a:graphicData uri="http://schemas.openxmlformats.org/drawingml/2006/picture">
+                <pic:pic xmlns:pic="http://schemas.openxmlformats.org/drawingml/2006/picture">
+                  <pic:nvPicPr>
+                    <pic:cNvPr id="1065044710" name="Imagem 1" descr="Uma imagem com texto, captura de ecrã, Tipo de letra, branco&#10;&#10;Descrição gerada automaticamente"/>
+                    <pic:cNvPicPr/>
+                  </pic:nvPicPr>
+                  <pic:blipFill>
+                    <a:blip r:embed="rId13"/>
+                    <a:stretch>
+                      <a:fillRect/>
+                    </a:stretch>
+                  </pic:blipFill>
+                  <pic:spPr>
+                    <a:xfrm>
+                      <a:off x="0" y="0"/>
+                      <a:ext cx="3077004" cy="943107"/>
+                    </a:xfrm>
+                    <a:prstGeom prst="rect">
+                      <a:avLst/>
+                    </a:prstGeom>
+                  </pic:spPr>
+                </pic:pic>
+              </a:graphicData>
+            </a:graphic>
+          </wp:inline>
+        </w:drawing>
+      </w:r>
+    </w:p>
+    <w:p>
+      <w:pPr>
+        <w:rPr>
+          <w:rFonts w:asciiTheme="majorHAnsi" w:hAnsiTheme="majorHAnsi"/>
+        </w:rPr>
+      </w:pPr>
+      <w:r>
+        <w:rPr>
+          <w:rFonts w:asciiTheme="majorHAnsi" w:hAnsiTheme="majorHAnsi"/>
+        </w:rPr>
+        <w:t xml:space="preserve">Após a implementação e configuração do ambiente, deparámo-nos com dificuldades na ligação entre o </w:t>
+      </w:r>
+      <w:proofErr w:type="spellStart"/>
+      <w:r>
+        <w:rPr>
+          <w:rFonts w:asciiTheme="majorHAnsi" w:hAnsiTheme="majorHAnsi"/>
+        </w:rPr>
+        <w:t>Pyspark</w:t>
+      </w:r>
+      <w:proofErr w:type="spellEnd"/>
+      <w:r>
+        <w:rPr>
+          <w:rFonts w:asciiTheme="majorHAnsi" w:hAnsiTheme="majorHAnsi"/>
+        </w:rPr>
+        <w:t xml:space="preserve"> (biblioteca usada para fazer a ligação entre </w:t>
+      </w:r>
+      <w:proofErr w:type="spellStart"/>
+      <w:r>
+        <w:rPr>
+          <w:rFonts w:asciiTheme="majorHAnsi" w:hAnsiTheme="majorHAnsi"/>
+        </w:rPr>
+        <w:t>notebook</w:t>
+      </w:r>
+      <w:proofErr w:type="spellEnd"/>
+      <w:r>
+        <w:rPr>
+          <w:rFonts w:asciiTheme="majorHAnsi" w:hAnsiTheme="majorHAnsi"/>
+        </w:rPr>
+        <w:t xml:space="preserve"> e </w:t>
+      </w:r>
+      <w:proofErr w:type="spellStart"/>
+      <w:r>
+        <w:rPr>
+          <w:rFonts w:asciiTheme="majorHAnsi" w:hAnsiTheme="majorHAnsi"/>
+        </w:rPr>
+        <w:t>mongodb</w:t>
+      </w:r>
+      <w:proofErr w:type="spellEnd"/>
+      <w:r>
+        <w:rPr>
+          <w:rFonts w:asciiTheme="majorHAnsi" w:hAnsiTheme="majorHAnsi"/>
+        </w:rPr>
+        <w:t xml:space="preserve">) e o </w:t>
+      </w:r>
+      <w:proofErr w:type="spellStart"/>
+      <w:r>
+        <w:rPr>
+          <w:rFonts w:asciiTheme="majorHAnsi" w:hAnsiTheme="majorHAnsi"/>
+        </w:rPr>
+        <w:t>MongoDB</w:t>
+      </w:r>
+      <w:proofErr w:type="spellEnd"/>
+      <w:r>
+        <w:rPr>
+          <w:rFonts w:asciiTheme="majorHAnsi" w:hAnsiTheme="majorHAnsi"/>
+        </w:rPr>
+        <w:t xml:space="preserve">, vindo mais tarde a perceber que a quantidade elevada de dados de voos era a causa. Por isso, tal como mencionado na metodologia, foi criado um script para “cortar” os dados, mantendo apenas 250000 linhas. Foi então refeita a importação destes dados no </w:t>
+      </w:r>
+      <w:proofErr w:type="spellStart"/>
+      <w:r>
+        <w:rPr>
+          <w:rFonts w:asciiTheme="majorHAnsi" w:hAnsiTheme="majorHAnsi"/>
+        </w:rPr>
+        <w:t>MongoDB</w:t>
+      </w:r>
+      <w:proofErr w:type="spellEnd"/>
+      <w:r>
+        <w:rPr>
+          <w:rFonts w:asciiTheme="majorHAnsi" w:hAnsiTheme="majorHAnsi"/>
+        </w:rPr>
+        <w:t xml:space="preserve"> e iniciada a análise, após garantir a conexão entre o </w:t>
+      </w:r>
+      <w:proofErr w:type="spellStart"/>
+      <w:r>
+        <w:rPr>
+          <w:rFonts w:asciiTheme="majorHAnsi" w:hAnsiTheme="majorHAnsi"/>
+        </w:rPr>
+        <w:t>notebook</w:t>
+      </w:r>
+      <w:proofErr w:type="spellEnd"/>
+      <w:r>
+        <w:rPr>
+          <w:rFonts w:asciiTheme="majorHAnsi" w:hAnsiTheme="majorHAnsi"/>
+        </w:rPr>
+        <w:t xml:space="preserve"> e a base de dados.</w:t>
+      </w:r>
+    </w:p>
+    <w:p>
+      <w:pPr>
+        <w:rPr>
+          <w:rFonts w:asciiTheme="majorHAnsi" w:hAnsiTheme="majorHAnsi"/>
+          <w:sz w:val="48"/>
+        </w:rPr>
+      </w:pPr>
+      <w:r>
+        <w:rPr>
+          <w:rFonts w:asciiTheme="majorHAnsi" w:hAnsiTheme="majorHAnsi"/>
+          <w:sz w:val="48"/>
+        </w:rPr>
+        <w:t>Conclusões e Trabalho Futuro</w:t>
+      </w:r>
     </w:p>
     <w:p>
       <w:pPr>
@@ -2623,18 +3584,18 @@
 </file>
 
 <file path=word/numbering.xml><?xml version="1.0" encoding="utf-8"?>
-<w:numbering xmlns:wpc="http://schemas.microsoft.com/office/word/2010/wordprocessingCanvas" xmlns:cx="http://schemas.microsoft.com/office/drawing/2014/chartex" xmlns:cx1="http://schemas.microsoft.com/office/drawing/2015/9/8/chartex" xmlns:cx2="http://schemas.microsoft.com/office/drawing/2015/10/21/chartex" xmlns:cx3="http://schemas.microsoft.com/office/drawing/2016/5/9/chartex" xmlns:cx4="http://schemas.microsoft.com/office/drawing/2016/5/10/chartex" xmlns:cx5="http://schemas.microsoft.com/office/drawing/2016/5/11/chartex" xmlns:cx6="http://schemas.microsoft.com/office/drawing/2016/5/12/chartex" xmlns:cx7="http://schemas.microsoft.com/office/drawing/2016/5/13/chartex" xmlns:cx8="http://schemas.microsoft.com/office/drawing/2016/5/14/chartex" xmlns:mc="http://schemas.openxmlformats.org/markup-compatibility/2006" xmlns:aink="http://schemas.microsoft.com/office/drawing/2016/ink" xmlns:am3d="http://schemas.microsoft.com/office/drawing/2017/model3d" xmlns:o="urn:schemas-microsoft-com:office:office" xmlns:oel="http://schemas.microsoft.com/office/2019/extlst" xmlns:r="http://schemas.openxmlformats.org/officeDocument/2006/relationships" xmlns:m="http://schemas.openxmlformats.org/officeDocument/2006/math" xmlns:v="urn:schemas-microsoft-com:vml" xmlns:wp14="http://schemas.microsoft.com/office/word/2010/wordprocessingDrawing" xmlns:wp="http://schemas.openxmlformats.org/drawingml/2006/wordprocessingDrawing" xmlns:w10="urn:schemas-microsoft-com:office:word" xmlns:w="http://schemas.openxmlformats.org/wordprocessingml/2006/main" xmlns:w14="http://schemas.microsoft.com/office/word/2010/wordml" xmlns:w15="http://schemas.microsoft.com/office/word/2012/wordml" xmlns:w16cex="http://schemas.microsoft.com/office/word/2018/wordml/cex" xmlns:w16cid="http://schemas.microsoft.com/office/word/2016/wordml/cid" xmlns:w16="http://schemas.microsoft.com/office/word/2018/wordml" xmlns:w16du="http://schemas.microsoft.com/office/word/2023/wordml/word16du" xmlns:w16sdtdh="http://schemas.microsoft.com/office/word/2020/wordml/sdtdatahash" xmlns:w16sdtfl="http://schemas.microsoft.com/office/word/2024/wordml/sdtformatlock" xmlns:w16se="http://schemas.microsoft.com/office/word/2015/wordml/symex" xmlns:wpg="http://schemas.microsoft.com/office/word/2010/wordprocessingGroup" xmlns:wpi="http://schemas.microsoft.com/office/word/2010/wordprocessingInk" xmlns:wne="http://schemas.microsoft.com/office/word/2006/wordml" xmlns:wps="http://schemas.microsoft.com/office/word/2010/wordprocessingShape" mc:Ignorable="w14 w15 w16se w16cid w16 w16cex w16sdtdh w16sdtfl w16du wp14">
+<w:numbering xmlns:wpc="http://schemas.microsoft.com/office/word/2010/wordprocessingCanvas" xmlns:cx="http://schemas.microsoft.com/office/drawing/2014/chartex" xmlns:cx1="http://schemas.microsoft.com/office/drawing/2015/9/8/chartex" xmlns:cx2="http://schemas.microsoft.com/office/drawing/2015/10/21/chartex" xmlns:cx3="http://schemas.microsoft.com/office/drawing/2016/5/9/chartex" xmlns:cx4="http://schemas.microsoft.com/office/drawing/2016/5/10/chartex" xmlns:cx5="http://schemas.microsoft.com/office/drawing/2016/5/11/chartex" xmlns:cx6="http://schemas.microsoft.com/office/drawing/2016/5/12/chartex" xmlns:cx7="http://schemas.microsoft.com/office/drawing/2016/5/13/chartex" xmlns:cx8="http://schemas.microsoft.com/office/drawing/2016/5/14/chartex" xmlns:mc="http://schemas.openxmlformats.org/markup-compatibility/2006" xmlns:aink="http://schemas.microsoft.com/office/drawing/2016/ink" xmlns:am3d="http://schemas.microsoft.com/office/drawing/2017/model3d" xmlns:o="urn:schemas-microsoft-com:office:office" xmlns:oel="http://schemas.microsoft.com/office/2019/extlst" xmlns:r="http://schemas.openxmlformats.org/officeDocument/2006/relationships" xmlns:m="http://schemas.openxmlformats.org/officeDocument/2006/math" xmlns:v="urn:schemas-microsoft-com:vml" xmlns:wp14="http://schemas.microsoft.com/office/word/2010/wordprocessingDrawing" xmlns:wp="http://schemas.openxmlformats.org/drawingml/2006/wordprocessingDrawing" xmlns:w10="urn:schemas-microsoft-com:office:word" xmlns:w="http://schemas.openxmlformats.org/wordprocessingml/2006/main" xmlns:w14="http://schemas.microsoft.com/office/word/2010/wordml" xmlns:w15="http://schemas.microsoft.com/office/word/2012/wordml" xmlns:w16cex="http://schemas.microsoft.com/office/word/2018/wordml/cex" xmlns:w16cid="http://schemas.microsoft.com/office/word/2016/wordml/cid" xmlns:w16="http://schemas.microsoft.com/office/word/2018/wordml" xmlns:w16du="http://schemas.microsoft.com/office/word/2023/wordml/word16du" xmlns:w16sdtdh="http://schemas.microsoft.com/office/word/2020/wordml/sdtdatahash" xmlns:w16se="http://schemas.microsoft.com/office/word/2015/wordml/symex" xmlns:wpg="http://schemas.microsoft.com/office/word/2010/wordprocessingGroup" xmlns:wpi="http://schemas.microsoft.com/office/word/2010/wordprocessingInk" xmlns:wne="http://schemas.microsoft.com/office/word/2006/wordml" xmlns:wps="http://schemas.microsoft.com/office/word/2010/wordprocessingShape" mc:Ignorable="w14 w15 w16se w16cid w16 w16cex w16sdtdh w16du wp14">
   <w:abstractNum w:abstractNumId="0" w15:restartNumberingAfterBreak="0">
-    <w:nsid w:val="51614B35"/>
+    <w:nsid w:val="1E1D7178"/>
     <w:multiLevelType w:val="hybridMultilevel"/>
-    <w:tmpl w:val="E14CC7DE"/>
+    <w:tmpl w:val="9D0C5DCC"/>
     <w:lvl w:ilvl="0" w:tplc="08160001">
       <w:start w:val="1"/>
       <w:numFmt w:val="bullet"/>
       <w:lvlText w:val=""/>
       <w:lvlJc w:val="left"/>
       <w:pPr>
-        <w:ind w:left="720" w:hanging="360"/>
+        <w:ind w:left="768" w:hanging="360"/>
       </w:pPr>
       <w:rPr>
         <w:rFonts w:ascii="Symbol" w:hAnsi="Symbol" w:hint="default"/>
@@ -2646,7 +3607,7 @@
       <w:lvlText w:val="o"/>
       <w:lvlJc w:val="left"/>
       <w:pPr>
-        <w:ind w:left="1440" w:hanging="360"/>
+        <w:ind w:left="1488" w:hanging="360"/>
       </w:pPr>
       <w:rPr>
         <w:rFonts w:ascii="Courier New" w:hAnsi="Courier New" w:cs="Courier New" w:hint="default"/>
@@ -2658,7 +3619,7 @@
       <w:lvlText w:val=""/>
       <w:lvlJc w:val="left"/>
       <w:pPr>
-        <w:ind w:left="2160" w:hanging="360"/>
+        <w:ind w:left="2208" w:hanging="360"/>
       </w:pPr>
       <w:rPr>
         <w:rFonts w:ascii="Wingdings" w:hAnsi="Wingdings" w:hint="default"/>
@@ -2670,7 +3631,7 @@
       <w:lvlText w:val=""/>
       <w:lvlJc w:val="left"/>
       <w:pPr>
-        <w:ind w:left="2880" w:hanging="360"/>
+        <w:ind w:left="2928" w:hanging="360"/>
       </w:pPr>
       <w:rPr>
         <w:rFonts w:ascii="Symbol" w:hAnsi="Symbol" w:hint="default"/>
@@ -2682,7 +3643,7 @@
       <w:lvlText w:val="o"/>
       <w:lvlJc w:val="left"/>
       <w:pPr>
-        <w:ind w:left="3600" w:hanging="360"/>
+        <w:ind w:left="3648" w:hanging="360"/>
       </w:pPr>
       <w:rPr>
         <w:rFonts w:ascii="Courier New" w:hAnsi="Courier New" w:cs="Courier New" w:hint="default"/>
@@ -2694,7 +3655,7 @@
       <w:lvlText w:val=""/>
       <w:lvlJc w:val="left"/>
       <w:pPr>
-        <w:ind w:left="4320" w:hanging="360"/>
+        <w:ind w:left="4368" w:hanging="360"/>
       </w:pPr>
       <w:rPr>
         <w:rFonts w:ascii="Wingdings" w:hAnsi="Wingdings" w:hint="default"/>
@@ -2706,7 +3667,7 @@
       <w:lvlText w:val=""/>
       <w:lvlJc w:val="left"/>
       <w:pPr>
-        <w:ind w:left="5040" w:hanging="360"/>
+        <w:ind w:left="5088" w:hanging="360"/>
       </w:pPr>
       <w:rPr>
         <w:rFonts w:ascii="Symbol" w:hAnsi="Symbol" w:hint="default"/>
@@ -2718,7 +3679,7 @@
       <w:lvlText w:val="o"/>
       <w:lvlJc w:val="left"/>
       <w:pPr>
-        <w:ind w:left="5760" w:hanging="360"/>
+        <w:ind w:left="5808" w:hanging="360"/>
       </w:pPr>
       <w:rPr>
         <w:rFonts w:ascii="Courier New" w:hAnsi="Courier New" w:cs="Courier New" w:hint="default"/>
@@ -2730,6 +3691,119 @@
       <w:lvlText w:val=""/>
       <w:lvlJc w:val="left"/>
       <w:pPr>
+        <w:ind w:left="6528" w:hanging="360"/>
+      </w:pPr>
+      <w:rPr>
+        <w:rFonts w:ascii="Wingdings" w:hAnsi="Wingdings" w:hint="default"/>
+      </w:rPr>
+    </w:lvl>
+  </w:abstractNum>
+  <w:abstractNum w:abstractNumId="1" w15:restartNumberingAfterBreak="0">
+    <w:nsid w:val="51614B35"/>
+    <w:multiLevelType w:val="hybridMultilevel"/>
+    <w:tmpl w:val="E14CC7DE"/>
+    <w:lvl w:ilvl="0" w:tplc="08160001">
+      <w:start w:val="1"/>
+      <w:numFmt w:val="bullet"/>
+      <w:lvlText w:val=""/>
+      <w:lvlJc w:val="left"/>
+      <w:pPr>
+        <w:ind w:left="720" w:hanging="360"/>
+      </w:pPr>
+      <w:rPr>
+        <w:rFonts w:ascii="Symbol" w:hAnsi="Symbol" w:hint="default"/>
+      </w:rPr>
+    </w:lvl>
+    <w:lvl w:ilvl="1" w:tplc="08160003" w:tentative="1">
+      <w:start w:val="1"/>
+      <w:numFmt w:val="bullet"/>
+      <w:lvlText w:val="o"/>
+      <w:lvlJc w:val="left"/>
+      <w:pPr>
+        <w:ind w:left="1440" w:hanging="360"/>
+      </w:pPr>
+      <w:rPr>
+        <w:rFonts w:ascii="Courier New" w:hAnsi="Courier New" w:cs="Courier New" w:hint="default"/>
+      </w:rPr>
+    </w:lvl>
+    <w:lvl w:ilvl="2" w:tplc="08160005" w:tentative="1">
+      <w:start w:val="1"/>
+      <w:numFmt w:val="bullet"/>
+      <w:lvlText w:val=""/>
+      <w:lvlJc w:val="left"/>
+      <w:pPr>
+        <w:ind w:left="2160" w:hanging="360"/>
+      </w:pPr>
+      <w:rPr>
+        <w:rFonts w:ascii="Wingdings" w:hAnsi="Wingdings" w:hint="default"/>
+      </w:rPr>
+    </w:lvl>
+    <w:lvl w:ilvl="3" w:tplc="08160001" w:tentative="1">
+      <w:start w:val="1"/>
+      <w:numFmt w:val="bullet"/>
+      <w:lvlText w:val=""/>
+      <w:lvlJc w:val="left"/>
+      <w:pPr>
+        <w:ind w:left="2880" w:hanging="360"/>
+      </w:pPr>
+      <w:rPr>
+        <w:rFonts w:ascii="Symbol" w:hAnsi="Symbol" w:hint="default"/>
+      </w:rPr>
+    </w:lvl>
+    <w:lvl w:ilvl="4" w:tplc="08160003" w:tentative="1">
+      <w:start w:val="1"/>
+      <w:numFmt w:val="bullet"/>
+      <w:lvlText w:val="o"/>
+      <w:lvlJc w:val="left"/>
+      <w:pPr>
+        <w:ind w:left="3600" w:hanging="360"/>
+      </w:pPr>
+      <w:rPr>
+        <w:rFonts w:ascii="Courier New" w:hAnsi="Courier New" w:cs="Courier New" w:hint="default"/>
+      </w:rPr>
+    </w:lvl>
+    <w:lvl w:ilvl="5" w:tplc="08160005" w:tentative="1">
+      <w:start w:val="1"/>
+      <w:numFmt w:val="bullet"/>
+      <w:lvlText w:val=""/>
+      <w:lvlJc w:val="left"/>
+      <w:pPr>
+        <w:ind w:left="4320" w:hanging="360"/>
+      </w:pPr>
+      <w:rPr>
+        <w:rFonts w:ascii="Wingdings" w:hAnsi="Wingdings" w:hint="default"/>
+      </w:rPr>
+    </w:lvl>
+    <w:lvl w:ilvl="6" w:tplc="08160001" w:tentative="1">
+      <w:start w:val="1"/>
+      <w:numFmt w:val="bullet"/>
+      <w:lvlText w:val=""/>
+      <w:lvlJc w:val="left"/>
+      <w:pPr>
+        <w:ind w:left="5040" w:hanging="360"/>
+      </w:pPr>
+      <w:rPr>
+        <w:rFonts w:ascii="Symbol" w:hAnsi="Symbol" w:hint="default"/>
+      </w:rPr>
+    </w:lvl>
+    <w:lvl w:ilvl="7" w:tplc="08160003" w:tentative="1">
+      <w:start w:val="1"/>
+      <w:numFmt w:val="bullet"/>
+      <w:lvlText w:val="o"/>
+      <w:lvlJc w:val="left"/>
+      <w:pPr>
+        <w:ind w:left="5760" w:hanging="360"/>
+      </w:pPr>
+      <w:rPr>
+        <w:rFonts w:ascii="Courier New" w:hAnsi="Courier New" w:cs="Courier New" w:hint="default"/>
+      </w:rPr>
+    </w:lvl>
+    <w:lvl w:ilvl="8" w:tplc="08160005" w:tentative="1">
+      <w:start w:val="1"/>
+      <w:numFmt w:val="bullet"/>
+      <w:lvlText w:val=""/>
+      <w:lvlJc w:val="left"/>
+      <w:pPr>
         <w:ind w:left="6480" w:hanging="360"/>
       </w:pPr>
       <w:rPr>
@@ -2738,13 +3812,16 @@
     </w:lvl>
   </w:abstractNum>
   <w:num w:numId="1" w16cid:durableId="1749958114">
+    <w:abstractNumId w:val="1"/>
+  </w:num>
+  <w:num w:numId="2" w16cid:durableId="1670056493">
     <w:abstractNumId w:val="0"/>
   </w:num>
 </w:numbering>
 </file>
 
 <file path=word/styles.xml><?xml version="1.0" encoding="utf-8"?>
-<w:styles xmlns:mc="http://schemas.openxmlformats.org/markup-compatibility/2006" xmlns:r="http://schemas.openxmlformats.org/officeDocument/2006/relationships" xmlns:w="http://schemas.openxmlformats.org/wordprocessingml/2006/main" xmlns:w14="http://schemas.microsoft.com/office/word/2010/wordml" xmlns:w15="http://schemas.microsoft.com/office/word/2012/wordml" xmlns:w16cex="http://schemas.microsoft.com/office/word/2018/wordml/cex" xmlns:w16cid="http://schemas.microsoft.com/office/word/2016/wordml/cid" xmlns:w16="http://schemas.microsoft.com/office/word/2018/wordml" xmlns:w16du="http://schemas.microsoft.com/office/word/2023/wordml/word16du" xmlns:w16sdtdh="http://schemas.microsoft.com/office/word/2020/wordml/sdtdatahash" xmlns:w16sdtfl="http://schemas.microsoft.com/office/word/2024/wordml/sdtformatlock" xmlns:w16se="http://schemas.microsoft.com/office/word/2015/wordml/symex" mc:Ignorable="w14 w15 w16se w16cid w16 w16cex w16sdtdh w16sdtfl w16du">
+<w:styles xmlns:mc="http://schemas.openxmlformats.org/markup-compatibility/2006" xmlns:r="http://schemas.openxmlformats.org/officeDocument/2006/relationships" xmlns:w="http://schemas.openxmlformats.org/wordprocessingml/2006/main" xmlns:w14="http://schemas.microsoft.com/office/word/2010/wordml" xmlns:w15="http://schemas.microsoft.com/office/word/2012/wordml" xmlns:w16cex="http://schemas.microsoft.com/office/word/2018/wordml/cex" xmlns:w16cid="http://schemas.microsoft.com/office/word/2016/wordml/cid" xmlns:w16="http://schemas.microsoft.com/office/word/2018/wordml" xmlns:w16du="http://schemas.microsoft.com/office/word/2023/wordml/word16du" xmlns:w16sdtdh="http://schemas.microsoft.com/office/word/2020/wordml/sdtdatahash" xmlns:w16se="http://schemas.microsoft.com/office/word/2015/wordml/symex" mc:Ignorable="w14 w15 w16se w16cid w16 w16cex w16sdtdh w16du">
   <w:docDefaults>
     <w:rPrDefault>
       <w:rPr>
@@ -3143,7 +4220,7 @@
   <w:style w:type="paragraph" w:default="1" w:styleId="Normal">
     <w:name w:val="Normal"/>
     <w:qFormat/>
-    <w:rsid w:val="00C77497"/>
+    <w:rsid w:val="00C86217"/>
   </w:style>
   <w:style w:type="paragraph" w:styleId="Ttulo1">
     <w:name w:val="heading 1"/>
@@ -3347,7 +4424,6 @@
   <w:style w:type="character" w:default="1" w:styleId="Tipodeletrapredefinidodopargrafo">
     <w:name w:val="Default Paragraph Font"/>
     <w:uiPriority w:val="1"/>
-    <w:semiHidden/>
     <w:unhideWhenUsed/>
   </w:style>
   <w:style w:type="table" w:default="1" w:styleId="Tabelanormal">
@@ -3971,12 +5047,11 @@
 </file>
 
 <file path=customXml/item1.xml><?xml version="1.0" encoding="utf-8"?>
-<?mso-contentType ?>
-<FormTemplates xmlns="http://schemas.microsoft.com/sharepoint/v3/contenttype/forms">
-  <Display>DocumentLibraryForm</Display>
-  <Edit>DocumentLibraryForm</Edit>
-  <New>DocumentLibraryForm</New>
-</FormTemplates>
+<p:properties xmlns:p="http://schemas.microsoft.com/office/2006/metadata/properties" xmlns:xsi="http://www.w3.org/2001/XMLSchema-instance" xmlns:pc="http://schemas.microsoft.com/office/infopath/2007/PartnerControls">
+  <documentManagement>
+    <_activity xmlns="9b5b9e1b-4212-4180-bf06-18a0a1374502" xsi:nil="true"/>
+  </documentManagement>
+</p:properties>
 </file>
 
 <file path=customXml/item2.xml><?xml version="1.0" encoding="utf-8"?>
@@ -4136,17 +5211,20 @@
 </file>
 
 <file path=customXml/item3.xml><?xml version="1.0" encoding="utf-8"?>
-<p:properties xmlns:p="http://schemas.microsoft.com/office/2006/metadata/properties" xmlns:xsi="http://www.w3.org/2001/XMLSchema-instance" xmlns:pc="http://schemas.microsoft.com/office/infopath/2007/PartnerControls">
-  <documentManagement>
-    <_activity xmlns="9b5b9e1b-4212-4180-bf06-18a0a1374502" xsi:nil="true"/>
-  </documentManagement>
-</p:properties>
+<?mso-contentType ?>
+<FormTemplates xmlns="http://schemas.microsoft.com/sharepoint/v3/contenttype/forms">
+  <Display>DocumentLibraryForm</Display>
+  <Edit>DocumentLibraryForm</Edit>
+  <New>DocumentLibraryForm</New>
+</FormTemplates>
 </file>
 
 <file path=customXml/itemProps1.xml><?xml version="1.0" encoding="utf-8"?>
-<ds:datastoreItem xmlns:ds="http://schemas.openxmlformats.org/officeDocument/2006/customXml" ds:itemID="{3901A25A-8003-490A-8CAE-4B2E50FF2B6C}">
+<ds:datastoreItem xmlns:ds="http://schemas.openxmlformats.org/officeDocument/2006/customXml" ds:itemID="{FFBF3CF9-C31E-433D-82DB-FC4462C1B8BF}">
   <ds:schemaRefs>
-    <ds:schemaRef ds:uri="http://schemas.microsoft.com/sharepoint/v3/contenttype/forms"/>
+    <ds:schemaRef ds:uri="http://schemas.microsoft.com/office/2006/metadata/properties"/>
+    <ds:schemaRef ds:uri="http://schemas.microsoft.com/office/infopath/2007/PartnerControls"/>
+    <ds:schemaRef ds:uri="9b5b9e1b-4212-4180-bf06-18a0a1374502"/>
   </ds:schemaRefs>
 </ds:datastoreItem>
 </file>
@@ -4170,11 +5248,9 @@
 </file>
 
 <file path=customXml/itemProps3.xml><?xml version="1.0" encoding="utf-8"?>
-<ds:datastoreItem xmlns:ds="http://schemas.openxmlformats.org/officeDocument/2006/customXml" ds:itemID="{FFBF3CF9-C31E-433D-82DB-FC4462C1B8BF}">
+<ds:datastoreItem xmlns:ds="http://schemas.openxmlformats.org/officeDocument/2006/customXml" ds:itemID="{3901A25A-8003-490A-8CAE-4B2E50FF2B6C}">
   <ds:schemaRefs>
-    <ds:schemaRef ds:uri="http://schemas.microsoft.com/office/2006/metadata/properties"/>
-    <ds:schemaRef ds:uri="http://schemas.microsoft.com/office/infopath/2007/PartnerControls"/>
-    <ds:schemaRef ds:uri="9b5b9e1b-4212-4180-bf06-18a0a1374502"/>
+    <ds:schemaRef ds:uri="http://schemas.microsoft.com/sharepoint/v3/contenttype/forms"/>
   </ds:schemaRefs>
 </ds:datastoreItem>
 </file>
</xml_diff>

<commit_message>
verifica tudo e ve o que queres adicionar, falta apresentação
</commit_message>
<xml_diff>
--- a/Relatório.docx
+++ b/Relatório.docx
@@ -322,49 +322,7 @@
         <w:rPr>
           <w:rFonts w:asciiTheme="majorHAnsi" w:hAnsiTheme="majorHAnsi"/>
         </w:rPr>
-        <w:t xml:space="preserve">De forma a conseguir resultados mais consistentes, foram utilizados 2 </w:t>
-      </w:r>
-      <w:proofErr w:type="spellStart"/>
-      <w:r>
-        <w:rPr>
-          <w:rFonts w:asciiTheme="majorHAnsi" w:hAnsiTheme="majorHAnsi"/>
-        </w:rPr>
-        <w:t>datasets</w:t>
-      </w:r>
-      <w:proofErr w:type="spellEnd"/>
-      <w:r>
-        <w:rPr>
-          <w:rFonts w:asciiTheme="majorHAnsi" w:hAnsiTheme="majorHAnsi"/>
-        </w:rPr>
-        <w:t xml:space="preserve"> com dados de voos dos EUA. Um dos </w:t>
-      </w:r>
-      <w:proofErr w:type="spellStart"/>
-      <w:r>
-        <w:rPr>
-          <w:rFonts w:asciiTheme="majorHAnsi" w:hAnsiTheme="majorHAnsi"/>
-        </w:rPr>
-        <w:t>datasets</w:t>
-      </w:r>
-      <w:proofErr w:type="spellEnd"/>
-      <w:r>
-        <w:rPr>
-          <w:rFonts w:asciiTheme="majorHAnsi" w:hAnsiTheme="majorHAnsi"/>
-        </w:rPr>
-        <w:t xml:space="preserve"> contém dados de voos como, trimestre, origem do voo, destino, preço, etc., sendo estes dados do ano 2018. Como segunda fonte de dados, foi utilizado um </w:t>
-      </w:r>
-      <w:proofErr w:type="spellStart"/>
-      <w:r>
-        <w:rPr>
-          <w:rFonts w:asciiTheme="majorHAnsi" w:hAnsiTheme="majorHAnsi"/>
-        </w:rPr>
-        <w:t>dataset</w:t>
-      </w:r>
-      <w:proofErr w:type="spellEnd"/>
-      <w:r>
-        <w:rPr>
-          <w:rFonts w:asciiTheme="majorHAnsi" w:hAnsiTheme="majorHAnsi"/>
-        </w:rPr>
-        <w:t xml:space="preserve"> com detalhes de voos, atrasos e cancelamentos.</w:t>
+        <w:t>De forma a conseguir resultados mais consistentes, foram utilizados 2 datasets com dados de voos dos EUA. Um dos datasets contém dados de voos como, trimestre, origem do voo, destino, preço, etc., sendo estes dados do ano 2018. Como segunda fonte de dados, foi utilizado um dataset com detalhes de voos, atrasos e cancelamentos.</w:t>
       </w:r>
       <w:r>
         <w:rPr>
@@ -382,46 +340,32 @@
         <w:rPr>
           <w:rFonts w:asciiTheme="majorHAnsi" w:hAnsiTheme="majorHAnsi"/>
         </w:rPr>
+        <w:t xml:space="preserve"> datas</w:t>
+      </w:r>
+      <w:r>
+        <w:rPr>
+          <w:rFonts w:asciiTheme="majorHAnsi" w:hAnsiTheme="majorHAnsi"/>
+        </w:rPr>
+        <w:t xml:space="preserve">ets </w:t>
+      </w:r>
+      <w:r>
+        <w:rPr>
+          <w:rFonts w:asciiTheme="majorHAnsi" w:hAnsiTheme="majorHAnsi"/>
+        </w:rPr>
+        <w:t xml:space="preserve">foram </w:t>
+      </w:r>
+      <w:r>
+        <w:rPr>
+          <w:rFonts w:asciiTheme="majorHAnsi" w:hAnsiTheme="majorHAnsi"/>
+        </w:rPr>
+        <w:t>encontrados</w:t>
+      </w:r>
+      <w:r>
+        <w:rPr>
+          <w:rFonts w:asciiTheme="majorHAnsi" w:hAnsiTheme="majorHAnsi"/>
+        </w:rPr>
         <w:t xml:space="preserve"> </w:t>
       </w:r>
-      <w:proofErr w:type="spellStart"/>
-      <w:r>
-        <w:rPr>
-          <w:rFonts w:asciiTheme="majorHAnsi" w:hAnsiTheme="majorHAnsi"/>
-        </w:rPr>
-        <w:t>datas</w:t>
-      </w:r>
-      <w:r>
-        <w:rPr>
-          <w:rFonts w:asciiTheme="majorHAnsi" w:hAnsiTheme="majorHAnsi"/>
-        </w:rPr>
-        <w:t>ets</w:t>
-      </w:r>
-      <w:proofErr w:type="spellEnd"/>
-      <w:r>
-        <w:rPr>
-          <w:rFonts w:asciiTheme="majorHAnsi" w:hAnsiTheme="majorHAnsi"/>
-        </w:rPr>
-        <w:t xml:space="preserve"> </w:t>
-      </w:r>
-      <w:r>
-        <w:rPr>
-          <w:rFonts w:asciiTheme="majorHAnsi" w:hAnsiTheme="majorHAnsi"/>
-        </w:rPr>
-        <w:t xml:space="preserve">foram </w:t>
-      </w:r>
-      <w:r>
-        <w:rPr>
-          <w:rFonts w:asciiTheme="majorHAnsi" w:hAnsiTheme="majorHAnsi"/>
-        </w:rPr>
-        <w:t>encontrados</w:t>
-      </w:r>
-      <w:r>
-        <w:rPr>
-          <w:rFonts w:asciiTheme="majorHAnsi" w:hAnsiTheme="majorHAnsi"/>
-        </w:rPr>
-        <w:t xml:space="preserve"> </w:t>
-      </w:r>
       <w:r>
         <w:rPr>
           <w:rFonts w:asciiTheme="majorHAnsi" w:hAnsiTheme="majorHAnsi"/>
@@ -438,14 +382,7 @@
         <w:rPr>
           <w:rFonts w:asciiTheme="majorHAnsi" w:hAnsiTheme="majorHAnsi"/>
         </w:rPr>
-        <w:t xml:space="preserve">ma </w:t>
-      </w:r>
-      <w:proofErr w:type="spellStart"/>
-      <w:r>
-        <w:rPr>
-          <w:rFonts w:asciiTheme="majorHAnsi" w:hAnsiTheme="majorHAnsi"/>
-        </w:rPr>
-        <w:t>K</w:t>
+        <w:t>ma K</w:t>
       </w:r>
       <w:r>
         <w:rPr>
@@ -453,7 +390,6 @@
         </w:rPr>
         <w:t>aggle</w:t>
       </w:r>
-      <w:proofErr w:type="spellEnd"/>
       <w:r>
         <w:rPr>
           <w:rFonts w:asciiTheme="majorHAnsi" w:hAnsiTheme="majorHAnsi"/>
@@ -471,35 +407,7 @@
         <w:rPr>
           <w:rFonts w:asciiTheme="majorHAnsi" w:hAnsiTheme="majorHAnsi"/>
         </w:rPr>
-        <w:t xml:space="preserve">No caso do </w:t>
-      </w:r>
-      <w:proofErr w:type="spellStart"/>
-      <w:r>
-        <w:rPr>
-          <w:rFonts w:asciiTheme="majorHAnsi" w:hAnsiTheme="majorHAnsi"/>
-        </w:rPr>
-        <w:t>dataset</w:t>
-      </w:r>
-      <w:proofErr w:type="spellEnd"/>
-      <w:r>
-        <w:rPr>
-          <w:rFonts w:asciiTheme="majorHAnsi" w:hAnsiTheme="majorHAnsi"/>
-        </w:rPr>
-        <w:t xml:space="preserve"> dos voos encontrámos um problema, com quase 10 milhões de linhas, o </w:t>
-      </w:r>
-      <w:proofErr w:type="spellStart"/>
-      <w:r>
-        <w:rPr>
-          <w:rFonts w:asciiTheme="majorHAnsi" w:hAnsiTheme="majorHAnsi"/>
-        </w:rPr>
-        <w:t>pySpark</w:t>
-      </w:r>
-      <w:proofErr w:type="spellEnd"/>
-      <w:r>
-        <w:rPr>
-          <w:rFonts w:asciiTheme="majorHAnsi" w:hAnsiTheme="majorHAnsi"/>
-        </w:rPr>
-        <w:t xml:space="preserve"> era capaz de ler o ficheiro </w:t>
+        <w:t xml:space="preserve">No caso do dataset dos voos encontrámos um problema, com quase 10 milhões de linhas, o pySpark era capaz de ler o ficheiro </w:t>
       </w:r>
       <w:r>
         <w:rPr>
@@ -523,49 +431,7 @@
         <w:rPr>
           <w:rFonts w:asciiTheme="majorHAnsi" w:hAnsiTheme="majorHAnsi"/>
         </w:rPr>
-        <w:t xml:space="preserve">, porém quando pedíamos para fazer leituras de linhas específicas ou alterar certos dados, era devolvido um erro de falta de memória, este erro para além de parar a célula do </w:t>
-      </w:r>
-      <w:proofErr w:type="spellStart"/>
-      <w:r>
-        <w:rPr>
-          <w:rFonts w:asciiTheme="majorHAnsi" w:hAnsiTheme="majorHAnsi"/>
-        </w:rPr>
-        <w:t>notebook</w:t>
-      </w:r>
-      <w:proofErr w:type="spellEnd"/>
-      <w:r>
-        <w:rPr>
-          <w:rFonts w:asciiTheme="majorHAnsi" w:hAnsiTheme="majorHAnsi"/>
-        </w:rPr>
-        <w:t xml:space="preserve"> em questão também acabava por terminar a ligação criada inicialmente com o </w:t>
-      </w:r>
-      <w:proofErr w:type="spellStart"/>
-      <w:r>
-        <w:rPr>
-          <w:rFonts w:asciiTheme="majorHAnsi" w:hAnsiTheme="majorHAnsi"/>
-        </w:rPr>
-        <w:t>MongoDB</w:t>
-      </w:r>
-      <w:proofErr w:type="spellEnd"/>
-      <w:r>
-        <w:rPr>
-          <w:rFonts w:asciiTheme="majorHAnsi" w:hAnsiTheme="majorHAnsi"/>
-        </w:rPr>
-        <w:t xml:space="preserve">. Por isso decidimos criar um script simples em </w:t>
-      </w:r>
-      <w:proofErr w:type="spellStart"/>
-      <w:r>
-        <w:rPr>
-          <w:rFonts w:asciiTheme="majorHAnsi" w:hAnsiTheme="majorHAnsi"/>
-        </w:rPr>
-        <w:t>Python</w:t>
-      </w:r>
-      <w:proofErr w:type="spellEnd"/>
-      <w:r>
-        <w:rPr>
-          <w:rFonts w:asciiTheme="majorHAnsi" w:hAnsiTheme="majorHAnsi"/>
-        </w:rPr>
-        <w:t xml:space="preserve"> para diminuir o tamanho</w:t>
+        <w:t>, porém quando pedíamos para fazer leituras de linhas específicas ou alterar certos dados, era devolvido um erro de falta de memória, este erro para além de parar a célula do notebook em questão também acabava por terminar a ligação criada inicialmente com o MongoDB. Por isso decidimos criar um script simples em Python para diminuir o tamanho</w:t>
       </w:r>
       <w:r>
         <w:rPr>
@@ -583,14 +449,7 @@
         <w:rPr>
           <w:rFonts w:asciiTheme="majorHAnsi" w:hAnsiTheme="majorHAnsi"/>
         </w:rPr>
-        <w:t xml:space="preserve"> </w:t>
-      </w:r>
-      <w:proofErr w:type="spellStart"/>
-      <w:r>
-        <w:rPr>
-          <w:rFonts w:asciiTheme="majorHAnsi" w:hAnsiTheme="majorHAnsi"/>
-        </w:rPr>
-        <w:t>datase</w:t>
+        <w:t xml:space="preserve"> datase</w:t>
       </w:r>
       <w:r>
         <w:rPr>
@@ -598,7 +457,6 @@
         </w:rPr>
         <w:t>t</w:t>
       </w:r>
-      <w:proofErr w:type="spellEnd"/>
       <w:r>
         <w:rPr>
           <w:rFonts w:asciiTheme="majorHAnsi" w:hAnsiTheme="majorHAnsi"/>
@@ -701,7 +559,6 @@
         </w:rPr>
         <w:t>a “</w:t>
       </w:r>
-      <w:proofErr w:type="spellStart"/>
       <w:r>
         <w:rPr>
           <w:rFonts w:asciiTheme="majorHAnsi" w:hAnsiTheme="majorHAnsi"/>
@@ -714,7 +571,6 @@
         </w:rPr>
         <w:t>rter</w:t>
       </w:r>
-      <w:proofErr w:type="spellEnd"/>
       <w:r>
         <w:rPr>
           <w:rFonts w:asciiTheme="majorHAnsi" w:hAnsiTheme="majorHAnsi"/>
@@ -967,22 +823,104 @@
         <w:rPr>
           <w:rFonts w:asciiTheme="majorHAnsi" w:hAnsiTheme="majorHAnsi"/>
         </w:rPr>
+        <w:t xml:space="preserve"> Mo</w:t>
+      </w:r>
+      <w:r>
+        <w:rPr>
+          <w:rFonts w:asciiTheme="majorHAnsi" w:hAnsiTheme="majorHAnsi"/>
+        </w:rPr>
+        <w:t>ngoDB</w:t>
+      </w:r>
+      <w:r>
+        <w:rPr>
+          <w:rFonts w:asciiTheme="majorHAnsi" w:hAnsiTheme="majorHAnsi"/>
+        </w:rPr>
         <w:t xml:space="preserve"> </w:t>
       </w:r>
-      <w:proofErr w:type="spellStart"/>
-      <w:r>
-        <w:rPr>
-          <w:rFonts w:asciiTheme="majorHAnsi" w:hAnsiTheme="majorHAnsi"/>
-        </w:rPr>
-        <w:t>Mo</w:t>
-      </w:r>
-      <w:r>
-        <w:rPr>
-          <w:rFonts w:asciiTheme="majorHAnsi" w:hAnsiTheme="majorHAnsi"/>
-        </w:rPr>
-        <w:t>ngoDB</w:t>
-      </w:r>
-      <w:proofErr w:type="spellEnd"/>
+      <w:r>
+        <w:rPr>
+          <w:rFonts w:asciiTheme="majorHAnsi" w:hAnsiTheme="majorHAnsi"/>
+        </w:rPr>
+        <w:t>Compas</w:t>
+      </w:r>
+      <w:r>
+        <w:rPr>
+          <w:rFonts w:asciiTheme="majorHAnsi" w:hAnsiTheme="majorHAnsi"/>
+        </w:rPr>
+        <w:t xml:space="preserve">s </w:t>
+      </w:r>
+      <w:r>
+        <w:rPr>
+          <w:rFonts w:asciiTheme="majorHAnsi" w:hAnsiTheme="majorHAnsi"/>
+        </w:rPr>
+        <w:t>pa</w:t>
+      </w:r>
+      <w:r>
+        <w:rPr>
+          <w:rFonts w:asciiTheme="majorHAnsi" w:hAnsiTheme="majorHAnsi"/>
+        </w:rPr>
+        <w:t xml:space="preserve">ra </w:t>
+      </w:r>
+      <w:r>
+        <w:rPr>
+          <w:rFonts w:asciiTheme="majorHAnsi" w:hAnsiTheme="majorHAnsi"/>
+        </w:rPr>
+        <w:t>imp</w:t>
+      </w:r>
+      <w:r>
+        <w:rPr>
+          <w:rFonts w:asciiTheme="majorHAnsi" w:hAnsiTheme="majorHAnsi"/>
+        </w:rPr>
+        <w:t>ortar os</w:t>
+      </w:r>
+      <w:r>
+        <w:rPr>
+          <w:rFonts w:asciiTheme="majorHAnsi" w:hAnsiTheme="majorHAnsi"/>
+        </w:rPr>
+        <w:t xml:space="preserve"> dados</w:t>
+      </w:r>
+      <w:r>
+        <w:rPr>
+          <w:rFonts w:asciiTheme="majorHAnsi" w:hAnsiTheme="majorHAnsi"/>
+        </w:rPr>
+        <w:t>, util</w:t>
+      </w:r>
+      <w:r>
+        <w:rPr>
+          <w:rFonts w:asciiTheme="majorHAnsi" w:hAnsiTheme="majorHAnsi"/>
+        </w:rPr>
+        <w:t xml:space="preserve">izando </w:t>
+      </w:r>
+      <w:r>
+        <w:rPr>
+          <w:rFonts w:asciiTheme="majorHAnsi" w:hAnsiTheme="majorHAnsi"/>
+        </w:rPr>
+        <w:t>a</w:t>
+      </w:r>
+      <w:r>
+        <w:rPr>
+          <w:rFonts w:asciiTheme="majorHAnsi" w:hAnsiTheme="majorHAnsi"/>
+        </w:rPr>
+        <w:t xml:space="preserve"> ins</w:t>
+      </w:r>
+      <w:r>
+        <w:rPr>
+          <w:rFonts w:asciiTheme="majorHAnsi" w:hAnsiTheme="majorHAnsi"/>
+        </w:rPr>
+        <w:t xml:space="preserve">tância </w:t>
+      </w:r>
+      <w:r>
+        <w:rPr>
+          <w:rFonts w:asciiTheme="majorHAnsi" w:hAnsiTheme="majorHAnsi"/>
+        </w:rPr>
+        <w:t xml:space="preserve">criada </w:t>
+      </w:r>
+      <w:r>
+        <w:rPr>
+          <w:rFonts w:asciiTheme="majorHAnsi" w:hAnsiTheme="majorHAnsi"/>
+        </w:rPr>
+        <w:t>pelo container</w:t>
+      </w:r>
       <w:r>
         <w:rPr>
           <w:rFonts w:asciiTheme="majorHAnsi" w:hAnsiTheme="majorHAnsi"/>
@@ -993,55 +931,543 @@
         <w:rPr>
           <w:rFonts w:asciiTheme="majorHAnsi" w:hAnsiTheme="majorHAnsi"/>
         </w:rPr>
-        <w:t>Compas</w:t>
-      </w:r>
-      <w:r>
-        <w:rPr>
-          <w:rFonts w:asciiTheme="majorHAnsi" w:hAnsiTheme="majorHAnsi"/>
-        </w:rPr>
-        <w:t xml:space="preserve">s </w:t>
-      </w:r>
-      <w:r>
-        <w:rPr>
-          <w:rFonts w:asciiTheme="majorHAnsi" w:hAnsiTheme="majorHAnsi"/>
-        </w:rPr>
-        <w:t>pa</w:t>
-      </w:r>
-      <w:r>
-        <w:rPr>
-          <w:rFonts w:asciiTheme="majorHAnsi" w:hAnsiTheme="majorHAnsi"/>
-        </w:rPr>
-        <w:t xml:space="preserve">ra </w:t>
-      </w:r>
-      <w:r>
-        <w:rPr>
-          <w:rFonts w:asciiTheme="majorHAnsi" w:hAnsiTheme="majorHAnsi"/>
-        </w:rPr>
-        <w:t>imp</w:t>
-      </w:r>
-      <w:r>
-        <w:rPr>
-          <w:rFonts w:asciiTheme="majorHAnsi" w:hAnsiTheme="majorHAnsi"/>
-        </w:rPr>
-        <w:t>ortar os</w:t>
-      </w:r>
-      <w:r>
-        <w:rPr>
-          <w:rFonts w:asciiTheme="majorHAnsi" w:hAnsiTheme="majorHAnsi"/>
-        </w:rPr>
-        <w:t xml:space="preserve"> dados</w:t>
-      </w:r>
-      <w:r>
-        <w:rPr>
-          <w:rFonts w:asciiTheme="majorHAnsi" w:hAnsiTheme="majorHAnsi"/>
-        </w:rPr>
-        <w:t>, util</w:t>
-      </w:r>
-      <w:r>
-        <w:rPr>
-          <w:rFonts w:asciiTheme="majorHAnsi" w:hAnsiTheme="majorHAnsi"/>
-        </w:rPr>
-        <w:t xml:space="preserve">izando </w:t>
+        <w:t xml:space="preserve">do </w:t>
+      </w:r>
+      <w:r>
+        <w:rPr>
+          <w:rFonts w:asciiTheme="majorHAnsi" w:hAnsiTheme="majorHAnsi"/>
+        </w:rPr>
+        <w:t>Doc</w:t>
+      </w:r>
+      <w:r>
+        <w:rPr>
+          <w:rFonts w:asciiTheme="majorHAnsi" w:hAnsiTheme="majorHAnsi"/>
+        </w:rPr>
+        <w:t>ker pro</w:t>
+      </w:r>
+      <w:r>
+        <w:rPr>
+          <w:rFonts w:asciiTheme="majorHAnsi" w:hAnsiTheme="majorHAnsi"/>
+        </w:rPr>
+        <w:t>por</w:t>
+      </w:r>
+      <w:r>
+        <w:rPr>
+          <w:rFonts w:asciiTheme="majorHAnsi" w:hAnsiTheme="majorHAnsi"/>
+        </w:rPr>
+        <w:t>cionad</w:t>
+      </w:r>
+      <w:r>
+        <w:rPr>
+          <w:rFonts w:asciiTheme="majorHAnsi" w:hAnsiTheme="majorHAnsi"/>
+        </w:rPr>
+        <w:t>o p</w:t>
+      </w:r>
+      <w:r>
+        <w:rPr>
+          <w:rFonts w:asciiTheme="majorHAnsi" w:hAnsiTheme="majorHAnsi"/>
+        </w:rPr>
+        <w:t xml:space="preserve">ara </w:t>
+      </w:r>
+      <w:r>
+        <w:rPr>
+          <w:rFonts w:asciiTheme="majorHAnsi" w:hAnsiTheme="majorHAnsi"/>
+        </w:rPr>
+        <w:t xml:space="preserve">a </w:t>
+      </w:r>
+      <w:r>
+        <w:rPr>
+          <w:rFonts w:asciiTheme="majorHAnsi" w:hAnsiTheme="majorHAnsi"/>
+        </w:rPr>
+        <w:t>realiza</w:t>
+      </w:r>
+      <w:r>
+        <w:rPr>
+          <w:rFonts w:asciiTheme="majorHAnsi" w:hAnsiTheme="majorHAnsi"/>
+        </w:rPr>
+        <w:t xml:space="preserve">ção </w:t>
+      </w:r>
+      <w:r>
+        <w:rPr>
+          <w:rFonts w:asciiTheme="majorHAnsi" w:hAnsiTheme="majorHAnsi"/>
+        </w:rPr>
+        <w:t>do pro</w:t>
+      </w:r>
+      <w:r>
+        <w:rPr>
+          <w:rFonts w:asciiTheme="majorHAnsi" w:hAnsiTheme="majorHAnsi"/>
+        </w:rPr>
+        <w:t xml:space="preserve">jeto. </w:t>
+      </w:r>
+      <w:r>
+        <w:rPr>
+          <w:rFonts w:asciiTheme="majorHAnsi" w:hAnsiTheme="majorHAnsi"/>
+        </w:rPr>
+        <w:t>Den</w:t>
+      </w:r>
+      <w:r>
+        <w:rPr>
+          <w:rFonts w:asciiTheme="majorHAnsi" w:hAnsiTheme="majorHAnsi"/>
+        </w:rPr>
+        <w:t xml:space="preserve">tro da </w:t>
+      </w:r>
+      <w:r>
+        <w:rPr>
+          <w:rFonts w:asciiTheme="majorHAnsi" w:hAnsiTheme="majorHAnsi"/>
+        </w:rPr>
+        <w:t xml:space="preserve">aplicação </w:t>
+      </w:r>
+      <w:r>
+        <w:rPr>
+          <w:rFonts w:asciiTheme="majorHAnsi" w:hAnsiTheme="majorHAnsi"/>
+        </w:rPr>
+        <w:t>criámos</w:t>
+      </w:r>
+      <w:r>
+        <w:rPr>
+          <w:rFonts w:asciiTheme="majorHAnsi" w:hAnsiTheme="majorHAnsi"/>
+        </w:rPr>
+        <w:t xml:space="preserve"> d</w:t>
+      </w:r>
+      <w:r>
+        <w:rPr>
+          <w:rFonts w:asciiTheme="majorHAnsi" w:hAnsiTheme="majorHAnsi"/>
+        </w:rPr>
+        <w:t>uas coleções</w:t>
+      </w:r>
+      <w:r>
+        <w:rPr>
+          <w:rFonts w:asciiTheme="majorHAnsi" w:hAnsiTheme="majorHAnsi"/>
+        </w:rPr>
+        <w:t xml:space="preserve"> </w:t>
+      </w:r>
+      <w:r>
+        <w:rPr>
+          <w:rFonts w:asciiTheme="majorHAnsi" w:hAnsiTheme="majorHAnsi"/>
+        </w:rPr>
+        <w:t xml:space="preserve">uma </w:t>
+      </w:r>
+      <w:r>
+        <w:rPr>
+          <w:rFonts w:asciiTheme="majorHAnsi" w:hAnsiTheme="majorHAnsi"/>
+        </w:rPr>
+        <w:t xml:space="preserve">para </w:t>
+      </w:r>
+      <w:r>
+        <w:rPr>
+          <w:rFonts w:asciiTheme="majorHAnsi" w:hAnsiTheme="majorHAnsi"/>
+        </w:rPr>
+        <w:t>os voo</w:t>
+      </w:r>
+      <w:r>
+        <w:rPr>
+          <w:rFonts w:asciiTheme="majorHAnsi" w:hAnsiTheme="majorHAnsi"/>
+        </w:rPr>
+        <w:t>s outr</w:t>
+      </w:r>
+      <w:r>
+        <w:rPr>
+          <w:rFonts w:asciiTheme="majorHAnsi" w:hAnsiTheme="majorHAnsi"/>
+        </w:rPr>
+        <w:t xml:space="preserve">a </w:t>
+      </w:r>
+      <w:r>
+        <w:rPr>
+          <w:rFonts w:asciiTheme="majorHAnsi" w:hAnsiTheme="majorHAnsi"/>
+        </w:rPr>
+        <w:t>para o</w:t>
+      </w:r>
+      <w:r>
+        <w:rPr>
+          <w:rFonts w:asciiTheme="majorHAnsi" w:hAnsiTheme="majorHAnsi"/>
+        </w:rPr>
+        <w:t>s at</w:t>
+      </w:r>
+      <w:r>
+        <w:rPr>
+          <w:rFonts w:asciiTheme="majorHAnsi" w:hAnsiTheme="majorHAnsi"/>
+        </w:rPr>
+        <w:t>rasos e</w:t>
+      </w:r>
+      <w:r>
+        <w:rPr>
+          <w:rFonts w:asciiTheme="majorHAnsi" w:hAnsiTheme="majorHAnsi"/>
+        </w:rPr>
+        <w:t xml:space="preserve"> impor</w:t>
+      </w:r>
+      <w:r>
+        <w:rPr>
+          <w:rFonts w:asciiTheme="majorHAnsi" w:hAnsiTheme="majorHAnsi"/>
+        </w:rPr>
+        <w:t>támos</w:t>
+      </w:r>
+      <w:r>
+        <w:rPr>
+          <w:rFonts w:asciiTheme="majorHAnsi" w:hAnsiTheme="majorHAnsi"/>
+        </w:rPr>
+        <w:t xml:space="preserve"> o </w:t>
+      </w:r>
+      <w:r>
+        <w:rPr>
+          <w:rFonts w:asciiTheme="majorHAnsi" w:hAnsiTheme="majorHAnsi"/>
+        </w:rPr>
+        <w:t>ficheiro</w:t>
+      </w:r>
+      <w:r>
+        <w:rPr>
+          <w:rFonts w:asciiTheme="majorHAnsi" w:hAnsiTheme="majorHAnsi"/>
+        </w:rPr>
+        <w:t xml:space="preserve"> correspond</w:t>
+      </w:r>
+      <w:r>
+        <w:rPr>
+          <w:rFonts w:asciiTheme="majorHAnsi" w:hAnsiTheme="majorHAnsi"/>
+        </w:rPr>
+        <w:t>ente</w:t>
+      </w:r>
+      <w:r>
+        <w:rPr>
+          <w:rFonts w:asciiTheme="majorHAnsi" w:hAnsiTheme="majorHAnsi"/>
+        </w:rPr>
+        <w:t xml:space="preserve"> a cada </w:t>
+      </w:r>
+      <w:r>
+        <w:rPr>
+          <w:rFonts w:asciiTheme="majorHAnsi" w:hAnsiTheme="majorHAnsi"/>
+        </w:rPr>
+        <w:t>uma.</w:t>
+      </w:r>
+    </w:p>
+    <w:p>
+      <w:pPr>
+        <w:rPr>
+          <w:rFonts w:asciiTheme="majorHAnsi" w:hAnsiTheme="majorHAnsi"/>
+        </w:rPr>
+      </w:pPr>
+      <w:r>
+        <w:rPr>
+          <w:rFonts w:asciiTheme="majorHAnsi" w:hAnsiTheme="majorHAnsi"/>
+        </w:rPr>
+        <w:t>J</w:t>
+      </w:r>
+      <w:r>
+        <w:rPr>
+          <w:rFonts w:asciiTheme="majorHAnsi" w:hAnsiTheme="majorHAnsi"/>
+        </w:rPr>
+        <w:t>á dentro</w:t>
+      </w:r>
+      <w:r>
+        <w:rPr>
+          <w:rFonts w:asciiTheme="majorHAnsi" w:hAnsiTheme="majorHAnsi"/>
+        </w:rPr>
+        <w:t xml:space="preserve"> do </w:t>
+      </w:r>
+      <w:r>
+        <w:rPr>
+          <w:rFonts w:asciiTheme="majorHAnsi" w:hAnsiTheme="majorHAnsi"/>
+        </w:rPr>
+        <w:t>not</w:t>
+      </w:r>
+      <w:r>
+        <w:rPr>
+          <w:rFonts w:asciiTheme="majorHAnsi" w:hAnsiTheme="majorHAnsi"/>
+        </w:rPr>
+        <w:t>ebook</w:t>
+      </w:r>
+      <w:r>
+        <w:rPr>
+          <w:rFonts w:asciiTheme="majorHAnsi" w:hAnsiTheme="majorHAnsi"/>
+        </w:rPr>
+        <w:t>, começ</w:t>
+      </w:r>
+      <w:r>
+        <w:rPr>
+          <w:rFonts w:asciiTheme="majorHAnsi" w:hAnsiTheme="majorHAnsi"/>
+        </w:rPr>
+        <w:t>amos p</w:t>
+      </w:r>
+      <w:r>
+        <w:rPr>
+          <w:rFonts w:asciiTheme="majorHAnsi" w:hAnsiTheme="majorHAnsi"/>
+        </w:rPr>
+        <w:t>or criar</w:t>
+      </w:r>
+      <w:r>
+        <w:rPr>
+          <w:rFonts w:asciiTheme="majorHAnsi" w:hAnsiTheme="majorHAnsi"/>
+        </w:rPr>
+        <w:t xml:space="preserve"> a </w:t>
+      </w:r>
+      <w:r>
+        <w:rPr>
+          <w:rFonts w:asciiTheme="majorHAnsi" w:hAnsiTheme="majorHAnsi"/>
+        </w:rPr>
+        <w:t>liga</w:t>
+      </w:r>
+      <w:r>
+        <w:rPr>
+          <w:rFonts w:asciiTheme="majorHAnsi" w:hAnsiTheme="majorHAnsi"/>
+        </w:rPr>
+        <w:t>ção en</w:t>
+      </w:r>
+      <w:r>
+        <w:rPr>
+          <w:rFonts w:asciiTheme="majorHAnsi" w:hAnsiTheme="majorHAnsi"/>
+        </w:rPr>
+        <w:t>tre o p</w:t>
+      </w:r>
+      <w:r>
+        <w:rPr>
+          <w:rFonts w:asciiTheme="majorHAnsi" w:hAnsiTheme="majorHAnsi"/>
+        </w:rPr>
+        <w:t>ySp</w:t>
+      </w:r>
+      <w:r>
+        <w:rPr>
+          <w:rFonts w:asciiTheme="majorHAnsi" w:hAnsiTheme="majorHAnsi"/>
+        </w:rPr>
+        <w:t>ark</w:t>
+      </w:r>
+      <w:r>
+        <w:rPr>
+          <w:rFonts w:asciiTheme="majorHAnsi" w:hAnsiTheme="majorHAnsi"/>
+        </w:rPr>
+        <w:t xml:space="preserve"> </w:t>
+      </w:r>
+      <w:r>
+        <w:rPr>
+          <w:rFonts w:asciiTheme="majorHAnsi" w:hAnsiTheme="majorHAnsi"/>
+        </w:rPr>
+        <w:t xml:space="preserve">e </w:t>
+      </w:r>
+      <w:r>
+        <w:rPr>
+          <w:rFonts w:asciiTheme="majorHAnsi" w:hAnsiTheme="majorHAnsi"/>
+        </w:rPr>
+        <w:t>a i</w:t>
+      </w:r>
+      <w:r>
+        <w:rPr>
+          <w:rFonts w:asciiTheme="majorHAnsi" w:hAnsiTheme="majorHAnsi"/>
+        </w:rPr>
+        <w:t>nstâ</w:t>
+      </w:r>
+      <w:r>
+        <w:rPr>
+          <w:rFonts w:asciiTheme="majorHAnsi" w:hAnsiTheme="majorHAnsi"/>
+        </w:rPr>
+        <w:t>ncia d</w:t>
+      </w:r>
+      <w:r>
+        <w:rPr>
+          <w:rFonts w:asciiTheme="majorHAnsi" w:hAnsiTheme="majorHAnsi"/>
+        </w:rPr>
+        <w:t>e Mong</w:t>
+      </w:r>
+      <w:r>
+        <w:rPr>
+          <w:rFonts w:asciiTheme="majorHAnsi" w:hAnsiTheme="majorHAnsi"/>
+        </w:rPr>
+        <w:t xml:space="preserve">oDB </w:t>
+      </w:r>
+      <w:r>
+        <w:rPr>
+          <w:rFonts w:asciiTheme="majorHAnsi" w:hAnsiTheme="majorHAnsi"/>
+        </w:rPr>
+        <w:t>hospe</w:t>
+      </w:r>
+      <w:r>
+        <w:rPr>
+          <w:rFonts w:asciiTheme="majorHAnsi" w:hAnsiTheme="majorHAnsi"/>
+        </w:rPr>
+        <w:t xml:space="preserve">dada </w:t>
+      </w:r>
+      <w:r>
+        <w:rPr>
+          <w:rFonts w:asciiTheme="majorHAnsi" w:hAnsiTheme="majorHAnsi"/>
+        </w:rPr>
+        <w:t xml:space="preserve">no </w:t>
+      </w:r>
+      <w:r>
+        <w:rPr>
+          <w:rFonts w:asciiTheme="majorHAnsi" w:hAnsiTheme="majorHAnsi"/>
+        </w:rPr>
+        <w:t>nos</w:t>
+      </w:r>
+      <w:r>
+        <w:rPr>
+          <w:rFonts w:asciiTheme="majorHAnsi" w:hAnsiTheme="majorHAnsi"/>
+        </w:rPr>
+        <w:t>so comp</w:t>
+      </w:r>
+      <w:r>
+        <w:rPr>
+          <w:rFonts w:asciiTheme="majorHAnsi" w:hAnsiTheme="majorHAnsi"/>
+        </w:rPr>
+        <w:t>utador</w:t>
+      </w:r>
+      <w:r>
+        <w:rPr>
+          <w:rFonts w:asciiTheme="majorHAnsi" w:hAnsiTheme="majorHAnsi"/>
+        </w:rPr>
+        <w:t>, dep</w:t>
+      </w:r>
+      <w:r>
+        <w:rPr>
+          <w:rFonts w:asciiTheme="majorHAnsi" w:hAnsiTheme="majorHAnsi"/>
+        </w:rPr>
+        <w:t xml:space="preserve">ois </w:t>
+      </w:r>
+      <w:r>
+        <w:rPr>
+          <w:rFonts w:asciiTheme="majorHAnsi" w:hAnsiTheme="majorHAnsi"/>
+        </w:rPr>
+        <w:t xml:space="preserve">é </w:t>
+      </w:r>
+      <w:r>
+        <w:rPr>
+          <w:rFonts w:asciiTheme="majorHAnsi" w:hAnsiTheme="majorHAnsi"/>
+        </w:rPr>
+        <w:t>só</w:t>
+      </w:r>
+      <w:r>
+        <w:rPr>
+          <w:rFonts w:asciiTheme="majorHAnsi" w:hAnsiTheme="majorHAnsi"/>
+        </w:rPr>
+        <w:t xml:space="preserve"> fa</w:t>
+      </w:r>
+      <w:r>
+        <w:rPr>
+          <w:rFonts w:asciiTheme="majorHAnsi" w:hAnsiTheme="majorHAnsi"/>
+        </w:rPr>
+        <w:t xml:space="preserve">zer a </w:t>
+      </w:r>
+      <w:r>
+        <w:rPr>
+          <w:rFonts w:asciiTheme="majorHAnsi" w:hAnsiTheme="majorHAnsi"/>
+        </w:rPr>
+        <w:t>lei</w:t>
+      </w:r>
+      <w:r>
+        <w:rPr>
+          <w:rFonts w:asciiTheme="majorHAnsi" w:hAnsiTheme="majorHAnsi"/>
+        </w:rPr>
+        <w:t xml:space="preserve">tura </w:t>
+      </w:r>
+      <w:r>
+        <w:rPr>
+          <w:rFonts w:asciiTheme="majorHAnsi" w:hAnsiTheme="majorHAnsi"/>
+        </w:rPr>
+        <w:t>d</w:t>
+      </w:r>
+      <w:r>
+        <w:rPr>
+          <w:rFonts w:asciiTheme="majorHAnsi" w:hAnsiTheme="majorHAnsi"/>
+        </w:rPr>
+        <w:t xml:space="preserve">as </w:t>
+      </w:r>
+      <w:r>
+        <w:rPr>
+          <w:rFonts w:asciiTheme="majorHAnsi" w:hAnsiTheme="majorHAnsi"/>
+        </w:rPr>
+        <w:t>duas c</w:t>
+      </w:r>
+      <w:r>
+        <w:rPr>
+          <w:rFonts w:asciiTheme="majorHAnsi" w:hAnsiTheme="majorHAnsi"/>
+        </w:rPr>
+        <w:t>oleç</w:t>
+      </w:r>
+      <w:r>
+        <w:rPr>
+          <w:rFonts w:asciiTheme="majorHAnsi" w:hAnsiTheme="majorHAnsi"/>
+        </w:rPr>
+        <w:t>ões pa</w:t>
+      </w:r>
+      <w:r>
+        <w:rPr>
+          <w:rFonts w:asciiTheme="majorHAnsi" w:hAnsiTheme="majorHAnsi"/>
+        </w:rPr>
+        <w:t>ra cada</w:t>
+      </w:r>
+      <w:r>
+        <w:rPr>
+          <w:rFonts w:asciiTheme="majorHAnsi" w:hAnsiTheme="majorHAnsi"/>
+        </w:rPr>
+        <w:t xml:space="preserve"> um </w:t>
+      </w:r>
+      <w:r>
+        <w:rPr>
+          <w:rFonts w:asciiTheme="majorHAnsi" w:hAnsiTheme="majorHAnsi"/>
+        </w:rPr>
+        <w:t xml:space="preserve">dos </w:t>
+      </w:r>
+      <w:r>
+        <w:rPr>
+          <w:rFonts w:asciiTheme="majorHAnsi" w:hAnsiTheme="majorHAnsi"/>
+        </w:rPr>
+        <w:t>dat</w:t>
+      </w:r>
+      <w:r>
+        <w:rPr>
+          <w:rFonts w:asciiTheme="majorHAnsi" w:hAnsiTheme="majorHAnsi"/>
+        </w:rPr>
+        <w:t>afr</w:t>
+      </w:r>
+      <w:r>
+        <w:rPr>
+          <w:rFonts w:asciiTheme="majorHAnsi" w:hAnsiTheme="majorHAnsi"/>
+        </w:rPr>
+        <w:t>ame</w:t>
+      </w:r>
+      <w:r>
+        <w:rPr>
+          <w:rFonts w:asciiTheme="majorHAnsi" w:hAnsiTheme="majorHAnsi"/>
+        </w:rPr>
+        <w:t xml:space="preserve">s que </w:t>
+      </w:r>
+      <w:r>
+        <w:rPr>
+          <w:rFonts w:asciiTheme="majorHAnsi" w:hAnsiTheme="majorHAnsi"/>
+        </w:rPr>
+        <w:t>iremos a</w:t>
+      </w:r>
+      <w:r>
+        <w:rPr>
+          <w:rFonts w:asciiTheme="majorHAnsi" w:hAnsiTheme="majorHAnsi"/>
+        </w:rPr>
+        <w:t>nalis</w:t>
+      </w:r>
+      <w:r>
+        <w:rPr>
+          <w:rFonts w:asciiTheme="majorHAnsi" w:hAnsiTheme="majorHAnsi"/>
+        </w:rPr>
+        <w:t>ar.</w:t>
+      </w:r>
+    </w:p>
+    <w:p>
+      <w:pPr>
+        <w:rPr>
+          <w:rFonts w:asciiTheme="majorHAnsi" w:hAnsiTheme="majorHAnsi"/>
+        </w:rPr>
+      </w:pPr>
+      <w:r>
+        <w:rPr>
+          <w:rFonts w:asciiTheme="majorHAnsi" w:hAnsiTheme="majorHAnsi"/>
+        </w:rPr>
+        <w:t xml:space="preserve">Após a </w:t>
+      </w:r>
+      <w:r>
+        <w:rPr>
+          <w:rFonts w:asciiTheme="majorHAnsi" w:hAnsiTheme="majorHAnsi"/>
+        </w:rPr>
+        <w:t>lei</w:t>
+      </w:r>
+      <w:r>
+        <w:rPr>
+          <w:rFonts w:asciiTheme="majorHAnsi" w:hAnsiTheme="majorHAnsi"/>
+        </w:rPr>
+        <w:t>tur</w:t>
       </w:r>
       <w:r>
         <w:rPr>
@@ -1053,25 +1479,43 @@
         <w:rPr>
           <w:rFonts w:asciiTheme="majorHAnsi" w:hAnsiTheme="majorHAnsi"/>
         </w:rPr>
-        <w:t xml:space="preserve"> ins</w:t>
-      </w:r>
-      <w:r>
-        <w:rPr>
-          <w:rFonts w:asciiTheme="majorHAnsi" w:hAnsiTheme="majorHAnsi"/>
-        </w:rPr>
-        <w:t xml:space="preserve">tância </w:t>
-      </w:r>
-      <w:r>
-        <w:rPr>
-          <w:rFonts w:asciiTheme="majorHAnsi" w:hAnsiTheme="majorHAnsi"/>
-        </w:rPr>
-        <w:t xml:space="preserve">criada </w:t>
-      </w:r>
-      <w:r>
-        <w:rPr>
-          <w:rFonts w:asciiTheme="majorHAnsi" w:hAnsiTheme="majorHAnsi"/>
-        </w:rPr>
-        <w:t>pelo container</w:t>
+        <w:t xml:space="preserve"> dos dados, foram selecionadas apenas as features consideradas úteis, em ambos os datasets, eliminando as restantes. No dataset dos atrasos, foi feita a seleção dos voos apenas de 2018, de forma a ir de encontro ao outro dataset. </w:t>
+      </w:r>
+      <w:r>
+        <w:rPr>
+          <w:rFonts w:asciiTheme="majorHAnsi" w:hAnsiTheme="majorHAnsi"/>
+        </w:rPr>
+        <w:t>No</w:t>
+      </w:r>
+      <w:r>
+        <w:rPr>
+          <w:rFonts w:asciiTheme="majorHAnsi" w:hAnsiTheme="majorHAnsi"/>
+        </w:rPr>
+        <w:t xml:space="preserve"> caso </w:t>
+      </w:r>
+      <w:r>
+        <w:rPr>
+          <w:rFonts w:asciiTheme="majorHAnsi" w:hAnsiTheme="majorHAnsi"/>
+        </w:rPr>
+        <w:t>do dat</w:t>
+      </w:r>
+      <w:r>
+        <w:rPr>
+          <w:rFonts w:asciiTheme="majorHAnsi" w:hAnsiTheme="majorHAnsi"/>
+        </w:rPr>
+        <w:t>aset</w:t>
+      </w:r>
+      <w:r>
+        <w:rPr>
+          <w:rFonts w:asciiTheme="majorHAnsi" w:hAnsiTheme="majorHAnsi"/>
+        </w:rPr>
+        <w:t xml:space="preserve"> do</w:t>
+      </w:r>
+      <w:r>
+        <w:rPr>
+          <w:rFonts w:asciiTheme="majorHAnsi" w:hAnsiTheme="majorHAnsi"/>
+        </w:rPr>
+        <w:t>s</w:t>
       </w:r>
       <w:r>
         <w:rPr>
@@ -1083,109 +1527,67 @@
         <w:rPr>
           <w:rFonts w:asciiTheme="majorHAnsi" w:hAnsiTheme="majorHAnsi"/>
         </w:rPr>
-        <w:t xml:space="preserve">do </w:t>
-      </w:r>
-      <w:r>
-        <w:rPr>
-          <w:rFonts w:asciiTheme="majorHAnsi" w:hAnsiTheme="majorHAnsi"/>
-        </w:rPr>
-        <w:t>Doc</w:t>
-      </w:r>
-      <w:r>
-        <w:rPr>
-          <w:rFonts w:asciiTheme="majorHAnsi" w:hAnsiTheme="majorHAnsi"/>
-        </w:rPr>
-        <w:t>ker pro</w:t>
-      </w:r>
-      <w:r>
-        <w:rPr>
-          <w:rFonts w:asciiTheme="majorHAnsi" w:hAnsiTheme="majorHAnsi"/>
-        </w:rPr>
-        <w:t>por</w:t>
-      </w:r>
-      <w:r>
-        <w:rPr>
-          <w:rFonts w:asciiTheme="majorHAnsi" w:hAnsiTheme="majorHAnsi"/>
-        </w:rPr>
-        <w:t>cionad</w:t>
-      </w:r>
-      <w:r>
-        <w:rPr>
-          <w:rFonts w:asciiTheme="majorHAnsi" w:hAnsiTheme="majorHAnsi"/>
-        </w:rPr>
-        <w:t>o p</w:t>
-      </w:r>
-      <w:r>
-        <w:rPr>
-          <w:rFonts w:asciiTheme="majorHAnsi" w:hAnsiTheme="majorHAnsi"/>
-        </w:rPr>
-        <w:t xml:space="preserve">ara </w:t>
-      </w:r>
-      <w:r>
-        <w:rPr>
-          <w:rFonts w:asciiTheme="majorHAnsi" w:hAnsiTheme="majorHAnsi"/>
-        </w:rPr>
-        <w:t xml:space="preserve">a </w:t>
-      </w:r>
-      <w:r>
-        <w:rPr>
-          <w:rFonts w:asciiTheme="majorHAnsi" w:hAnsiTheme="majorHAnsi"/>
-        </w:rPr>
-        <w:t>realiza</w:t>
-      </w:r>
-      <w:r>
-        <w:rPr>
-          <w:rFonts w:asciiTheme="majorHAnsi" w:hAnsiTheme="majorHAnsi"/>
-        </w:rPr>
-        <w:t xml:space="preserve">ção </w:t>
-      </w:r>
-      <w:r>
-        <w:rPr>
-          <w:rFonts w:asciiTheme="majorHAnsi" w:hAnsiTheme="majorHAnsi"/>
-        </w:rPr>
-        <w:t>do pro</w:t>
-      </w:r>
-      <w:r>
-        <w:rPr>
-          <w:rFonts w:asciiTheme="majorHAnsi" w:hAnsiTheme="majorHAnsi"/>
-        </w:rPr>
-        <w:t xml:space="preserve">jeto. </w:t>
-      </w:r>
-      <w:r>
-        <w:rPr>
-          <w:rFonts w:asciiTheme="majorHAnsi" w:hAnsiTheme="majorHAnsi"/>
-        </w:rPr>
-        <w:t>Den</w:t>
-      </w:r>
-      <w:r>
-        <w:rPr>
-          <w:rFonts w:asciiTheme="majorHAnsi" w:hAnsiTheme="majorHAnsi"/>
-        </w:rPr>
-        <w:t xml:space="preserve">tro da </w:t>
-      </w:r>
-      <w:r>
-        <w:rPr>
-          <w:rFonts w:asciiTheme="majorHAnsi" w:hAnsiTheme="majorHAnsi"/>
-        </w:rPr>
-        <w:t xml:space="preserve">aplicação </w:t>
-      </w:r>
-      <w:r>
-        <w:rPr>
-          <w:rFonts w:asciiTheme="majorHAnsi" w:hAnsiTheme="majorHAnsi"/>
-        </w:rPr>
-        <w:t>criámos</w:t>
-      </w:r>
-      <w:r>
-        <w:rPr>
-          <w:rFonts w:asciiTheme="majorHAnsi" w:hAnsiTheme="majorHAnsi"/>
-        </w:rPr>
-        <w:t xml:space="preserve"> d</w:t>
-      </w:r>
-      <w:r>
-        <w:rPr>
-          <w:rFonts w:asciiTheme="majorHAnsi" w:hAnsiTheme="majorHAnsi"/>
-        </w:rPr>
-        <w:t>uas coleções</w:t>
+        <w:t>voos</w:t>
+      </w:r>
+      <w:r>
+        <w:rPr>
+          <w:rFonts w:asciiTheme="majorHAnsi" w:hAnsiTheme="majorHAnsi"/>
+        </w:rPr>
+        <w:t>,</w:t>
+      </w:r>
+      <w:r>
+        <w:rPr>
+          <w:rFonts w:asciiTheme="majorHAnsi" w:hAnsiTheme="majorHAnsi"/>
+        </w:rPr>
+        <w:t xml:space="preserve"> para </w:t>
+      </w:r>
+      <w:r>
+        <w:rPr>
+          <w:rFonts w:asciiTheme="majorHAnsi" w:hAnsiTheme="majorHAnsi"/>
+        </w:rPr>
+        <w:t>a</w:t>
+      </w:r>
+      <w:r>
+        <w:rPr>
+          <w:rFonts w:asciiTheme="majorHAnsi" w:hAnsiTheme="majorHAnsi"/>
+        </w:rPr>
+        <w:t>lém</w:t>
+      </w:r>
+      <w:r>
+        <w:rPr>
+          <w:rFonts w:asciiTheme="majorHAnsi" w:hAnsiTheme="majorHAnsi"/>
+        </w:rPr>
+        <w:t xml:space="preserve"> de </w:t>
+      </w:r>
+      <w:r>
+        <w:rPr>
+          <w:rFonts w:asciiTheme="majorHAnsi" w:hAnsiTheme="majorHAnsi"/>
+        </w:rPr>
+        <w:t>apa</w:t>
+      </w:r>
+      <w:r>
+        <w:rPr>
+          <w:rFonts w:asciiTheme="majorHAnsi" w:hAnsiTheme="majorHAnsi"/>
+        </w:rPr>
+        <w:t>gar as c</w:t>
+      </w:r>
+      <w:r>
+        <w:rPr>
+          <w:rFonts w:asciiTheme="majorHAnsi" w:hAnsiTheme="majorHAnsi"/>
+        </w:rPr>
+        <w:t>ol</w:t>
+      </w:r>
+      <w:r>
+        <w:rPr>
+          <w:rFonts w:asciiTheme="majorHAnsi" w:hAnsiTheme="majorHAnsi"/>
+        </w:rPr>
+        <w:t>unas co</w:t>
+      </w:r>
+      <w:r>
+        <w:rPr>
+          <w:rFonts w:asciiTheme="majorHAnsi" w:hAnsiTheme="majorHAnsi"/>
+        </w:rPr>
+        <w:t>nsideradas</w:t>
       </w:r>
       <w:r>
         <w:rPr>
@@ -1197,7 +1599,542 @@
         <w:rPr>
           <w:rFonts w:asciiTheme="majorHAnsi" w:hAnsiTheme="majorHAnsi"/>
         </w:rPr>
-        <w:t xml:space="preserve">uma </w:t>
+        <w:t>desnecessárias, n</w:t>
+      </w:r>
+      <w:r>
+        <w:rPr>
+          <w:rFonts w:asciiTheme="majorHAnsi" w:hAnsiTheme="majorHAnsi"/>
+        </w:rPr>
+        <w:t>orma</w:t>
+      </w:r>
+      <w:r>
+        <w:rPr>
+          <w:rFonts w:asciiTheme="majorHAnsi" w:hAnsiTheme="majorHAnsi"/>
+        </w:rPr>
+        <w:t>liz</w:t>
+      </w:r>
+      <w:r>
+        <w:rPr>
+          <w:rFonts w:asciiTheme="majorHAnsi" w:hAnsiTheme="majorHAnsi"/>
+        </w:rPr>
+        <w:t xml:space="preserve">ámos </w:t>
+      </w:r>
+      <w:r>
+        <w:rPr>
+          <w:rFonts w:asciiTheme="majorHAnsi" w:hAnsiTheme="majorHAnsi"/>
+        </w:rPr>
+        <w:t xml:space="preserve">os </w:t>
+      </w:r>
+      <w:r>
+        <w:rPr>
+          <w:rFonts w:asciiTheme="majorHAnsi" w:hAnsiTheme="majorHAnsi"/>
+        </w:rPr>
+        <w:t>t</w:t>
+      </w:r>
+      <w:r>
+        <w:rPr>
+          <w:rFonts w:asciiTheme="majorHAnsi" w:hAnsiTheme="majorHAnsi"/>
+        </w:rPr>
+        <w:t>í</w:t>
+      </w:r>
+      <w:r>
+        <w:rPr>
+          <w:rFonts w:asciiTheme="majorHAnsi" w:hAnsiTheme="majorHAnsi"/>
+        </w:rPr>
+        <w:t>tulos</w:t>
+      </w:r>
+      <w:r>
+        <w:rPr>
+          <w:rFonts w:asciiTheme="majorHAnsi" w:hAnsiTheme="majorHAnsi"/>
+        </w:rPr>
+        <w:t xml:space="preserve"> de </w:t>
+      </w:r>
+      <w:r>
+        <w:rPr>
+          <w:rFonts w:asciiTheme="majorHAnsi" w:hAnsiTheme="majorHAnsi"/>
+        </w:rPr>
+        <w:t>todas a</w:t>
+      </w:r>
+      <w:r>
+        <w:rPr>
+          <w:rFonts w:asciiTheme="majorHAnsi" w:hAnsiTheme="majorHAnsi"/>
+        </w:rPr>
+        <w:t>s col</w:t>
+      </w:r>
+      <w:r>
+        <w:rPr>
+          <w:rFonts w:asciiTheme="majorHAnsi" w:hAnsiTheme="majorHAnsi"/>
+        </w:rPr>
+        <w:t>unas pa</w:t>
+      </w:r>
+      <w:r>
+        <w:rPr>
+          <w:rFonts w:asciiTheme="majorHAnsi" w:hAnsiTheme="majorHAnsi"/>
+        </w:rPr>
+        <w:t>ra ficare</w:t>
+      </w:r>
+      <w:r>
+        <w:rPr>
+          <w:rFonts w:asciiTheme="majorHAnsi" w:hAnsiTheme="majorHAnsi"/>
+        </w:rPr>
+        <w:t xml:space="preserve">m com </w:t>
+      </w:r>
+      <w:r>
+        <w:rPr>
+          <w:rFonts w:asciiTheme="majorHAnsi" w:hAnsiTheme="majorHAnsi"/>
+        </w:rPr>
+        <w:t>letras</w:t>
+      </w:r>
+      <w:r>
+        <w:rPr>
+          <w:rFonts w:asciiTheme="majorHAnsi" w:hAnsiTheme="majorHAnsi"/>
+        </w:rPr>
+        <w:t xml:space="preserve"> </w:t>
+      </w:r>
+      <w:r>
+        <w:rPr>
+          <w:rFonts w:asciiTheme="majorHAnsi" w:hAnsiTheme="majorHAnsi"/>
+        </w:rPr>
+        <w:t>minúsculas</w:t>
+      </w:r>
+      <w:r>
+        <w:rPr>
+          <w:rFonts w:asciiTheme="majorHAnsi" w:hAnsiTheme="majorHAnsi"/>
+        </w:rPr>
+        <w:t>.</w:t>
+      </w:r>
+      <w:r>
+        <w:rPr>
+          <w:rFonts w:asciiTheme="majorHAnsi" w:hAnsiTheme="majorHAnsi"/>
+        </w:rPr>
+        <w:t xml:space="preserve"> </w:t>
+      </w:r>
+      <w:r>
+        <w:rPr>
+          <w:rFonts w:asciiTheme="majorHAnsi" w:hAnsiTheme="majorHAnsi"/>
+        </w:rPr>
+        <w:t>Aplicámos filtros de limpeza</w:t>
+      </w:r>
+      <w:r>
+        <w:rPr>
+          <w:rFonts w:asciiTheme="majorHAnsi" w:hAnsiTheme="majorHAnsi"/>
+        </w:rPr>
+        <w:t xml:space="preserve"> em ambos os datasets, eliminando linhas duplicadas ou com valores nulos</w:t>
+      </w:r>
+      <w:r>
+        <w:rPr>
+          <w:rFonts w:asciiTheme="majorHAnsi" w:hAnsiTheme="majorHAnsi"/>
+        </w:rPr>
+        <w:t>,</w:t>
+      </w:r>
+      <w:r>
+        <w:rPr>
+          <w:rFonts w:asciiTheme="majorHAnsi" w:hAnsiTheme="majorHAnsi"/>
+        </w:rPr>
+        <w:t xml:space="preserve"> a</w:t>
+      </w:r>
+      <w:r>
+        <w:rPr>
+          <w:rFonts w:asciiTheme="majorHAnsi" w:hAnsiTheme="majorHAnsi"/>
+        </w:rPr>
+        <w:t>ca</w:t>
+      </w:r>
+      <w:r>
+        <w:rPr>
+          <w:rFonts w:asciiTheme="majorHAnsi" w:hAnsiTheme="majorHAnsi"/>
+        </w:rPr>
+        <w:t xml:space="preserve">bando </w:t>
+      </w:r>
+      <w:r>
+        <w:rPr>
+          <w:rFonts w:asciiTheme="majorHAnsi" w:hAnsiTheme="majorHAnsi"/>
+        </w:rPr>
+        <w:t xml:space="preserve">por </w:t>
+      </w:r>
+      <w:r>
+        <w:rPr>
+          <w:rFonts w:asciiTheme="majorHAnsi" w:hAnsiTheme="majorHAnsi"/>
+        </w:rPr>
+        <w:t>ver</w:t>
+      </w:r>
+      <w:r>
+        <w:rPr>
+          <w:rFonts w:asciiTheme="majorHAnsi" w:hAnsiTheme="majorHAnsi"/>
+        </w:rPr>
+        <w:t xml:space="preserve">ificar </w:t>
+      </w:r>
+      <w:r>
+        <w:rPr>
+          <w:rFonts w:asciiTheme="majorHAnsi" w:hAnsiTheme="majorHAnsi"/>
+        </w:rPr>
+        <w:t>se res</w:t>
+      </w:r>
+      <w:r>
+        <w:rPr>
+          <w:rFonts w:asciiTheme="majorHAnsi" w:hAnsiTheme="majorHAnsi"/>
+        </w:rPr>
+        <w:t xml:space="preserve">ta </w:t>
+      </w:r>
+      <w:r>
+        <w:rPr>
+          <w:rFonts w:asciiTheme="majorHAnsi" w:hAnsiTheme="majorHAnsi"/>
+        </w:rPr>
+        <w:t>algu</w:t>
+      </w:r>
+      <w:r>
+        <w:rPr>
+          <w:rFonts w:asciiTheme="majorHAnsi" w:hAnsiTheme="majorHAnsi"/>
+        </w:rPr>
+        <w:t>m</w:t>
+      </w:r>
+      <w:r>
+        <w:rPr>
+          <w:rFonts w:asciiTheme="majorHAnsi" w:hAnsiTheme="majorHAnsi"/>
+        </w:rPr>
+        <w:t>.</w:t>
+      </w:r>
+      <w:r>
+        <w:rPr>
+          <w:rFonts w:asciiTheme="majorHAnsi" w:hAnsiTheme="majorHAnsi"/>
+        </w:rPr>
+        <w:t xml:space="preserve"> P</w:t>
+      </w:r>
+      <w:r>
+        <w:rPr>
+          <w:rFonts w:asciiTheme="majorHAnsi" w:hAnsiTheme="majorHAnsi"/>
+        </w:rPr>
+        <w:t xml:space="preserve">or </w:t>
+      </w:r>
+      <w:r>
+        <w:rPr>
+          <w:rFonts w:asciiTheme="majorHAnsi" w:hAnsiTheme="majorHAnsi"/>
+        </w:rPr>
+        <w:t>últi</w:t>
+      </w:r>
+      <w:r>
+        <w:rPr>
+          <w:rFonts w:asciiTheme="majorHAnsi" w:hAnsiTheme="majorHAnsi"/>
+        </w:rPr>
+        <w:t>mo</w:t>
+      </w:r>
+      <w:r>
+        <w:rPr>
+          <w:rFonts w:asciiTheme="majorHAnsi" w:hAnsiTheme="majorHAnsi"/>
+        </w:rPr>
+        <w:t xml:space="preserve">, </w:t>
+      </w:r>
+      <w:r>
+        <w:rPr>
+          <w:rFonts w:asciiTheme="majorHAnsi" w:hAnsiTheme="majorHAnsi"/>
+        </w:rPr>
+        <w:t>reiniciámos</w:t>
+      </w:r>
+      <w:r>
+        <w:rPr>
+          <w:rFonts w:asciiTheme="majorHAnsi" w:hAnsiTheme="majorHAnsi"/>
+        </w:rPr>
+        <w:t xml:space="preserve"> o </w:t>
+      </w:r>
+      <w:r>
+        <w:rPr>
+          <w:rFonts w:asciiTheme="majorHAnsi" w:hAnsiTheme="majorHAnsi"/>
+        </w:rPr>
+        <w:t>in</w:t>
+      </w:r>
+      <w:r>
+        <w:rPr>
+          <w:rFonts w:asciiTheme="majorHAnsi" w:hAnsiTheme="majorHAnsi"/>
+        </w:rPr>
+        <w:t>dex</w:t>
+      </w:r>
+      <w:r>
+        <w:rPr>
+          <w:rFonts w:asciiTheme="majorHAnsi" w:hAnsiTheme="majorHAnsi"/>
+        </w:rPr>
+        <w:t xml:space="preserve"> </w:t>
+      </w:r>
+      <w:r>
+        <w:rPr>
+          <w:rFonts w:asciiTheme="majorHAnsi" w:hAnsiTheme="majorHAnsi"/>
+        </w:rPr>
+        <w:t>nos do</w:t>
+      </w:r>
+      <w:r>
+        <w:rPr>
+          <w:rFonts w:asciiTheme="majorHAnsi" w:hAnsiTheme="majorHAnsi"/>
+        </w:rPr>
+        <w:t xml:space="preserve">is </w:t>
+      </w:r>
+      <w:r>
+        <w:rPr>
+          <w:rFonts w:asciiTheme="majorHAnsi" w:hAnsiTheme="majorHAnsi"/>
+        </w:rPr>
+        <w:t>datafr</w:t>
+      </w:r>
+      <w:r>
+        <w:rPr>
+          <w:rFonts w:asciiTheme="majorHAnsi" w:hAnsiTheme="majorHAnsi"/>
+        </w:rPr>
+        <w:t>ames</w:t>
+      </w:r>
+      <w:r>
+        <w:rPr>
+          <w:rFonts w:asciiTheme="majorHAnsi" w:hAnsiTheme="majorHAnsi"/>
+        </w:rPr>
+        <w:t>, isto t</w:t>
+      </w:r>
+      <w:r>
+        <w:rPr>
+          <w:rFonts w:asciiTheme="majorHAnsi" w:hAnsiTheme="majorHAnsi"/>
+        </w:rPr>
+        <w:t>em de se</w:t>
+      </w:r>
+      <w:r>
+        <w:rPr>
+          <w:rFonts w:asciiTheme="majorHAnsi" w:hAnsiTheme="majorHAnsi"/>
+        </w:rPr>
+        <w:t>r feito de</w:t>
+      </w:r>
+      <w:r>
+        <w:rPr>
+          <w:rFonts w:asciiTheme="majorHAnsi" w:hAnsiTheme="majorHAnsi"/>
+        </w:rPr>
+        <w:t xml:space="preserve"> form</w:t>
+      </w:r>
+      <w:r>
+        <w:rPr>
+          <w:rFonts w:asciiTheme="majorHAnsi" w:hAnsiTheme="majorHAnsi"/>
+        </w:rPr>
+        <w:t>a dife</w:t>
+      </w:r>
+      <w:r>
+        <w:rPr>
+          <w:rFonts w:asciiTheme="majorHAnsi" w:hAnsiTheme="majorHAnsi"/>
+        </w:rPr>
+        <w:t xml:space="preserve">rente </w:t>
+      </w:r>
+      <w:r>
+        <w:rPr>
+          <w:rFonts w:asciiTheme="majorHAnsi" w:hAnsiTheme="majorHAnsi"/>
+        </w:rPr>
+        <w:t>d</w:t>
+      </w:r>
+      <w:r>
+        <w:rPr>
+          <w:rFonts w:asciiTheme="majorHAnsi" w:hAnsiTheme="majorHAnsi"/>
+        </w:rPr>
+        <w:t>o que em</w:t>
+      </w:r>
+      <w:r>
+        <w:rPr>
+          <w:rFonts w:asciiTheme="majorHAnsi" w:hAnsiTheme="majorHAnsi"/>
+        </w:rPr>
+        <w:t xml:space="preserve"> </w:t>
+      </w:r>
+      <w:r>
+        <w:rPr>
+          <w:rFonts w:asciiTheme="majorHAnsi" w:hAnsiTheme="majorHAnsi"/>
+        </w:rPr>
+        <w:t>Pandas</w:t>
+      </w:r>
+      <w:r>
+        <w:rPr>
+          <w:rFonts w:asciiTheme="majorHAnsi" w:hAnsiTheme="majorHAnsi"/>
+        </w:rPr>
+        <w:t>, u</w:t>
+      </w:r>
+      <w:r>
+        <w:rPr>
+          <w:rFonts w:asciiTheme="majorHAnsi" w:hAnsiTheme="majorHAnsi"/>
+        </w:rPr>
+        <w:t>tiliz</w:t>
+      </w:r>
+      <w:r>
+        <w:rPr>
+          <w:rFonts w:asciiTheme="majorHAnsi" w:hAnsiTheme="majorHAnsi"/>
+        </w:rPr>
+        <w:t>ando a</w:t>
+      </w:r>
+      <w:r>
+        <w:rPr>
+          <w:rFonts w:asciiTheme="majorHAnsi" w:hAnsiTheme="majorHAnsi"/>
+        </w:rPr>
+        <w:t xml:space="preserve"> fun</w:t>
+      </w:r>
+      <w:r>
+        <w:rPr>
+          <w:rFonts w:asciiTheme="majorHAnsi" w:hAnsiTheme="majorHAnsi"/>
+        </w:rPr>
+        <w:t>ção Wi</w:t>
+      </w:r>
+      <w:r>
+        <w:rPr>
+          <w:rFonts w:asciiTheme="majorHAnsi" w:hAnsiTheme="majorHAnsi"/>
+        </w:rPr>
+        <w:t>ndow</w:t>
+      </w:r>
+      <w:r>
+        <w:rPr>
+          <w:rFonts w:asciiTheme="majorHAnsi" w:hAnsiTheme="majorHAnsi"/>
+        </w:rPr>
+        <w:t xml:space="preserve"> para t</w:t>
+      </w:r>
+      <w:r>
+        <w:rPr>
+          <w:rFonts w:asciiTheme="majorHAnsi" w:hAnsiTheme="majorHAnsi"/>
+        </w:rPr>
+        <w:t>al.</w:t>
+      </w:r>
+    </w:p>
+    <w:p>
+      <w:pPr>
+        <w:rPr>
+          <w:rFonts w:asciiTheme="majorHAnsi" w:hAnsiTheme="majorHAnsi"/>
+        </w:rPr>
+      </w:pPr>
+      <w:r>
+        <w:rPr>
+          <w:rFonts w:asciiTheme="majorHAnsi" w:hAnsiTheme="majorHAnsi"/>
+        </w:rPr>
+        <w:t xml:space="preserve">No que </w:t>
+      </w:r>
+      <w:r>
+        <w:rPr>
+          <w:rFonts w:asciiTheme="majorHAnsi" w:hAnsiTheme="majorHAnsi"/>
+        </w:rPr>
+        <w:t>to</w:t>
+      </w:r>
+      <w:r>
+        <w:rPr>
+          <w:rFonts w:asciiTheme="majorHAnsi" w:hAnsiTheme="majorHAnsi"/>
+        </w:rPr>
+        <w:t>ca</w:t>
+      </w:r>
+      <w:r>
+        <w:rPr>
+          <w:rFonts w:asciiTheme="majorHAnsi" w:hAnsiTheme="majorHAnsi"/>
+        </w:rPr>
+        <w:t xml:space="preserve"> </w:t>
+      </w:r>
+      <w:r>
+        <w:rPr>
+          <w:rFonts w:asciiTheme="majorHAnsi" w:hAnsiTheme="majorHAnsi"/>
+        </w:rPr>
+        <w:t xml:space="preserve">à </w:t>
+      </w:r>
+      <w:r>
+        <w:rPr>
+          <w:rFonts w:asciiTheme="majorHAnsi" w:hAnsiTheme="majorHAnsi"/>
+        </w:rPr>
+        <w:t>an</w:t>
+      </w:r>
+      <w:r>
+        <w:rPr>
+          <w:rFonts w:asciiTheme="majorHAnsi" w:hAnsiTheme="majorHAnsi"/>
+        </w:rPr>
+        <w:t>ál</w:t>
+      </w:r>
+      <w:r>
+        <w:rPr>
+          <w:rFonts w:asciiTheme="majorHAnsi" w:hAnsiTheme="majorHAnsi"/>
+        </w:rPr>
+        <w:t>ise exp</w:t>
+      </w:r>
+      <w:r>
+        <w:rPr>
+          <w:rFonts w:asciiTheme="majorHAnsi" w:hAnsiTheme="majorHAnsi"/>
+        </w:rPr>
+        <w:t>lorat</w:t>
+      </w:r>
+      <w:r>
+        <w:rPr>
+          <w:rFonts w:asciiTheme="majorHAnsi" w:hAnsiTheme="majorHAnsi"/>
+        </w:rPr>
+        <w:t xml:space="preserve">ória </w:t>
+      </w:r>
+      <w:r>
+        <w:rPr>
+          <w:rFonts w:asciiTheme="majorHAnsi" w:hAnsiTheme="majorHAnsi"/>
+        </w:rPr>
+        <w:t>inicial</w:t>
+      </w:r>
+      <w:r>
+        <w:rPr>
+          <w:rFonts w:asciiTheme="majorHAnsi" w:hAnsiTheme="majorHAnsi"/>
+        </w:rPr>
+        <w:t xml:space="preserve">, </w:t>
+      </w:r>
+      <w:r>
+        <w:rPr>
+          <w:rFonts w:asciiTheme="majorHAnsi" w:hAnsiTheme="majorHAnsi"/>
+        </w:rPr>
+        <w:t xml:space="preserve">começámos </w:t>
+      </w:r>
+      <w:r>
+        <w:rPr>
+          <w:rFonts w:asciiTheme="majorHAnsi" w:hAnsiTheme="majorHAnsi"/>
+        </w:rPr>
+        <w:t>p</w:t>
+      </w:r>
+      <w:r>
+        <w:rPr>
+          <w:rFonts w:asciiTheme="majorHAnsi" w:hAnsiTheme="majorHAnsi"/>
+        </w:rPr>
+        <w:t>or</w:t>
+      </w:r>
+      <w:r>
+        <w:rPr>
+          <w:rFonts w:asciiTheme="majorHAnsi" w:hAnsiTheme="majorHAnsi"/>
+        </w:rPr>
+        <w:t xml:space="preserve"> </w:t>
+      </w:r>
+      <w:r>
+        <w:rPr>
+          <w:rFonts w:asciiTheme="majorHAnsi" w:hAnsiTheme="majorHAnsi"/>
+        </w:rPr>
+        <w:t>perceber qu</w:t>
+      </w:r>
+      <w:r>
+        <w:rPr>
+          <w:rFonts w:asciiTheme="majorHAnsi" w:hAnsiTheme="majorHAnsi"/>
+        </w:rPr>
+        <w:t xml:space="preserve">ais </w:t>
+      </w:r>
+      <w:r>
+        <w:rPr>
+          <w:rFonts w:asciiTheme="majorHAnsi" w:hAnsiTheme="majorHAnsi"/>
+        </w:rPr>
+        <w:t>os</w:t>
+      </w:r>
+      <w:r>
+        <w:rPr>
+          <w:rFonts w:asciiTheme="majorHAnsi" w:hAnsiTheme="majorHAnsi"/>
+        </w:rPr>
+        <w:t xml:space="preserve"> po</w:t>
+      </w:r>
+      <w:r>
+        <w:rPr>
+          <w:rFonts w:asciiTheme="majorHAnsi" w:hAnsiTheme="majorHAnsi"/>
+        </w:rPr>
+        <w:t>ntos</w:t>
+      </w:r>
+      <w:r>
+        <w:rPr>
+          <w:rFonts w:asciiTheme="majorHAnsi" w:hAnsiTheme="majorHAnsi"/>
+        </w:rPr>
+        <w:t xml:space="preserve"> mais i</w:t>
+      </w:r>
+      <w:r>
+        <w:rPr>
+          <w:rFonts w:asciiTheme="majorHAnsi" w:hAnsiTheme="majorHAnsi"/>
+        </w:rPr>
+        <w:t>nteres</w:t>
+      </w:r>
+      <w:r>
+        <w:rPr>
+          <w:rFonts w:asciiTheme="majorHAnsi" w:hAnsiTheme="majorHAnsi"/>
+        </w:rPr>
+        <w:t xml:space="preserve">santes </w:t>
       </w:r>
       <w:r>
         <w:rPr>
@@ -1209,187 +2146,26 @@
         <w:rPr>
           <w:rFonts w:asciiTheme="majorHAnsi" w:hAnsiTheme="majorHAnsi"/>
         </w:rPr>
-        <w:t>os voo</w:t>
-      </w:r>
-      <w:r>
-        <w:rPr>
-          <w:rFonts w:asciiTheme="majorHAnsi" w:hAnsiTheme="majorHAnsi"/>
-        </w:rPr>
-        <w:t>s outr</w:t>
-      </w:r>
-      <w:r>
-        <w:rPr>
-          <w:rFonts w:asciiTheme="majorHAnsi" w:hAnsiTheme="majorHAnsi"/>
-        </w:rPr>
-        <w:t xml:space="preserve">a </w:t>
-      </w:r>
-      <w:r>
-        <w:rPr>
-          <w:rFonts w:asciiTheme="majorHAnsi" w:hAnsiTheme="majorHAnsi"/>
-        </w:rPr>
-        <w:t>para o</w:t>
-      </w:r>
-      <w:r>
-        <w:rPr>
-          <w:rFonts w:asciiTheme="majorHAnsi" w:hAnsiTheme="majorHAnsi"/>
-        </w:rPr>
-        <w:t>s at</w:t>
-      </w:r>
-      <w:r>
-        <w:rPr>
-          <w:rFonts w:asciiTheme="majorHAnsi" w:hAnsiTheme="majorHAnsi"/>
-        </w:rPr>
-        <w:t>rasos e</w:t>
-      </w:r>
-      <w:r>
-        <w:rPr>
-          <w:rFonts w:asciiTheme="majorHAnsi" w:hAnsiTheme="majorHAnsi"/>
-        </w:rPr>
-        <w:t xml:space="preserve"> impor</w:t>
-      </w:r>
-      <w:r>
-        <w:rPr>
-          <w:rFonts w:asciiTheme="majorHAnsi" w:hAnsiTheme="majorHAnsi"/>
-        </w:rPr>
-        <w:t>támos</w:t>
-      </w:r>
-      <w:r>
-        <w:rPr>
-          <w:rFonts w:asciiTheme="majorHAnsi" w:hAnsiTheme="majorHAnsi"/>
-        </w:rPr>
-        <w:t xml:space="preserve"> o </w:t>
-      </w:r>
-      <w:r>
-        <w:rPr>
-          <w:rFonts w:asciiTheme="majorHAnsi" w:hAnsiTheme="majorHAnsi"/>
-        </w:rPr>
-        <w:t>ficheiro</w:t>
-      </w:r>
-      <w:r>
-        <w:rPr>
-          <w:rFonts w:asciiTheme="majorHAnsi" w:hAnsiTheme="majorHAnsi"/>
-        </w:rPr>
-        <w:t xml:space="preserve"> correspond</w:t>
-      </w:r>
-      <w:r>
-        <w:rPr>
-          <w:rFonts w:asciiTheme="majorHAnsi" w:hAnsiTheme="majorHAnsi"/>
-        </w:rPr>
-        <w:t>ente</w:t>
-      </w:r>
-      <w:r>
-        <w:rPr>
-          <w:rFonts w:asciiTheme="majorHAnsi" w:hAnsiTheme="majorHAnsi"/>
-        </w:rPr>
-        <w:t xml:space="preserve"> a cada </w:t>
-      </w:r>
-      <w:r>
-        <w:rPr>
-          <w:rFonts w:asciiTheme="majorHAnsi" w:hAnsiTheme="majorHAnsi"/>
-        </w:rPr>
-        <w:t>uma.</w:t>
-      </w:r>
-    </w:p>
-    <w:p>
-      <w:pPr>
-        <w:rPr>
-          <w:rFonts w:asciiTheme="majorHAnsi" w:hAnsiTheme="majorHAnsi"/>
-        </w:rPr>
-      </w:pPr>
-      <w:r>
-        <w:rPr>
-          <w:rFonts w:asciiTheme="majorHAnsi" w:hAnsiTheme="majorHAnsi"/>
-        </w:rPr>
-        <w:t>J</w:t>
-      </w:r>
-      <w:r>
-        <w:rPr>
-          <w:rFonts w:asciiTheme="majorHAnsi" w:hAnsiTheme="majorHAnsi"/>
-        </w:rPr>
-        <w:t>á dentro</w:t>
-      </w:r>
-      <w:r>
-        <w:rPr>
-          <w:rFonts w:asciiTheme="majorHAnsi" w:hAnsiTheme="majorHAnsi"/>
-        </w:rPr>
-        <w:t xml:space="preserve"> do </w:t>
-      </w:r>
-      <w:proofErr w:type="spellStart"/>
-      <w:r>
-        <w:rPr>
-          <w:rFonts w:asciiTheme="majorHAnsi" w:hAnsiTheme="majorHAnsi"/>
-        </w:rPr>
-        <w:t>not</w:t>
-      </w:r>
-      <w:r>
-        <w:rPr>
-          <w:rFonts w:asciiTheme="majorHAnsi" w:hAnsiTheme="majorHAnsi"/>
-        </w:rPr>
-        <w:t>ebook</w:t>
-      </w:r>
-      <w:proofErr w:type="spellEnd"/>
-      <w:r>
-        <w:rPr>
-          <w:rFonts w:asciiTheme="majorHAnsi" w:hAnsiTheme="majorHAnsi"/>
-        </w:rPr>
-        <w:t>, começ</w:t>
-      </w:r>
-      <w:r>
-        <w:rPr>
-          <w:rFonts w:asciiTheme="majorHAnsi" w:hAnsiTheme="majorHAnsi"/>
-        </w:rPr>
-        <w:t>amos p</w:t>
-      </w:r>
-      <w:r>
-        <w:rPr>
-          <w:rFonts w:asciiTheme="majorHAnsi" w:hAnsiTheme="majorHAnsi"/>
-        </w:rPr>
-        <w:t>or criar</w:t>
-      </w:r>
-      <w:r>
-        <w:rPr>
-          <w:rFonts w:asciiTheme="majorHAnsi" w:hAnsiTheme="majorHAnsi"/>
-        </w:rPr>
-        <w:t xml:space="preserve"> a </w:t>
-      </w:r>
-      <w:r>
-        <w:rPr>
-          <w:rFonts w:asciiTheme="majorHAnsi" w:hAnsiTheme="majorHAnsi"/>
-        </w:rPr>
-        <w:t>liga</w:t>
-      </w:r>
-      <w:r>
-        <w:rPr>
-          <w:rFonts w:asciiTheme="majorHAnsi" w:hAnsiTheme="majorHAnsi"/>
-        </w:rPr>
-        <w:t>ção en</w:t>
-      </w:r>
-      <w:r>
-        <w:rPr>
-          <w:rFonts w:asciiTheme="majorHAnsi" w:hAnsiTheme="majorHAnsi"/>
-        </w:rPr>
-        <w:t xml:space="preserve">tre o </w:t>
-      </w:r>
-      <w:proofErr w:type="spellStart"/>
-      <w:r>
-        <w:rPr>
-          <w:rFonts w:asciiTheme="majorHAnsi" w:hAnsiTheme="majorHAnsi"/>
-        </w:rPr>
-        <w:t>p</w:t>
-      </w:r>
-      <w:r>
-        <w:rPr>
-          <w:rFonts w:asciiTheme="majorHAnsi" w:hAnsiTheme="majorHAnsi"/>
-        </w:rPr>
-        <w:t>ySp</w:t>
-      </w:r>
-      <w:r>
-        <w:rPr>
-          <w:rFonts w:asciiTheme="majorHAnsi" w:hAnsiTheme="majorHAnsi"/>
-        </w:rPr>
-        <w:t>ark</w:t>
-      </w:r>
-      <w:proofErr w:type="spellEnd"/>
+        <w:t>se</w:t>
+      </w:r>
+      <w:r>
+        <w:rPr>
+          <w:rFonts w:asciiTheme="majorHAnsi" w:hAnsiTheme="majorHAnsi"/>
+        </w:rPr>
+        <w:t xml:space="preserve"> estud</w:t>
+      </w:r>
+      <w:r>
+        <w:rPr>
+          <w:rFonts w:asciiTheme="majorHAnsi" w:hAnsiTheme="majorHAnsi"/>
+        </w:rPr>
+        <w:t>ar</w:t>
+      </w:r>
+      <w:r>
+        <w:rPr>
+          <w:rFonts w:asciiTheme="majorHAnsi" w:hAnsiTheme="majorHAnsi"/>
+        </w:rPr>
+        <w:t>.</w:t>
+      </w:r>
       <w:r>
         <w:rPr>
           <w:rFonts w:asciiTheme="majorHAnsi" w:hAnsiTheme="majorHAnsi"/>
@@ -1400,46 +2176,74 @@
         <w:rPr>
           <w:rFonts w:asciiTheme="majorHAnsi" w:hAnsiTheme="majorHAnsi"/>
         </w:rPr>
-        <w:t xml:space="preserve">e </w:t>
-      </w:r>
-      <w:r>
-        <w:rPr>
-          <w:rFonts w:asciiTheme="majorHAnsi" w:hAnsiTheme="majorHAnsi"/>
-        </w:rPr>
-        <w:t>a i</w:t>
-      </w:r>
-      <w:r>
-        <w:rPr>
-          <w:rFonts w:asciiTheme="majorHAnsi" w:hAnsiTheme="majorHAnsi"/>
-        </w:rPr>
-        <w:t>nstâ</w:t>
-      </w:r>
-      <w:r>
-        <w:rPr>
-          <w:rFonts w:asciiTheme="majorHAnsi" w:hAnsiTheme="majorHAnsi"/>
-        </w:rPr>
-        <w:t>ncia d</w:t>
-      </w:r>
-      <w:r>
-        <w:rPr>
-          <w:rFonts w:asciiTheme="majorHAnsi" w:hAnsiTheme="majorHAnsi"/>
-        </w:rPr>
-        <w:t xml:space="preserve">e </w:t>
-      </w:r>
-      <w:proofErr w:type="spellStart"/>
-      <w:r>
-        <w:rPr>
-          <w:rFonts w:asciiTheme="majorHAnsi" w:hAnsiTheme="majorHAnsi"/>
-        </w:rPr>
-        <w:t>Mong</w:t>
-      </w:r>
-      <w:r>
-        <w:rPr>
-          <w:rFonts w:asciiTheme="majorHAnsi" w:hAnsiTheme="majorHAnsi"/>
-        </w:rPr>
-        <w:t>oDB</w:t>
-      </w:r>
-      <w:proofErr w:type="spellEnd"/>
+        <w:t>Fazemos</w:t>
+      </w:r>
+      <w:r>
+        <w:rPr>
+          <w:rFonts w:asciiTheme="majorHAnsi" w:hAnsiTheme="majorHAnsi"/>
+        </w:rPr>
+        <w:t xml:space="preserve"> uma análise de atrasos, cancelamentos e preços de </w:t>
+      </w:r>
+      <w:r>
+        <w:rPr>
+          <w:rFonts w:asciiTheme="majorHAnsi" w:hAnsiTheme="majorHAnsi"/>
+        </w:rPr>
+        <w:t>bilhetes</w:t>
+      </w:r>
+      <w:r>
+        <w:rPr>
+          <w:rFonts w:asciiTheme="majorHAnsi" w:hAnsiTheme="majorHAnsi"/>
+        </w:rPr>
+        <w:t xml:space="preserve">, começando pela identificação dos aeroportos com mais atrasos. Primeiro, os dados de atrasos são agrupados por aeroporto, e a soma dos atrasos (arr_del15) é calculada para cada um. </w:t>
+      </w:r>
+      <w:r>
+        <w:rPr>
+          <w:rFonts w:asciiTheme="majorHAnsi" w:hAnsiTheme="majorHAnsi"/>
+        </w:rPr>
+        <w:t>Depois</w:t>
+      </w:r>
+      <w:r>
+        <w:rPr>
+          <w:rFonts w:asciiTheme="majorHAnsi" w:hAnsiTheme="majorHAnsi"/>
+        </w:rPr>
+        <w:t xml:space="preserve">, os aeroportos são ordenados em ordem decrescente pelo total de atrasos, e os 5 principais aeroportos mais atrasados são selecionados. Com base nesses aeroportos, o </w:t>
+      </w:r>
+      <w:r>
+        <w:rPr>
+          <w:rFonts w:asciiTheme="majorHAnsi" w:hAnsiTheme="majorHAnsi"/>
+        </w:rPr>
+        <w:t>dataframe</w:t>
+      </w:r>
+      <w:r>
+        <w:rPr>
+          <w:rFonts w:asciiTheme="majorHAnsi" w:hAnsiTheme="majorHAnsi"/>
+        </w:rPr>
+        <w:t xml:space="preserve"> de voos é filtrado para incluir apenas os voos com destino a eles, e calcula-se o preço médio das passagens para cada um desses destinos. Além disso, os dados de atrasos são agrupados novamente por aeroporto para calcular o total de voos, total de cancelamentos e a </w:t>
+      </w:r>
+      <w:r>
+        <w:rPr>
+          <w:rFonts w:asciiTheme="majorHAnsi" w:hAnsiTheme="majorHAnsi"/>
+        </w:rPr>
+        <w:t>percentagem</w:t>
+      </w:r>
+      <w:r>
+        <w:rPr>
+          <w:rFonts w:asciiTheme="majorHAnsi" w:hAnsiTheme="majorHAnsi"/>
+        </w:rPr>
+        <w:t xml:space="preserve"> de voos cancelados. A partir disso, os 10 aeroportos com as maiores </w:t>
+      </w:r>
+      <w:r>
+        <w:rPr>
+          <w:rFonts w:asciiTheme="majorHAnsi" w:hAnsiTheme="majorHAnsi"/>
+        </w:rPr>
+        <w:t>percentagens</w:t>
+      </w:r>
+      <w:r>
+        <w:rPr>
+          <w:rFonts w:asciiTheme="majorHAnsi" w:hAnsiTheme="majorHAnsi"/>
+        </w:rPr>
+        <w:t xml:space="preserve"> de cancelamentos são identificados.</w:t>
+      </w:r>
       <w:r>
         <w:rPr>
           <w:rFonts w:asciiTheme="majorHAnsi" w:hAnsiTheme="majorHAnsi"/>
@@ -1450,1096 +2254,14 @@
         <w:rPr>
           <w:rFonts w:asciiTheme="majorHAnsi" w:hAnsiTheme="majorHAnsi"/>
         </w:rPr>
-        <w:t>hospe</w:t>
-      </w:r>
-      <w:r>
-        <w:rPr>
-          <w:rFonts w:asciiTheme="majorHAnsi" w:hAnsiTheme="majorHAnsi"/>
-        </w:rPr>
-        <w:t xml:space="preserve">dada </w:t>
-      </w:r>
-      <w:r>
-        <w:rPr>
-          <w:rFonts w:asciiTheme="majorHAnsi" w:hAnsiTheme="majorHAnsi"/>
-        </w:rPr>
-        <w:t xml:space="preserve">no </w:t>
-      </w:r>
-      <w:r>
-        <w:rPr>
-          <w:rFonts w:asciiTheme="majorHAnsi" w:hAnsiTheme="majorHAnsi"/>
-        </w:rPr>
-        <w:t>nos</w:t>
-      </w:r>
-      <w:r>
-        <w:rPr>
-          <w:rFonts w:asciiTheme="majorHAnsi" w:hAnsiTheme="majorHAnsi"/>
-        </w:rPr>
-        <w:t>so comp</w:t>
-      </w:r>
-      <w:r>
-        <w:rPr>
-          <w:rFonts w:asciiTheme="majorHAnsi" w:hAnsiTheme="majorHAnsi"/>
-        </w:rPr>
-        <w:t>utador</w:t>
-      </w:r>
-      <w:r>
-        <w:rPr>
-          <w:rFonts w:asciiTheme="majorHAnsi" w:hAnsiTheme="majorHAnsi"/>
-        </w:rPr>
-        <w:t>, dep</w:t>
-      </w:r>
-      <w:r>
-        <w:rPr>
-          <w:rFonts w:asciiTheme="majorHAnsi" w:hAnsiTheme="majorHAnsi"/>
-        </w:rPr>
-        <w:t xml:space="preserve">ois </w:t>
-      </w:r>
-      <w:r>
-        <w:rPr>
-          <w:rFonts w:asciiTheme="majorHAnsi" w:hAnsiTheme="majorHAnsi"/>
-        </w:rPr>
-        <w:t xml:space="preserve">é </w:t>
-      </w:r>
-      <w:r>
-        <w:rPr>
-          <w:rFonts w:asciiTheme="majorHAnsi" w:hAnsiTheme="majorHAnsi"/>
-        </w:rPr>
-        <w:t>só</w:t>
-      </w:r>
-      <w:r>
-        <w:rPr>
-          <w:rFonts w:asciiTheme="majorHAnsi" w:hAnsiTheme="majorHAnsi"/>
-        </w:rPr>
-        <w:t xml:space="preserve"> fa</w:t>
-      </w:r>
-      <w:r>
-        <w:rPr>
-          <w:rFonts w:asciiTheme="majorHAnsi" w:hAnsiTheme="majorHAnsi"/>
-        </w:rPr>
-        <w:t xml:space="preserve">zer a </w:t>
-      </w:r>
-      <w:r>
-        <w:rPr>
-          <w:rFonts w:asciiTheme="majorHAnsi" w:hAnsiTheme="majorHAnsi"/>
-        </w:rPr>
-        <w:t>lei</w:t>
-      </w:r>
-      <w:r>
-        <w:rPr>
-          <w:rFonts w:asciiTheme="majorHAnsi" w:hAnsiTheme="majorHAnsi"/>
-        </w:rPr>
-        <w:t xml:space="preserve">tura </w:t>
-      </w:r>
-      <w:r>
-        <w:rPr>
-          <w:rFonts w:asciiTheme="majorHAnsi" w:hAnsiTheme="majorHAnsi"/>
-        </w:rPr>
-        <w:t>d</w:t>
-      </w:r>
-      <w:r>
-        <w:rPr>
-          <w:rFonts w:asciiTheme="majorHAnsi" w:hAnsiTheme="majorHAnsi"/>
-        </w:rPr>
-        <w:t xml:space="preserve">as </w:t>
-      </w:r>
-      <w:r>
-        <w:rPr>
-          <w:rFonts w:asciiTheme="majorHAnsi" w:hAnsiTheme="majorHAnsi"/>
-        </w:rPr>
-        <w:t>duas c</w:t>
-      </w:r>
-      <w:r>
-        <w:rPr>
-          <w:rFonts w:asciiTheme="majorHAnsi" w:hAnsiTheme="majorHAnsi"/>
-        </w:rPr>
-        <w:t>oleç</w:t>
-      </w:r>
-      <w:r>
-        <w:rPr>
-          <w:rFonts w:asciiTheme="majorHAnsi" w:hAnsiTheme="majorHAnsi"/>
-        </w:rPr>
-        <w:t>ões pa</w:t>
-      </w:r>
-      <w:r>
-        <w:rPr>
-          <w:rFonts w:asciiTheme="majorHAnsi" w:hAnsiTheme="majorHAnsi"/>
-        </w:rPr>
-        <w:t>ra cada</w:t>
-      </w:r>
-      <w:r>
-        <w:rPr>
-          <w:rFonts w:asciiTheme="majorHAnsi" w:hAnsiTheme="majorHAnsi"/>
-        </w:rPr>
-        <w:t xml:space="preserve"> um </w:t>
-      </w:r>
-      <w:r>
-        <w:rPr>
-          <w:rFonts w:asciiTheme="majorHAnsi" w:hAnsiTheme="majorHAnsi"/>
-        </w:rPr>
-        <w:t xml:space="preserve">dos </w:t>
-      </w:r>
-      <w:proofErr w:type="spellStart"/>
-      <w:r>
-        <w:rPr>
-          <w:rFonts w:asciiTheme="majorHAnsi" w:hAnsiTheme="majorHAnsi"/>
-        </w:rPr>
-        <w:t>dat</w:t>
-      </w:r>
-      <w:r>
-        <w:rPr>
-          <w:rFonts w:asciiTheme="majorHAnsi" w:hAnsiTheme="majorHAnsi"/>
-        </w:rPr>
-        <w:t>afr</w:t>
-      </w:r>
-      <w:r>
-        <w:rPr>
-          <w:rFonts w:asciiTheme="majorHAnsi" w:hAnsiTheme="majorHAnsi"/>
-        </w:rPr>
-        <w:t>ame</w:t>
-      </w:r>
-      <w:r>
-        <w:rPr>
-          <w:rFonts w:asciiTheme="majorHAnsi" w:hAnsiTheme="majorHAnsi"/>
-        </w:rPr>
-        <w:t>s</w:t>
-      </w:r>
-      <w:proofErr w:type="spellEnd"/>
-      <w:r>
-        <w:rPr>
-          <w:rFonts w:asciiTheme="majorHAnsi" w:hAnsiTheme="majorHAnsi"/>
-        </w:rPr>
-        <w:t xml:space="preserve"> que </w:t>
-      </w:r>
-      <w:r>
-        <w:rPr>
-          <w:rFonts w:asciiTheme="majorHAnsi" w:hAnsiTheme="majorHAnsi"/>
-        </w:rPr>
-        <w:t>iremos a</w:t>
-      </w:r>
-      <w:r>
-        <w:rPr>
-          <w:rFonts w:asciiTheme="majorHAnsi" w:hAnsiTheme="majorHAnsi"/>
-        </w:rPr>
-        <w:t>nalis</w:t>
-      </w:r>
-      <w:r>
-        <w:rPr>
-          <w:rFonts w:asciiTheme="majorHAnsi" w:hAnsiTheme="majorHAnsi"/>
-        </w:rPr>
-        <w:t>ar.</w:t>
-      </w:r>
-    </w:p>
-    <w:p>
-      <w:pPr>
-        <w:rPr>
-          <w:rFonts w:asciiTheme="majorHAnsi" w:hAnsiTheme="majorHAnsi"/>
-        </w:rPr>
-      </w:pPr>
-      <w:r>
-        <w:rPr>
-          <w:rFonts w:asciiTheme="majorHAnsi" w:hAnsiTheme="majorHAnsi"/>
-        </w:rPr>
-        <w:t xml:space="preserve">Após a </w:t>
-      </w:r>
-      <w:r>
-        <w:rPr>
-          <w:rFonts w:asciiTheme="majorHAnsi" w:hAnsiTheme="majorHAnsi"/>
-        </w:rPr>
-        <w:t>lei</w:t>
-      </w:r>
-      <w:r>
-        <w:rPr>
-          <w:rFonts w:asciiTheme="majorHAnsi" w:hAnsiTheme="majorHAnsi"/>
-        </w:rPr>
-        <w:t>tur</w:t>
-      </w:r>
-      <w:r>
-        <w:rPr>
-          <w:rFonts w:asciiTheme="majorHAnsi" w:hAnsiTheme="majorHAnsi"/>
-        </w:rPr>
-        <w:t>a</w:t>
-      </w:r>
-      <w:r>
-        <w:rPr>
-          <w:rFonts w:asciiTheme="majorHAnsi" w:hAnsiTheme="majorHAnsi"/>
-        </w:rPr>
-        <w:t xml:space="preserve"> dos dados, foram selecionadas apenas as </w:t>
-      </w:r>
-      <w:proofErr w:type="spellStart"/>
-      <w:r>
-        <w:rPr>
-          <w:rFonts w:asciiTheme="majorHAnsi" w:hAnsiTheme="majorHAnsi"/>
-        </w:rPr>
-        <w:t>features</w:t>
-      </w:r>
-      <w:proofErr w:type="spellEnd"/>
-      <w:r>
-        <w:rPr>
-          <w:rFonts w:asciiTheme="majorHAnsi" w:hAnsiTheme="majorHAnsi"/>
-        </w:rPr>
-        <w:t xml:space="preserve"> consideradas úteis, em ambos os </w:t>
-      </w:r>
-      <w:proofErr w:type="spellStart"/>
-      <w:r>
-        <w:rPr>
-          <w:rFonts w:asciiTheme="majorHAnsi" w:hAnsiTheme="majorHAnsi"/>
-        </w:rPr>
-        <w:t>datasets</w:t>
-      </w:r>
-      <w:proofErr w:type="spellEnd"/>
-      <w:r>
-        <w:rPr>
-          <w:rFonts w:asciiTheme="majorHAnsi" w:hAnsiTheme="majorHAnsi"/>
-        </w:rPr>
-        <w:t xml:space="preserve">, eliminando as restantes. No </w:t>
-      </w:r>
-      <w:proofErr w:type="spellStart"/>
-      <w:r>
-        <w:rPr>
-          <w:rFonts w:asciiTheme="majorHAnsi" w:hAnsiTheme="majorHAnsi"/>
-        </w:rPr>
-        <w:t>dataset</w:t>
-      </w:r>
-      <w:proofErr w:type="spellEnd"/>
-      <w:r>
-        <w:rPr>
-          <w:rFonts w:asciiTheme="majorHAnsi" w:hAnsiTheme="majorHAnsi"/>
-        </w:rPr>
-        <w:t xml:space="preserve"> dos atrasos, foi feita a seleção dos voos apenas de 2018, de forma a ir de encontro ao outro </w:t>
-      </w:r>
-      <w:proofErr w:type="spellStart"/>
-      <w:r>
-        <w:rPr>
-          <w:rFonts w:asciiTheme="majorHAnsi" w:hAnsiTheme="majorHAnsi"/>
-        </w:rPr>
-        <w:t>dataset</w:t>
-      </w:r>
-      <w:proofErr w:type="spellEnd"/>
-      <w:r>
-        <w:rPr>
-          <w:rFonts w:asciiTheme="majorHAnsi" w:hAnsiTheme="majorHAnsi"/>
-        </w:rPr>
-        <w:t xml:space="preserve">. </w:t>
-      </w:r>
-      <w:r>
-        <w:rPr>
-          <w:rFonts w:asciiTheme="majorHAnsi" w:hAnsiTheme="majorHAnsi"/>
-        </w:rPr>
-        <w:t>No</w:t>
-      </w:r>
-      <w:r>
-        <w:rPr>
-          <w:rFonts w:asciiTheme="majorHAnsi" w:hAnsiTheme="majorHAnsi"/>
-        </w:rPr>
-        <w:t xml:space="preserve"> caso </w:t>
-      </w:r>
-      <w:r>
-        <w:rPr>
-          <w:rFonts w:asciiTheme="majorHAnsi" w:hAnsiTheme="majorHAnsi"/>
-        </w:rPr>
-        <w:t xml:space="preserve">do </w:t>
-      </w:r>
-      <w:proofErr w:type="spellStart"/>
-      <w:r>
-        <w:rPr>
-          <w:rFonts w:asciiTheme="majorHAnsi" w:hAnsiTheme="majorHAnsi"/>
-        </w:rPr>
-        <w:t>dat</w:t>
-      </w:r>
-      <w:r>
-        <w:rPr>
-          <w:rFonts w:asciiTheme="majorHAnsi" w:hAnsiTheme="majorHAnsi"/>
-        </w:rPr>
-        <w:t>aset</w:t>
-      </w:r>
-      <w:proofErr w:type="spellEnd"/>
-      <w:r>
-        <w:rPr>
-          <w:rFonts w:asciiTheme="majorHAnsi" w:hAnsiTheme="majorHAnsi"/>
-        </w:rPr>
-        <w:t xml:space="preserve"> do</w:t>
-      </w:r>
-      <w:r>
-        <w:rPr>
-          <w:rFonts w:asciiTheme="majorHAnsi" w:hAnsiTheme="majorHAnsi"/>
-        </w:rPr>
-        <w:t>s</w:t>
-      </w:r>
-      <w:r>
-        <w:rPr>
-          <w:rFonts w:asciiTheme="majorHAnsi" w:hAnsiTheme="majorHAnsi"/>
-        </w:rPr>
-        <w:t xml:space="preserve"> </w:t>
-      </w:r>
-      <w:r>
-        <w:rPr>
-          <w:rFonts w:asciiTheme="majorHAnsi" w:hAnsiTheme="majorHAnsi"/>
-        </w:rPr>
-        <w:t>voos</w:t>
-      </w:r>
-      <w:r>
-        <w:rPr>
-          <w:rFonts w:asciiTheme="majorHAnsi" w:hAnsiTheme="majorHAnsi"/>
-        </w:rPr>
-        <w:t>,</w:t>
-      </w:r>
-      <w:r>
-        <w:rPr>
-          <w:rFonts w:asciiTheme="majorHAnsi" w:hAnsiTheme="majorHAnsi"/>
-        </w:rPr>
-        <w:t xml:space="preserve"> para </w:t>
-      </w:r>
-      <w:r>
-        <w:rPr>
-          <w:rFonts w:asciiTheme="majorHAnsi" w:hAnsiTheme="majorHAnsi"/>
-        </w:rPr>
-        <w:t>a</w:t>
-      </w:r>
-      <w:r>
-        <w:rPr>
-          <w:rFonts w:asciiTheme="majorHAnsi" w:hAnsiTheme="majorHAnsi"/>
-        </w:rPr>
-        <w:t>lém</w:t>
-      </w:r>
-      <w:r>
-        <w:rPr>
-          <w:rFonts w:asciiTheme="majorHAnsi" w:hAnsiTheme="majorHAnsi"/>
-        </w:rPr>
-        <w:t xml:space="preserve"> de </w:t>
-      </w:r>
-      <w:r>
-        <w:rPr>
-          <w:rFonts w:asciiTheme="majorHAnsi" w:hAnsiTheme="majorHAnsi"/>
-        </w:rPr>
-        <w:t>apa</w:t>
-      </w:r>
-      <w:r>
-        <w:rPr>
-          <w:rFonts w:asciiTheme="majorHAnsi" w:hAnsiTheme="majorHAnsi"/>
-        </w:rPr>
-        <w:t>gar as c</w:t>
-      </w:r>
-      <w:r>
-        <w:rPr>
-          <w:rFonts w:asciiTheme="majorHAnsi" w:hAnsiTheme="majorHAnsi"/>
-        </w:rPr>
-        <w:t>ol</w:t>
-      </w:r>
-      <w:r>
-        <w:rPr>
-          <w:rFonts w:asciiTheme="majorHAnsi" w:hAnsiTheme="majorHAnsi"/>
-        </w:rPr>
-        <w:t>unas co</w:t>
-      </w:r>
-      <w:r>
-        <w:rPr>
-          <w:rFonts w:asciiTheme="majorHAnsi" w:hAnsiTheme="majorHAnsi"/>
-        </w:rPr>
-        <w:t>nsideradas</w:t>
-      </w:r>
-      <w:r>
-        <w:rPr>
-          <w:rFonts w:asciiTheme="majorHAnsi" w:hAnsiTheme="majorHAnsi"/>
-        </w:rPr>
-        <w:t xml:space="preserve"> </w:t>
-      </w:r>
-      <w:r>
-        <w:rPr>
-          <w:rFonts w:asciiTheme="majorHAnsi" w:hAnsiTheme="majorHAnsi"/>
-        </w:rPr>
-        <w:t>desnecessárias, n</w:t>
-      </w:r>
-      <w:r>
-        <w:rPr>
-          <w:rFonts w:asciiTheme="majorHAnsi" w:hAnsiTheme="majorHAnsi"/>
-        </w:rPr>
-        <w:t>orma</w:t>
-      </w:r>
-      <w:r>
-        <w:rPr>
-          <w:rFonts w:asciiTheme="majorHAnsi" w:hAnsiTheme="majorHAnsi"/>
-        </w:rPr>
-        <w:t>liz</w:t>
-      </w:r>
-      <w:r>
-        <w:rPr>
-          <w:rFonts w:asciiTheme="majorHAnsi" w:hAnsiTheme="majorHAnsi"/>
-        </w:rPr>
-        <w:t xml:space="preserve">ámos </w:t>
-      </w:r>
-      <w:r>
-        <w:rPr>
-          <w:rFonts w:asciiTheme="majorHAnsi" w:hAnsiTheme="majorHAnsi"/>
-        </w:rPr>
-        <w:t xml:space="preserve">os </w:t>
-      </w:r>
-      <w:r>
-        <w:rPr>
-          <w:rFonts w:asciiTheme="majorHAnsi" w:hAnsiTheme="majorHAnsi"/>
-        </w:rPr>
-        <w:t>t</w:t>
-      </w:r>
-      <w:r>
-        <w:rPr>
-          <w:rFonts w:asciiTheme="majorHAnsi" w:hAnsiTheme="majorHAnsi"/>
-        </w:rPr>
-        <w:t>í</w:t>
-      </w:r>
-      <w:r>
-        <w:rPr>
-          <w:rFonts w:asciiTheme="majorHAnsi" w:hAnsiTheme="majorHAnsi"/>
-        </w:rPr>
-        <w:t>tulos</w:t>
-      </w:r>
-      <w:r>
-        <w:rPr>
-          <w:rFonts w:asciiTheme="majorHAnsi" w:hAnsiTheme="majorHAnsi"/>
-        </w:rPr>
-        <w:t xml:space="preserve"> de </w:t>
-      </w:r>
-      <w:r>
-        <w:rPr>
-          <w:rFonts w:asciiTheme="majorHAnsi" w:hAnsiTheme="majorHAnsi"/>
-        </w:rPr>
-        <w:t>todas a</w:t>
-      </w:r>
-      <w:r>
-        <w:rPr>
-          <w:rFonts w:asciiTheme="majorHAnsi" w:hAnsiTheme="majorHAnsi"/>
-        </w:rPr>
-        <w:t>s col</w:t>
-      </w:r>
-      <w:r>
-        <w:rPr>
-          <w:rFonts w:asciiTheme="majorHAnsi" w:hAnsiTheme="majorHAnsi"/>
-        </w:rPr>
-        <w:t>unas pa</w:t>
-      </w:r>
-      <w:r>
-        <w:rPr>
-          <w:rFonts w:asciiTheme="majorHAnsi" w:hAnsiTheme="majorHAnsi"/>
-        </w:rPr>
-        <w:t>ra ficare</w:t>
-      </w:r>
-      <w:r>
-        <w:rPr>
-          <w:rFonts w:asciiTheme="majorHAnsi" w:hAnsiTheme="majorHAnsi"/>
-        </w:rPr>
-        <w:t xml:space="preserve">m com </w:t>
-      </w:r>
-      <w:r>
-        <w:rPr>
-          <w:rFonts w:asciiTheme="majorHAnsi" w:hAnsiTheme="majorHAnsi"/>
-        </w:rPr>
-        <w:t>letras</w:t>
-      </w:r>
-      <w:r>
-        <w:rPr>
-          <w:rFonts w:asciiTheme="majorHAnsi" w:hAnsiTheme="majorHAnsi"/>
-        </w:rPr>
-        <w:t xml:space="preserve"> </w:t>
-      </w:r>
-      <w:r>
-        <w:rPr>
-          <w:rFonts w:asciiTheme="majorHAnsi" w:hAnsiTheme="majorHAnsi"/>
-        </w:rPr>
-        <w:t>minúsculas</w:t>
-      </w:r>
-      <w:r>
-        <w:rPr>
-          <w:rFonts w:asciiTheme="majorHAnsi" w:hAnsiTheme="majorHAnsi"/>
-        </w:rPr>
-        <w:t>.</w:t>
-      </w:r>
-      <w:r>
-        <w:rPr>
-          <w:rFonts w:asciiTheme="majorHAnsi" w:hAnsiTheme="majorHAnsi"/>
-        </w:rPr>
-        <w:t xml:space="preserve"> </w:t>
-      </w:r>
-      <w:r>
-        <w:rPr>
-          <w:rFonts w:asciiTheme="majorHAnsi" w:hAnsiTheme="majorHAnsi"/>
-        </w:rPr>
-        <w:t>Aplicámos filtros de limpeza</w:t>
-      </w:r>
-      <w:r>
-        <w:rPr>
-          <w:rFonts w:asciiTheme="majorHAnsi" w:hAnsiTheme="majorHAnsi"/>
-        </w:rPr>
-        <w:t xml:space="preserve"> em ambos os </w:t>
-      </w:r>
-      <w:proofErr w:type="spellStart"/>
-      <w:r>
-        <w:rPr>
-          <w:rFonts w:asciiTheme="majorHAnsi" w:hAnsiTheme="majorHAnsi"/>
-        </w:rPr>
-        <w:t>datasets</w:t>
-      </w:r>
-      <w:proofErr w:type="spellEnd"/>
-      <w:r>
-        <w:rPr>
-          <w:rFonts w:asciiTheme="majorHAnsi" w:hAnsiTheme="majorHAnsi"/>
-        </w:rPr>
-        <w:t>, eliminando linhas duplicadas ou com valores nulos</w:t>
-      </w:r>
-      <w:r>
-        <w:rPr>
-          <w:rFonts w:asciiTheme="majorHAnsi" w:hAnsiTheme="majorHAnsi"/>
-        </w:rPr>
-        <w:t>,</w:t>
-      </w:r>
-      <w:r>
-        <w:rPr>
-          <w:rFonts w:asciiTheme="majorHAnsi" w:hAnsiTheme="majorHAnsi"/>
-        </w:rPr>
-        <w:t xml:space="preserve"> a</w:t>
-      </w:r>
-      <w:r>
-        <w:rPr>
-          <w:rFonts w:asciiTheme="majorHAnsi" w:hAnsiTheme="majorHAnsi"/>
-        </w:rPr>
-        <w:t>ca</w:t>
-      </w:r>
-      <w:r>
-        <w:rPr>
-          <w:rFonts w:asciiTheme="majorHAnsi" w:hAnsiTheme="majorHAnsi"/>
-        </w:rPr>
-        <w:t xml:space="preserve">bando </w:t>
-      </w:r>
-      <w:r>
-        <w:rPr>
-          <w:rFonts w:asciiTheme="majorHAnsi" w:hAnsiTheme="majorHAnsi"/>
-        </w:rPr>
-        <w:t xml:space="preserve">por </w:t>
-      </w:r>
-      <w:r>
-        <w:rPr>
-          <w:rFonts w:asciiTheme="majorHAnsi" w:hAnsiTheme="majorHAnsi"/>
-        </w:rPr>
-        <w:t>ver</w:t>
-      </w:r>
-      <w:r>
-        <w:rPr>
-          <w:rFonts w:asciiTheme="majorHAnsi" w:hAnsiTheme="majorHAnsi"/>
-        </w:rPr>
-        <w:t xml:space="preserve">ificar </w:t>
-      </w:r>
-      <w:r>
-        <w:rPr>
-          <w:rFonts w:asciiTheme="majorHAnsi" w:hAnsiTheme="majorHAnsi"/>
-        </w:rPr>
-        <w:t>se res</w:t>
-      </w:r>
-      <w:r>
-        <w:rPr>
-          <w:rFonts w:asciiTheme="majorHAnsi" w:hAnsiTheme="majorHAnsi"/>
-        </w:rPr>
-        <w:t xml:space="preserve">ta </w:t>
-      </w:r>
-      <w:r>
-        <w:rPr>
-          <w:rFonts w:asciiTheme="majorHAnsi" w:hAnsiTheme="majorHAnsi"/>
-        </w:rPr>
-        <w:t>algu</w:t>
-      </w:r>
-      <w:r>
-        <w:rPr>
-          <w:rFonts w:asciiTheme="majorHAnsi" w:hAnsiTheme="majorHAnsi"/>
-        </w:rPr>
-        <w:t>m</w:t>
-      </w:r>
-      <w:r>
-        <w:rPr>
-          <w:rFonts w:asciiTheme="majorHAnsi" w:hAnsiTheme="majorHAnsi"/>
-        </w:rPr>
-        <w:t>.</w:t>
-      </w:r>
-      <w:r>
-        <w:rPr>
-          <w:rFonts w:asciiTheme="majorHAnsi" w:hAnsiTheme="majorHAnsi"/>
-        </w:rPr>
-        <w:t xml:space="preserve"> P</w:t>
-      </w:r>
-      <w:r>
-        <w:rPr>
-          <w:rFonts w:asciiTheme="majorHAnsi" w:hAnsiTheme="majorHAnsi"/>
-        </w:rPr>
-        <w:t xml:space="preserve">or </w:t>
-      </w:r>
-      <w:r>
-        <w:rPr>
-          <w:rFonts w:asciiTheme="majorHAnsi" w:hAnsiTheme="majorHAnsi"/>
-        </w:rPr>
-        <w:t>últi</w:t>
-      </w:r>
-      <w:r>
-        <w:rPr>
-          <w:rFonts w:asciiTheme="majorHAnsi" w:hAnsiTheme="majorHAnsi"/>
-        </w:rPr>
-        <w:t>mo</w:t>
-      </w:r>
-      <w:r>
-        <w:rPr>
-          <w:rFonts w:asciiTheme="majorHAnsi" w:hAnsiTheme="majorHAnsi"/>
-        </w:rPr>
-        <w:t xml:space="preserve">, </w:t>
-      </w:r>
-      <w:r>
-        <w:rPr>
-          <w:rFonts w:asciiTheme="majorHAnsi" w:hAnsiTheme="majorHAnsi"/>
-        </w:rPr>
-        <w:t>reiniciámos</w:t>
-      </w:r>
-      <w:r>
-        <w:rPr>
-          <w:rFonts w:asciiTheme="majorHAnsi" w:hAnsiTheme="majorHAnsi"/>
-        </w:rPr>
-        <w:t xml:space="preserve"> o </w:t>
-      </w:r>
-      <w:proofErr w:type="spellStart"/>
-      <w:r>
-        <w:rPr>
-          <w:rFonts w:asciiTheme="majorHAnsi" w:hAnsiTheme="majorHAnsi"/>
-        </w:rPr>
-        <w:t>in</w:t>
-      </w:r>
-      <w:r>
-        <w:rPr>
-          <w:rFonts w:asciiTheme="majorHAnsi" w:hAnsiTheme="majorHAnsi"/>
-        </w:rPr>
-        <w:t>dex</w:t>
-      </w:r>
-      <w:proofErr w:type="spellEnd"/>
-      <w:r>
-        <w:rPr>
-          <w:rFonts w:asciiTheme="majorHAnsi" w:hAnsiTheme="majorHAnsi"/>
-        </w:rPr>
-        <w:t xml:space="preserve"> </w:t>
-      </w:r>
-      <w:r>
-        <w:rPr>
-          <w:rFonts w:asciiTheme="majorHAnsi" w:hAnsiTheme="majorHAnsi"/>
-        </w:rPr>
-        <w:t>nos do</w:t>
-      </w:r>
-      <w:r>
-        <w:rPr>
-          <w:rFonts w:asciiTheme="majorHAnsi" w:hAnsiTheme="majorHAnsi"/>
-        </w:rPr>
-        <w:t xml:space="preserve">is </w:t>
-      </w:r>
-      <w:proofErr w:type="spellStart"/>
-      <w:r>
-        <w:rPr>
-          <w:rFonts w:asciiTheme="majorHAnsi" w:hAnsiTheme="majorHAnsi"/>
-        </w:rPr>
-        <w:t>datafr</w:t>
-      </w:r>
-      <w:r>
-        <w:rPr>
-          <w:rFonts w:asciiTheme="majorHAnsi" w:hAnsiTheme="majorHAnsi"/>
-        </w:rPr>
-        <w:t>ames</w:t>
-      </w:r>
-      <w:proofErr w:type="spellEnd"/>
-      <w:r>
-        <w:rPr>
-          <w:rFonts w:asciiTheme="majorHAnsi" w:hAnsiTheme="majorHAnsi"/>
-        </w:rPr>
-        <w:t>, isto t</w:t>
-      </w:r>
-      <w:r>
-        <w:rPr>
-          <w:rFonts w:asciiTheme="majorHAnsi" w:hAnsiTheme="majorHAnsi"/>
-        </w:rPr>
-        <w:t>em de se</w:t>
-      </w:r>
-      <w:r>
-        <w:rPr>
-          <w:rFonts w:asciiTheme="majorHAnsi" w:hAnsiTheme="majorHAnsi"/>
-        </w:rPr>
-        <w:t>r feito de</w:t>
-      </w:r>
-      <w:r>
-        <w:rPr>
-          <w:rFonts w:asciiTheme="majorHAnsi" w:hAnsiTheme="majorHAnsi"/>
-        </w:rPr>
-        <w:t xml:space="preserve"> form</w:t>
-      </w:r>
-      <w:r>
-        <w:rPr>
-          <w:rFonts w:asciiTheme="majorHAnsi" w:hAnsiTheme="majorHAnsi"/>
-        </w:rPr>
-        <w:t>a dife</w:t>
-      </w:r>
-      <w:r>
-        <w:rPr>
-          <w:rFonts w:asciiTheme="majorHAnsi" w:hAnsiTheme="majorHAnsi"/>
-        </w:rPr>
-        <w:t xml:space="preserve">rente </w:t>
-      </w:r>
-      <w:r>
-        <w:rPr>
-          <w:rFonts w:asciiTheme="majorHAnsi" w:hAnsiTheme="majorHAnsi"/>
-        </w:rPr>
-        <w:t>d</w:t>
-      </w:r>
-      <w:r>
-        <w:rPr>
-          <w:rFonts w:asciiTheme="majorHAnsi" w:hAnsiTheme="majorHAnsi"/>
-        </w:rPr>
-        <w:t>o que em</w:t>
-      </w:r>
-      <w:r>
-        <w:rPr>
-          <w:rFonts w:asciiTheme="majorHAnsi" w:hAnsiTheme="majorHAnsi"/>
-        </w:rPr>
-        <w:t xml:space="preserve"> </w:t>
-      </w:r>
-      <w:r>
-        <w:rPr>
-          <w:rFonts w:asciiTheme="majorHAnsi" w:hAnsiTheme="majorHAnsi"/>
-        </w:rPr>
-        <w:t>Pandas</w:t>
-      </w:r>
-      <w:r>
-        <w:rPr>
-          <w:rFonts w:asciiTheme="majorHAnsi" w:hAnsiTheme="majorHAnsi"/>
-        </w:rPr>
-        <w:t>, u</w:t>
-      </w:r>
-      <w:r>
-        <w:rPr>
-          <w:rFonts w:asciiTheme="majorHAnsi" w:hAnsiTheme="majorHAnsi"/>
-        </w:rPr>
-        <w:t>tiliz</w:t>
-      </w:r>
-      <w:r>
-        <w:rPr>
-          <w:rFonts w:asciiTheme="majorHAnsi" w:hAnsiTheme="majorHAnsi"/>
-        </w:rPr>
-        <w:t>ando a</w:t>
-      </w:r>
-      <w:r>
-        <w:rPr>
-          <w:rFonts w:asciiTheme="majorHAnsi" w:hAnsiTheme="majorHAnsi"/>
-        </w:rPr>
-        <w:t xml:space="preserve"> fun</w:t>
-      </w:r>
-      <w:r>
-        <w:rPr>
-          <w:rFonts w:asciiTheme="majorHAnsi" w:hAnsiTheme="majorHAnsi"/>
-        </w:rPr>
-        <w:t xml:space="preserve">ção </w:t>
-      </w:r>
-      <w:proofErr w:type="spellStart"/>
-      <w:r>
-        <w:rPr>
-          <w:rFonts w:asciiTheme="majorHAnsi" w:hAnsiTheme="majorHAnsi"/>
-        </w:rPr>
-        <w:t>Wi</w:t>
-      </w:r>
-      <w:r>
-        <w:rPr>
-          <w:rFonts w:asciiTheme="majorHAnsi" w:hAnsiTheme="majorHAnsi"/>
-        </w:rPr>
-        <w:t>ndow</w:t>
-      </w:r>
-      <w:proofErr w:type="spellEnd"/>
-      <w:r>
-        <w:rPr>
-          <w:rFonts w:asciiTheme="majorHAnsi" w:hAnsiTheme="majorHAnsi"/>
-        </w:rPr>
-        <w:t xml:space="preserve"> para t</w:t>
-      </w:r>
-      <w:r>
-        <w:rPr>
-          <w:rFonts w:asciiTheme="majorHAnsi" w:hAnsiTheme="majorHAnsi"/>
-        </w:rPr>
-        <w:t>al.</w:t>
-      </w:r>
-    </w:p>
-    <w:p>
-      <w:pPr>
-        <w:rPr>
-          <w:rFonts w:asciiTheme="majorHAnsi" w:hAnsiTheme="majorHAnsi"/>
-        </w:rPr>
-      </w:pPr>
-      <w:r>
-        <w:rPr>
-          <w:rFonts w:asciiTheme="majorHAnsi" w:hAnsiTheme="majorHAnsi"/>
-        </w:rPr>
-        <w:t xml:space="preserve">No que </w:t>
-      </w:r>
-      <w:r>
-        <w:rPr>
-          <w:rFonts w:asciiTheme="majorHAnsi" w:hAnsiTheme="majorHAnsi"/>
-        </w:rPr>
-        <w:t>to</w:t>
-      </w:r>
-      <w:r>
-        <w:rPr>
-          <w:rFonts w:asciiTheme="majorHAnsi" w:hAnsiTheme="majorHAnsi"/>
-        </w:rPr>
-        <w:t>ca</w:t>
-      </w:r>
-      <w:r>
-        <w:rPr>
-          <w:rFonts w:asciiTheme="majorHAnsi" w:hAnsiTheme="majorHAnsi"/>
-        </w:rPr>
-        <w:t xml:space="preserve"> </w:t>
-      </w:r>
-      <w:r>
-        <w:rPr>
-          <w:rFonts w:asciiTheme="majorHAnsi" w:hAnsiTheme="majorHAnsi"/>
-        </w:rPr>
-        <w:t xml:space="preserve">à </w:t>
-      </w:r>
-      <w:r>
-        <w:rPr>
-          <w:rFonts w:asciiTheme="majorHAnsi" w:hAnsiTheme="majorHAnsi"/>
-        </w:rPr>
-        <w:t>an</w:t>
-      </w:r>
-      <w:r>
-        <w:rPr>
-          <w:rFonts w:asciiTheme="majorHAnsi" w:hAnsiTheme="majorHAnsi"/>
-        </w:rPr>
-        <w:t>ál</w:t>
-      </w:r>
-      <w:r>
-        <w:rPr>
-          <w:rFonts w:asciiTheme="majorHAnsi" w:hAnsiTheme="majorHAnsi"/>
-        </w:rPr>
-        <w:t>ise exp</w:t>
-      </w:r>
-      <w:r>
-        <w:rPr>
-          <w:rFonts w:asciiTheme="majorHAnsi" w:hAnsiTheme="majorHAnsi"/>
-        </w:rPr>
-        <w:t>lorat</w:t>
-      </w:r>
-      <w:r>
-        <w:rPr>
-          <w:rFonts w:asciiTheme="majorHAnsi" w:hAnsiTheme="majorHAnsi"/>
-        </w:rPr>
-        <w:t xml:space="preserve">ória </w:t>
-      </w:r>
-      <w:r>
-        <w:rPr>
-          <w:rFonts w:asciiTheme="majorHAnsi" w:hAnsiTheme="majorHAnsi"/>
-        </w:rPr>
-        <w:t>inicial</w:t>
-      </w:r>
-      <w:r>
-        <w:rPr>
-          <w:rFonts w:asciiTheme="majorHAnsi" w:hAnsiTheme="majorHAnsi"/>
-        </w:rPr>
-        <w:t xml:space="preserve">, </w:t>
-      </w:r>
-      <w:r>
-        <w:rPr>
-          <w:rFonts w:asciiTheme="majorHAnsi" w:hAnsiTheme="majorHAnsi"/>
-        </w:rPr>
-        <w:t xml:space="preserve">começámos </w:t>
-      </w:r>
-      <w:r>
-        <w:rPr>
-          <w:rFonts w:asciiTheme="majorHAnsi" w:hAnsiTheme="majorHAnsi"/>
-        </w:rPr>
-        <w:t>p</w:t>
-      </w:r>
-      <w:r>
-        <w:rPr>
-          <w:rFonts w:asciiTheme="majorHAnsi" w:hAnsiTheme="majorHAnsi"/>
-        </w:rPr>
-        <w:t>or</w:t>
-      </w:r>
-      <w:r>
-        <w:rPr>
-          <w:rFonts w:asciiTheme="majorHAnsi" w:hAnsiTheme="majorHAnsi"/>
-        </w:rPr>
-        <w:t xml:space="preserve"> </w:t>
-      </w:r>
-      <w:r>
-        <w:rPr>
-          <w:rFonts w:asciiTheme="majorHAnsi" w:hAnsiTheme="majorHAnsi"/>
-        </w:rPr>
-        <w:t>perceber qu</w:t>
-      </w:r>
-      <w:r>
-        <w:rPr>
-          <w:rFonts w:asciiTheme="majorHAnsi" w:hAnsiTheme="majorHAnsi"/>
-        </w:rPr>
-        <w:t xml:space="preserve">ais </w:t>
-      </w:r>
-      <w:r>
-        <w:rPr>
-          <w:rFonts w:asciiTheme="majorHAnsi" w:hAnsiTheme="majorHAnsi"/>
-        </w:rPr>
-        <w:t>os</w:t>
-      </w:r>
-      <w:r>
-        <w:rPr>
-          <w:rFonts w:asciiTheme="majorHAnsi" w:hAnsiTheme="majorHAnsi"/>
-        </w:rPr>
-        <w:t xml:space="preserve"> po</w:t>
-      </w:r>
-      <w:r>
-        <w:rPr>
-          <w:rFonts w:asciiTheme="majorHAnsi" w:hAnsiTheme="majorHAnsi"/>
-        </w:rPr>
-        <w:t>ntos</w:t>
-      </w:r>
-      <w:r>
-        <w:rPr>
-          <w:rFonts w:asciiTheme="majorHAnsi" w:hAnsiTheme="majorHAnsi"/>
-        </w:rPr>
-        <w:t xml:space="preserve"> mais i</w:t>
-      </w:r>
-      <w:r>
-        <w:rPr>
-          <w:rFonts w:asciiTheme="majorHAnsi" w:hAnsiTheme="majorHAnsi"/>
-        </w:rPr>
-        <w:t>nteres</w:t>
-      </w:r>
-      <w:r>
-        <w:rPr>
-          <w:rFonts w:asciiTheme="majorHAnsi" w:hAnsiTheme="majorHAnsi"/>
-        </w:rPr>
-        <w:t xml:space="preserve">santes </w:t>
-      </w:r>
-      <w:r>
-        <w:rPr>
-          <w:rFonts w:asciiTheme="majorHAnsi" w:hAnsiTheme="majorHAnsi"/>
-        </w:rPr>
-        <w:t xml:space="preserve">para </w:t>
-      </w:r>
-      <w:r>
-        <w:rPr>
-          <w:rFonts w:asciiTheme="majorHAnsi" w:hAnsiTheme="majorHAnsi"/>
-        </w:rPr>
-        <w:t>se</w:t>
-      </w:r>
-      <w:r>
-        <w:rPr>
-          <w:rFonts w:asciiTheme="majorHAnsi" w:hAnsiTheme="majorHAnsi"/>
-        </w:rPr>
-        <w:t xml:space="preserve"> estud</w:t>
-      </w:r>
-      <w:r>
-        <w:rPr>
-          <w:rFonts w:asciiTheme="majorHAnsi" w:hAnsiTheme="majorHAnsi"/>
-        </w:rPr>
-        <w:t>ar</w:t>
-      </w:r>
-      <w:r>
-        <w:rPr>
-          <w:rFonts w:asciiTheme="majorHAnsi" w:hAnsiTheme="majorHAnsi"/>
-        </w:rPr>
-        <w:t>.</w:t>
-      </w:r>
-      <w:r>
-        <w:rPr>
-          <w:rFonts w:asciiTheme="majorHAnsi" w:hAnsiTheme="majorHAnsi"/>
-        </w:rPr>
-        <w:t xml:space="preserve"> </w:t>
-      </w:r>
-      <w:r>
-        <w:rPr>
-          <w:rFonts w:asciiTheme="majorHAnsi" w:hAnsiTheme="majorHAnsi"/>
-        </w:rPr>
-        <w:t>Fazemos</w:t>
-      </w:r>
-      <w:r>
-        <w:rPr>
-          <w:rFonts w:asciiTheme="majorHAnsi" w:hAnsiTheme="majorHAnsi"/>
-        </w:rPr>
-        <w:t xml:space="preserve"> uma análise de atrasos, cancelamentos e preços de </w:t>
-      </w:r>
-      <w:r>
-        <w:rPr>
-          <w:rFonts w:asciiTheme="majorHAnsi" w:hAnsiTheme="majorHAnsi"/>
-        </w:rPr>
-        <w:t>bilhetes</w:t>
-      </w:r>
-      <w:r>
-        <w:rPr>
-          <w:rFonts w:asciiTheme="majorHAnsi" w:hAnsiTheme="majorHAnsi"/>
-        </w:rPr>
-        <w:t xml:space="preserve">, começando pela identificação dos aeroportos com mais atrasos. Primeiro, os dados de atrasos são agrupados por aeroporto, e a soma dos atrasos (arr_del15) é calculada para cada um. </w:t>
-      </w:r>
-      <w:r>
-        <w:rPr>
-          <w:rFonts w:asciiTheme="majorHAnsi" w:hAnsiTheme="majorHAnsi"/>
-        </w:rPr>
-        <w:t>Depois</w:t>
-      </w:r>
-      <w:r>
-        <w:rPr>
-          <w:rFonts w:asciiTheme="majorHAnsi" w:hAnsiTheme="majorHAnsi"/>
-        </w:rPr>
-        <w:t xml:space="preserve">, os aeroportos são ordenados em ordem decrescente pelo total de atrasos, e os 5 principais aeroportos mais atrasados são selecionados. Com base nesses aeroportos, o </w:t>
-      </w:r>
-      <w:proofErr w:type="spellStart"/>
+        <w:t xml:space="preserve">Por fim, o </w:t>
+      </w:r>
       <w:r>
         <w:rPr>
           <w:rFonts w:asciiTheme="majorHAnsi" w:hAnsiTheme="majorHAnsi"/>
         </w:rPr>
         <w:t>dataframe</w:t>
       </w:r>
-      <w:proofErr w:type="spellEnd"/>
-      <w:r>
-        <w:rPr>
-          <w:rFonts w:asciiTheme="majorHAnsi" w:hAnsiTheme="majorHAnsi"/>
-        </w:rPr>
-        <w:t xml:space="preserve"> de voos é filtrado para incluir apenas os voos com destino a eles, e calcula-se o preço médio das passagens para cada um desses destinos. Além disso, os dados de atrasos são agrupados novamente por aeroporto para calcular o total de voos, total de cancelamentos e a </w:t>
-      </w:r>
-      <w:r>
-        <w:rPr>
-          <w:rFonts w:asciiTheme="majorHAnsi" w:hAnsiTheme="majorHAnsi"/>
-        </w:rPr>
-        <w:t>percentagem</w:t>
-      </w:r>
-      <w:r>
-        <w:rPr>
-          <w:rFonts w:asciiTheme="majorHAnsi" w:hAnsiTheme="majorHAnsi"/>
-        </w:rPr>
-        <w:t xml:space="preserve"> de voos cancelados. A partir disso, os 10 aeroportos com as maiores </w:t>
-      </w:r>
-      <w:r>
-        <w:rPr>
-          <w:rFonts w:asciiTheme="majorHAnsi" w:hAnsiTheme="majorHAnsi"/>
-        </w:rPr>
-        <w:t>percentagens</w:t>
-      </w:r>
-      <w:r>
-        <w:rPr>
-          <w:rFonts w:asciiTheme="majorHAnsi" w:hAnsiTheme="majorHAnsi"/>
-        </w:rPr>
-        <w:t xml:space="preserve"> de cancelamentos são identificados.</w:t>
-      </w:r>
-      <w:r>
-        <w:rPr>
-          <w:rFonts w:asciiTheme="majorHAnsi" w:hAnsiTheme="majorHAnsi"/>
-        </w:rPr>
-        <w:t xml:space="preserve"> </w:t>
-      </w:r>
-      <w:r>
-        <w:rPr>
-          <w:rFonts w:asciiTheme="majorHAnsi" w:hAnsiTheme="majorHAnsi"/>
-        </w:rPr>
-        <w:t xml:space="preserve">Por fim, o </w:t>
-      </w:r>
-      <w:proofErr w:type="spellStart"/>
-      <w:r>
-        <w:rPr>
-          <w:rFonts w:asciiTheme="majorHAnsi" w:hAnsiTheme="majorHAnsi"/>
-        </w:rPr>
-        <w:t>dataframe</w:t>
-      </w:r>
-      <w:proofErr w:type="spellEnd"/>
       <w:r>
         <w:rPr>
           <w:rFonts w:asciiTheme="majorHAnsi" w:hAnsiTheme="majorHAnsi"/>
@@ -2753,30 +2475,8 @@
         <w:rPr>
           <w:rFonts w:asciiTheme="majorHAnsi" w:hAnsiTheme="majorHAnsi"/>
         </w:rPr>
-        <w:t>DFW: Dallas/</w:t>
-      </w:r>
-      <w:proofErr w:type="spellStart"/>
-      <w:r>
-        <w:rPr>
-          <w:rFonts w:asciiTheme="majorHAnsi" w:hAnsiTheme="majorHAnsi"/>
-        </w:rPr>
-        <w:t>Fort</w:t>
-      </w:r>
-      <w:proofErr w:type="spellEnd"/>
-      <w:r>
-        <w:rPr>
-          <w:rFonts w:asciiTheme="majorHAnsi" w:hAnsiTheme="majorHAnsi"/>
-        </w:rPr>
-        <w:t xml:space="preserve"> </w:t>
-      </w:r>
-      <w:proofErr w:type="spellStart"/>
-      <w:r>
-        <w:rPr>
-          <w:rFonts w:asciiTheme="majorHAnsi" w:hAnsiTheme="majorHAnsi"/>
-        </w:rPr>
-        <w:t>Worth</w:t>
-      </w:r>
-      <w:proofErr w:type="spellEnd"/>
+        <w:t>DFW: Dallas/Fort Worth</w:t>
+      </w:r>
     </w:p>
     <w:p>
       <w:pPr>
@@ -2982,56 +2682,36 @@
         </w:rPr>
         <w:t>Analisando os resultados, é possível destacar o aeroporto OGS (</w:t>
       </w:r>
-      <w:proofErr w:type="spellStart"/>
       <w:r>
         <w:rPr>
           <w:rFonts w:asciiTheme="majorHAnsi" w:hAnsiTheme="majorHAnsi"/>
         </w:rPr>
         <w:t>Ogdensburg</w:t>
       </w:r>
-      <w:proofErr w:type="spellEnd"/>
       <w:r>
         <w:rPr>
           <w:rFonts w:asciiTheme="majorHAnsi" w:hAnsiTheme="majorHAnsi"/>
         </w:rPr>
         <w:t xml:space="preserve"> </w:t>
       </w:r>
-      <w:proofErr w:type="spellStart"/>
-      <w:r>
-        <w:rPr>
-          <w:rFonts w:asciiTheme="majorHAnsi" w:hAnsiTheme="majorHAnsi"/>
-        </w:rPr>
-        <w:t>International</w:t>
-      </w:r>
-      <w:proofErr w:type="spellEnd"/>
-      <w:r>
-        <w:rPr>
-          <w:rFonts w:asciiTheme="majorHAnsi" w:hAnsiTheme="majorHAnsi"/>
-        </w:rPr>
-        <w:t xml:space="preserve"> </w:t>
-      </w:r>
-      <w:proofErr w:type="spellStart"/>
-      <w:r>
-        <w:rPr>
-          <w:rFonts w:asciiTheme="majorHAnsi" w:hAnsiTheme="majorHAnsi"/>
-        </w:rPr>
-        <w:t>Airport</w:t>
-      </w:r>
-      <w:proofErr w:type="spellEnd"/>
+      <w:r>
+        <w:rPr>
+          <w:rFonts w:asciiTheme="majorHAnsi" w:hAnsiTheme="majorHAnsi"/>
+        </w:rPr>
+        <w:t>International Airport</w:t>
+      </w:r>
       <w:r>
         <w:rPr>
           <w:rFonts w:asciiTheme="majorHAnsi" w:hAnsiTheme="majorHAnsi"/>
         </w:rPr>
         <w:t xml:space="preserve">), apresentando uma percentagem de cancelamentos muito superior aos restantes aeroportos, ultrapassando os 14% de voos cancelados. Este destaque pode surgir devido às condições climatéricas, uma vez que </w:t>
       </w:r>
-      <w:proofErr w:type="spellStart"/>
       <w:r>
         <w:rPr>
           <w:rFonts w:asciiTheme="majorHAnsi" w:hAnsiTheme="majorHAnsi"/>
         </w:rPr>
         <w:t>Ogdensburg</w:t>
       </w:r>
-      <w:proofErr w:type="spellEnd"/>
       <w:r>
         <w:rPr>
           <w:rFonts w:asciiTheme="majorHAnsi" w:hAnsiTheme="majorHAnsi"/>
@@ -3212,35 +2892,7 @@
         <w:rPr>
           <w:rFonts w:asciiTheme="majorHAnsi" w:hAnsiTheme="majorHAnsi"/>
         </w:rPr>
-        <w:t xml:space="preserve">, chegando à conclusão de que o aeroporto que o aeroporto que apresenta o maior atraso médio de chegada é o HNL (Honolulu </w:t>
-      </w:r>
-      <w:proofErr w:type="spellStart"/>
-      <w:r>
-        <w:rPr>
-          <w:rFonts w:asciiTheme="majorHAnsi" w:hAnsiTheme="majorHAnsi"/>
-        </w:rPr>
-        <w:t>International</w:t>
-      </w:r>
-      <w:proofErr w:type="spellEnd"/>
-      <w:r>
-        <w:rPr>
-          <w:rFonts w:asciiTheme="majorHAnsi" w:hAnsiTheme="majorHAnsi"/>
-        </w:rPr>
-        <w:t xml:space="preserve"> </w:t>
-      </w:r>
-      <w:proofErr w:type="spellStart"/>
-      <w:r>
-        <w:rPr>
-          <w:rFonts w:asciiTheme="majorHAnsi" w:hAnsiTheme="majorHAnsi"/>
-        </w:rPr>
-        <w:t>Airport</w:t>
-      </w:r>
-      <w:proofErr w:type="spellEnd"/>
-      <w:r>
-        <w:rPr>
-          <w:rFonts w:asciiTheme="majorHAnsi" w:hAnsiTheme="majorHAnsi"/>
-        </w:rPr>
-        <w:t>), apesar de possuir uma distância média semelhante aos demais.</w:t>
+        <w:t>, chegando à conclusão de que o aeroporto que o aeroporto que apresenta o maior atraso médio de chegada é o HNL (Honolulu International Airport), apesar de possuir uma distância média semelhante aos demais.</w:t>
       </w:r>
     </w:p>
     <w:p>
@@ -3335,75 +2987,17 @@
         </w:rPr>
         <w:t>O projeto foi implementado num ambiente Docker através da imagem fornecida. Foi criado o container aplicando todos os parâmetros descritos no ficheiro “</w:t>
       </w:r>
-      <w:proofErr w:type="spellStart"/>
       <w:r>
         <w:rPr>
           <w:rFonts w:asciiTheme="majorHAnsi" w:hAnsiTheme="majorHAnsi"/>
         </w:rPr>
         <w:t>docker-compose.yml</w:t>
       </w:r>
-      <w:proofErr w:type="spellEnd"/>
-      <w:r>
-        <w:rPr>
-          <w:rFonts w:asciiTheme="majorHAnsi" w:hAnsiTheme="majorHAnsi"/>
-        </w:rPr>
-        <w:t xml:space="preserve">”, de forma a configurar o </w:t>
-      </w:r>
-      <w:proofErr w:type="spellStart"/>
-      <w:r>
-        <w:rPr>
-          <w:rFonts w:asciiTheme="majorHAnsi" w:hAnsiTheme="majorHAnsi"/>
-        </w:rPr>
-        <w:t>MongoDB</w:t>
-      </w:r>
-      <w:proofErr w:type="spellEnd"/>
-      <w:r>
-        <w:rPr>
-          <w:rFonts w:asciiTheme="majorHAnsi" w:hAnsiTheme="majorHAnsi"/>
-        </w:rPr>
-        <w:t xml:space="preserve"> e </w:t>
-      </w:r>
-      <w:proofErr w:type="spellStart"/>
-      <w:r>
-        <w:rPr>
-          <w:rFonts w:asciiTheme="majorHAnsi" w:hAnsiTheme="majorHAnsi"/>
-        </w:rPr>
-        <w:t>Jupyter</w:t>
-      </w:r>
-      <w:proofErr w:type="spellEnd"/>
-      <w:r>
-        <w:rPr>
-          <w:rFonts w:asciiTheme="majorHAnsi" w:hAnsiTheme="majorHAnsi"/>
-        </w:rPr>
-        <w:t xml:space="preserve"> Notebook no mesmo ambiente. Após a criação do container, foram importados os dados no </w:t>
-      </w:r>
-      <w:proofErr w:type="spellStart"/>
-      <w:r>
-        <w:rPr>
-          <w:rFonts w:asciiTheme="majorHAnsi" w:hAnsiTheme="majorHAnsi"/>
-        </w:rPr>
-        <w:t>MongoDB</w:t>
-      </w:r>
-      <w:proofErr w:type="spellEnd"/>
-      <w:r>
-        <w:rPr>
-          <w:rFonts w:asciiTheme="majorHAnsi" w:hAnsiTheme="majorHAnsi"/>
-        </w:rPr>
-        <w:t xml:space="preserve"> Compass, através da conexão anteriormente definida. Criámos duas coleções distintas dentro de uma </w:t>
-      </w:r>
-      <w:proofErr w:type="spellStart"/>
-      <w:r>
-        <w:rPr>
-          <w:rFonts w:asciiTheme="majorHAnsi" w:hAnsiTheme="majorHAnsi"/>
-        </w:rPr>
-        <w:t>database</w:t>
-      </w:r>
-      <w:proofErr w:type="spellEnd"/>
-      <w:r>
-        <w:rPr>
-          <w:rFonts w:asciiTheme="majorHAnsi" w:hAnsiTheme="majorHAnsi"/>
-        </w:rPr>
-        <w:t xml:space="preserve"> “projeto”, uma coleção para voos e outra para atrasos, importando os devidos dados para cada uma.</w:t>
+      <w:r>
+        <w:rPr>
+          <w:rFonts w:asciiTheme="majorHAnsi" w:hAnsiTheme="majorHAnsi"/>
+        </w:rPr>
+        <w:t>”, de forma a configurar o MongoDB e Jupyter Notebook no mesmo ambiente. Após a criação do container, foram importados os dados no MongoDB Compass, através da conexão anteriormente definida. Criámos duas coleções distintas dentro de uma database “projeto”, uma coleção para voos e outra para atrasos, importando os devidos dados para cada uma.</w:t>
       </w:r>
     </w:p>
     <w:p>
@@ -3464,91 +3058,7 @@
         <w:rPr>
           <w:rFonts w:asciiTheme="majorHAnsi" w:hAnsiTheme="majorHAnsi"/>
         </w:rPr>
-        <w:t xml:space="preserve">Após a implementação e configuração do ambiente, deparámo-nos com dificuldades na ligação entre o </w:t>
-      </w:r>
-      <w:proofErr w:type="spellStart"/>
-      <w:r>
-        <w:rPr>
-          <w:rFonts w:asciiTheme="majorHAnsi" w:hAnsiTheme="majorHAnsi"/>
-        </w:rPr>
-        <w:t>Pyspark</w:t>
-      </w:r>
-      <w:proofErr w:type="spellEnd"/>
-      <w:r>
-        <w:rPr>
-          <w:rFonts w:asciiTheme="majorHAnsi" w:hAnsiTheme="majorHAnsi"/>
-        </w:rPr>
-        <w:t xml:space="preserve"> (biblioteca usada para fazer a ligação entre </w:t>
-      </w:r>
-      <w:proofErr w:type="spellStart"/>
-      <w:r>
-        <w:rPr>
-          <w:rFonts w:asciiTheme="majorHAnsi" w:hAnsiTheme="majorHAnsi"/>
-        </w:rPr>
-        <w:t>notebook</w:t>
-      </w:r>
-      <w:proofErr w:type="spellEnd"/>
-      <w:r>
-        <w:rPr>
-          <w:rFonts w:asciiTheme="majorHAnsi" w:hAnsiTheme="majorHAnsi"/>
-        </w:rPr>
-        <w:t xml:space="preserve"> e </w:t>
-      </w:r>
-      <w:proofErr w:type="spellStart"/>
-      <w:r>
-        <w:rPr>
-          <w:rFonts w:asciiTheme="majorHAnsi" w:hAnsiTheme="majorHAnsi"/>
-        </w:rPr>
-        <w:t>mongodb</w:t>
-      </w:r>
-      <w:proofErr w:type="spellEnd"/>
-      <w:r>
-        <w:rPr>
-          <w:rFonts w:asciiTheme="majorHAnsi" w:hAnsiTheme="majorHAnsi"/>
-        </w:rPr>
-        <w:t xml:space="preserve">) e o </w:t>
-      </w:r>
-      <w:proofErr w:type="spellStart"/>
-      <w:r>
-        <w:rPr>
-          <w:rFonts w:asciiTheme="majorHAnsi" w:hAnsiTheme="majorHAnsi"/>
-        </w:rPr>
-        <w:t>MongoDB</w:t>
-      </w:r>
-      <w:proofErr w:type="spellEnd"/>
-      <w:r>
-        <w:rPr>
-          <w:rFonts w:asciiTheme="majorHAnsi" w:hAnsiTheme="majorHAnsi"/>
-        </w:rPr>
-        <w:t xml:space="preserve">, vindo mais tarde a perceber que a quantidade elevada de dados de voos era a causa. Por isso, tal como mencionado na metodologia, foi criado um script para “cortar” os dados, mantendo apenas 250000 linhas. Foi então refeita a importação destes dados no </w:t>
-      </w:r>
-      <w:proofErr w:type="spellStart"/>
-      <w:r>
-        <w:rPr>
-          <w:rFonts w:asciiTheme="majorHAnsi" w:hAnsiTheme="majorHAnsi"/>
-        </w:rPr>
-        <w:t>MongoDB</w:t>
-      </w:r>
-      <w:proofErr w:type="spellEnd"/>
-      <w:r>
-        <w:rPr>
-          <w:rFonts w:asciiTheme="majorHAnsi" w:hAnsiTheme="majorHAnsi"/>
-        </w:rPr>
-        <w:t xml:space="preserve"> e iniciada a análise, após garantir a conexão entre o </w:t>
-      </w:r>
-      <w:proofErr w:type="spellStart"/>
-      <w:r>
-        <w:rPr>
-          <w:rFonts w:asciiTheme="majorHAnsi" w:hAnsiTheme="majorHAnsi"/>
-        </w:rPr>
-        <w:t>notebook</w:t>
-      </w:r>
-      <w:proofErr w:type="spellEnd"/>
-      <w:r>
-        <w:rPr>
-          <w:rFonts w:asciiTheme="majorHAnsi" w:hAnsiTheme="majorHAnsi"/>
-        </w:rPr>
-        <w:t xml:space="preserve"> e a base de dados.</w:t>
+        <w:t>Após a implementação e configuração do ambiente, deparámo-nos com dificuldades na ligação entre o Pyspark (biblioteca usada para fazer a ligação entre notebook e mongodb) e o MongoDB, vindo mais tarde a perceber que a quantidade elevada de dados de voos era a causa. Por isso, tal como mencionado na metodologia, foi criado um script para “cortar” os dados, mantendo apenas 250000 linhas. Foi então refeita a importação destes dados no MongoDB e iniciada a análise, após garantir a conexão entre o notebook e a base de dados.</w:t>
       </w:r>
     </w:p>
     <w:p>
@@ -3572,6 +3082,359 @@
           <w:rFonts w:asciiTheme="majorHAnsi" w:hAnsiTheme="majorHAnsi"/>
         </w:rPr>
       </w:pPr>
+      <w:r>
+        <w:rPr>
+          <w:rFonts w:asciiTheme="majorHAnsi" w:hAnsiTheme="majorHAnsi"/>
+        </w:rPr>
+        <w:t xml:space="preserve">Concluímos assim que tanto a logística dos aeroportos, quanto condições climatéricas, podem ser consideradas as principais causas do falhas e incumprimentos do tráfego aéreo. Deparamo-nos com </w:t>
+      </w:r>
+      <w:r>
+        <w:rPr>
+          <w:rFonts w:asciiTheme="majorHAnsi" w:hAnsiTheme="majorHAnsi"/>
+        </w:rPr>
+        <w:t>uma elevada taxa de cancelamentos no aeroporto OGS</w:t>
+      </w:r>
+      <w:r>
+        <w:rPr>
+          <w:rFonts w:asciiTheme="majorHAnsi" w:hAnsiTheme="majorHAnsi"/>
+        </w:rPr>
+        <w:t xml:space="preserve">, que pode indicar tanto problemas a nível logístico, uma vez que se trata de um aeroporto de menor escala e com menor afluência, quanto condições climatéricas adversas, como mencionado anteriormente. A nível de atrasos muito significativos, foi o aeroporto ORD, em Chicago que demonstrou um maior número de ocorrências. Em termos de atraso médio, foi o aeroporto de Honolulu, que tal como mencionado anteriormente, pode ser devido a fatores tanto logísticos como climatéricos. </w:t>
+      </w:r>
+    </w:p>
+    <w:p>
+      <w:pPr>
+        <w:rPr>
+          <w:rFonts w:asciiTheme="majorHAnsi" w:hAnsiTheme="majorHAnsi"/>
+        </w:rPr>
+      </w:pPr>
+      <w:r>
+        <w:rPr>
+          <w:rFonts w:asciiTheme="majorHAnsi" w:hAnsiTheme="majorHAnsi"/>
+        </w:rPr>
+        <w:t xml:space="preserve">Como </w:t>
+      </w:r>
+      <w:r>
+        <w:rPr>
+          <w:rFonts w:asciiTheme="majorHAnsi" w:hAnsiTheme="majorHAnsi"/>
+          <w:b/>
+          <w:bCs/>
+        </w:rPr>
+        <w:t>trabalho futuro</w:t>
+      </w:r>
+      <w:r>
+        <w:rPr>
+          <w:rFonts w:asciiTheme="majorHAnsi" w:hAnsiTheme="majorHAnsi"/>
+        </w:rPr>
+        <w:t>, seria interessante procurar fazer analises mais detalhadas, com datasets com maior variedade temporal de dados, e com maior variedade de destinos e origens de voos. Seria também interessante explorar a sazonalidade, procurando entender quais as épocas do ano com maiores turbulências a nível de tráfego aéreo. A automatização e monitoramento em tempo real também seria uma opção a considerar, podendo integrar uma API de meteorologia e modelos preditivos, de forma a tentar compreender e prever atrasos e cancelamentos nos diferentes voos.</w:t>
+      </w:r>
+    </w:p>
+    <w:p>
+      <w:pPr>
+        <w:rPr>
+          <w:rFonts w:asciiTheme="majorHAnsi" w:hAnsiTheme="majorHAnsi"/>
+          <w:sz w:val="48"/>
+        </w:rPr>
+      </w:pPr>
+      <w:r>
+        <w:rPr>
+          <w:rFonts w:asciiTheme="majorHAnsi" w:hAnsiTheme="majorHAnsi"/>
+          <w:sz w:val="48"/>
+        </w:rPr>
+        <w:lastRenderedPageBreak/>
+        <w:t>Apêndice Técnico</w:t>
+      </w:r>
+    </w:p>
+    <w:p>
+      <w:pPr>
+        <w:rPr>
+          <w:rFonts w:asciiTheme="majorHAnsi" w:hAnsiTheme="majorHAnsi"/>
+        </w:rPr>
+      </w:pPr>
+      <w:r>
+        <w:rPr>
+          <w:rFonts w:asciiTheme="majorHAnsi" w:hAnsiTheme="majorHAnsi"/>
+        </w:rPr>
+        <w:t>MongoDB, uma das tecnologias utilizadas, é um banco de dados NoSQL que tem como vantagem a flexibilidade e escalabilidade do mesmo. É também bastante eficaz nas consultas de dados, o que facilita no uso de análise de dados e em aplicações de big data, devido à sua fácil conexão com APIs, como Pyspark. MongoDB é bastante utilizado em análises em tempo real, como monitoramento de negócios e movimentos.</w:t>
+      </w:r>
+    </w:p>
+    <w:p>
+      <w:pPr>
+        <w:rPr>
+          <w:rFonts w:asciiTheme="majorHAnsi" w:hAnsiTheme="majorHAnsi"/>
+        </w:rPr>
+      </w:pPr>
+      <w:r>
+        <w:rPr>
+          <w:rFonts w:asciiTheme="majorHAnsi" w:hAnsiTheme="majorHAnsi"/>
+        </w:rPr>
+        <w:t>Pyspark, anteriormente referido, é uma interface Spark para python. Trata-se de uma ferramenta de processamento de dados distribuídos e é utilizada em big data, devido à sua computação de larga escala. É compatível com uma série vasta de formatos de dados e combina o processamento em memoria com armazenamento distribuído, o que contribui bastante para a velocidade e eficácia do sistema. Tal como estudado, é bastante utilizado em casos de processamento, tanto streaming quanto batch. É usado em grandes empresas como Netflix, Amazon, AirBnb ou até mesmo Spotify.</w:t>
+      </w:r>
+      <w:r>
+        <w:rPr>
+          <w:rFonts w:asciiTheme="majorHAnsi" w:hAnsiTheme="majorHAnsi"/>
+        </w:rPr>
+        <w:t xml:space="preserve"> O Pyspark tem também a vantagem de ser capaz de processar algoritmos de machine learning em larga escala.</w:t>
+      </w:r>
+    </w:p>
+    <w:p>
+      <w:pPr>
+        <w:rPr>
+          <w:rFonts w:asciiTheme="majorHAnsi" w:hAnsiTheme="majorHAnsi"/>
+        </w:rPr>
+      </w:pPr>
+      <w:r>
+        <w:rPr>
+          <w:rFonts w:asciiTheme="majorHAnsi" w:hAnsiTheme="majorHAnsi"/>
+        </w:rPr>
+        <w:t>As duas tecnologias mencionadas complementam-se no meio de big data, uma vez que cada uma implementa vantagens suportadas pela outra. Onde MongoDB trata do armazenamento e recuperação dos dados, Pyspark processa e analisa os mesmos.</w:t>
+      </w:r>
+    </w:p>
+    <w:p>
+      <w:pPr>
+        <w:rPr>
+          <w:rFonts w:asciiTheme="majorHAnsi" w:hAnsiTheme="majorHAnsi"/>
+        </w:rPr>
+      </w:pPr>
+      <w:r>
+        <w:rPr>
+          <w:rFonts w:asciiTheme="majorHAnsi" w:hAnsiTheme="majorHAnsi"/>
+        </w:rPr>
+        <w:t>Alguns dos comandos utilizados no projeto foram:</w:t>
+      </w:r>
+    </w:p>
+    <w:p>
+      <w:pPr>
+        <w:pStyle w:val="PargrafodaLista"/>
+        <w:numPr>
+          <w:ilvl w:val="0"/>
+          <w:numId w:val="4"/>
+        </w:numPr>
+        <w:rPr>
+          <w:rFonts w:asciiTheme="majorHAnsi" w:hAnsiTheme="majorHAnsi"/>
+        </w:rPr>
+      </w:pPr>
+      <w:r>
+        <w:rPr>
+          <w:rFonts w:asciiTheme="majorHAnsi" w:hAnsiTheme="majorHAnsi"/>
+        </w:rPr>
+        <w:t xml:space="preserve">docker-compose up </w:t>
+      </w:r>
+      <w:r>
+        <w:rPr>
+          <w:rFonts w:asciiTheme="majorHAnsi" w:hAnsiTheme="majorHAnsi"/>
+        </w:rPr>
+        <w:t>–</w:t>
+      </w:r>
+      <w:r>
+        <w:rPr>
+          <w:rFonts w:asciiTheme="majorHAnsi" w:hAnsiTheme="majorHAnsi"/>
+        </w:rPr>
+        <w:t>build</w:t>
+      </w:r>
+      <w:r>
+        <w:rPr>
+          <w:rFonts w:asciiTheme="majorHAnsi" w:hAnsiTheme="majorHAnsi"/>
+        </w:rPr>
+        <w:t xml:space="preserve"> </w:t>
+      </w:r>
+      <w:r>
+        <w:rPr>
+          <w:rFonts w:asciiTheme="majorHAnsi" w:hAnsiTheme="majorHAnsi"/>
+        </w:rPr>
+        <w:tab/>
+      </w:r>
+      <w:r>
+        <w:rPr>
+          <w:rFonts w:asciiTheme="majorHAnsi" w:hAnsiTheme="majorHAnsi"/>
+        </w:rPr>
+        <w:tab/>
+      </w:r>
+      <w:r>
+        <w:rPr>
+          <w:rFonts w:asciiTheme="majorHAnsi" w:hAnsiTheme="majorHAnsi"/>
+        </w:rPr>
+        <w:tab/>
+        <w:t>(construir o container do projeto)</w:t>
+      </w:r>
+    </w:p>
+    <w:p>
+      <w:pPr>
+        <w:pStyle w:val="PargrafodaLista"/>
+        <w:numPr>
+          <w:ilvl w:val="0"/>
+          <w:numId w:val="4"/>
+        </w:numPr>
+        <w:rPr>
+          <w:rFonts w:asciiTheme="majorHAnsi" w:hAnsiTheme="majorHAnsi"/>
+        </w:rPr>
+      </w:pPr>
+      <w:r>
+        <w:rPr>
+          <w:rFonts w:asciiTheme="majorHAnsi" w:hAnsiTheme="majorHAnsi"/>
+        </w:rPr>
+        <w:t xml:space="preserve">python </w:t>
+      </w:r>
+      <w:r>
+        <w:rPr>
+          <w:rFonts w:asciiTheme="majorHAnsi" w:hAnsiTheme="majorHAnsi"/>
+          <w:i/>
+          <w:iCs/>
+        </w:rPr>
+        <w:t>script.py</w:t>
+      </w:r>
+      <w:r>
+        <w:rPr>
+          <w:rFonts w:asciiTheme="majorHAnsi" w:hAnsiTheme="majorHAnsi"/>
+        </w:rPr>
+        <w:tab/>
+      </w:r>
+      <w:r>
+        <w:rPr>
+          <w:rFonts w:asciiTheme="majorHAnsi" w:hAnsiTheme="majorHAnsi"/>
+        </w:rPr>
+        <w:tab/>
+      </w:r>
+      <w:r>
+        <w:rPr>
+          <w:rFonts w:asciiTheme="majorHAnsi" w:hAnsiTheme="majorHAnsi"/>
+        </w:rPr>
+        <w:tab/>
+      </w:r>
+      <w:r>
+        <w:rPr>
+          <w:rFonts w:asciiTheme="majorHAnsi" w:hAnsiTheme="majorHAnsi"/>
+        </w:rPr>
+        <w:tab/>
+        <w:t>(usado para correr scripts escritos)</w:t>
+      </w:r>
+    </w:p>
+    <w:p>
+      <w:pPr>
+        <w:pStyle w:val="PargrafodaLista"/>
+        <w:numPr>
+          <w:ilvl w:val="0"/>
+          <w:numId w:val="4"/>
+        </w:numPr>
+        <w:rPr>
+          <w:rFonts w:asciiTheme="majorHAnsi" w:hAnsiTheme="majorHAnsi"/>
+        </w:rPr>
+      </w:pPr>
+      <w:r>
+        <w:rPr>
+          <w:rFonts w:asciiTheme="majorHAnsi" w:hAnsiTheme="majorHAnsi"/>
+        </w:rPr>
+        <w:t xml:space="preserve">!pip install </w:t>
+      </w:r>
+      <w:r>
+        <w:rPr>
+          <w:rFonts w:asciiTheme="majorHAnsi" w:hAnsiTheme="majorHAnsi"/>
+          <w:i/>
+          <w:iCs/>
+        </w:rPr>
+        <w:t>biblioteca</w:t>
+      </w:r>
+      <w:r>
+        <w:rPr>
+          <w:rFonts w:asciiTheme="majorHAnsi" w:hAnsiTheme="majorHAnsi"/>
+          <w:i/>
+          <w:iCs/>
+        </w:rPr>
+        <w:tab/>
+      </w:r>
+      <w:r>
+        <w:rPr>
+          <w:rFonts w:asciiTheme="majorHAnsi" w:hAnsiTheme="majorHAnsi"/>
+          <w:i/>
+          <w:iCs/>
+        </w:rPr>
+        <w:tab/>
+      </w:r>
+      <w:r>
+        <w:rPr>
+          <w:rFonts w:asciiTheme="majorHAnsi" w:hAnsiTheme="majorHAnsi"/>
+          <w:i/>
+          <w:iCs/>
+        </w:rPr>
+        <w:tab/>
+      </w:r>
+      <w:r>
+        <w:rPr>
+          <w:rFonts w:asciiTheme="majorHAnsi" w:hAnsiTheme="majorHAnsi"/>
+          <w:i/>
+          <w:iCs/>
+        </w:rPr>
+        <w:tab/>
+      </w:r>
+      <w:r>
+        <w:rPr>
+          <w:rFonts w:asciiTheme="majorHAnsi" w:hAnsiTheme="majorHAnsi"/>
+        </w:rPr>
+        <w:t>(instalar bibliotecas necessárias)</w:t>
+      </w:r>
+    </w:p>
+    <w:p>
+      <w:pPr>
+        <w:pStyle w:val="PargrafodaLista"/>
+        <w:numPr>
+          <w:ilvl w:val="0"/>
+          <w:numId w:val="4"/>
+        </w:numPr>
+        <w:rPr>
+          <w:rFonts w:asciiTheme="majorHAnsi" w:hAnsiTheme="majorHAnsi"/>
+        </w:rPr>
+      </w:pPr>
+      <w:r>
+        <w:rPr>
+          <w:rFonts w:asciiTheme="majorHAnsi" w:hAnsiTheme="majorHAnsi"/>
+        </w:rPr>
+        <w:t xml:space="preserve">import </w:t>
+      </w:r>
+      <w:r>
+        <w:rPr>
+          <w:rFonts w:asciiTheme="majorHAnsi" w:hAnsiTheme="majorHAnsi"/>
+          <w:i/>
+          <w:iCs/>
+        </w:rPr>
+        <w:t>biblioteca</w:t>
+      </w:r>
+      <w:r>
+        <w:rPr>
+          <w:rFonts w:asciiTheme="majorHAnsi" w:hAnsiTheme="majorHAnsi"/>
+          <w:i/>
+          <w:iCs/>
+        </w:rPr>
+        <w:tab/>
+      </w:r>
+      <w:r>
+        <w:rPr>
+          <w:rFonts w:asciiTheme="majorHAnsi" w:hAnsiTheme="majorHAnsi"/>
+          <w:i/>
+          <w:iCs/>
+        </w:rPr>
+        <w:tab/>
+      </w:r>
+      <w:r>
+        <w:rPr>
+          <w:rFonts w:asciiTheme="majorHAnsi" w:hAnsiTheme="majorHAnsi"/>
+          <w:i/>
+          <w:iCs/>
+        </w:rPr>
+        <w:tab/>
+      </w:r>
+      <w:r>
+        <w:rPr>
+          <w:rFonts w:asciiTheme="majorHAnsi" w:hAnsiTheme="majorHAnsi"/>
+          <w:i/>
+          <w:iCs/>
+        </w:rPr>
+        <w:tab/>
+      </w:r>
+      <w:r>
+        <w:rPr>
+          <w:rFonts w:asciiTheme="majorHAnsi" w:hAnsiTheme="majorHAnsi"/>
+        </w:rPr>
+        <w:t>(importar bibliotecas usadas)</w:t>
+      </w:r>
     </w:p>
     <w:sectPr>
       <w:pgSz w:w="11906" w:h="16838"/>
@@ -3699,9 +3562,9 @@
     </w:lvl>
   </w:abstractNum>
   <w:abstractNum w:abstractNumId="1" w15:restartNumberingAfterBreak="0">
-    <w:nsid w:val="51614B35"/>
+    <w:nsid w:val="257F4400"/>
     <w:multiLevelType w:val="hybridMultilevel"/>
-    <w:tmpl w:val="E14CC7DE"/>
+    <w:tmpl w:val="0B3A0480"/>
     <w:lvl w:ilvl="0" w:tplc="08160001">
       <w:start w:val="1"/>
       <w:numFmt w:val="bullet"/>
@@ -3811,11 +3674,243 @@
       </w:rPr>
     </w:lvl>
   </w:abstractNum>
+  <w:abstractNum w:abstractNumId="2" w15:restartNumberingAfterBreak="0">
+    <w:nsid w:val="51614B35"/>
+    <w:multiLevelType w:val="hybridMultilevel"/>
+    <w:tmpl w:val="E14CC7DE"/>
+    <w:lvl w:ilvl="0" w:tplc="08160001">
+      <w:start w:val="1"/>
+      <w:numFmt w:val="bullet"/>
+      <w:lvlText w:val=""/>
+      <w:lvlJc w:val="left"/>
+      <w:pPr>
+        <w:ind w:left="720" w:hanging="360"/>
+      </w:pPr>
+      <w:rPr>
+        <w:rFonts w:ascii="Symbol" w:hAnsi="Symbol" w:hint="default"/>
+      </w:rPr>
+    </w:lvl>
+    <w:lvl w:ilvl="1" w:tplc="08160003" w:tentative="1">
+      <w:start w:val="1"/>
+      <w:numFmt w:val="bullet"/>
+      <w:lvlText w:val="o"/>
+      <w:lvlJc w:val="left"/>
+      <w:pPr>
+        <w:ind w:left="1440" w:hanging="360"/>
+      </w:pPr>
+      <w:rPr>
+        <w:rFonts w:ascii="Courier New" w:hAnsi="Courier New" w:cs="Courier New" w:hint="default"/>
+      </w:rPr>
+    </w:lvl>
+    <w:lvl w:ilvl="2" w:tplc="08160005" w:tentative="1">
+      <w:start w:val="1"/>
+      <w:numFmt w:val="bullet"/>
+      <w:lvlText w:val=""/>
+      <w:lvlJc w:val="left"/>
+      <w:pPr>
+        <w:ind w:left="2160" w:hanging="360"/>
+      </w:pPr>
+      <w:rPr>
+        <w:rFonts w:ascii="Wingdings" w:hAnsi="Wingdings" w:hint="default"/>
+      </w:rPr>
+    </w:lvl>
+    <w:lvl w:ilvl="3" w:tplc="08160001" w:tentative="1">
+      <w:start w:val="1"/>
+      <w:numFmt w:val="bullet"/>
+      <w:lvlText w:val=""/>
+      <w:lvlJc w:val="left"/>
+      <w:pPr>
+        <w:ind w:left="2880" w:hanging="360"/>
+      </w:pPr>
+      <w:rPr>
+        <w:rFonts w:ascii="Symbol" w:hAnsi="Symbol" w:hint="default"/>
+      </w:rPr>
+    </w:lvl>
+    <w:lvl w:ilvl="4" w:tplc="08160003" w:tentative="1">
+      <w:start w:val="1"/>
+      <w:numFmt w:val="bullet"/>
+      <w:lvlText w:val="o"/>
+      <w:lvlJc w:val="left"/>
+      <w:pPr>
+        <w:ind w:left="3600" w:hanging="360"/>
+      </w:pPr>
+      <w:rPr>
+        <w:rFonts w:ascii="Courier New" w:hAnsi="Courier New" w:cs="Courier New" w:hint="default"/>
+      </w:rPr>
+    </w:lvl>
+    <w:lvl w:ilvl="5" w:tplc="08160005" w:tentative="1">
+      <w:start w:val="1"/>
+      <w:numFmt w:val="bullet"/>
+      <w:lvlText w:val=""/>
+      <w:lvlJc w:val="left"/>
+      <w:pPr>
+        <w:ind w:left="4320" w:hanging="360"/>
+      </w:pPr>
+      <w:rPr>
+        <w:rFonts w:ascii="Wingdings" w:hAnsi="Wingdings" w:hint="default"/>
+      </w:rPr>
+    </w:lvl>
+    <w:lvl w:ilvl="6" w:tplc="08160001" w:tentative="1">
+      <w:start w:val="1"/>
+      <w:numFmt w:val="bullet"/>
+      <w:lvlText w:val=""/>
+      <w:lvlJc w:val="left"/>
+      <w:pPr>
+        <w:ind w:left="5040" w:hanging="360"/>
+      </w:pPr>
+      <w:rPr>
+        <w:rFonts w:ascii="Symbol" w:hAnsi="Symbol" w:hint="default"/>
+      </w:rPr>
+    </w:lvl>
+    <w:lvl w:ilvl="7" w:tplc="08160003" w:tentative="1">
+      <w:start w:val="1"/>
+      <w:numFmt w:val="bullet"/>
+      <w:lvlText w:val="o"/>
+      <w:lvlJc w:val="left"/>
+      <w:pPr>
+        <w:ind w:left="5760" w:hanging="360"/>
+      </w:pPr>
+      <w:rPr>
+        <w:rFonts w:ascii="Courier New" w:hAnsi="Courier New" w:cs="Courier New" w:hint="default"/>
+      </w:rPr>
+    </w:lvl>
+    <w:lvl w:ilvl="8" w:tplc="08160005" w:tentative="1">
+      <w:start w:val="1"/>
+      <w:numFmt w:val="bullet"/>
+      <w:lvlText w:val=""/>
+      <w:lvlJc w:val="left"/>
+      <w:pPr>
+        <w:ind w:left="6480" w:hanging="360"/>
+      </w:pPr>
+      <w:rPr>
+        <w:rFonts w:ascii="Wingdings" w:hAnsi="Wingdings" w:hint="default"/>
+      </w:rPr>
+    </w:lvl>
+  </w:abstractNum>
+  <w:abstractNum w:abstractNumId="3" w15:restartNumberingAfterBreak="0">
+    <w:nsid w:val="7AF96691"/>
+    <w:multiLevelType w:val="hybridMultilevel"/>
+    <w:tmpl w:val="306C00AE"/>
+    <w:lvl w:ilvl="0" w:tplc="08160001">
+      <w:start w:val="1"/>
+      <w:numFmt w:val="bullet"/>
+      <w:lvlText w:val=""/>
+      <w:lvlJc w:val="left"/>
+      <w:pPr>
+        <w:ind w:left="720" w:hanging="360"/>
+      </w:pPr>
+      <w:rPr>
+        <w:rFonts w:ascii="Symbol" w:hAnsi="Symbol" w:hint="default"/>
+      </w:rPr>
+    </w:lvl>
+    <w:lvl w:ilvl="1" w:tplc="08160003" w:tentative="1">
+      <w:start w:val="1"/>
+      <w:numFmt w:val="bullet"/>
+      <w:lvlText w:val="o"/>
+      <w:lvlJc w:val="left"/>
+      <w:pPr>
+        <w:ind w:left="1440" w:hanging="360"/>
+      </w:pPr>
+      <w:rPr>
+        <w:rFonts w:ascii="Courier New" w:hAnsi="Courier New" w:cs="Courier New" w:hint="default"/>
+      </w:rPr>
+    </w:lvl>
+    <w:lvl w:ilvl="2" w:tplc="08160005" w:tentative="1">
+      <w:start w:val="1"/>
+      <w:numFmt w:val="bullet"/>
+      <w:lvlText w:val=""/>
+      <w:lvlJc w:val="left"/>
+      <w:pPr>
+        <w:ind w:left="2160" w:hanging="360"/>
+      </w:pPr>
+      <w:rPr>
+        <w:rFonts w:ascii="Wingdings" w:hAnsi="Wingdings" w:hint="default"/>
+      </w:rPr>
+    </w:lvl>
+    <w:lvl w:ilvl="3" w:tplc="08160001" w:tentative="1">
+      <w:start w:val="1"/>
+      <w:numFmt w:val="bullet"/>
+      <w:lvlText w:val=""/>
+      <w:lvlJc w:val="left"/>
+      <w:pPr>
+        <w:ind w:left="2880" w:hanging="360"/>
+      </w:pPr>
+      <w:rPr>
+        <w:rFonts w:ascii="Symbol" w:hAnsi="Symbol" w:hint="default"/>
+      </w:rPr>
+    </w:lvl>
+    <w:lvl w:ilvl="4" w:tplc="08160003" w:tentative="1">
+      <w:start w:val="1"/>
+      <w:numFmt w:val="bullet"/>
+      <w:lvlText w:val="o"/>
+      <w:lvlJc w:val="left"/>
+      <w:pPr>
+        <w:ind w:left="3600" w:hanging="360"/>
+      </w:pPr>
+      <w:rPr>
+        <w:rFonts w:ascii="Courier New" w:hAnsi="Courier New" w:cs="Courier New" w:hint="default"/>
+      </w:rPr>
+    </w:lvl>
+    <w:lvl w:ilvl="5" w:tplc="08160005" w:tentative="1">
+      <w:start w:val="1"/>
+      <w:numFmt w:val="bullet"/>
+      <w:lvlText w:val=""/>
+      <w:lvlJc w:val="left"/>
+      <w:pPr>
+        <w:ind w:left="4320" w:hanging="360"/>
+      </w:pPr>
+      <w:rPr>
+        <w:rFonts w:ascii="Wingdings" w:hAnsi="Wingdings" w:hint="default"/>
+      </w:rPr>
+    </w:lvl>
+    <w:lvl w:ilvl="6" w:tplc="08160001" w:tentative="1">
+      <w:start w:val="1"/>
+      <w:numFmt w:val="bullet"/>
+      <w:lvlText w:val=""/>
+      <w:lvlJc w:val="left"/>
+      <w:pPr>
+        <w:ind w:left="5040" w:hanging="360"/>
+      </w:pPr>
+      <w:rPr>
+        <w:rFonts w:ascii="Symbol" w:hAnsi="Symbol" w:hint="default"/>
+      </w:rPr>
+    </w:lvl>
+    <w:lvl w:ilvl="7" w:tplc="08160003" w:tentative="1">
+      <w:start w:val="1"/>
+      <w:numFmt w:val="bullet"/>
+      <w:lvlText w:val="o"/>
+      <w:lvlJc w:val="left"/>
+      <w:pPr>
+        <w:ind w:left="5760" w:hanging="360"/>
+      </w:pPr>
+      <w:rPr>
+        <w:rFonts w:ascii="Courier New" w:hAnsi="Courier New" w:cs="Courier New" w:hint="default"/>
+      </w:rPr>
+    </w:lvl>
+    <w:lvl w:ilvl="8" w:tplc="08160005" w:tentative="1">
+      <w:start w:val="1"/>
+      <w:numFmt w:val="bullet"/>
+      <w:lvlText w:val=""/>
+      <w:lvlJc w:val="left"/>
+      <w:pPr>
+        <w:ind w:left="6480" w:hanging="360"/>
+      </w:pPr>
+      <w:rPr>
+        <w:rFonts w:ascii="Wingdings" w:hAnsi="Wingdings" w:hint="default"/>
+      </w:rPr>
+    </w:lvl>
+  </w:abstractNum>
   <w:num w:numId="1" w16cid:durableId="1749958114">
-    <w:abstractNumId w:val="1"/>
+    <w:abstractNumId w:val="2"/>
   </w:num>
   <w:num w:numId="2" w16cid:durableId="1670056493">
     <w:abstractNumId w:val="0"/>
+  </w:num>
+  <w:num w:numId="3" w16cid:durableId="849102061">
+    <w:abstractNumId w:val="3"/>
+  </w:num>
+  <w:num w:numId="4" w16cid:durableId="604045605">
+    <w:abstractNumId w:val="1"/>
   </w:num>
 </w:numbering>
 </file>
@@ -4220,7 +4315,7 @@
   <w:style w:type="paragraph" w:default="1" w:styleId="Normal">
     <w:name w:val="Normal"/>
     <w:qFormat/>
-    <w:rsid w:val="00C86217"/>
+    <w:rsid w:val="001159B1"/>
   </w:style>
   <w:style w:type="paragraph" w:styleId="Ttulo1">
     <w:name w:val="heading 1"/>

</xml_diff>

<commit_message>
Atualizações projeto, script e relatório
</commit_message>
<xml_diff>
--- a/Relatório.docx
+++ b/Relatório.docx
@@ -1,6 +1,6 @@
 
 <file path=word/document.xml><?xml version="1.0" encoding="utf-8"?>
-<w:document xmlns:wpc="http://schemas.microsoft.com/office/word/2010/wordprocessingCanvas" xmlns:cx="http://schemas.microsoft.com/office/drawing/2014/chartex" xmlns:cx1="http://schemas.microsoft.com/office/drawing/2015/9/8/chartex" xmlns:cx2="http://schemas.microsoft.com/office/drawing/2015/10/21/chartex" xmlns:cx3="http://schemas.microsoft.com/office/drawing/2016/5/9/chartex" xmlns:cx4="http://schemas.microsoft.com/office/drawing/2016/5/10/chartex" xmlns:cx5="http://schemas.microsoft.com/office/drawing/2016/5/11/chartex" xmlns:cx6="http://schemas.microsoft.com/office/drawing/2016/5/12/chartex" xmlns:cx7="http://schemas.microsoft.com/office/drawing/2016/5/13/chartex" xmlns:cx8="http://schemas.microsoft.com/office/drawing/2016/5/14/chartex" xmlns:mc="http://schemas.openxmlformats.org/markup-compatibility/2006" xmlns:aink="http://schemas.microsoft.com/office/drawing/2016/ink" xmlns:am3d="http://schemas.microsoft.com/office/drawing/2017/model3d" xmlns:o="urn:schemas-microsoft-com:office:office" xmlns:oel="http://schemas.microsoft.com/office/2019/extlst" xmlns:r="http://schemas.openxmlformats.org/officeDocument/2006/relationships" xmlns:m="http://schemas.openxmlformats.org/officeDocument/2006/math" xmlns:v="urn:schemas-microsoft-com:vml" xmlns:wp14="http://schemas.microsoft.com/office/word/2010/wordprocessingDrawing" xmlns:wp="http://schemas.openxmlformats.org/drawingml/2006/wordprocessingDrawing" xmlns:w10="urn:schemas-microsoft-com:office:word" xmlns:w="http://schemas.openxmlformats.org/wordprocessingml/2006/main" xmlns:w14="http://schemas.microsoft.com/office/word/2010/wordml" xmlns:w15="http://schemas.microsoft.com/office/word/2012/wordml" xmlns:w16cex="http://schemas.microsoft.com/office/word/2018/wordml/cex" xmlns:w16cid="http://schemas.microsoft.com/office/word/2016/wordml/cid" xmlns:w16="http://schemas.microsoft.com/office/word/2018/wordml" xmlns:w16du="http://schemas.microsoft.com/office/word/2023/wordml/word16du" xmlns:w16sdtdh="http://schemas.microsoft.com/office/word/2020/wordml/sdtdatahash" xmlns:w16se="http://schemas.microsoft.com/office/word/2015/wordml/symex" xmlns:wpg="http://schemas.microsoft.com/office/word/2010/wordprocessingGroup" xmlns:wpi="http://schemas.microsoft.com/office/word/2010/wordprocessingInk" xmlns:wne="http://schemas.microsoft.com/office/word/2006/wordml" xmlns:wps="http://schemas.microsoft.com/office/word/2010/wordprocessingShape" mc:Ignorable="w14 w15 w16se w16cid w16 w16cex w16sdtdh w16du wp14">
+<w:document xmlns:wpc="http://schemas.microsoft.com/office/word/2010/wordprocessingCanvas" xmlns:cx="http://schemas.microsoft.com/office/drawing/2014/chartex" xmlns:cx1="http://schemas.microsoft.com/office/drawing/2015/9/8/chartex" xmlns:cx2="http://schemas.microsoft.com/office/drawing/2015/10/21/chartex" xmlns:cx3="http://schemas.microsoft.com/office/drawing/2016/5/9/chartex" xmlns:cx4="http://schemas.microsoft.com/office/drawing/2016/5/10/chartex" xmlns:cx5="http://schemas.microsoft.com/office/drawing/2016/5/11/chartex" xmlns:cx6="http://schemas.microsoft.com/office/drawing/2016/5/12/chartex" xmlns:cx7="http://schemas.microsoft.com/office/drawing/2016/5/13/chartex" xmlns:cx8="http://schemas.microsoft.com/office/drawing/2016/5/14/chartex" xmlns:mc="http://schemas.openxmlformats.org/markup-compatibility/2006" xmlns:aink="http://schemas.microsoft.com/office/drawing/2016/ink" xmlns:am3d="http://schemas.microsoft.com/office/drawing/2017/model3d" xmlns:o="urn:schemas-microsoft-com:office:office" xmlns:oel="http://schemas.microsoft.com/office/2019/extlst" xmlns:r="http://schemas.openxmlformats.org/officeDocument/2006/relationships" xmlns:m="http://schemas.openxmlformats.org/officeDocument/2006/math" xmlns:v="urn:schemas-microsoft-com:vml" xmlns:wp14="http://schemas.microsoft.com/office/word/2010/wordprocessingDrawing" xmlns:wp="http://schemas.openxmlformats.org/drawingml/2006/wordprocessingDrawing" xmlns:w10="urn:schemas-microsoft-com:office:word" xmlns:w="http://schemas.openxmlformats.org/wordprocessingml/2006/main" xmlns:w14="http://schemas.microsoft.com/office/word/2010/wordml" xmlns:w15="http://schemas.microsoft.com/office/word/2012/wordml" xmlns:w16cex="http://schemas.microsoft.com/office/word/2018/wordml/cex" xmlns:w16cid="http://schemas.microsoft.com/office/word/2016/wordml/cid" xmlns:w16="http://schemas.microsoft.com/office/word/2018/wordml" xmlns:w16du="http://schemas.microsoft.com/office/word/2023/wordml/word16du" xmlns:w16sdtdh="http://schemas.microsoft.com/office/word/2020/wordml/sdtdatahash" xmlns:w16sdtfl="http://schemas.microsoft.com/office/word/2024/wordml/sdtformatlock" xmlns:w16se="http://schemas.microsoft.com/office/word/2015/wordml/symex" xmlns:wpg="http://schemas.microsoft.com/office/word/2010/wordprocessingGroup" xmlns:wpi="http://schemas.microsoft.com/office/word/2010/wordprocessingInk" xmlns:wne="http://schemas.microsoft.com/office/word/2006/wordml" xmlns:wps="http://schemas.microsoft.com/office/word/2010/wordprocessingShape" mc:Ignorable="w14 w15 w16se w16cid w16 w16cex w16sdtdh w16sdtfl w16du wp14">
   <w:body>
     <w:p>
       <w:pPr>
@@ -382,7 +382,14 @@
         <w:rPr>
           <w:rFonts w:asciiTheme="majorHAnsi" w:hAnsiTheme="majorHAnsi"/>
         </w:rPr>
-        <w:t>ma K</w:t>
+        <w:t xml:space="preserve">ma </w:t>
+      </w:r>
+      <w:proofErr w:type="spellStart"/>
+      <w:r>
+        <w:rPr>
+          <w:rFonts w:asciiTheme="majorHAnsi" w:hAnsiTheme="majorHAnsi"/>
+        </w:rPr>
+        <w:t>K</w:t>
       </w:r>
       <w:r>
         <w:rPr>
@@ -390,6 +397,7 @@
         </w:rPr>
         <w:t>aggle</w:t>
       </w:r>
+      <w:proofErr w:type="spellEnd"/>
       <w:r>
         <w:rPr>
           <w:rFonts w:asciiTheme="majorHAnsi" w:hAnsiTheme="majorHAnsi"/>
@@ -407,7 +415,21 @@
         <w:rPr>
           <w:rFonts w:asciiTheme="majorHAnsi" w:hAnsiTheme="majorHAnsi"/>
         </w:rPr>
-        <w:t xml:space="preserve">No caso do dataset dos voos encontrámos um problema, com quase 10 milhões de linhas, o pySpark era capaz de ler o ficheiro </w:t>
+        <w:t xml:space="preserve">No caso do dataset dos voos encontrámos um problema, com quase 10 milhões de linhas, o </w:t>
+      </w:r>
+      <w:proofErr w:type="spellStart"/>
+      <w:r>
+        <w:rPr>
+          <w:rFonts w:asciiTheme="majorHAnsi" w:hAnsiTheme="majorHAnsi"/>
+        </w:rPr>
+        <w:t>pySpark</w:t>
+      </w:r>
+      <w:proofErr w:type="spellEnd"/>
+      <w:r>
+        <w:rPr>
+          <w:rFonts w:asciiTheme="majorHAnsi" w:hAnsiTheme="majorHAnsi"/>
+        </w:rPr>
+        <w:t xml:space="preserve"> era capaz de ler o ficheiro </w:t>
       </w:r>
       <w:r>
         <w:rPr>
@@ -431,7 +453,49 @@
         <w:rPr>
           <w:rFonts w:asciiTheme="majorHAnsi" w:hAnsiTheme="majorHAnsi"/>
         </w:rPr>
-        <w:t>, porém quando pedíamos para fazer leituras de linhas específicas ou alterar certos dados, era devolvido um erro de falta de memória, este erro para além de parar a célula do notebook em questão também acabava por terminar a ligação criada inicialmente com o MongoDB. Por isso decidimos criar um script simples em Python para diminuir o tamanho</w:t>
+        <w:t xml:space="preserve">, porém quando pedíamos para fazer leituras de linhas específicas ou alterar certos dados, era devolvido um erro de falta de memória, este erro para além de parar a célula do </w:t>
+      </w:r>
+      <w:proofErr w:type="spellStart"/>
+      <w:r>
+        <w:rPr>
+          <w:rFonts w:asciiTheme="majorHAnsi" w:hAnsiTheme="majorHAnsi"/>
+        </w:rPr>
+        <w:t>notebook</w:t>
+      </w:r>
+      <w:proofErr w:type="spellEnd"/>
+      <w:r>
+        <w:rPr>
+          <w:rFonts w:asciiTheme="majorHAnsi" w:hAnsiTheme="majorHAnsi"/>
+        </w:rPr>
+        <w:t xml:space="preserve"> em questão também acabava por terminar a ligação criada inicialmente com o </w:t>
+      </w:r>
+      <w:proofErr w:type="spellStart"/>
+      <w:r>
+        <w:rPr>
+          <w:rFonts w:asciiTheme="majorHAnsi" w:hAnsiTheme="majorHAnsi"/>
+        </w:rPr>
+        <w:t>MongoDB</w:t>
+      </w:r>
+      <w:proofErr w:type="spellEnd"/>
+      <w:r>
+        <w:rPr>
+          <w:rFonts w:asciiTheme="majorHAnsi" w:hAnsiTheme="majorHAnsi"/>
+        </w:rPr>
+        <w:t xml:space="preserve">. Por isso decidimos criar um script simples em </w:t>
+      </w:r>
+      <w:proofErr w:type="spellStart"/>
+      <w:r>
+        <w:rPr>
+          <w:rFonts w:asciiTheme="majorHAnsi" w:hAnsiTheme="majorHAnsi"/>
+        </w:rPr>
+        <w:t>Python</w:t>
+      </w:r>
+      <w:proofErr w:type="spellEnd"/>
+      <w:r>
+        <w:rPr>
+          <w:rFonts w:asciiTheme="majorHAnsi" w:hAnsiTheme="majorHAnsi"/>
+        </w:rPr>
+        <w:t xml:space="preserve"> para diminuir o tamanho</w:t>
       </w:r>
       <w:r>
         <w:rPr>
@@ -559,6 +623,7 @@
         </w:rPr>
         <w:t>a “</w:t>
       </w:r>
+      <w:proofErr w:type="spellStart"/>
       <w:r>
         <w:rPr>
           <w:rFonts w:asciiTheme="majorHAnsi" w:hAnsiTheme="majorHAnsi"/>
@@ -571,6 +636,7 @@
         </w:rPr>
         <w:t>rter</w:t>
       </w:r>
+      <w:proofErr w:type="spellEnd"/>
       <w:r>
         <w:rPr>
           <w:rFonts w:asciiTheme="majorHAnsi" w:hAnsiTheme="majorHAnsi"/>
@@ -823,7 +889,14 @@
         <w:rPr>
           <w:rFonts w:asciiTheme="majorHAnsi" w:hAnsiTheme="majorHAnsi"/>
         </w:rPr>
-        <w:t xml:space="preserve"> Mo</w:t>
+        <w:t xml:space="preserve"> </w:t>
+      </w:r>
+      <w:proofErr w:type="spellStart"/>
+      <w:r>
+        <w:rPr>
+          <w:rFonts w:asciiTheme="majorHAnsi" w:hAnsiTheme="majorHAnsi"/>
+        </w:rPr>
+        <w:t>Mo</w:t>
       </w:r>
       <w:r>
         <w:rPr>
@@ -831,6 +904,7 @@
         </w:rPr>
         <w:t>ngoDB</w:t>
       </w:r>
+      <w:proofErr w:type="spellEnd"/>
       <w:r>
         <w:rPr>
           <w:rFonts w:asciiTheme="majorHAnsi" w:hAnsiTheme="majorHAnsi"/>
@@ -1162,6 +1236,7 @@
         </w:rPr>
         <w:t xml:space="preserve"> do </w:t>
       </w:r>
+      <w:proofErr w:type="spellStart"/>
       <w:r>
         <w:rPr>
           <w:rFonts w:asciiTheme="majorHAnsi" w:hAnsiTheme="majorHAnsi"/>
@@ -1174,6 +1249,7 @@
         </w:rPr>
         <w:t>ebook</w:t>
       </w:r>
+      <w:proofErr w:type="spellEnd"/>
       <w:r>
         <w:rPr>
           <w:rFonts w:asciiTheme="majorHAnsi" w:hAnsiTheme="majorHAnsi"/>
@@ -1214,7 +1290,14 @@
         <w:rPr>
           <w:rFonts w:asciiTheme="majorHAnsi" w:hAnsiTheme="majorHAnsi"/>
         </w:rPr>
-        <w:t>tre o p</w:t>
+        <w:t xml:space="preserve">tre o </w:t>
+      </w:r>
+      <w:proofErr w:type="spellStart"/>
+      <w:r>
+        <w:rPr>
+          <w:rFonts w:asciiTheme="majorHAnsi" w:hAnsiTheme="majorHAnsi"/>
+        </w:rPr>
+        <w:t>p</w:t>
       </w:r>
       <w:r>
         <w:rPr>
@@ -1228,6 +1311,7 @@
         </w:rPr>
         <w:t>ark</w:t>
       </w:r>
+      <w:proofErr w:type="spellEnd"/>
       <w:r>
         <w:rPr>
           <w:rFonts w:asciiTheme="majorHAnsi" w:hAnsiTheme="majorHAnsi"/>
@@ -1262,13 +1346,27 @@
         <w:rPr>
           <w:rFonts w:asciiTheme="majorHAnsi" w:hAnsiTheme="majorHAnsi"/>
         </w:rPr>
-        <w:t>e Mong</w:t>
-      </w:r>
-      <w:r>
-        <w:rPr>
-          <w:rFonts w:asciiTheme="majorHAnsi" w:hAnsiTheme="majorHAnsi"/>
-        </w:rPr>
-        <w:t xml:space="preserve">oDB </w:t>
+        <w:t xml:space="preserve">e </w:t>
+      </w:r>
+      <w:proofErr w:type="spellStart"/>
+      <w:r>
+        <w:rPr>
+          <w:rFonts w:asciiTheme="majorHAnsi" w:hAnsiTheme="majorHAnsi"/>
+        </w:rPr>
+        <w:t>Mong</w:t>
+      </w:r>
+      <w:r>
+        <w:rPr>
+          <w:rFonts w:asciiTheme="majorHAnsi" w:hAnsiTheme="majorHAnsi"/>
+        </w:rPr>
+        <w:t>oDB</w:t>
+      </w:r>
+      <w:proofErr w:type="spellEnd"/>
+      <w:r>
+        <w:rPr>
+          <w:rFonts w:asciiTheme="majorHAnsi" w:hAnsiTheme="majorHAnsi"/>
+        </w:rPr>
+        <w:t xml:space="preserve"> </w:t>
       </w:r>
       <w:r>
         <w:rPr>
@@ -1402,6 +1500,7 @@
         </w:rPr>
         <w:t xml:space="preserve">dos </w:t>
       </w:r>
+      <w:proofErr w:type="spellStart"/>
       <w:r>
         <w:rPr>
           <w:rFonts w:asciiTheme="majorHAnsi" w:hAnsiTheme="majorHAnsi"/>
@@ -1424,7 +1523,14 @@
         <w:rPr>
           <w:rFonts w:asciiTheme="majorHAnsi" w:hAnsiTheme="majorHAnsi"/>
         </w:rPr>
-        <w:t xml:space="preserve">s que </w:t>
+        <w:t>s</w:t>
+      </w:r>
+      <w:proofErr w:type="spellEnd"/>
+      <w:r>
+        <w:rPr>
+          <w:rFonts w:asciiTheme="majorHAnsi" w:hAnsiTheme="majorHAnsi"/>
+        </w:rPr>
+        <w:t xml:space="preserve"> que </w:t>
       </w:r>
       <w:r>
         <w:rPr>
@@ -1479,7 +1585,21 @@
         <w:rPr>
           <w:rFonts w:asciiTheme="majorHAnsi" w:hAnsiTheme="majorHAnsi"/>
         </w:rPr>
-        <w:t xml:space="preserve"> dos dados, foram selecionadas apenas as features consideradas úteis, em ambos os datasets, eliminando as restantes. No dataset dos atrasos, foi feita a seleção dos voos apenas de 2018, de forma a ir de encontro ao outro dataset. </w:t>
+        <w:t xml:space="preserve"> dos dados, foram selecionadas apenas as </w:t>
+      </w:r>
+      <w:proofErr w:type="spellStart"/>
+      <w:r>
+        <w:rPr>
+          <w:rFonts w:asciiTheme="majorHAnsi" w:hAnsiTheme="majorHAnsi"/>
+        </w:rPr>
+        <w:t>features</w:t>
+      </w:r>
+      <w:proofErr w:type="spellEnd"/>
+      <w:r>
+        <w:rPr>
+          <w:rFonts w:asciiTheme="majorHAnsi" w:hAnsiTheme="majorHAnsi"/>
+        </w:rPr>
+        <w:t xml:space="preserve"> consideradas úteis, em ambos os datasets, eliminando as restantes. No dataset dos atrasos, foi feita a seleção dos voos apenas de 2018, de forma a ir de encontro ao outro dataset. </w:t>
       </w:r>
       <w:r>
         <w:rPr>
@@ -1839,13 +1959,7 @@
         <w:rPr>
           <w:rFonts w:asciiTheme="majorHAnsi" w:hAnsiTheme="majorHAnsi"/>
         </w:rPr>
-        <w:t>in</w:t>
-      </w:r>
-      <w:r>
-        <w:rPr>
-          <w:rFonts w:asciiTheme="majorHAnsi" w:hAnsiTheme="majorHAnsi"/>
-        </w:rPr>
-        <w:t>dex</w:t>
+        <w:t>índex</w:t>
       </w:r>
       <w:r>
         <w:rPr>
@@ -1865,6 +1979,7 @@
         </w:rPr>
         <w:t xml:space="preserve">is </w:t>
       </w:r>
+      <w:proofErr w:type="spellStart"/>
       <w:r>
         <w:rPr>
           <w:rFonts w:asciiTheme="majorHAnsi" w:hAnsiTheme="majorHAnsi"/>
@@ -1877,6 +1992,7 @@
         </w:rPr>
         <w:t>ames</w:t>
       </w:r>
+      <w:proofErr w:type="spellEnd"/>
       <w:r>
         <w:rPr>
           <w:rFonts w:asciiTheme="majorHAnsi" w:hAnsiTheme="majorHAnsi"/>
@@ -1965,7 +2081,14 @@
         <w:rPr>
           <w:rFonts w:asciiTheme="majorHAnsi" w:hAnsiTheme="majorHAnsi"/>
         </w:rPr>
-        <w:t>ção Wi</w:t>
+        <w:t xml:space="preserve">ção </w:t>
+      </w:r>
+      <w:proofErr w:type="spellStart"/>
+      <w:r>
+        <w:rPr>
+          <w:rFonts w:asciiTheme="majorHAnsi" w:hAnsiTheme="majorHAnsi"/>
+        </w:rPr>
+        <w:t>Wi</w:t>
       </w:r>
       <w:r>
         <w:rPr>
@@ -1973,6 +2096,7 @@
         </w:rPr>
         <w:t>ndow</w:t>
       </w:r>
+      <w:proofErr w:type="spellEnd"/>
       <w:r>
         <w:rPr>
           <w:rFonts w:asciiTheme="majorHAnsi" w:hAnsiTheme="majorHAnsi"/>
@@ -2208,12 +2332,14 @@
         </w:rPr>
         <w:t xml:space="preserve">, os aeroportos são ordenados em ordem decrescente pelo total de atrasos, e os 5 principais aeroportos mais atrasados são selecionados. Com base nesses aeroportos, o </w:t>
       </w:r>
+      <w:proofErr w:type="spellStart"/>
       <w:r>
         <w:rPr>
           <w:rFonts w:asciiTheme="majorHAnsi" w:hAnsiTheme="majorHAnsi"/>
         </w:rPr>
         <w:t>dataframe</w:t>
       </w:r>
+      <w:proofErr w:type="spellEnd"/>
       <w:r>
         <w:rPr>
           <w:rFonts w:asciiTheme="majorHAnsi" w:hAnsiTheme="majorHAnsi"/>
@@ -2256,12 +2382,14 @@
         </w:rPr>
         <w:t xml:space="preserve">Por fim, o </w:t>
       </w:r>
+      <w:proofErr w:type="spellStart"/>
       <w:r>
         <w:rPr>
           <w:rFonts w:asciiTheme="majorHAnsi" w:hAnsiTheme="majorHAnsi"/>
         </w:rPr>
         <w:t>dataframe</w:t>
       </w:r>
+      <w:proofErr w:type="spellEnd"/>
       <w:r>
         <w:rPr>
           <w:rFonts w:asciiTheme="majorHAnsi" w:hAnsiTheme="majorHAnsi"/>
@@ -2298,6 +2426,392 @@
         </w:rPr>
         <w:t>.</w:t>
       </w:r>
+    </w:p>
+    <w:p>
+      <w:pPr>
+        <w:rPr>
+          <w:rFonts w:asciiTheme="majorHAnsi" w:hAnsiTheme="majorHAnsi"/>
+        </w:rPr>
+      </w:pPr>
+      <w:r>
+        <w:rPr>
+          <w:rFonts w:asciiTheme="majorHAnsi" w:hAnsiTheme="majorHAnsi"/>
+        </w:rPr>
+        <w:t>Depois começámos a fazer a análise avançada, nesta secção o objetivo é juntar os dois datasets e criar formas de analisar o que temos. Primeiro</w:t>
+      </w:r>
+      <w:r>
+        <w:rPr>
+          <w:rFonts w:asciiTheme="majorHAnsi" w:hAnsiTheme="majorHAnsi"/>
+        </w:rPr>
+        <w:t xml:space="preserve">, </w:t>
+      </w:r>
+      <w:r>
+        <w:rPr>
+          <w:rFonts w:asciiTheme="majorHAnsi" w:hAnsiTheme="majorHAnsi"/>
+        </w:rPr>
+        <w:t>analisamos</w:t>
+      </w:r>
+      <w:r>
+        <w:rPr>
+          <w:rFonts w:asciiTheme="majorHAnsi" w:hAnsiTheme="majorHAnsi"/>
+        </w:rPr>
+        <w:t xml:space="preserve"> a taxa de cancelamento por aeroporto em relação ao preço médio </w:t>
+      </w:r>
+      <w:r>
+        <w:rPr>
+          <w:rFonts w:asciiTheme="majorHAnsi" w:hAnsiTheme="majorHAnsi"/>
+        </w:rPr>
+        <w:t>dos bilhetes</w:t>
+      </w:r>
+      <w:r>
+        <w:rPr>
+          <w:rFonts w:asciiTheme="majorHAnsi" w:hAnsiTheme="majorHAnsi"/>
+        </w:rPr>
+        <w:t xml:space="preserve"> por destino. A taxa de cancelamento é calculada para cada aeroporto, e os dados são combinados com as informações sobre o preço médio das passagens. Isso permite verificar se há alguma </w:t>
+      </w:r>
+      <w:r>
+        <w:rPr>
+          <w:rFonts w:asciiTheme="majorHAnsi" w:hAnsiTheme="majorHAnsi"/>
+        </w:rPr>
+        <w:lastRenderedPageBreak/>
+        <w:t>correlação entre os preços e a taxa de cancelamento nos diferentes aeroportos, ajudando a identificar se aeroportos com maior taxa de cancelamento também têm preços mais altos</w:t>
+      </w:r>
+      <w:r>
+        <w:rPr>
+          <w:rFonts w:asciiTheme="majorHAnsi" w:hAnsiTheme="majorHAnsi"/>
+        </w:rPr>
+        <w:t xml:space="preserve"> ou vice-versa</w:t>
+      </w:r>
+      <w:r>
+        <w:rPr>
+          <w:rFonts w:asciiTheme="majorHAnsi" w:hAnsiTheme="majorHAnsi"/>
+        </w:rPr>
+        <w:t>.</w:t>
+      </w:r>
+      <w:r>
+        <w:rPr>
+          <w:rFonts w:asciiTheme="majorHAnsi" w:hAnsiTheme="majorHAnsi"/>
+        </w:rPr>
+        <w:t xml:space="preserve"> A seguir,</w:t>
+      </w:r>
+      <w:r>
+        <w:rPr>
+          <w:rFonts w:asciiTheme="majorHAnsi" w:hAnsiTheme="majorHAnsi"/>
+        </w:rPr>
+        <w:t xml:space="preserve"> </w:t>
+      </w:r>
+      <w:r>
+        <w:rPr>
+          <w:rFonts w:asciiTheme="majorHAnsi" w:hAnsiTheme="majorHAnsi"/>
+        </w:rPr>
+        <w:t xml:space="preserve">fazemos </w:t>
+      </w:r>
+      <w:r>
+        <w:rPr>
+          <w:rFonts w:asciiTheme="majorHAnsi" w:hAnsiTheme="majorHAnsi"/>
+        </w:rPr>
+        <w:t xml:space="preserve">uma comparação entre o número de voos por origem e a taxa de cancelamento por aeroporto. O número de voos de cada aeroporto de origem é calculado, e esses dados são combinados com as taxas de cancelamento. A análise </w:t>
+      </w:r>
+      <w:r>
+        <w:rPr>
+          <w:rFonts w:asciiTheme="majorHAnsi" w:hAnsiTheme="majorHAnsi"/>
+        </w:rPr>
+        <w:t>procura</w:t>
+      </w:r>
+      <w:r>
+        <w:rPr>
+          <w:rFonts w:asciiTheme="majorHAnsi" w:hAnsiTheme="majorHAnsi"/>
+        </w:rPr>
+        <w:t xml:space="preserve"> entender se aeroportos com maior volume de voos têm uma taxa de cancelamento maior ou menor, </w:t>
+      </w:r>
+      <w:r>
+        <w:rPr>
+          <w:rFonts w:asciiTheme="majorHAnsi" w:hAnsiTheme="majorHAnsi"/>
+        </w:rPr>
+        <w:t xml:space="preserve">criando conclusões </w:t>
+      </w:r>
+      <w:r>
+        <w:rPr>
+          <w:rFonts w:asciiTheme="majorHAnsi" w:hAnsiTheme="majorHAnsi"/>
+        </w:rPr>
+        <w:t>sobre como a quantidade de voos pode influenciar o desempenho em termos de cancelamentos.</w:t>
+      </w:r>
+      <w:r>
+        <w:rPr>
+          <w:rFonts w:asciiTheme="majorHAnsi" w:hAnsiTheme="majorHAnsi"/>
+        </w:rPr>
+        <w:t xml:space="preserve"> </w:t>
+      </w:r>
+      <w:r>
+        <w:rPr>
+          <w:rFonts w:asciiTheme="majorHAnsi" w:hAnsiTheme="majorHAnsi"/>
+        </w:rPr>
+        <w:t xml:space="preserve">Por </w:t>
+      </w:r>
+      <w:r>
+        <w:rPr>
+          <w:rFonts w:asciiTheme="majorHAnsi" w:hAnsiTheme="majorHAnsi"/>
+        </w:rPr>
+        <w:t>último</w:t>
+      </w:r>
+      <w:r>
+        <w:rPr>
+          <w:rFonts w:asciiTheme="majorHAnsi" w:hAnsiTheme="majorHAnsi"/>
+        </w:rPr>
+        <w:t>, a média de atraso por aeroporto é comparada com a distância média dos voos por origem. A distância média dos voos de cada aeroporto é calculada e combinada com os dados de atraso médio. Es</w:t>
+      </w:r>
+      <w:r>
+        <w:rPr>
+          <w:rFonts w:asciiTheme="majorHAnsi" w:hAnsiTheme="majorHAnsi"/>
+        </w:rPr>
+        <w:t>t</w:t>
+      </w:r>
+      <w:r>
+        <w:rPr>
+          <w:rFonts w:asciiTheme="majorHAnsi" w:hAnsiTheme="majorHAnsi"/>
+        </w:rPr>
+        <w:t xml:space="preserve">a análise </w:t>
+      </w:r>
+      <w:r>
+        <w:rPr>
+          <w:rFonts w:asciiTheme="majorHAnsi" w:hAnsiTheme="majorHAnsi"/>
+        </w:rPr>
+        <w:t>visa</w:t>
+      </w:r>
+      <w:r>
+        <w:rPr>
+          <w:rFonts w:asciiTheme="majorHAnsi" w:hAnsiTheme="majorHAnsi"/>
+        </w:rPr>
+        <w:t xml:space="preserve"> identificar se voos mais longos tendem a ter maiores atrasos, permitindo explorar a relação entre a distância dos voos e o tempo de atraso nos aeroportos.</w:t>
+      </w:r>
+    </w:p>
+    <w:p>
+      <w:pPr>
+        <w:rPr>
+          <w:rFonts w:asciiTheme="majorHAnsi" w:hAnsiTheme="majorHAnsi"/>
+        </w:rPr>
+      </w:pPr>
+      <w:r>
+        <w:rPr>
+          <w:rFonts w:asciiTheme="majorHAnsi" w:hAnsiTheme="majorHAnsi"/>
+        </w:rPr>
+        <w:t xml:space="preserve">Para concluir a secção da metodologia temos o script para exemplificar a ingestão de dados em </w:t>
+      </w:r>
+      <w:proofErr w:type="spellStart"/>
+      <w:r>
+        <w:rPr>
+          <w:rFonts w:asciiTheme="majorHAnsi" w:hAnsiTheme="majorHAnsi"/>
+        </w:rPr>
+        <w:t>batch</w:t>
+      </w:r>
+      <w:proofErr w:type="spellEnd"/>
+      <w:r>
+        <w:rPr>
+          <w:rFonts w:asciiTheme="majorHAnsi" w:hAnsiTheme="majorHAnsi"/>
+        </w:rPr>
+        <w:t xml:space="preserve"> e </w:t>
+      </w:r>
+      <w:proofErr w:type="spellStart"/>
+      <w:r>
+        <w:rPr>
+          <w:rFonts w:asciiTheme="majorHAnsi" w:hAnsiTheme="majorHAnsi"/>
+        </w:rPr>
+        <w:t>streaming</w:t>
+      </w:r>
+      <w:proofErr w:type="spellEnd"/>
+      <w:r>
+        <w:rPr>
+          <w:rFonts w:asciiTheme="majorHAnsi" w:hAnsiTheme="majorHAnsi"/>
+        </w:rPr>
+        <w:t xml:space="preserve">. Primeiro, tal como no </w:t>
+      </w:r>
+      <w:proofErr w:type="spellStart"/>
+      <w:r>
+        <w:rPr>
+          <w:rFonts w:asciiTheme="majorHAnsi" w:hAnsiTheme="majorHAnsi"/>
+        </w:rPr>
+        <w:t>notebook</w:t>
+      </w:r>
+      <w:proofErr w:type="spellEnd"/>
+      <w:r>
+        <w:rPr>
+          <w:rFonts w:asciiTheme="majorHAnsi" w:hAnsiTheme="majorHAnsi"/>
+        </w:rPr>
+        <w:t xml:space="preserve">, o script cria uma sessão de </w:t>
+      </w:r>
+      <w:proofErr w:type="spellStart"/>
+      <w:r>
+        <w:rPr>
+          <w:rFonts w:asciiTheme="majorHAnsi" w:hAnsiTheme="majorHAnsi"/>
+        </w:rPr>
+        <w:t>spark</w:t>
+      </w:r>
+      <w:proofErr w:type="spellEnd"/>
+      <w:r>
+        <w:rPr>
+          <w:rFonts w:asciiTheme="majorHAnsi" w:hAnsiTheme="majorHAnsi"/>
+        </w:rPr>
+        <w:t xml:space="preserve">, configurando também a ligação com o </w:t>
+      </w:r>
+      <w:proofErr w:type="spellStart"/>
+      <w:r>
+        <w:rPr>
+          <w:rFonts w:asciiTheme="majorHAnsi" w:hAnsiTheme="majorHAnsi"/>
+        </w:rPr>
+        <w:t>MongoDB</w:t>
+      </w:r>
+      <w:proofErr w:type="spellEnd"/>
+      <w:r>
+        <w:rPr>
+          <w:rFonts w:asciiTheme="majorHAnsi" w:hAnsiTheme="majorHAnsi"/>
+        </w:rPr>
+        <w:t xml:space="preserve"> onde guardamos os dados. No processamento em </w:t>
+      </w:r>
+      <w:proofErr w:type="spellStart"/>
+      <w:r>
+        <w:rPr>
+          <w:rFonts w:asciiTheme="majorHAnsi" w:hAnsiTheme="majorHAnsi"/>
+        </w:rPr>
+        <w:t>batch</w:t>
+      </w:r>
+      <w:proofErr w:type="spellEnd"/>
+      <w:r>
+        <w:rPr>
+          <w:rFonts w:asciiTheme="majorHAnsi" w:hAnsiTheme="majorHAnsi"/>
+        </w:rPr>
+        <w:t xml:space="preserve"> carregamos os dados de voos e atrasos de uma só vez, criando relatórios. Nos atrasos começamos por agrupar os dados por aeroporto e calculamos o total de voos atrasados, tal como a média de atrasos para cada. No caso dos voos, calculamos </w:t>
+      </w:r>
+      <w:r>
+        <w:rPr>
+          <w:rFonts w:asciiTheme="majorHAnsi" w:hAnsiTheme="majorHAnsi"/>
+        </w:rPr>
+        <w:t xml:space="preserve">os rendimentos totais por companhia aérea, multiplicando o preço dos bilhetes pelo número de bilhetes vendidos, acabando com o preço médio dos bilhetes. No fim mostramos parte dos relatórios na consola e guardamos isso em novas coleções no </w:t>
+      </w:r>
+      <w:proofErr w:type="spellStart"/>
+      <w:r>
+        <w:rPr>
+          <w:rFonts w:asciiTheme="majorHAnsi" w:hAnsiTheme="majorHAnsi"/>
+        </w:rPr>
+        <w:t>MongoDB</w:t>
+      </w:r>
+      <w:proofErr w:type="spellEnd"/>
+      <w:r>
+        <w:rPr>
+          <w:rFonts w:asciiTheme="majorHAnsi" w:hAnsiTheme="majorHAnsi"/>
+        </w:rPr>
+        <w:t xml:space="preserve">. </w:t>
+      </w:r>
+    </w:p>
+    <w:p>
+      <w:pPr>
+        <w:rPr>
+          <w:rFonts w:asciiTheme="majorHAnsi" w:hAnsiTheme="majorHAnsi"/>
+        </w:rPr>
+      </w:pPr>
+      <w:r>
+        <w:rPr>
+          <w:rFonts w:asciiTheme="majorHAnsi" w:hAnsiTheme="majorHAnsi"/>
+        </w:rPr>
+        <w:t xml:space="preserve">Passando agora para o processamento em </w:t>
+      </w:r>
+      <w:proofErr w:type="spellStart"/>
+      <w:r>
+        <w:rPr>
+          <w:rFonts w:asciiTheme="majorHAnsi" w:hAnsiTheme="majorHAnsi"/>
+        </w:rPr>
+        <w:t>streaming</w:t>
+      </w:r>
+      <w:proofErr w:type="spellEnd"/>
+      <w:r>
+        <w:rPr>
+          <w:rFonts w:asciiTheme="majorHAnsi" w:hAnsiTheme="majorHAnsi"/>
+        </w:rPr>
+        <w:t xml:space="preserve">, o objetivo desta parte seria no fim de cada dia juntar aos resumos diários os dados mais recentes, ao contrário do </w:t>
+      </w:r>
+      <w:proofErr w:type="spellStart"/>
+      <w:r>
+        <w:rPr>
+          <w:rFonts w:asciiTheme="majorHAnsi" w:hAnsiTheme="majorHAnsi"/>
+        </w:rPr>
+        <w:t>batch</w:t>
+      </w:r>
+      <w:proofErr w:type="spellEnd"/>
+      <w:r>
+        <w:rPr>
+          <w:rFonts w:asciiTheme="majorHAnsi" w:hAnsiTheme="majorHAnsi"/>
+        </w:rPr>
+        <w:t xml:space="preserve"> que lê sempre todos. Neste caso, como os dados têm uma janela temporal específica simplesmente filtramos os dados para aqueles que estão a ser analisados e depois criamos relatórios incrementais, ou seja, calculamos novamente os atrasos e as receitas, mas com base apenas nos dados filtrados. Os resultados são novamente mostrados na consola e em vez de darmos “</w:t>
+      </w:r>
+      <w:proofErr w:type="spellStart"/>
+      <w:r>
+        <w:rPr>
+          <w:rFonts w:asciiTheme="majorHAnsi" w:hAnsiTheme="majorHAnsi"/>
+        </w:rPr>
+        <w:t>overwrite</w:t>
+      </w:r>
+      <w:proofErr w:type="spellEnd"/>
+      <w:r>
+        <w:rPr>
+          <w:rFonts w:asciiTheme="majorHAnsi" w:hAnsiTheme="majorHAnsi"/>
+        </w:rPr>
+        <w:t xml:space="preserve">” na coleção do </w:t>
+      </w:r>
+      <w:proofErr w:type="spellStart"/>
+      <w:r>
+        <w:rPr>
+          <w:rFonts w:asciiTheme="majorHAnsi" w:hAnsiTheme="majorHAnsi"/>
+        </w:rPr>
+        <w:t>MongoDB</w:t>
+      </w:r>
+      <w:proofErr w:type="spellEnd"/>
+      <w:r>
+        <w:rPr>
+          <w:rFonts w:asciiTheme="majorHAnsi" w:hAnsiTheme="majorHAnsi"/>
+        </w:rPr>
+        <w:t>, fazemos “</w:t>
+      </w:r>
+      <w:proofErr w:type="spellStart"/>
+      <w:r>
+        <w:rPr>
+          <w:rFonts w:asciiTheme="majorHAnsi" w:hAnsiTheme="majorHAnsi"/>
+        </w:rPr>
+        <w:t>append</w:t>
+      </w:r>
+      <w:proofErr w:type="spellEnd"/>
+      <w:r>
+        <w:rPr>
+          <w:rFonts w:asciiTheme="majorHAnsi" w:hAnsiTheme="majorHAnsi"/>
+        </w:rPr>
+        <w:t xml:space="preserve">” de forma a juntar aos dados de dias anteriores, sem os </w:t>
+      </w:r>
+      <w:proofErr w:type="spellStart"/>
+      <w:r>
+        <w:rPr>
+          <w:rFonts w:asciiTheme="majorHAnsi" w:hAnsiTheme="majorHAnsi"/>
+        </w:rPr>
+        <w:t>subsituir</w:t>
+      </w:r>
+      <w:proofErr w:type="spellEnd"/>
+      <w:r>
+        <w:rPr>
+          <w:rFonts w:asciiTheme="majorHAnsi" w:hAnsiTheme="majorHAnsi"/>
+        </w:rPr>
+        <w:t>.</w:t>
+      </w:r>
+    </w:p>
+    <w:p>
+      <w:pPr>
+        <w:rPr>
+          <w:rFonts w:asciiTheme="majorHAnsi" w:hAnsiTheme="majorHAnsi"/>
+        </w:rPr>
+      </w:pPr>
+    </w:p>
+    <w:p>
+      <w:pPr>
+        <w:rPr>
+          <w:rFonts w:asciiTheme="majorHAnsi" w:hAnsiTheme="majorHAnsi"/>
+        </w:rPr>
+      </w:pPr>
     </w:p>
     <w:p>
       <w:pPr>
@@ -2373,6 +2887,7 @@
       <w:r>
         <w:rPr>
           <w:rFonts w:asciiTheme="majorHAnsi" w:hAnsiTheme="majorHAnsi"/>
+          <w:noProof/>
         </w:rPr>
         <w:drawing>
           <wp:inline distT="0" distB="0" distL="0" distR="0" wp14:anchorId="6B1FAFEA" wp14:editId="0D35E5A6">
@@ -2475,8 +2990,30 @@
         <w:rPr>
           <w:rFonts w:asciiTheme="majorHAnsi" w:hAnsiTheme="majorHAnsi"/>
         </w:rPr>
-        <w:t>DFW: Dallas/Fort Worth</w:t>
-      </w:r>
+        <w:t>DFW: Dallas/</w:t>
+      </w:r>
+      <w:proofErr w:type="spellStart"/>
+      <w:r>
+        <w:rPr>
+          <w:rFonts w:asciiTheme="majorHAnsi" w:hAnsiTheme="majorHAnsi"/>
+        </w:rPr>
+        <w:t>Fort</w:t>
+      </w:r>
+      <w:proofErr w:type="spellEnd"/>
+      <w:r>
+        <w:rPr>
+          <w:rFonts w:asciiTheme="majorHAnsi" w:hAnsiTheme="majorHAnsi"/>
+        </w:rPr>
+        <w:t xml:space="preserve"> </w:t>
+      </w:r>
+      <w:proofErr w:type="spellStart"/>
+      <w:r>
+        <w:rPr>
+          <w:rFonts w:asciiTheme="majorHAnsi" w:hAnsiTheme="majorHAnsi"/>
+        </w:rPr>
+        <w:t>Worth</w:t>
+      </w:r>
+      <w:proofErr w:type="spellEnd"/>
     </w:p>
     <w:p>
       <w:pPr>
@@ -2543,6 +3080,7 @@
       <w:r>
         <w:rPr>
           <w:rFonts w:asciiTheme="majorHAnsi" w:hAnsiTheme="majorHAnsi"/>
+          <w:noProof/>
         </w:rPr>
         <w:drawing>
           <wp:inline distT="0" distB="0" distL="0" distR="0" wp14:anchorId="2B6318ED" wp14:editId="6C5ECDF5">
@@ -2632,6 +3170,7 @@
       <w:r>
         <w:rPr>
           <w:rFonts w:asciiTheme="majorHAnsi" w:hAnsiTheme="majorHAnsi"/>
+          <w:noProof/>
         </w:rPr>
         <w:drawing>
           <wp:inline distT="0" distB="0" distL="0" distR="0" wp14:anchorId="65499AE0" wp14:editId="0FF27269">
@@ -2682,36 +3221,56 @@
         </w:rPr>
         <w:t>Analisando os resultados, é possível destacar o aeroporto OGS (</w:t>
       </w:r>
+      <w:proofErr w:type="spellStart"/>
       <w:r>
         <w:rPr>
           <w:rFonts w:asciiTheme="majorHAnsi" w:hAnsiTheme="majorHAnsi"/>
         </w:rPr>
         <w:t>Ogdensburg</w:t>
       </w:r>
+      <w:proofErr w:type="spellEnd"/>
       <w:r>
         <w:rPr>
           <w:rFonts w:asciiTheme="majorHAnsi" w:hAnsiTheme="majorHAnsi"/>
         </w:rPr>
         <w:t xml:space="preserve"> </w:t>
       </w:r>
-      <w:r>
-        <w:rPr>
-          <w:rFonts w:asciiTheme="majorHAnsi" w:hAnsiTheme="majorHAnsi"/>
-        </w:rPr>
-        <w:t>International Airport</w:t>
-      </w:r>
+      <w:proofErr w:type="spellStart"/>
+      <w:r>
+        <w:rPr>
+          <w:rFonts w:asciiTheme="majorHAnsi" w:hAnsiTheme="majorHAnsi"/>
+        </w:rPr>
+        <w:t>International</w:t>
+      </w:r>
+      <w:proofErr w:type="spellEnd"/>
+      <w:r>
+        <w:rPr>
+          <w:rFonts w:asciiTheme="majorHAnsi" w:hAnsiTheme="majorHAnsi"/>
+        </w:rPr>
+        <w:t xml:space="preserve"> </w:t>
+      </w:r>
+      <w:proofErr w:type="spellStart"/>
+      <w:r>
+        <w:rPr>
+          <w:rFonts w:asciiTheme="majorHAnsi" w:hAnsiTheme="majorHAnsi"/>
+        </w:rPr>
+        <w:t>Airport</w:t>
+      </w:r>
+      <w:proofErr w:type="spellEnd"/>
       <w:r>
         <w:rPr>
           <w:rFonts w:asciiTheme="majorHAnsi" w:hAnsiTheme="majorHAnsi"/>
         </w:rPr>
         <w:t xml:space="preserve">), apresentando uma percentagem de cancelamentos muito superior aos restantes aeroportos, ultrapassando os 14% de voos cancelados. Este destaque pode surgir devido às condições climatéricas, uma vez que </w:t>
       </w:r>
+      <w:proofErr w:type="spellStart"/>
       <w:r>
         <w:rPr>
           <w:rFonts w:asciiTheme="majorHAnsi" w:hAnsiTheme="majorHAnsi"/>
         </w:rPr>
         <w:t>Ogdensburg</w:t>
       </w:r>
+      <w:proofErr w:type="spellEnd"/>
       <w:r>
         <w:rPr>
           <w:rFonts w:asciiTheme="majorHAnsi" w:hAnsiTheme="majorHAnsi"/>
@@ -2823,6 +3382,7 @@
       <w:r>
         <w:rPr>
           <w:rFonts w:asciiTheme="majorHAnsi" w:hAnsiTheme="majorHAnsi"/>
+          <w:noProof/>
         </w:rPr>
         <w:drawing>
           <wp:inline distT="0" distB="0" distL="0" distR="0" wp14:anchorId="71C968F7" wp14:editId="52B60A35">
@@ -2892,7 +3452,35 @@
         <w:rPr>
           <w:rFonts w:asciiTheme="majorHAnsi" w:hAnsiTheme="majorHAnsi"/>
         </w:rPr>
-        <w:t>, chegando à conclusão de que o aeroporto que o aeroporto que apresenta o maior atraso médio de chegada é o HNL (Honolulu International Airport), apesar de possuir uma distância média semelhante aos demais.</w:t>
+        <w:t xml:space="preserve">, chegando à conclusão de que o aeroporto que o aeroporto que apresenta o maior atraso médio de chegada é o HNL (Honolulu </w:t>
+      </w:r>
+      <w:proofErr w:type="spellStart"/>
+      <w:r>
+        <w:rPr>
+          <w:rFonts w:asciiTheme="majorHAnsi" w:hAnsiTheme="majorHAnsi"/>
+        </w:rPr>
+        <w:t>International</w:t>
+      </w:r>
+      <w:proofErr w:type="spellEnd"/>
+      <w:r>
+        <w:rPr>
+          <w:rFonts w:asciiTheme="majorHAnsi" w:hAnsiTheme="majorHAnsi"/>
+        </w:rPr>
+        <w:t xml:space="preserve"> </w:t>
+      </w:r>
+      <w:proofErr w:type="spellStart"/>
+      <w:r>
+        <w:rPr>
+          <w:rFonts w:asciiTheme="majorHAnsi" w:hAnsiTheme="majorHAnsi"/>
+        </w:rPr>
+        <w:t>Airport</w:t>
+      </w:r>
+      <w:proofErr w:type="spellEnd"/>
+      <w:r>
+        <w:rPr>
+          <w:rFonts w:asciiTheme="majorHAnsi" w:hAnsiTheme="majorHAnsi"/>
+        </w:rPr>
+        <w:t>), apesar de possuir uma distância média semelhante aos demais.</w:t>
       </w:r>
     </w:p>
     <w:p>
@@ -2900,6 +3488,9 @@
         <w:jc w:val="center"/>
       </w:pPr>
       <w:r>
+        <w:rPr>
+          <w:noProof/>
+        </w:rPr>
         <w:drawing>
           <wp:inline distT="0" distB="0" distL="0" distR="0" wp14:anchorId="650D81BE" wp14:editId="2F21EA2F">
             <wp:extent cx="3181794" cy="1771897"/>
@@ -2987,17 +3578,75 @@
         </w:rPr>
         <w:t>O projeto foi implementado num ambiente Docker através da imagem fornecida. Foi criado o container aplicando todos os parâmetros descritos no ficheiro “</w:t>
       </w:r>
+      <w:proofErr w:type="spellStart"/>
       <w:r>
         <w:rPr>
           <w:rFonts w:asciiTheme="majorHAnsi" w:hAnsiTheme="majorHAnsi"/>
         </w:rPr>
         <w:t>docker-compose.yml</w:t>
       </w:r>
-      <w:r>
-        <w:rPr>
-          <w:rFonts w:asciiTheme="majorHAnsi" w:hAnsiTheme="majorHAnsi"/>
-        </w:rPr>
-        <w:t>”, de forma a configurar o MongoDB e Jupyter Notebook no mesmo ambiente. Após a criação do container, foram importados os dados no MongoDB Compass, através da conexão anteriormente definida. Criámos duas coleções distintas dentro de uma database “projeto”, uma coleção para voos e outra para atrasos, importando os devidos dados para cada uma.</w:t>
+      <w:proofErr w:type="spellEnd"/>
+      <w:r>
+        <w:rPr>
+          <w:rFonts w:asciiTheme="majorHAnsi" w:hAnsiTheme="majorHAnsi"/>
+        </w:rPr>
+        <w:t xml:space="preserve">”, de forma a configurar o </w:t>
+      </w:r>
+      <w:proofErr w:type="spellStart"/>
+      <w:r>
+        <w:rPr>
+          <w:rFonts w:asciiTheme="majorHAnsi" w:hAnsiTheme="majorHAnsi"/>
+        </w:rPr>
+        <w:t>MongoDB</w:t>
+      </w:r>
+      <w:proofErr w:type="spellEnd"/>
+      <w:r>
+        <w:rPr>
+          <w:rFonts w:asciiTheme="majorHAnsi" w:hAnsiTheme="majorHAnsi"/>
+        </w:rPr>
+        <w:t xml:space="preserve"> e </w:t>
+      </w:r>
+      <w:proofErr w:type="spellStart"/>
+      <w:r>
+        <w:rPr>
+          <w:rFonts w:asciiTheme="majorHAnsi" w:hAnsiTheme="majorHAnsi"/>
+        </w:rPr>
+        <w:t>Jupyter</w:t>
+      </w:r>
+      <w:proofErr w:type="spellEnd"/>
+      <w:r>
+        <w:rPr>
+          <w:rFonts w:asciiTheme="majorHAnsi" w:hAnsiTheme="majorHAnsi"/>
+        </w:rPr>
+        <w:t xml:space="preserve"> Notebook no mesmo ambiente. Após a criação do container, foram importados os dados no </w:t>
+      </w:r>
+      <w:proofErr w:type="spellStart"/>
+      <w:r>
+        <w:rPr>
+          <w:rFonts w:asciiTheme="majorHAnsi" w:hAnsiTheme="majorHAnsi"/>
+        </w:rPr>
+        <w:t>MongoDB</w:t>
+      </w:r>
+      <w:proofErr w:type="spellEnd"/>
+      <w:r>
+        <w:rPr>
+          <w:rFonts w:asciiTheme="majorHAnsi" w:hAnsiTheme="majorHAnsi"/>
+        </w:rPr>
+        <w:t xml:space="preserve"> Compass, através da conexão anteriormente definida. Criámos duas coleções distintas dentro de uma </w:t>
+      </w:r>
+      <w:proofErr w:type="spellStart"/>
+      <w:r>
+        <w:rPr>
+          <w:rFonts w:asciiTheme="majorHAnsi" w:hAnsiTheme="majorHAnsi"/>
+        </w:rPr>
+        <w:t>database</w:t>
+      </w:r>
+      <w:proofErr w:type="spellEnd"/>
+      <w:r>
+        <w:rPr>
+          <w:rFonts w:asciiTheme="majorHAnsi" w:hAnsiTheme="majorHAnsi"/>
+        </w:rPr>
+        <w:t xml:space="preserve"> “projeto”, uma coleção para voos e outra para atrasos, importando os devidos dados para cada uma.</w:t>
       </w:r>
     </w:p>
     <w:p>
@@ -3010,6 +3659,7 @@
       <w:r>
         <w:rPr>
           <w:rFonts w:asciiTheme="majorHAnsi" w:hAnsiTheme="majorHAnsi"/>
+          <w:noProof/>
         </w:rPr>
         <w:drawing>
           <wp:inline distT="0" distB="0" distL="0" distR="0" wp14:anchorId="07D3E1ED" wp14:editId="170CC8C6">
@@ -3058,7 +3708,91 @@
         <w:rPr>
           <w:rFonts w:asciiTheme="majorHAnsi" w:hAnsiTheme="majorHAnsi"/>
         </w:rPr>
-        <w:t>Após a implementação e configuração do ambiente, deparámo-nos com dificuldades na ligação entre o Pyspark (biblioteca usada para fazer a ligação entre notebook e mongodb) e o MongoDB, vindo mais tarde a perceber que a quantidade elevada de dados de voos era a causa. Por isso, tal como mencionado na metodologia, foi criado um script para “cortar” os dados, mantendo apenas 250000 linhas. Foi então refeita a importação destes dados no MongoDB e iniciada a análise, após garantir a conexão entre o notebook e a base de dados.</w:t>
+        <w:t xml:space="preserve">Após a implementação e configuração do ambiente, deparámo-nos com dificuldades na ligação entre o </w:t>
+      </w:r>
+      <w:proofErr w:type="spellStart"/>
+      <w:r>
+        <w:rPr>
+          <w:rFonts w:asciiTheme="majorHAnsi" w:hAnsiTheme="majorHAnsi"/>
+        </w:rPr>
+        <w:t>Pyspark</w:t>
+      </w:r>
+      <w:proofErr w:type="spellEnd"/>
+      <w:r>
+        <w:rPr>
+          <w:rFonts w:asciiTheme="majorHAnsi" w:hAnsiTheme="majorHAnsi"/>
+        </w:rPr>
+        <w:t xml:space="preserve"> (biblioteca usada para fazer a ligação entre </w:t>
+      </w:r>
+      <w:proofErr w:type="spellStart"/>
+      <w:r>
+        <w:rPr>
+          <w:rFonts w:asciiTheme="majorHAnsi" w:hAnsiTheme="majorHAnsi"/>
+        </w:rPr>
+        <w:t>notebook</w:t>
+      </w:r>
+      <w:proofErr w:type="spellEnd"/>
+      <w:r>
+        <w:rPr>
+          <w:rFonts w:asciiTheme="majorHAnsi" w:hAnsiTheme="majorHAnsi"/>
+        </w:rPr>
+        <w:t xml:space="preserve"> e </w:t>
+      </w:r>
+      <w:proofErr w:type="spellStart"/>
+      <w:r>
+        <w:rPr>
+          <w:rFonts w:asciiTheme="majorHAnsi" w:hAnsiTheme="majorHAnsi"/>
+        </w:rPr>
+        <w:t>mongodb</w:t>
+      </w:r>
+      <w:proofErr w:type="spellEnd"/>
+      <w:r>
+        <w:rPr>
+          <w:rFonts w:asciiTheme="majorHAnsi" w:hAnsiTheme="majorHAnsi"/>
+        </w:rPr>
+        <w:t xml:space="preserve">) e o </w:t>
+      </w:r>
+      <w:proofErr w:type="spellStart"/>
+      <w:r>
+        <w:rPr>
+          <w:rFonts w:asciiTheme="majorHAnsi" w:hAnsiTheme="majorHAnsi"/>
+        </w:rPr>
+        <w:t>MongoDB</w:t>
+      </w:r>
+      <w:proofErr w:type="spellEnd"/>
+      <w:r>
+        <w:rPr>
+          <w:rFonts w:asciiTheme="majorHAnsi" w:hAnsiTheme="majorHAnsi"/>
+        </w:rPr>
+        <w:t xml:space="preserve">, vindo mais tarde a perceber que a quantidade elevada de dados de voos era a causa. Por isso, tal como mencionado na metodologia, foi criado um script para “cortar” os dados, mantendo apenas 250000 linhas. Foi então refeita a importação destes dados no </w:t>
+      </w:r>
+      <w:proofErr w:type="spellStart"/>
+      <w:r>
+        <w:rPr>
+          <w:rFonts w:asciiTheme="majorHAnsi" w:hAnsiTheme="majorHAnsi"/>
+        </w:rPr>
+        <w:t>MongoDB</w:t>
+      </w:r>
+      <w:proofErr w:type="spellEnd"/>
+      <w:r>
+        <w:rPr>
+          <w:rFonts w:asciiTheme="majorHAnsi" w:hAnsiTheme="majorHAnsi"/>
+        </w:rPr>
+        <w:t xml:space="preserve"> e iniciada a análise, após garantir a conexão entre o </w:t>
+      </w:r>
+      <w:proofErr w:type="spellStart"/>
+      <w:r>
+        <w:rPr>
+          <w:rFonts w:asciiTheme="majorHAnsi" w:hAnsiTheme="majorHAnsi"/>
+        </w:rPr>
+        <w:t>notebook</w:t>
+      </w:r>
+      <w:proofErr w:type="spellEnd"/>
+      <w:r>
+        <w:rPr>
+          <w:rFonts w:asciiTheme="majorHAnsi" w:hAnsiTheme="majorHAnsi"/>
+        </w:rPr>
+        <w:t xml:space="preserve"> e a base de dados.</w:t>
       </w:r>
     </w:p>
     <w:p>
@@ -3150,43 +3884,311 @@
           <w:rFonts w:asciiTheme="majorHAnsi" w:hAnsiTheme="majorHAnsi"/>
         </w:rPr>
       </w:pPr>
-      <w:r>
-        <w:rPr>
-          <w:rFonts w:asciiTheme="majorHAnsi" w:hAnsiTheme="majorHAnsi"/>
-        </w:rPr>
-        <w:t>MongoDB, uma das tecnologias utilizadas, é um banco de dados NoSQL que tem como vantagem a flexibilidade e escalabilidade do mesmo. É também bastante eficaz nas consultas de dados, o que facilita no uso de análise de dados e em aplicações de big data, devido à sua fácil conexão com APIs, como Pyspark. MongoDB é bastante utilizado em análises em tempo real, como monitoramento de negócios e movimentos.</w:t>
-      </w:r>
-    </w:p>
-    <w:p>
-      <w:pPr>
-        <w:rPr>
-          <w:rFonts w:asciiTheme="majorHAnsi" w:hAnsiTheme="majorHAnsi"/>
-        </w:rPr>
-      </w:pPr>
-      <w:r>
-        <w:rPr>
-          <w:rFonts w:asciiTheme="majorHAnsi" w:hAnsiTheme="majorHAnsi"/>
-        </w:rPr>
-        <w:t>Pyspark, anteriormente referido, é uma interface Spark para python. Trata-se de uma ferramenta de processamento de dados distribuídos e é utilizada em big data, devido à sua computação de larga escala. É compatível com uma série vasta de formatos de dados e combina o processamento em memoria com armazenamento distribuído, o que contribui bastante para a velocidade e eficácia do sistema. Tal como estudado, é bastante utilizado em casos de processamento, tanto streaming quanto batch. É usado em grandes empresas como Netflix, Amazon, AirBnb ou até mesmo Spotify.</w:t>
-      </w:r>
-      <w:r>
-        <w:rPr>
-          <w:rFonts w:asciiTheme="majorHAnsi" w:hAnsiTheme="majorHAnsi"/>
-        </w:rPr>
-        <w:t xml:space="preserve"> O Pyspark tem também a vantagem de ser capaz de processar algoritmos de machine learning em larga escala.</w:t>
-      </w:r>
-    </w:p>
-    <w:p>
-      <w:pPr>
-        <w:rPr>
-          <w:rFonts w:asciiTheme="majorHAnsi" w:hAnsiTheme="majorHAnsi"/>
-        </w:rPr>
-      </w:pPr>
-      <w:r>
-        <w:rPr>
-          <w:rFonts w:asciiTheme="majorHAnsi" w:hAnsiTheme="majorHAnsi"/>
-        </w:rPr>
-        <w:t>As duas tecnologias mencionadas complementam-se no meio de big data, uma vez que cada uma implementa vantagens suportadas pela outra. Onde MongoDB trata do armazenamento e recuperação dos dados, Pyspark processa e analisa os mesmos.</w:t>
+      <w:proofErr w:type="spellStart"/>
+      <w:r>
+        <w:rPr>
+          <w:rFonts w:asciiTheme="majorHAnsi" w:hAnsiTheme="majorHAnsi"/>
+        </w:rPr>
+        <w:t>MongoDB</w:t>
+      </w:r>
+      <w:proofErr w:type="spellEnd"/>
+      <w:r>
+        <w:rPr>
+          <w:rFonts w:asciiTheme="majorHAnsi" w:hAnsiTheme="majorHAnsi"/>
+        </w:rPr>
+        <w:t xml:space="preserve">, uma das tecnologias utilizadas, é um banco de dados </w:t>
+      </w:r>
+      <w:proofErr w:type="spellStart"/>
+      <w:r>
+        <w:rPr>
+          <w:rFonts w:asciiTheme="majorHAnsi" w:hAnsiTheme="majorHAnsi"/>
+        </w:rPr>
+        <w:t>NoSQL</w:t>
+      </w:r>
+      <w:proofErr w:type="spellEnd"/>
+      <w:r>
+        <w:rPr>
+          <w:rFonts w:asciiTheme="majorHAnsi" w:hAnsiTheme="majorHAnsi"/>
+        </w:rPr>
+        <w:t xml:space="preserve"> que tem como vantagem a flexibilidade e escalabilidade do mesmo. É também bastante eficaz nas consultas de dados, o que facilita no uso de análise de dados e em aplicações de </w:t>
+      </w:r>
+      <w:proofErr w:type="spellStart"/>
+      <w:r>
+        <w:rPr>
+          <w:rFonts w:asciiTheme="majorHAnsi" w:hAnsiTheme="majorHAnsi"/>
+        </w:rPr>
+        <w:t>big</w:t>
+      </w:r>
+      <w:proofErr w:type="spellEnd"/>
+      <w:r>
+        <w:rPr>
+          <w:rFonts w:asciiTheme="majorHAnsi" w:hAnsiTheme="majorHAnsi"/>
+        </w:rPr>
+        <w:t xml:space="preserve"> data, devido à sua fácil conexão com </w:t>
+      </w:r>
+      <w:proofErr w:type="spellStart"/>
+      <w:r>
+        <w:rPr>
+          <w:rFonts w:asciiTheme="majorHAnsi" w:hAnsiTheme="majorHAnsi"/>
+        </w:rPr>
+        <w:t>APIs</w:t>
+      </w:r>
+      <w:proofErr w:type="spellEnd"/>
+      <w:r>
+        <w:rPr>
+          <w:rFonts w:asciiTheme="majorHAnsi" w:hAnsiTheme="majorHAnsi"/>
+        </w:rPr>
+        <w:t xml:space="preserve">, como </w:t>
+      </w:r>
+      <w:proofErr w:type="spellStart"/>
+      <w:r>
+        <w:rPr>
+          <w:rFonts w:asciiTheme="majorHAnsi" w:hAnsiTheme="majorHAnsi"/>
+        </w:rPr>
+        <w:t>Pyspark</w:t>
+      </w:r>
+      <w:proofErr w:type="spellEnd"/>
+      <w:r>
+        <w:rPr>
+          <w:rFonts w:asciiTheme="majorHAnsi" w:hAnsiTheme="majorHAnsi"/>
+        </w:rPr>
+        <w:t xml:space="preserve">. </w:t>
+      </w:r>
+      <w:proofErr w:type="spellStart"/>
+      <w:r>
+        <w:rPr>
+          <w:rFonts w:asciiTheme="majorHAnsi" w:hAnsiTheme="majorHAnsi"/>
+        </w:rPr>
+        <w:t>MongoDB</w:t>
+      </w:r>
+      <w:proofErr w:type="spellEnd"/>
+      <w:r>
+        <w:rPr>
+          <w:rFonts w:asciiTheme="majorHAnsi" w:hAnsiTheme="majorHAnsi"/>
+        </w:rPr>
+        <w:t xml:space="preserve"> é bastante utilizado em análises em tempo real, como monitoramento de negócios e movimentos.</w:t>
+      </w:r>
+    </w:p>
+    <w:p>
+      <w:pPr>
+        <w:rPr>
+          <w:rFonts w:asciiTheme="majorHAnsi" w:hAnsiTheme="majorHAnsi"/>
+        </w:rPr>
+      </w:pPr>
+      <w:proofErr w:type="spellStart"/>
+      <w:r>
+        <w:rPr>
+          <w:rFonts w:asciiTheme="majorHAnsi" w:hAnsiTheme="majorHAnsi"/>
+        </w:rPr>
+        <w:t>Pyspark</w:t>
+      </w:r>
+      <w:proofErr w:type="spellEnd"/>
+      <w:r>
+        <w:rPr>
+          <w:rFonts w:asciiTheme="majorHAnsi" w:hAnsiTheme="majorHAnsi"/>
+        </w:rPr>
+        <w:t xml:space="preserve">, anteriormente referido, é uma interface </w:t>
+      </w:r>
+      <w:proofErr w:type="spellStart"/>
+      <w:r>
+        <w:rPr>
+          <w:rFonts w:asciiTheme="majorHAnsi" w:hAnsiTheme="majorHAnsi"/>
+        </w:rPr>
+        <w:t>Spark</w:t>
+      </w:r>
+      <w:proofErr w:type="spellEnd"/>
+      <w:r>
+        <w:rPr>
+          <w:rFonts w:asciiTheme="majorHAnsi" w:hAnsiTheme="majorHAnsi"/>
+        </w:rPr>
+        <w:t xml:space="preserve"> para </w:t>
+      </w:r>
+      <w:proofErr w:type="spellStart"/>
+      <w:r>
+        <w:rPr>
+          <w:rFonts w:asciiTheme="majorHAnsi" w:hAnsiTheme="majorHAnsi"/>
+        </w:rPr>
+        <w:t>python</w:t>
+      </w:r>
+      <w:proofErr w:type="spellEnd"/>
+      <w:r>
+        <w:rPr>
+          <w:rFonts w:asciiTheme="majorHAnsi" w:hAnsiTheme="majorHAnsi"/>
+        </w:rPr>
+        <w:t xml:space="preserve">. Trata-se de uma ferramenta de processamento de dados distribuídos e é utilizada em </w:t>
+      </w:r>
+      <w:proofErr w:type="spellStart"/>
+      <w:r>
+        <w:rPr>
+          <w:rFonts w:asciiTheme="majorHAnsi" w:hAnsiTheme="majorHAnsi"/>
+        </w:rPr>
+        <w:t>big</w:t>
+      </w:r>
+      <w:proofErr w:type="spellEnd"/>
+      <w:r>
+        <w:rPr>
+          <w:rFonts w:asciiTheme="majorHAnsi" w:hAnsiTheme="majorHAnsi"/>
+        </w:rPr>
+        <w:t xml:space="preserve"> data, devido à sua computação de larga escala. É compatível com uma série vasta de formatos de dados e combina o processamento em memoria com armazenamento distribuído, o que contribui bastante para a velocidade e eficácia do sistema. Tal como estudado, é bastante utilizado em casos de processamento, tanto </w:t>
+      </w:r>
+      <w:proofErr w:type="spellStart"/>
+      <w:r>
+        <w:rPr>
+          <w:rFonts w:asciiTheme="majorHAnsi" w:hAnsiTheme="majorHAnsi"/>
+        </w:rPr>
+        <w:t>streaming</w:t>
+      </w:r>
+      <w:proofErr w:type="spellEnd"/>
+      <w:r>
+        <w:rPr>
+          <w:rFonts w:asciiTheme="majorHAnsi" w:hAnsiTheme="majorHAnsi"/>
+        </w:rPr>
+        <w:t xml:space="preserve"> quanto </w:t>
+      </w:r>
+      <w:proofErr w:type="spellStart"/>
+      <w:r>
+        <w:rPr>
+          <w:rFonts w:asciiTheme="majorHAnsi" w:hAnsiTheme="majorHAnsi"/>
+        </w:rPr>
+        <w:t>batch</w:t>
+      </w:r>
+      <w:proofErr w:type="spellEnd"/>
+      <w:r>
+        <w:rPr>
+          <w:rFonts w:asciiTheme="majorHAnsi" w:hAnsiTheme="majorHAnsi"/>
+        </w:rPr>
+        <w:t xml:space="preserve">. É usado em grandes empresas como Netflix, Amazon, </w:t>
+      </w:r>
+      <w:proofErr w:type="spellStart"/>
+      <w:r>
+        <w:rPr>
+          <w:rFonts w:asciiTheme="majorHAnsi" w:hAnsiTheme="majorHAnsi"/>
+        </w:rPr>
+        <w:t>AirBnb</w:t>
+      </w:r>
+      <w:proofErr w:type="spellEnd"/>
+      <w:r>
+        <w:rPr>
+          <w:rFonts w:asciiTheme="majorHAnsi" w:hAnsiTheme="majorHAnsi"/>
+        </w:rPr>
+        <w:t xml:space="preserve"> ou até mesmo </w:t>
+      </w:r>
+      <w:proofErr w:type="spellStart"/>
+      <w:r>
+        <w:rPr>
+          <w:rFonts w:asciiTheme="majorHAnsi" w:hAnsiTheme="majorHAnsi"/>
+        </w:rPr>
+        <w:t>Spotify</w:t>
+      </w:r>
+      <w:proofErr w:type="spellEnd"/>
+      <w:r>
+        <w:rPr>
+          <w:rFonts w:asciiTheme="majorHAnsi" w:hAnsiTheme="majorHAnsi"/>
+        </w:rPr>
+        <w:t>.</w:t>
+      </w:r>
+      <w:r>
+        <w:rPr>
+          <w:rFonts w:asciiTheme="majorHAnsi" w:hAnsiTheme="majorHAnsi"/>
+        </w:rPr>
+        <w:t xml:space="preserve"> O </w:t>
+      </w:r>
+      <w:proofErr w:type="spellStart"/>
+      <w:r>
+        <w:rPr>
+          <w:rFonts w:asciiTheme="majorHAnsi" w:hAnsiTheme="majorHAnsi"/>
+        </w:rPr>
+        <w:t>Pyspark</w:t>
+      </w:r>
+      <w:proofErr w:type="spellEnd"/>
+      <w:r>
+        <w:rPr>
+          <w:rFonts w:asciiTheme="majorHAnsi" w:hAnsiTheme="majorHAnsi"/>
+        </w:rPr>
+        <w:t xml:space="preserve"> tem também a vantagem de ser capaz de processar algoritmos de </w:t>
+      </w:r>
+      <w:proofErr w:type="spellStart"/>
+      <w:r>
+        <w:rPr>
+          <w:rFonts w:asciiTheme="majorHAnsi" w:hAnsiTheme="majorHAnsi"/>
+        </w:rPr>
+        <w:t>machine</w:t>
+      </w:r>
+      <w:proofErr w:type="spellEnd"/>
+      <w:r>
+        <w:rPr>
+          <w:rFonts w:asciiTheme="majorHAnsi" w:hAnsiTheme="majorHAnsi"/>
+        </w:rPr>
+        <w:t xml:space="preserve"> </w:t>
+      </w:r>
+      <w:proofErr w:type="spellStart"/>
+      <w:r>
+        <w:rPr>
+          <w:rFonts w:asciiTheme="majorHAnsi" w:hAnsiTheme="majorHAnsi"/>
+        </w:rPr>
+        <w:t>learning</w:t>
+      </w:r>
+      <w:proofErr w:type="spellEnd"/>
+      <w:r>
+        <w:rPr>
+          <w:rFonts w:asciiTheme="majorHAnsi" w:hAnsiTheme="majorHAnsi"/>
+        </w:rPr>
+        <w:t xml:space="preserve"> em larga escala.</w:t>
+      </w:r>
+    </w:p>
+    <w:p>
+      <w:pPr>
+        <w:rPr>
+          <w:rFonts w:asciiTheme="majorHAnsi" w:hAnsiTheme="majorHAnsi"/>
+        </w:rPr>
+      </w:pPr>
+      <w:r>
+        <w:rPr>
+          <w:rFonts w:asciiTheme="majorHAnsi" w:hAnsiTheme="majorHAnsi"/>
+        </w:rPr>
+        <w:t xml:space="preserve">As duas tecnologias mencionadas complementam-se no meio de </w:t>
+      </w:r>
+      <w:proofErr w:type="spellStart"/>
+      <w:r>
+        <w:rPr>
+          <w:rFonts w:asciiTheme="majorHAnsi" w:hAnsiTheme="majorHAnsi"/>
+        </w:rPr>
+        <w:t>big</w:t>
+      </w:r>
+      <w:proofErr w:type="spellEnd"/>
+      <w:r>
+        <w:rPr>
+          <w:rFonts w:asciiTheme="majorHAnsi" w:hAnsiTheme="majorHAnsi"/>
+        </w:rPr>
+        <w:t xml:space="preserve"> data, uma vez que cada uma implementa vantagens suportadas pela outra. Onde </w:t>
+      </w:r>
+      <w:proofErr w:type="spellStart"/>
+      <w:r>
+        <w:rPr>
+          <w:rFonts w:asciiTheme="majorHAnsi" w:hAnsiTheme="majorHAnsi"/>
+        </w:rPr>
+        <w:t>MongoDB</w:t>
+      </w:r>
+      <w:proofErr w:type="spellEnd"/>
+      <w:r>
+        <w:rPr>
+          <w:rFonts w:asciiTheme="majorHAnsi" w:hAnsiTheme="majorHAnsi"/>
+        </w:rPr>
+        <w:t xml:space="preserve"> trata do armazenamento e recuperação dos dados, </w:t>
+      </w:r>
+      <w:proofErr w:type="spellStart"/>
+      <w:r>
+        <w:rPr>
+          <w:rFonts w:asciiTheme="majorHAnsi" w:hAnsiTheme="majorHAnsi"/>
+        </w:rPr>
+        <w:t>Pyspark</w:t>
+      </w:r>
+      <w:proofErr w:type="spellEnd"/>
+      <w:r>
+        <w:rPr>
+          <w:rFonts w:asciiTheme="majorHAnsi" w:hAnsiTheme="majorHAnsi"/>
+        </w:rPr>
+        <w:t xml:space="preserve"> processa e analisa os mesmos.</w:t>
       </w:r>
     </w:p>
     <w:p>
@@ -3213,11 +4215,33 @@
           <w:rFonts w:asciiTheme="majorHAnsi" w:hAnsiTheme="majorHAnsi"/>
         </w:rPr>
       </w:pPr>
-      <w:r>
-        <w:rPr>
-          <w:rFonts w:asciiTheme="majorHAnsi" w:hAnsiTheme="majorHAnsi"/>
-        </w:rPr>
-        <w:t xml:space="preserve">docker-compose up </w:t>
+      <w:proofErr w:type="spellStart"/>
+      <w:r>
+        <w:rPr>
+          <w:rFonts w:asciiTheme="majorHAnsi" w:hAnsiTheme="majorHAnsi"/>
+        </w:rPr>
+        <w:t>docker-compose</w:t>
+      </w:r>
+      <w:proofErr w:type="spellEnd"/>
+      <w:r>
+        <w:rPr>
+          <w:rFonts w:asciiTheme="majorHAnsi" w:hAnsiTheme="majorHAnsi"/>
+        </w:rPr>
+        <w:t xml:space="preserve"> </w:t>
+      </w:r>
+      <w:proofErr w:type="spellStart"/>
+      <w:r>
+        <w:rPr>
+          <w:rFonts w:asciiTheme="majorHAnsi" w:hAnsiTheme="majorHAnsi"/>
+        </w:rPr>
+        <w:t>up</w:t>
+      </w:r>
+      <w:proofErr w:type="spellEnd"/>
+      <w:r>
+        <w:rPr>
+          <w:rFonts w:asciiTheme="majorHAnsi" w:hAnsiTheme="majorHAnsi"/>
+        </w:rPr>
+        <w:t xml:space="preserve"> </w:t>
       </w:r>
       <w:r>
         <w:rPr>
@@ -3225,12 +4249,14 @@
         </w:rPr>
         <w:t>–</w:t>
       </w:r>
+      <w:proofErr w:type="spellStart"/>
       <w:r>
         <w:rPr>
           <w:rFonts w:asciiTheme="majorHAnsi" w:hAnsiTheme="majorHAnsi"/>
         </w:rPr>
         <w:t>build</w:t>
       </w:r>
+      <w:proofErr w:type="spellEnd"/>
       <w:r>
         <w:rPr>
           <w:rFonts w:asciiTheme="majorHAnsi" w:hAnsiTheme="majorHAnsi"/>
@@ -3268,11 +4294,19 @@
           <w:rFonts w:asciiTheme="majorHAnsi" w:hAnsiTheme="majorHAnsi"/>
         </w:rPr>
       </w:pPr>
-      <w:r>
-        <w:rPr>
-          <w:rFonts w:asciiTheme="majorHAnsi" w:hAnsiTheme="majorHAnsi"/>
-        </w:rPr>
-        <w:t xml:space="preserve">python </w:t>
+      <w:proofErr w:type="spellStart"/>
+      <w:r>
+        <w:rPr>
+          <w:rFonts w:asciiTheme="majorHAnsi" w:hAnsiTheme="majorHAnsi"/>
+        </w:rPr>
+        <w:t>python</w:t>
+      </w:r>
+      <w:proofErr w:type="spellEnd"/>
+      <w:r>
+        <w:rPr>
+          <w:rFonts w:asciiTheme="majorHAnsi" w:hAnsiTheme="majorHAnsi"/>
+        </w:rPr>
+        <w:t xml:space="preserve"> </w:t>
       </w:r>
       <w:r>
         <w:rPr>
@@ -3319,11 +4353,41 @@
           <w:rFonts w:asciiTheme="majorHAnsi" w:hAnsiTheme="majorHAnsi"/>
         </w:rPr>
       </w:pPr>
-      <w:r>
-        <w:rPr>
-          <w:rFonts w:asciiTheme="majorHAnsi" w:hAnsiTheme="majorHAnsi"/>
-        </w:rPr>
-        <w:t xml:space="preserve">!pip install </w:t>
+      <w:proofErr w:type="gramStart"/>
+      <w:r>
+        <w:rPr>
+          <w:rFonts w:asciiTheme="majorHAnsi" w:hAnsiTheme="majorHAnsi"/>
+        </w:rPr>
+        <w:t>!</w:t>
+      </w:r>
+      <w:proofErr w:type="spellStart"/>
+      <w:r>
+        <w:rPr>
+          <w:rFonts w:asciiTheme="majorHAnsi" w:hAnsiTheme="majorHAnsi"/>
+        </w:rPr>
+        <w:t>pip</w:t>
+      </w:r>
+      <w:proofErr w:type="spellEnd"/>
+      <w:proofErr w:type="gramEnd"/>
+      <w:r>
+        <w:rPr>
+          <w:rFonts w:asciiTheme="majorHAnsi" w:hAnsiTheme="majorHAnsi"/>
+        </w:rPr>
+        <w:t xml:space="preserve"> </w:t>
+      </w:r>
+      <w:proofErr w:type="spellStart"/>
+      <w:r>
+        <w:rPr>
+          <w:rFonts w:asciiTheme="majorHAnsi" w:hAnsiTheme="majorHAnsi"/>
+        </w:rPr>
+        <w:t>install</w:t>
+      </w:r>
+      <w:proofErr w:type="spellEnd"/>
+      <w:r>
+        <w:rPr>
+          <w:rFonts w:asciiTheme="majorHAnsi" w:hAnsiTheme="majorHAnsi"/>
+        </w:rPr>
+        <w:t xml:space="preserve"> </w:t>
       </w:r>
       <w:r>
         <w:rPr>
@@ -3383,11 +4447,19 @@
           <w:rFonts w:asciiTheme="majorHAnsi" w:hAnsiTheme="majorHAnsi"/>
         </w:rPr>
       </w:pPr>
-      <w:r>
-        <w:rPr>
-          <w:rFonts w:asciiTheme="majorHAnsi" w:hAnsiTheme="majorHAnsi"/>
-        </w:rPr>
-        <w:t xml:space="preserve">import </w:t>
+      <w:proofErr w:type="spellStart"/>
+      <w:r>
+        <w:rPr>
+          <w:rFonts w:asciiTheme="majorHAnsi" w:hAnsiTheme="majorHAnsi"/>
+        </w:rPr>
+        <w:t>import</w:t>
+      </w:r>
+      <w:proofErr w:type="spellEnd"/>
+      <w:r>
+        <w:rPr>
+          <w:rFonts w:asciiTheme="majorHAnsi" w:hAnsiTheme="majorHAnsi"/>
+        </w:rPr>
+        <w:t xml:space="preserve"> </w:t>
       </w:r>
       <w:r>
         <w:rPr>
@@ -3447,7 +4519,7 @@
 </file>
 
 <file path=word/numbering.xml><?xml version="1.0" encoding="utf-8"?>
-<w:numbering xmlns:wpc="http://schemas.microsoft.com/office/word/2010/wordprocessingCanvas" xmlns:cx="http://schemas.microsoft.com/office/drawing/2014/chartex" xmlns:cx1="http://schemas.microsoft.com/office/drawing/2015/9/8/chartex" xmlns:cx2="http://schemas.microsoft.com/office/drawing/2015/10/21/chartex" xmlns:cx3="http://schemas.microsoft.com/office/drawing/2016/5/9/chartex" xmlns:cx4="http://schemas.microsoft.com/office/drawing/2016/5/10/chartex" xmlns:cx5="http://schemas.microsoft.com/office/drawing/2016/5/11/chartex" xmlns:cx6="http://schemas.microsoft.com/office/drawing/2016/5/12/chartex" xmlns:cx7="http://schemas.microsoft.com/office/drawing/2016/5/13/chartex" xmlns:cx8="http://schemas.microsoft.com/office/drawing/2016/5/14/chartex" xmlns:mc="http://schemas.openxmlformats.org/markup-compatibility/2006" xmlns:aink="http://schemas.microsoft.com/office/drawing/2016/ink" xmlns:am3d="http://schemas.microsoft.com/office/drawing/2017/model3d" xmlns:o="urn:schemas-microsoft-com:office:office" xmlns:oel="http://schemas.microsoft.com/office/2019/extlst" xmlns:r="http://schemas.openxmlformats.org/officeDocument/2006/relationships" xmlns:m="http://schemas.openxmlformats.org/officeDocument/2006/math" xmlns:v="urn:schemas-microsoft-com:vml" xmlns:wp14="http://schemas.microsoft.com/office/word/2010/wordprocessingDrawing" xmlns:wp="http://schemas.openxmlformats.org/drawingml/2006/wordprocessingDrawing" xmlns:w10="urn:schemas-microsoft-com:office:word" xmlns:w="http://schemas.openxmlformats.org/wordprocessingml/2006/main" xmlns:w14="http://schemas.microsoft.com/office/word/2010/wordml" xmlns:w15="http://schemas.microsoft.com/office/word/2012/wordml" xmlns:w16cex="http://schemas.microsoft.com/office/word/2018/wordml/cex" xmlns:w16cid="http://schemas.microsoft.com/office/word/2016/wordml/cid" xmlns:w16="http://schemas.microsoft.com/office/word/2018/wordml" xmlns:w16du="http://schemas.microsoft.com/office/word/2023/wordml/word16du" xmlns:w16sdtdh="http://schemas.microsoft.com/office/word/2020/wordml/sdtdatahash" xmlns:w16se="http://schemas.microsoft.com/office/word/2015/wordml/symex" xmlns:wpg="http://schemas.microsoft.com/office/word/2010/wordprocessingGroup" xmlns:wpi="http://schemas.microsoft.com/office/word/2010/wordprocessingInk" xmlns:wne="http://schemas.microsoft.com/office/word/2006/wordml" xmlns:wps="http://schemas.microsoft.com/office/word/2010/wordprocessingShape" mc:Ignorable="w14 w15 w16se w16cid w16 w16cex w16sdtdh w16du wp14">
+<w:numbering xmlns:wpc="http://schemas.microsoft.com/office/word/2010/wordprocessingCanvas" xmlns:cx="http://schemas.microsoft.com/office/drawing/2014/chartex" xmlns:cx1="http://schemas.microsoft.com/office/drawing/2015/9/8/chartex" xmlns:cx2="http://schemas.microsoft.com/office/drawing/2015/10/21/chartex" xmlns:cx3="http://schemas.microsoft.com/office/drawing/2016/5/9/chartex" xmlns:cx4="http://schemas.microsoft.com/office/drawing/2016/5/10/chartex" xmlns:cx5="http://schemas.microsoft.com/office/drawing/2016/5/11/chartex" xmlns:cx6="http://schemas.microsoft.com/office/drawing/2016/5/12/chartex" xmlns:cx7="http://schemas.microsoft.com/office/drawing/2016/5/13/chartex" xmlns:cx8="http://schemas.microsoft.com/office/drawing/2016/5/14/chartex" xmlns:mc="http://schemas.openxmlformats.org/markup-compatibility/2006" xmlns:aink="http://schemas.microsoft.com/office/drawing/2016/ink" xmlns:am3d="http://schemas.microsoft.com/office/drawing/2017/model3d" xmlns:o="urn:schemas-microsoft-com:office:office" xmlns:oel="http://schemas.microsoft.com/office/2019/extlst" xmlns:r="http://schemas.openxmlformats.org/officeDocument/2006/relationships" xmlns:m="http://schemas.openxmlformats.org/officeDocument/2006/math" xmlns:v="urn:schemas-microsoft-com:vml" xmlns:wp14="http://schemas.microsoft.com/office/word/2010/wordprocessingDrawing" xmlns:wp="http://schemas.openxmlformats.org/drawingml/2006/wordprocessingDrawing" xmlns:w10="urn:schemas-microsoft-com:office:word" xmlns:w="http://schemas.openxmlformats.org/wordprocessingml/2006/main" xmlns:w14="http://schemas.microsoft.com/office/word/2010/wordml" xmlns:w15="http://schemas.microsoft.com/office/word/2012/wordml" xmlns:w16cex="http://schemas.microsoft.com/office/word/2018/wordml/cex" xmlns:w16cid="http://schemas.microsoft.com/office/word/2016/wordml/cid" xmlns:w16="http://schemas.microsoft.com/office/word/2018/wordml" xmlns:w16du="http://schemas.microsoft.com/office/word/2023/wordml/word16du" xmlns:w16sdtdh="http://schemas.microsoft.com/office/word/2020/wordml/sdtdatahash" xmlns:w16sdtfl="http://schemas.microsoft.com/office/word/2024/wordml/sdtformatlock" xmlns:w16se="http://schemas.microsoft.com/office/word/2015/wordml/symex" xmlns:wpg="http://schemas.microsoft.com/office/word/2010/wordprocessingGroup" xmlns:wpi="http://schemas.microsoft.com/office/word/2010/wordprocessingInk" xmlns:wne="http://schemas.microsoft.com/office/word/2006/wordml" xmlns:wps="http://schemas.microsoft.com/office/word/2010/wordprocessingShape" mc:Ignorable="w14 w15 w16se w16cid w16 w16cex w16sdtdh w16sdtfl w16du wp14">
   <w:abstractNum w:abstractNumId="0" w15:restartNumberingAfterBreak="0">
     <w:nsid w:val="1E1D7178"/>
     <w:multiLevelType w:val="hybridMultilevel"/>
@@ -3916,7 +4988,7 @@
 </file>
 
 <file path=word/styles.xml><?xml version="1.0" encoding="utf-8"?>
-<w:styles xmlns:mc="http://schemas.openxmlformats.org/markup-compatibility/2006" xmlns:r="http://schemas.openxmlformats.org/officeDocument/2006/relationships" xmlns:w="http://schemas.openxmlformats.org/wordprocessingml/2006/main" xmlns:w14="http://schemas.microsoft.com/office/word/2010/wordml" xmlns:w15="http://schemas.microsoft.com/office/word/2012/wordml" xmlns:w16cex="http://schemas.microsoft.com/office/word/2018/wordml/cex" xmlns:w16cid="http://schemas.microsoft.com/office/word/2016/wordml/cid" xmlns:w16="http://schemas.microsoft.com/office/word/2018/wordml" xmlns:w16du="http://schemas.microsoft.com/office/word/2023/wordml/word16du" xmlns:w16sdtdh="http://schemas.microsoft.com/office/word/2020/wordml/sdtdatahash" xmlns:w16se="http://schemas.microsoft.com/office/word/2015/wordml/symex" mc:Ignorable="w14 w15 w16se w16cid w16 w16cex w16sdtdh w16du">
+<w:styles xmlns:mc="http://schemas.openxmlformats.org/markup-compatibility/2006" xmlns:r="http://schemas.openxmlformats.org/officeDocument/2006/relationships" xmlns:w="http://schemas.openxmlformats.org/wordprocessingml/2006/main" xmlns:w14="http://schemas.microsoft.com/office/word/2010/wordml" xmlns:w15="http://schemas.microsoft.com/office/word/2012/wordml" xmlns:w16cex="http://schemas.microsoft.com/office/word/2018/wordml/cex" xmlns:w16cid="http://schemas.microsoft.com/office/word/2016/wordml/cid" xmlns:w16="http://schemas.microsoft.com/office/word/2018/wordml" xmlns:w16du="http://schemas.microsoft.com/office/word/2023/wordml/word16du" xmlns:w16sdtdh="http://schemas.microsoft.com/office/word/2020/wordml/sdtdatahash" xmlns:w16sdtfl="http://schemas.microsoft.com/office/word/2024/wordml/sdtformatlock" xmlns:w16se="http://schemas.microsoft.com/office/word/2015/wordml/symex" mc:Ignorable="w14 w15 w16se w16cid w16 w16cex w16sdtdh w16sdtfl w16du">
   <w:docDefaults>
     <w:rPrDefault>
       <w:rPr>
@@ -5142,11 +6214,12 @@
 </file>
 
 <file path=customXml/item1.xml><?xml version="1.0" encoding="utf-8"?>
-<p:properties xmlns:p="http://schemas.microsoft.com/office/2006/metadata/properties" xmlns:xsi="http://www.w3.org/2001/XMLSchema-instance" xmlns:pc="http://schemas.microsoft.com/office/infopath/2007/PartnerControls">
-  <documentManagement>
-    <_activity xmlns="9b5b9e1b-4212-4180-bf06-18a0a1374502" xsi:nil="true"/>
-  </documentManagement>
-</p:properties>
+<?mso-contentType ?>
+<FormTemplates xmlns="http://schemas.microsoft.com/sharepoint/v3/contenttype/forms">
+  <Display>DocumentLibraryForm</Display>
+  <Edit>DocumentLibraryForm</Edit>
+  <New>DocumentLibraryForm</New>
+</FormTemplates>
 </file>
 
 <file path=customXml/item2.xml><?xml version="1.0" encoding="utf-8"?>
@@ -5306,20 +6379,17 @@
 </file>
 
 <file path=customXml/item3.xml><?xml version="1.0" encoding="utf-8"?>
-<?mso-contentType ?>
-<FormTemplates xmlns="http://schemas.microsoft.com/sharepoint/v3/contenttype/forms">
-  <Display>DocumentLibraryForm</Display>
-  <Edit>DocumentLibraryForm</Edit>
-  <New>DocumentLibraryForm</New>
-</FormTemplates>
+<p:properties xmlns:p="http://schemas.microsoft.com/office/2006/metadata/properties" xmlns:xsi="http://www.w3.org/2001/XMLSchema-instance" xmlns:pc="http://schemas.microsoft.com/office/infopath/2007/PartnerControls">
+  <documentManagement>
+    <_activity xmlns="9b5b9e1b-4212-4180-bf06-18a0a1374502" xsi:nil="true"/>
+  </documentManagement>
+</p:properties>
 </file>
 
 <file path=customXml/itemProps1.xml><?xml version="1.0" encoding="utf-8"?>
-<ds:datastoreItem xmlns:ds="http://schemas.openxmlformats.org/officeDocument/2006/customXml" ds:itemID="{FFBF3CF9-C31E-433D-82DB-FC4462C1B8BF}">
+<ds:datastoreItem xmlns:ds="http://schemas.openxmlformats.org/officeDocument/2006/customXml" ds:itemID="{3901A25A-8003-490A-8CAE-4B2E50FF2B6C}">
   <ds:schemaRefs>
-    <ds:schemaRef ds:uri="http://schemas.microsoft.com/office/2006/metadata/properties"/>
-    <ds:schemaRef ds:uri="http://schemas.microsoft.com/office/infopath/2007/PartnerControls"/>
-    <ds:schemaRef ds:uri="9b5b9e1b-4212-4180-bf06-18a0a1374502"/>
+    <ds:schemaRef ds:uri="http://schemas.microsoft.com/sharepoint/v3/contenttype/forms"/>
   </ds:schemaRefs>
 </ds:datastoreItem>
 </file>
@@ -5343,9 +6413,11 @@
 </file>
 
 <file path=customXml/itemProps3.xml><?xml version="1.0" encoding="utf-8"?>
-<ds:datastoreItem xmlns:ds="http://schemas.openxmlformats.org/officeDocument/2006/customXml" ds:itemID="{3901A25A-8003-490A-8CAE-4B2E50FF2B6C}">
+<ds:datastoreItem xmlns:ds="http://schemas.openxmlformats.org/officeDocument/2006/customXml" ds:itemID="{FFBF3CF9-C31E-433D-82DB-FC4462C1B8BF}">
   <ds:schemaRefs>
-    <ds:schemaRef ds:uri="http://schemas.microsoft.com/sharepoint/v3/contenttype/forms"/>
+    <ds:schemaRef ds:uri="http://schemas.microsoft.com/office/2006/metadata/properties"/>
+    <ds:schemaRef ds:uri="http://schemas.microsoft.com/office/infopath/2007/PartnerControls"/>
+    <ds:schemaRef ds:uri="9b5b9e1b-4212-4180-bf06-18a0a1374502"/>
   </ds:schemaRefs>
 </ds:datastoreItem>
 </file>
</xml_diff>